<commit_message>
Visualizar e Concluir Tarefas
</commit_message>
<xml_diff>
--- a/scriptsbd/AdminSysDB.docx
+++ b/scriptsbd/AdminSysDB.docx
@@ -95,8 +95,29 @@
           <w:sz w:val="19"/>
           <w:szCs w:val="19"/>
         </w:rPr>
-        <w:t xml:space="preserve">[ID]       </w:t>
-      </w:r>
+        <w:t>[</w:t>
+      </w:r>
+      <w:proofErr w:type="gramStart"/>
+      <w:r>
+        <w:rPr>
+          <w:rFonts w:ascii="Consolas" w:hAnsi="Consolas" w:cs="Consolas"/>
+          <w:color w:val="000000"/>
+          <w:sz w:val="19"/>
+          <w:szCs w:val="19"/>
+        </w:rPr>
+        <w:t xml:space="preserve">ID]   </w:t>
+      </w:r>
+      <w:proofErr w:type="gramEnd"/>
+      <w:r>
+        <w:rPr>
+          <w:rFonts w:ascii="Consolas" w:hAnsi="Consolas" w:cs="Consolas"/>
+          <w:color w:val="000000"/>
+          <w:sz w:val="19"/>
+          <w:szCs w:val="19"/>
+        </w:rPr>
+        <w:t xml:space="preserve">    </w:t>
+      </w:r>
+      <w:proofErr w:type="spellStart"/>
       <w:r>
         <w:rPr>
           <w:rFonts w:ascii="Consolas" w:hAnsi="Consolas" w:cs="Consolas"/>
@@ -106,6 +127,7 @@
         </w:rPr>
         <w:t>int</w:t>
       </w:r>
+      <w:proofErr w:type="spellEnd"/>
       <w:r>
         <w:rPr>
           <w:rFonts w:ascii="Consolas" w:hAnsi="Consolas" w:cs="Consolas"/>
@@ -273,6 +295,8 @@
         </w:rPr>
         <w:t xml:space="preserve">[USERNAME] </w:t>
       </w:r>
+      <w:proofErr w:type="spellStart"/>
+      <w:proofErr w:type="gramStart"/>
       <w:r>
         <w:rPr>
           <w:rFonts w:ascii="Consolas" w:hAnsi="Consolas" w:cs="Consolas"/>
@@ -282,6 +306,7 @@
         </w:rPr>
         <w:t>varchar</w:t>
       </w:r>
+      <w:proofErr w:type="spellEnd"/>
       <w:r>
         <w:rPr>
           <w:rFonts w:ascii="Consolas" w:hAnsi="Consolas" w:cs="Consolas"/>
@@ -291,6 +316,7 @@
         </w:rPr>
         <w:t>(</w:t>
       </w:r>
+      <w:proofErr w:type="gramEnd"/>
       <w:r>
         <w:rPr>
           <w:rFonts w:ascii="Consolas" w:hAnsi="Consolas" w:cs="Consolas"/>
@@ -386,6 +412,8 @@
         </w:rPr>
         <w:t xml:space="preserve">[PASSWORD] </w:t>
       </w:r>
+      <w:proofErr w:type="spellStart"/>
+      <w:proofErr w:type="gramStart"/>
       <w:r>
         <w:rPr>
           <w:rFonts w:ascii="Consolas" w:hAnsi="Consolas" w:cs="Consolas"/>
@@ -395,6 +423,7 @@
         </w:rPr>
         <w:t>varchar</w:t>
       </w:r>
+      <w:proofErr w:type="spellEnd"/>
       <w:r>
         <w:rPr>
           <w:rFonts w:ascii="Consolas" w:hAnsi="Consolas" w:cs="Consolas"/>
@@ -404,6 +433,7 @@
         </w:rPr>
         <w:t>(</w:t>
       </w:r>
+      <w:proofErr w:type="gramEnd"/>
       <w:r>
         <w:rPr>
           <w:rFonts w:ascii="Consolas" w:hAnsi="Consolas" w:cs="Consolas"/>
@@ -630,8 +660,19 @@
           <w:sz w:val="19"/>
           <w:szCs w:val="19"/>
         </w:rPr>
-        <w:t xml:space="preserve">[ID]  </w:t>
-      </w:r>
+        <w:t>[</w:t>
+      </w:r>
+      <w:proofErr w:type="gramStart"/>
+      <w:r>
+        <w:rPr>
+          <w:rFonts w:ascii="Consolas" w:hAnsi="Consolas" w:cs="Consolas"/>
+          <w:color w:val="000000"/>
+          <w:sz w:val="19"/>
+          <w:szCs w:val="19"/>
+        </w:rPr>
+        <w:t xml:space="preserve">ID]  </w:t>
+      </w:r>
+      <w:proofErr w:type="spellStart"/>
       <w:r>
         <w:rPr>
           <w:rFonts w:ascii="Consolas" w:hAnsi="Consolas" w:cs="Consolas"/>
@@ -641,6 +682,8 @@
         </w:rPr>
         <w:t>int</w:t>
       </w:r>
+      <w:proofErr w:type="spellEnd"/>
+      <w:proofErr w:type="gramEnd"/>
       <w:r>
         <w:rPr>
           <w:rFonts w:ascii="Consolas" w:hAnsi="Consolas" w:cs="Consolas"/>
@@ -761,8 +804,20 @@
           <w:sz w:val="19"/>
           <w:szCs w:val="19"/>
         </w:rPr>
-        <w:t xml:space="preserve">[USER_ID]   </w:t>
-      </w:r>
+        <w:t>[USER_</w:t>
+      </w:r>
+      <w:proofErr w:type="gramStart"/>
+      <w:r>
+        <w:rPr>
+          <w:rFonts w:ascii="Consolas" w:hAnsi="Consolas" w:cs="Consolas"/>
+          <w:color w:val="000000"/>
+          <w:sz w:val="19"/>
+          <w:szCs w:val="19"/>
+        </w:rPr>
+        <w:t xml:space="preserve">ID]   </w:t>
+      </w:r>
+      <w:proofErr w:type="spellStart"/>
+      <w:proofErr w:type="gramEnd"/>
       <w:r>
         <w:rPr>
           <w:rFonts w:ascii="Consolas" w:hAnsi="Consolas" w:cs="Consolas"/>
@@ -772,6 +827,7 @@
         </w:rPr>
         <w:t>int</w:t>
       </w:r>
+      <w:proofErr w:type="spellEnd"/>
       <w:r>
         <w:rPr>
           <w:rFonts w:ascii="Consolas" w:hAnsi="Consolas" w:cs="Consolas"/>
@@ -849,6 +905,8 @@
         </w:rPr>
         <w:t xml:space="preserve">[DESCRICAO] </w:t>
       </w:r>
+      <w:proofErr w:type="spellStart"/>
+      <w:proofErr w:type="gramStart"/>
       <w:r>
         <w:rPr>
           <w:rFonts w:ascii="Consolas" w:hAnsi="Consolas" w:cs="Consolas"/>
@@ -858,6 +916,7 @@
         </w:rPr>
         <w:t>varchar</w:t>
       </w:r>
+      <w:proofErr w:type="spellEnd"/>
       <w:r>
         <w:rPr>
           <w:rFonts w:ascii="Consolas" w:hAnsi="Consolas" w:cs="Consolas"/>
@@ -867,6 +926,7 @@
         </w:rPr>
         <w:t>(</w:t>
       </w:r>
+      <w:proofErr w:type="gramEnd"/>
       <w:r>
         <w:rPr>
           <w:rFonts w:ascii="Consolas" w:hAnsi="Consolas" w:cs="Consolas"/>
@@ -960,8 +1020,29 @@
           <w:sz w:val="19"/>
           <w:szCs w:val="19"/>
         </w:rPr>
-        <w:t xml:space="preserve">[VALOR]     </w:t>
-      </w:r>
+        <w:t>[</w:t>
+      </w:r>
+      <w:proofErr w:type="gramStart"/>
+      <w:r>
+        <w:rPr>
+          <w:rFonts w:ascii="Consolas" w:hAnsi="Consolas" w:cs="Consolas"/>
+          <w:color w:val="000000"/>
+          <w:sz w:val="19"/>
+          <w:szCs w:val="19"/>
+        </w:rPr>
+        <w:t xml:space="preserve">VALOR]   </w:t>
+      </w:r>
+      <w:proofErr w:type="gramEnd"/>
+      <w:r>
+        <w:rPr>
+          <w:rFonts w:ascii="Consolas" w:hAnsi="Consolas" w:cs="Consolas"/>
+          <w:color w:val="000000"/>
+          <w:sz w:val="19"/>
+          <w:szCs w:val="19"/>
+        </w:rPr>
+        <w:t xml:space="preserve">  </w:t>
+      </w:r>
+      <w:proofErr w:type="spellStart"/>
       <w:r>
         <w:rPr>
           <w:rFonts w:ascii="Consolas" w:hAnsi="Consolas" w:cs="Consolas"/>
@@ -971,6 +1052,7 @@
         </w:rPr>
         <w:t>float</w:t>
       </w:r>
+      <w:proofErr w:type="spellEnd"/>
       <w:r>
         <w:rPr>
           <w:rFonts w:ascii="Consolas" w:hAnsi="Consolas" w:cs="Consolas"/>
@@ -1046,8 +1128,29 @@
           <w:sz w:val="19"/>
           <w:szCs w:val="19"/>
         </w:rPr>
-        <w:t xml:space="preserve">[DATA]      </w:t>
-      </w:r>
+        <w:t>[</w:t>
+      </w:r>
+      <w:proofErr w:type="gramStart"/>
+      <w:r>
+        <w:rPr>
+          <w:rFonts w:ascii="Consolas" w:hAnsi="Consolas" w:cs="Consolas"/>
+          <w:color w:val="000000"/>
+          <w:sz w:val="19"/>
+          <w:szCs w:val="19"/>
+        </w:rPr>
+        <w:t xml:space="preserve">DATA]   </w:t>
+      </w:r>
+      <w:proofErr w:type="gramEnd"/>
+      <w:r>
+        <w:rPr>
+          <w:rFonts w:ascii="Consolas" w:hAnsi="Consolas" w:cs="Consolas"/>
+          <w:color w:val="000000"/>
+          <w:sz w:val="19"/>
+          <w:szCs w:val="19"/>
+        </w:rPr>
+        <w:t xml:space="preserve">   </w:t>
+      </w:r>
+      <w:proofErr w:type="spellStart"/>
       <w:r>
         <w:rPr>
           <w:rFonts w:ascii="Consolas" w:hAnsi="Consolas" w:cs="Consolas"/>
@@ -1057,6 +1160,7 @@
         </w:rPr>
         <w:t>datetime</w:t>
       </w:r>
+      <w:proofErr w:type="spellEnd"/>
       <w:r>
         <w:rPr>
           <w:rFonts w:ascii="Consolas" w:hAnsi="Consolas" w:cs="Consolas"/>
@@ -1512,8 +1616,29 @@
           <w:sz w:val="19"/>
           <w:szCs w:val="19"/>
         </w:rPr>
-        <w:t xml:space="preserve">[ID]        </w:t>
-      </w:r>
+        <w:t>[</w:t>
+      </w:r>
+      <w:proofErr w:type="gramStart"/>
+      <w:r>
+        <w:rPr>
+          <w:rFonts w:ascii="Consolas" w:hAnsi="Consolas" w:cs="Consolas"/>
+          <w:color w:val="000000"/>
+          <w:sz w:val="19"/>
+          <w:szCs w:val="19"/>
+        </w:rPr>
+        <w:t xml:space="preserve">ID]   </w:t>
+      </w:r>
+      <w:proofErr w:type="gramEnd"/>
+      <w:r>
+        <w:rPr>
+          <w:rFonts w:ascii="Consolas" w:hAnsi="Consolas" w:cs="Consolas"/>
+          <w:color w:val="000000"/>
+          <w:sz w:val="19"/>
+          <w:szCs w:val="19"/>
+        </w:rPr>
+        <w:t xml:space="preserve">     </w:t>
+      </w:r>
+      <w:proofErr w:type="spellStart"/>
       <w:r>
         <w:rPr>
           <w:rFonts w:ascii="Consolas" w:hAnsi="Consolas" w:cs="Consolas"/>
@@ -1523,6 +1648,7 @@
         </w:rPr>
         <w:t>int</w:t>
       </w:r>
+      <w:proofErr w:type="spellEnd"/>
       <w:r>
         <w:rPr>
           <w:rFonts w:ascii="Consolas" w:hAnsi="Consolas" w:cs="Consolas"/>
@@ -1625,8 +1751,29 @@
           <w:sz w:val="19"/>
           <w:szCs w:val="19"/>
         </w:rPr>
-        <w:t xml:space="preserve">[USER_ID]         </w:t>
-      </w:r>
+        <w:t>[USER_</w:t>
+      </w:r>
+      <w:proofErr w:type="gramStart"/>
+      <w:r>
+        <w:rPr>
+          <w:rFonts w:ascii="Consolas" w:hAnsi="Consolas" w:cs="Consolas"/>
+          <w:color w:val="000000"/>
+          <w:sz w:val="19"/>
+          <w:szCs w:val="19"/>
+        </w:rPr>
+        <w:t xml:space="preserve">ID]   </w:t>
+      </w:r>
+      <w:proofErr w:type="gramEnd"/>
+      <w:r>
+        <w:rPr>
+          <w:rFonts w:ascii="Consolas" w:hAnsi="Consolas" w:cs="Consolas"/>
+          <w:color w:val="000000"/>
+          <w:sz w:val="19"/>
+          <w:szCs w:val="19"/>
+        </w:rPr>
+        <w:t xml:space="preserve">      </w:t>
+      </w:r>
+      <w:proofErr w:type="spellStart"/>
       <w:r>
         <w:rPr>
           <w:rFonts w:ascii="Consolas" w:hAnsi="Consolas" w:cs="Consolas"/>
@@ -1636,6 +1783,7 @@
         </w:rPr>
         <w:t>int</w:t>
       </w:r>
+      <w:proofErr w:type="spellEnd"/>
       <w:r>
         <w:rPr>
           <w:rFonts w:ascii="Consolas" w:hAnsi="Consolas" w:cs="Consolas"/>
@@ -1711,8 +1859,29 @@
           <w:sz w:val="19"/>
           <w:szCs w:val="19"/>
         </w:rPr>
-        <w:t xml:space="preserve">[DESCRICAO]       </w:t>
-      </w:r>
+        <w:t>[</w:t>
+      </w:r>
+      <w:proofErr w:type="gramStart"/>
+      <w:r>
+        <w:rPr>
+          <w:rFonts w:ascii="Consolas" w:hAnsi="Consolas" w:cs="Consolas"/>
+          <w:color w:val="000000"/>
+          <w:sz w:val="19"/>
+          <w:szCs w:val="19"/>
+        </w:rPr>
+        <w:t xml:space="preserve">DESCRICAO]   </w:t>
+      </w:r>
+      <w:proofErr w:type="gramEnd"/>
+      <w:r>
+        <w:rPr>
+          <w:rFonts w:ascii="Consolas" w:hAnsi="Consolas" w:cs="Consolas"/>
+          <w:color w:val="000000"/>
+          <w:sz w:val="19"/>
+          <w:szCs w:val="19"/>
+        </w:rPr>
+        <w:t xml:space="preserve">    </w:t>
+      </w:r>
+      <w:proofErr w:type="spellStart"/>
       <w:r>
         <w:rPr>
           <w:rFonts w:ascii="Consolas" w:hAnsi="Consolas" w:cs="Consolas"/>
@@ -1722,6 +1891,7 @@
         </w:rPr>
         <w:t>varchar</w:t>
       </w:r>
+      <w:proofErr w:type="spellEnd"/>
       <w:r>
         <w:rPr>
           <w:rFonts w:ascii="Consolas" w:hAnsi="Consolas" w:cs="Consolas"/>
@@ -1826,6 +1996,7 @@
         </w:rPr>
         <w:t xml:space="preserve">[VALOR_INVESTIDO] </w:t>
       </w:r>
+      <w:proofErr w:type="spellStart"/>
       <w:r>
         <w:rPr>
           <w:rFonts w:ascii="Consolas" w:hAnsi="Consolas" w:cs="Consolas"/>
@@ -1835,6 +2006,7 @@
         </w:rPr>
         <w:t>float</w:t>
       </w:r>
+      <w:proofErr w:type="spellEnd"/>
       <w:r>
         <w:rPr>
           <w:rFonts w:ascii="Consolas" w:hAnsi="Consolas" w:cs="Consolas"/>
@@ -1862,6 +2034,7 @@
         </w:rPr>
         <w:t xml:space="preserve"> </w:t>
       </w:r>
+      <w:proofErr w:type="gramStart"/>
       <w:r>
         <w:rPr>
           <w:rFonts w:ascii="Consolas" w:hAnsi="Consolas" w:cs="Consolas"/>
@@ -1889,29 +2062,51 @@
         </w:rPr>
         <w:t>,</w:t>
       </w:r>
-    </w:p>
-    <w:p>
-      <w:pPr>
-        <w:autoSpaceDE w:val="0"/>
-        <w:autoSpaceDN w:val="0"/>
-        <w:adjustRightInd w:val="0"/>
-        <w:spacing w:after="0" w:line="240" w:lineRule="auto"/>
-        <w:rPr>
-          <w:rFonts w:ascii="Consolas" w:hAnsi="Consolas" w:cs="Consolas"/>
-          <w:color w:val="000000"/>
-          <w:sz w:val="19"/>
-          <w:szCs w:val="19"/>
-        </w:rPr>
-      </w:pPr>
-      <w:r>
-        <w:rPr>
-          <w:rFonts w:ascii="Consolas" w:hAnsi="Consolas" w:cs="Consolas"/>
-          <w:color w:val="000000"/>
-          <w:sz w:val="19"/>
-          <w:szCs w:val="19"/>
-        </w:rPr>
-        <w:t xml:space="preserve">[VALOR_TOTAL]     </w:t>
-      </w:r>
+      <w:proofErr w:type="gramEnd"/>
+    </w:p>
+    <w:p>
+      <w:pPr>
+        <w:autoSpaceDE w:val="0"/>
+        <w:autoSpaceDN w:val="0"/>
+        <w:adjustRightInd w:val="0"/>
+        <w:spacing w:after="0" w:line="240" w:lineRule="auto"/>
+        <w:rPr>
+          <w:rFonts w:ascii="Consolas" w:hAnsi="Consolas" w:cs="Consolas"/>
+          <w:color w:val="000000"/>
+          <w:sz w:val="19"/>
+          <w:szCs w:val="19"/>
+        </w:rPr>
+      </w:pPr>
+      <w:r>
+        <w:rPr>
+          <w:rFonts w:ascii="Consolas" w:hAnsi="Consolas" w:cs="Consolas"/>
+          <w:color w:val="000000"/>
+          <w:sz w:val="19"/>
+          <w:szCs w:val="19"/>
+        </w:rPr>
+        <w:t>[VALOR_</w:t>
+      </w:r>
+      <w:proofErr w:type="gramStart"/>
+      <w:r>
+        <w:rPr>
+          <w:rFonts w:ascii="Consolas" w:hAnsi="Consolas" w:cs="Consolas"/>
+          <w:color w:val="000000"/>
+          <w:sz w:val="19"/>
+          <w:szCs w:val="19"/>
+        </w:rPr>
+        <w:t xml:space="preserve">TOTAL]   </w:t>
+      </w:r>
+      <w:proofErr w:type="gramEnd"/>
+      <w:r>
+        <w:rPr>
+          <w:rFonts w:ascii="Consolas" w:hAnsi="Consolas" w:cs="Consolas"/>
+          <w:color w:val="000000"/>
+          <w:sz w:val="19"/>
+          <w:szCs w:val="19"/>
+        </w:rPr>
+        <w:t xml:space="preserve">  </w:t>
+      </w:r>
+      <w:proofErr w:type="spellStart"/>
       <w:r>
         <w:rPr>
           <w:rFonts w:ascii="Consolas" w:hAnsi="Consolas" w:cs="Consolas"/>
@@ -1921,6 +2116,7 @@
         </w:rPr>
         <w:t>float</w:t>
       </w:r>
+      <w:proofErr w:type="spellEnd"/>
       <w:r>
         <w:rPr>
           <w:rFonts w:ascii="Consolas" w:hAnsi="Consolas" w:cs="Consolas"/>
@@ -2385,8 +2581,29 @@
           <w:sz w:val="19"/>
           <w:szCs w:val="19"/>
         </w:rPr>
-        <w:t xml:space="preserve">[ID]      </w:t>
-      </w:r>
+        <w:t>[</w:t>
+      </w:r>
+      <w:proofErr w:type="gramStart"/>
+      <w:r>
+        <w:rPr>
+          <w:rFonts w:ascii="Consolas" w:hAnsi="Consolas" w:cs="Consolas"/>
+          <w:color w:val="000000"/>
+          <w:sz w:val="19"/>
+          <w:szCs w:val="19"/>
+        </w:rPr>
+        <w:t xml:space="preserve">ID]   </w:t>
+      </w:r>
+      <w:proofErr w:type="gramEnd"/>
+      <w:r>
+        <w:rPr>
+          <w:rFonts w:ascii="Consolas" w:hAnsi="Consolas" w:cs="Consolas"/>
+          <w:color w:val="000000"/>
+          <w:sz w:val="19"/>
+          <w:szCs w:val="19"/>
+        </w:rPr>
+        <w:t xml:space="preserve">   </w:t>
+      </w:r>
+      <w:proofErr w:type="spellStart"/>
       <w:r>
         <w:rPr>
           <w:rFonts w:ascii="Consolas" w:hAnsi="Consolas" w:cs="Consolas"/>
@@ -2396,6 +2613,7 @@
         </w:rPr>
         <w:t>int</w:t>
       </w:r>
+      <w:proofErr w:type="spellEnd"/>
       <w:r>
         <w:rPr>
           <w:rFonts w:ascii="Consolas" w:hAnsi="Consolas" w:cs="Consolas"/>
@@ -2563,6 +2781,7 @@
         </w:rPr>
         <w:t xml:space="preserve">[USER_ID] </w:t>
       </w:r>
+      <w:proofErr w:type="spellStart"/>
       <w:r>
         <w:rPr>
           <w:rFonts w:ascii="Consolas" w:hAnsi="Consolas" w:cs="Consolas"/>
@@ -2572,6 +2791,7 @@
         </w:rPr>
         <w:t>int</w:t>
       </w:r>
+      <w:proofErr w:type="spellEnd"/>
       <w:r>
         <w:rPr>
           <w:rFonts w:ascii="Consolas" w:hAnsi="Consolas" w:cs="Consolas"/>
@@ -2599,6 +2819,7 @@
         </w:rPr>
         <w:t xml:space="preserve"> </w:t>
       </w:r>
+      <w:proofErr w:type="gramStart"/>
       <w:r>
         <w:rPr>
           <w:rFonts w:ascii="Consolas" w:hAnsi="Consolas" w:cs="Consolas"/>
@@ -2626,29 +2847,51 @@
         </w:rPr>
         <w:t>,</w:t>
       </w:r>
-    </w:p>
-    <w:p>
-      <w:pPr>
-        <w:autoSpaceDE w:val="0"/>
-        <w:autoSpaceDN w:val="0"/>
-        <w:adjustRightInd w:val="0"/>
-        <w:spacing w:after="0" w:line="240" w:lineRule="auto"/>
-        <w:rPr>
-          <w:rFonts w:ascii="Consolas" w:hAnsi="Consolas" w:cs="Consolas"/>
-          <w:color w:val="000000"/>
-          <w:sz w:val="19"/>
-          <w:szCs w:val="19"/>
-        </w:rPr>
-      </w:pPr>
-      <w:r>
-        <w:rPr>
-          <w:rFonts w:ascii="Consolas" w:hAnsi="Consolas" w:cs="Consolas"/>
-          <w:color w:val="000000"/>
-          <w:sz w:val="19"/>
-          <w:szCs w:val="19"/>
-        </w:rPr>
-        <w:t xml:space="preserve">[NOME]    </w:t>
-      </w:r>
+      <w:proofErr w:type="gramEnd"/>
+    </w:p>
+    <w:p>
+      <w:pPr>
+        <w:autoSpaceDE w:val="0"/>
+        <w:autoSpaceDN w:val="0"/>
+        <w:adjustRightInd w:val="0"/>
+        <w:spacing w:after="0" w:line="240" w:lineRule="auto"/>
+        <w:rPr>
+          <w:rFonts w:ascii="Consolas" w:hAnsi="Consolas" w:cs="Consolas"/>
+          <w:color w:val="000000"/>
+          <w:sz w:val="19"/>
+          <w:szCs w:val="19"/>
+        </w:rPr>
+      </w:pPr>
+      <w:r>
+        <w:rPr>
+          <w:rFonts w:ascii="Consolas" w:hAnsi="Consolas" w:cs="Consolas"/>
+          <w:color w:val="000000"/>
+          <w:sz w:val="19"/>
+          <w:szCs w:val="19"/>
+        </w:rPr>
+        <w:t>[</w:t>
+      </w:r>
+      <w:proofErr w:type="gramStart"/>
+      <w:r>
+        <w:rPr>
+          <w:rFonts w:ascii="Consolas" w:hAnsi="Consolas" w:cs="Consolas"/>
+          <w:color w:val="000000"/>
+          <w:sz w:val="19"/>
+          <w:szCs w:val="19"/>
+        </w:rPr>
+        <w:t xml:space="preserve">NOME]   </w:t>
+      </w:r>
+      <w:proofErr w:type="gramEnd"/>
+      <w:r>
+        <w:rPr>
+          <w:rFonts w:ascii="Consolas" w:hAnsi="Consolas" w:cs="Consolas"/>
+          <w:color w:val="000000"/>
+          <w:sz w:val="19"/>
+          <w:szCs w:val="19"/>
+        </w:rPr>
+        <w:t xml:space="preserve"> </w:t>
+      </w:r>
+      <w:proofErr w:type="spellStart"/>
       <w:r>
         <w:rPr>
           <w:rFonts w:ascii="Consolas" w:hAnsi="Consolas" w:cs="Consolas"/>
@@ -2658,6 +2901,7 @@
         </w:rPr>
         <w:t>varchar</w:t>
       </w:r>
+      <w:proofErr w:type="spellEnd"/>
       <w:r>
         <w:rPr>
           <w:rFonts w:ascii="Consolas" w:hAnsi="Consolas" w:cs="Consolas"/>
@@ -2762,6 +3006,7 @@
         </w:rPr>
         <w:t xml:space="preserve">[SALARIO] </w:t>
       </w:r>
+      <w:proofErr w:type="spellStart"/>
       <w:r>
         <w:rPr>
           <w:rFonts w:ascii="Consolas" w:hAnsi="Consolas" w:cs="Consolas"/>
@@ -2771,6 +3016,7 @@
         </w:rPr>
         <w:t>float</w:t>
       </w:r>
+      <w:proofErr w:type="spellEnd"/>
       <w:r>
         <w:rPr>
           <w:rFonts w:ascii="Consolas" w:hAnsi="Consolas" w:cs="Consolas"/>
@@ -2798,6 +3044,7 @@
         </w:rPr>
         <w:t xml:space="preserve"> </w:t>
       </w:r>
+      <w:proofErr w:type="gramStart"/>
       <w:r>
         <w:rPr>
           <w:rFonts w:ascii="Consolas" w:hAnsi="Consolas" w:cs="Consolas"/>
@@ -2825,29 +3072,42 @@
         </w:rPr>
         <w:t>,</w:t>
       </w:r>
-    </w:p>
-    <w:p>
-      <w:pPr>
-        <w:autoSpaceDE w:val="0"/>
-        <w:autoSpaceDN w:val="0"/>
-        <w:adjustRightInd w:val="0"/>
-        <w:spacing w:after="0" w:line="240" w:lineRule="auto"/>
-        <w:rPr>
-          <w:rFonts w:ascii="Consolas" w:hAnsi="Consolas" w:cs="Consolas"/>
-          <w:color w:val="000000"/>
-          <w:sz w:val="19"/>
-          <w:szCs w:val="19"/>
-        </w:rPr>
-      </w:pPr>
-      <w:r>
-        <w:rPr>
-          <w:rFonts w:ascii="Consolas" w:hAnsi="Consolas" w:cs="Consolas"/>
-          <w:color w:val="000000"/>
-          <w:sz w:val="19"/>
-          <w:szCs w:val="19"/>
-        </w:rPr>
-        <w:t xml:space="preserve">[CARGO]   </w:t>
-      </w:r>
+      <w:proofErr w:type="gramEnd"/>
+    </w:p>
+    <w:p>
+      <w:pPr>
+        <w:autoSpaceDE w:val="0"/>
+        <w:autoSpaceDN w:val="0"/>
+        <w:adjustRightInd w:val="0"/>
+        <w:spacing w:after="0" w:line="240" w:lineRule="auto"/>
+        <w:rPr>
+          <w:rFonts w:ascii="Consolas" w:hAnsi="Consolas" w:cs="Consolas"/>
+          <w:color w:val="000000"/>
+          <w:sz w:val="19"/>
+          <w:szCs w:val="19"/>
+        </w:rPr>
+      </w:pPr>
+      <w:r>
+        <w:rPr>
+          <w:rFonts w:ascii="Consolas" w:hAnsi="Consolas" w:cs="Consolas"/>
+          <w:color w:val="000000"/>
+          <w:sz w:val="19"/>
+          <w:szCs w:val="19"/>
+        </w:rPr>
+        <w:t>[</w:t>
+      </w:r>
+      <w:proofErr w:type="gramStart"/>
+      <w:r>
+        <w:rPr>
+          <w:rFonts w:ascii="Consolas" w:hAnsi="Consolas" w:cs="Consolas"/>
+          <w:color w:val="000000"/>
+          <w:sz w:val="19"/>
+          <w:szCs w:val="19"/>
+        </w:rPr>
+        <w:t xml:space="preserve">CARGO]   </w:t>
+      </w:r>
+      <w:proofErr w:type="spellStart"/>
+      <w:proofErr w:type="gramEnd"/>
       <w:r>
         <w:rPr>
           <w:rFonts w:ascii="Consolas" w:hAnsi="Consolas" w:cs="Consolas"/>
@@ -2857,6 +3117,7 @@
         </w:rPr>
         <w:t>varchar</w:t>
       </w:r>
+      <w:proofErr w:type="spellEnd"/>
       <w:r>
         <w:rPr>
           <w:rFonts w:ascii="Consolas" w:hAnsi="Consolas" w:cs="Consolas"/>
@@ -3349,8 +3610,29 @@
           <w:sz w:val="19"/>
           <w:szCs w:val="19"/>
         </w:rPr>
-        <w:t xml:space="preserve">[ID]     </w:t>
-      </w:r>
+        <w:t>[</w:t>
+      </w:r>
+      <w:proofErr w:type="gramStart"/>
+      <w:r>
+        <w:rPr>
+          <w:rFonts w:ascii="Consolas" w:hAnsi="Consolas" w:cs="Consolas"/>
+          <w:color w:val="000000"/>
+          <w:sz w:val="19"/>
+          <w:szCs w:val="19"/>
+        </w:rPr>
+        <w:t xml:space="preserve">ID]   </w:t>
+      </w:r>
+      <w:proofErr w:type="gramEnd"/>
+      <w:r>
+        <w:rPr>
+          <w:rFonts w:ascii="Consolas" w:hAnsi="Consolas" w:cs="Consolas"/>
+          <w:color w:val="000000"/>
+          <w:sz w:val="19"/>
+          <w:szCs w:val="19"/>
+        </w:rPr>
+        <w:t xml:space="preserve">  </w:t>
+      </w:r>
+      <w:proofErr w:type="spellStart"/>
       <w:r>
         <w:rPr>
           <w:rFonts w:ascii="Consolas" w:hAnsi="Consolas" w:cs="Consolas"/>
@@ -3360,6 +3642,7 @@
         </w:rPr>
         <w:t>int</w:t>
       </w:r>
+      <w:proofErr w:type="spellEnd"/>
       <w:r>
         <w:rPr>
           <w:rFonts w:ascii="Consolas" w:hAnsi="Consolas" w:cs="Consolas"/>
@@ -3462,8 +3745,20 @@
           <w:sz w:val="19"/>
           <w:szCs w:val="19"/>
         </w:rPr>
-        <w:t xml:space="preserve">[USER_ID]   </w:t>
-      </w:r>
+        <w:t>[USER_</w:t>
+      </w:r>
+      <w:proofErr w:type="gramStart"/>
+      <w:r>
+        <w:rPr>
+          <w:rFonts w:ascii="Consolas" w:hAnsi="Consolas" w:cs="Consolas"/>
+          <w:color w:val="000000"/>
+          <w:sz w:val="19"/>
+          <w:szCs w:val="19"/>
+        </w:rPr>
+        <w:t xml:space="preserve">ID]   </w:t>
+      </w:r>
+      <w:proofErr w:type="spellStart"/>
+      <w:proofErr w:type="gramEnd"/>
       <w:r>
         <w:rPr>
           <w:rFonts w:ascii="Consolas" w:hAnsi="Consolas" w:cs="Consolas"/>
@@ -3473,6 +3768,7 @@
         </w:rPr>
         <w:t>int</w:t>
       </w:r>
+      <w:proofErr w:type="spellEnd"/>
       <w:r>
         <w:rPr>
           <w:rFonts w:ascii="Consolas" w:hAnsi="Consolas" w:cs="Consolas"/>
@@ -3548,8 +3844,29 @@
           <w:sz w:val="19"/>
           <w:szCs w:val="19"/>
         </w:rPr>
-        <w:t xml:space="preserve">[NOME]      </w:t>
-      </w:r>
+        <w:t>[</w:t>
+      </w:r>
+      <w:proofErr w:type="gramStart"/>
+      <w:r>
+        <w:rPr>
+          <w:rFonts w:ascii="Consolas" w:hAnsi="Consolas" w:cs="Consolas"/>
+          <w:color w:val="000000"/>
+          <w:sz w:val="19"/>
+          <w:szCs w:val="19"/>
+        </w:rPr>
+        <w:t xml:space="preserve">NOME]   </w:t>
+      </w:r>
+      <w:proofErr w:type="gramEnd"/>
+      <w:r>
+        <w:rPr>
+          <w:rFonts w:ascii="Consolas" w:hAnsi="Consolas" w:cs="Consolas"/>
+          <w:color w:val="000000"/>
+          <w:sz w:val="19"/>
+          <w:szCs w:val="19"/>
+        </w:rPr>
+        <w:t xml:space="preserve">   </w:t>
+      </w:r>
+      <w:proofErr w:type="spellStart"/>
       <w:r>
         <w:rPr>
           <w:rFonts w:ascii="Consolas" w:hAnsi="Consolas" w:cs="Consolas"/>
@@ -3559,6 +3876,7 @@
         </w:rPr>
         <w:t>varchar</w:t>
       </w:r>
+      <w:proofErr w:type="spellEnd"/>
       <w:r>
         <w:rPr>
           <w:rFonts w:ascii="Consolas" w:hAnsi="Consolas" w:cs="Consolas"/>
@@ -3661,8 +3979,29 @@
           <w:sz w:val="19"/>
           <w:szCs w:val="19"/>
         </w:rPr>
-        <w:t xml:space="preserve">[EMAIL]     </w:t>
-      </w:r>
+        <w:t>[</w:t>
+      </w:r>
+      <w:proofErr w:type="gramStart"/>
+      <w:r>
+        <w:rPr>
+          <w:rFonts w:ascii="Consolas" w:hAnsi="Consolas" w:cs="Consolas"/>
+          <w:color w:val="000000"/>
+          <w:sz w:val="19"/>
+          <w:szCs w:val="19"/>
+        </w:rPr>
+        <w:t xml:space="preserve">EMAIL]   </w:t>
+      </w:r>
+      <w:proofErr w:type="gramEnd"/>
+      <w:r>
+        <w:rPr>
+          <w:rFonts w:ascii="Consolas" w:hAnsi="Consolas" w:cs="Consolas"/>
+          <w:color w:val="000000"/>
+          <w:sz w:val="19"/>
+          <w:szCs w:val="19"/>
+        </w:rPr>
+        <w:t xml:space="preserve">  </w:t>
+      </w:r>
+      <w:proofErr w:type="spellStart"/>
       <w:r>
         <w:rPr>
           <w:rFonts w:ascii="Consolas" w:hAnsi="Consolas" w:cs="Consolas"/>
@@ -3672,6 +4011,7 @@
         </w:rPr>
         <w:t>varchar</w:t>
       </w:r>
+      <w:proofErr w:type="spellEnd"/>
       <w:r>
         <w:rPr>
           <w:rFonts w:ascii="Consolas" w:hAnsi="Consolas" w:cs="Consolas"/>
@@ -3774,8 +4114,19 @@
           <w:sz w:val="19"/>
           <w:szCs w:val="19"/>
         </w:rPr>
-        <w:t xml:space="preserve">[TELEFONE]  </w:t>
-      </w:r>
+        <w:t>[</w:t>
+      </w:r>
+      <w:proofErr w:type="gramStart"/>
+      <w:r>
+        <w:rPr>
+          <w:rFonts w:ascii="Consolas" w:hAnsi="Consolas" w:cs="Consolas"/>
+          <w:color w:val="000000"/>
+          <w:sz w:val="19"/>
+          <w:szCs w:val="19"/>
+        </w:rPr>
+        <w:t xml:space="preserve">TELEFONE]  </w:t>
+      </w:r>
+      <w:proofErr w:type="spellStart"/>
       <w:r>
         <w:rPr>
           <w:rFonts w:ascii="Consolas" w:hAnsi="Consolas" w:cs="Consolas"/>
@@ -3785,6 +4136,8 @@
         </w:rPr>
         <w:t>varchar</w:t>
       </w:r>
+      <w:proofErr w:type="spellEnd"/>
+      <w:proofErr w:type="gramEnd"/>
       <w:r>
         <w:rPr>
           <w:rFonts w:ascii="Consolas" w:hAnsi="Consolas" w:cs="Consolas"/>
@@ -3889,6 +4242,8 @@
         </w:rPr>
         <w:t xml:space="preserve">[CATEGORIA] </w:t>
       </w:r>
+      <w:proofErr w:type="spellStart"/>
+      <w:proofErr w:type="gramStart"/>
       <w:r>
         <w:rPr>
           <w:rFonts w:ascii="Consolas" w:hAnsi="Consolas" w:cs="Consolas"/>
@@ -3898,6 +4253,7 @@
         </w:rPr>
         <w:t>varchar</w:t>
       </w:r>
+      <w:proofErr w:type="spellEnd"/>
       <w:r>
         <w:rPr>
           <w:rFonts w:ascii="Consolas" w:hAnsi="Consolas" w:cs="Consolas"/>
@@ -3907,6 +4263,7 @@
         </w:rPr>
         <w:t>(</w:t>
       </w:r>
+      <w:proofErr w:type="gramEnd"/>
       <w:r>
         <w:rPr>
           <w:rFonts w:ascii="Consolas" w:hAnsi="Consolas" w:cs="Consolas"/>
@@ -4389,8 +4746,29 @@
           <w:sz w:val="19"/>
           <w:szCs w:val="19"/>
         </w:rPr>
-        <w:t xml:space="preserve">[ID]        </w:t>
-      </w:r>
+        <w:t>[</w:t>
+      </w:r>
+      <w:proofErr w:type="gramStart"/>
+      <w:r>
+        <w:rPr>
+          <w:rFonts w:ascii="Consolas" w:hAnsi="Consolas" w:cs="Consolas"/>
+          <w:color w:val="000000"/>
+          <w:sz w:val="19"/>
+          <w:szCs w:val="19"/>
+        </w:rPr>
+        <w:t xml:space="preserve">ID]   </w:t>
+      </w:r>
+      <w:proofErr w:type="gramEnd"/>
+      <w:r>
+        <w:rPr>
+          <w:rFonts w:ascii="Consolas" w:hAnsi="Consolas" w:cs="Consolas"/>
+          <w:color w:val="000000"/>
+          <w:sz w:val="19"/>
+          <w:szCs w:val="19"/>
+        </w:rPr>
+        <w:t xml:space="preserve">     </w:t>
+      </w:r>
+      <w:proofErr w:type="spellStart"/>
       <w:r>
         <w:rPr>
           <w:rFonts w:ascii="Consolas" w:hAnsi="Consolas" w:cs="Consolas"/>
@@ -4400,6 +4778,7 @@
         </w:rPr>
         <w:t>int</w:t>
       </w:r>
+      <w:proofErr w:type="spellEnd"/>
       <w:r>
         <w:rPr>
           <w:rFonts w:ascii="Consolas" w:hAnsi="Consolas" w:cs="Consolas"/>
@@ -4565,8 +4944,20 @@
           <w:sz w:val="19"/>
           <w:szCs w:val="19"/>
         </w:rPr>
-        <w:t xml:space="preserve">[USER_ID]   </w:t>
-      </w:r>
+        <w:t>[USER_</w:t>
+      </w:r>
+      <w:proofErr w:type="gramStart"/>
+      <w:r>
+        <w:rPr>
+          <w:rFonts w:ascii="Consolas" w:hAnsi="Consolas" w:cs="Consolas"/>
+          <w:color w:val="000000"/>
+          <w:sz w:val="19"/>
+          <w:szCs w:val="19"/>
+        </w:rPr>
+        <w:t xml:space="preserve">ID]   </w:t>
+      </w:r>
+      <w:proofErr w:type="spellStart"/>
+      <w:proofErr w:type="gramEnd"/>
       <w:r>
         <w:rPr>
           <w:rFonts w:ascii="Consolas" w:hAnsi="Consolas" w:cs="Consolas"/>
@@ -4576,6 +4967,7 @@
         </w:rPr>
         <w:t>int</w:t>
       </w:r>
+      <w:proofErr w:type="spellEnd"/>
       <w:r>
         <w:rPr>
           <w:rFonts w:ascii="Consolas" w:hAnsi="Consolas" w:cs="Consolas"/>
@@ -4653,6 +5045,8 @@
         </w:rPr>
         <w:t xml:space="preserve">[DESCRICAO] </w:t>
       </w:r>
+      <w:proofErr w:type="spellStart"/>
+      <w:proofErr w:type="gramStart"/>
       <w:r>
         <w:rPr>
           <w:rFonts w:ascii="Consolas" w:hAnsi="Consolas" w:cs="Consolas"/>
@@ -4662,6 +5056,7 @@
         </w:rPr>
         <w:t>varchar</w:t>
       </w:r>
+      <w:proofErr w:type="spellEnd"/>
       <w:r>
         <w:rPr>
           <w:rFonts w:ascii="Consolas" w:hAnsi="Consolas" w:cs="Consolas"/>
@@ -4671,6 +5066,7 @@
         </w:rPr>
         <w:t>(</w:t>
       </w:r>
+      <w:proofErr w:type="gramEnd"/>
       <w:r>
         <w:rPr>
           <w:rFonts w:ascii="Consolas" w:hAnsi="Consolas" w:cs="Consolas"/>
@@ -4764,8 +5160,29 @@
           <w:sz w:val="19"/>
           <w:szCs w:val="19"/>
         </w:rPr>
-        <w:t xml:space="preserve">[VALOR]     </w:t>
-      </w:r>
+        <w:t>[</w:t>
+      </w:r>
+      <w:proofErr w:type="gramStart"/>
+      <w:r>
+        <w:rPr>
+          <w:rFonts w:ascii="Consolas" w:hAnsi="Consolas" w:cs="Consolas"/>
+          <w:color w:val="000000"/>
+          <w:sz w:val="19"/>
+          <w:szCs w:val="19"/>
+        </w:rPr>
+        <w:t xml:space="preserve">VALOR]   </w:t>
+      </w:r>
+      <w:proofErr w:type="gramEnd"/>
+      <w:r>
+        <w:rPr>
+          <w:rFonts w:ascii="Consolas" w:hAnsi="Consolas" w:cs="Consolas"/>
+          <w:color w:val="000000"/>
+          <w:sz w:val="19"/>
+          <w:szCs w:val="19"/>
+        </w:rPr>
+        <w:t xml:space="preserve">  </w:t>
+      </w:r>
+      <w:proofErr w:type="spellStart"/>
       <w:r>
         <w:rPr>
           <w:rFonts w:ascii="Consolas" w:hAnsi="Consolas" w:cs="Consolas"/>
@@ -4775,6 +5192,7 @@
         </w:rPr>
         <w:t>float</w:t>
       </w:r>
+      <w:proofErr w:type="spellEnd"/>
       <w:r>
         <w:rPr>
           <w:rFonts w:ascii="Consolas" w:hAnsi="Consolas" w:cs="Consolas"/>
@@ -4832,8 +5250,29 @@
           <w:sz w:val="19"/>
           <w:szCs w:val="19"/>
         </w:rPr>
-        <w:t xml:space="preserve">[DATA]      </w:t>
-      </w:r>
+        <w:t>[</w:t>
+      </w:r>
+      <w:proofErr w:type="gramStart"/>
+      <w:r>
+        <w:rPr>
+          <w:rFonts w:ascii="Consolas" w:hAnsi="Consolas" w:cs="Consolas"/>
+          <w:color w:val="000000"/>
+          <w:sz w:val="19"/>
+          <w:szCs w:val="19"/>
+        </w:rPr>
+        <w:t xml:space="preserve">DATA]   </w:t>
+      </w:r>
+      <w:proofErr w:type="gramEnd"/>
+      <w:r>
+        <w:rPr>
+          <w:rFonts w:ascii="Consolas" w:hAnsi="Consolas" w:cs="Consolas"/>
+          <w:color w:val="000000"/>
+          <w:sz w:val="19"/>
+          <w:szCs w:val="19"/>
+        </w:rPr>
+        <w:t xml:space="preserve">   </w:t>
+      </w:r>
+      <w:proofErr w:type="spellStart"/>
       <w:r>
         <w:rPr>
           <w:rFonts w:ascii="Consolas" w:hAnsi="Consolas" w:cs="Consolas"/>
@@ -4843,6 +5282,7 @@
         </w:rPr>
         <w:t>datetime</w:t>
       </w:r>
+      <w:proofErr w:type="spellEnd"/>
       <w:r>
         <w:rPr>
           <w:rFonts w:ascii="Consolas" w:hAnsi="Consolas" w:cs="Consolas"/>
@@ -5207,14 +5647,16 @@
           <w:color w:val="000000"/>
           <w:sz w:val="19"/>
           <w:szCs w:val="19"/>
-        </w:rPr>
-      </w:pPr>
-      <w:r>
-        <w:rPr>
-          <w:rFonts w:ascii="Consolas" w:hAnsi="Consolas" w:cs="Consolas"/>
-          <w:color w:val="0000FF"/>
-          <w:sz w:val="19"/>
-          <w:szCs w:val="19"/>
+          <w:u w:val="single"/>
+        </w:rPr>
+      </w:pPr>
+      <w:r>
+        <w:rPr>
+          <w:rFonts w:ascii="Consolas" w:hAnsi="Consolas" w:cs="Consolas"/>
+          <w:color w:val="0000FF"/>
+          <w:sz w:val="19"/>
+          <w:szCs w:val="19"/>
+          <w:u w:val="single"/>
         </w:rPr>
         <w:t>CREATE TABLE</w:t>
       </w:r>
@@ -5224,6 +5666,7 @@
           <w:color w:val="000000"/>
           <w:sz w:val="19"/>
           <w:szCs w:val="19"/>
+          <w:u w:val="single"/>
         </w:rPr>
         <w:t xml:space="preserve"> [TAREFAS]</w:t>
       </w:r>
@@ -5239,14 +5682,16 @@
           <w:color w:val="000000"/>
           <w:sz w:val="19"/>
           <w:szCs w:val="19"/>
-        </w:rPr>
-      </w:pPr>
-      <w:r>
-        <w:rPr>
-          <w:rFonts w:ascii="Consolas" w:hAnsi="Consolas" w:cs="Consolas"/>
-          <w:color w:val="808080"/>
-          <w:sz w:val="19"/>
-          <w:szCs w:val="19"/>
+          <w:u w:val="single"/>
+        </w:rPr>
+      </w:pPr>
+      <w:r>
+        <w:rPr>
+          <w:rFonts w:ascii="Consolas" w:hAnsi="Consolas" w:cs="Consolas"/>
+          <w:color w:val="808080"/>
+          <w:sz w:val="19"/>
+          <w:szCs w:val="19"/>
+          <w:u w:val="single"/>
         </w:rPr>
         <w:t>(</w:t>
       </w:r>
@@ -5262,41 +5707,70 @@
           <w:color w:val="000000"/>
           <w:sz w:val="19"/>
           <w:szCs w:val="19"/>
-        </w:rPr>
-      </w:pPr>
-      <w:r>
-        <w:rPr>
-          <w:rFonts w:ascii="Consolas" w:hAnsi="Consolas" w:cs="Consolas"/>
-          <w:color w:val="000000"/>
-          <w:sz w:val="19"/>
-          <w:szCs w:val="19"/>
-        </w:rPr>
-        <w:t xml:space="preserve"> [ID]        </w:t>
-      </w:r>
-      <w:r>
-        <w:rPr>
-          <w:rFonts w:ascii="Consolas" w:hAnsi="Consolas" w:cs="Consolas"/>
-          <w:color w:val="0000FF"/>
-          <w:sz w:val="19"/>
-          <w:szCs w:val="19"/>
+          <w:u w:val="single"/>
+        </w:rPr>
+      </w:pPr>
+      <w:r>
+        <w:rPr>
+          <w:rFonts w:ascii="Consolas" w:hAnsi="Consolas" w:cs="Consolas"/>
+          <w:color w:val="000000"/>
+          <w:sz w:val="19"/>
+          <w:szCs w:val="19"/>
+          <w:u w:val="single"/>
+        </w:rPr>
+        <w:t xml:space="preserve"> [</w:t>
+      </w:r>
+      <w:proofErr w:type="gramStart"/>
+      <w:r>
+        <w:rPr>
+          <w:rFonts w:ascii="Consolas" w:hAnsi="Consolas" w:cs="Consolas"/>
+          <w:color w:val="000000"/>
+          <w:sz w:val="19"/>
+          <w:szCs w:val="19"/>
+          <w:u w:val="single"/>
+        </w:rPr>
+        <w:t xml:space="preserve">ID]   </w:t>
+      </w:r>
+      <w:proofErr w:type="gramEnd"/>
+      <w:r>
+        <w:rPr>
+          <w:rFonts w:ascii="Consolas" w:hAnsi="Consolas" w:cs="Consolas"/>
+          <w:color w:val="000000"/>
+          <w:sz w:val="19"/>
+          <w:szCs w:val="19"/>
+          <w:u w:val="single"/>
+        </w:rPr>
+        <w:t xml:space="preserve">     </w:t>
+      </w:r>
+      <w:proofErr w:type="spellStart"/>
+      <w:r>
+        <w:rPr>
+          <w:rFonts w:ascii="Consolas" w:hAnsi="Consolas" w:cs="Consolas"/>
+          <w:color w:val="0000FF"/>
+          <w:sz w:val="19"/>
+          <w:szCs w:val="19"/>
+          <w:u w:val="single"/>
         </w:rPr>
         <w:t>int</w:t>
       </w:r>
-      <w:r>
-        <w:rPr>
-          <w:rFonts w:ascii="Consolas" w:hAnsi="Consolas" w:cs="Consolas"/>
-          <w:color w:val="000000"/>
-          <w:sz w:val="19"/>
-          <w:szCs w:val="19"/>
-        </w:rPr>
-        <w:t xml:space="preserve"> </w:t>
-      </w:r>
-      <w:r>
-        <w:rPr>
-          <w:rFonts w:ascii="Consolas" w:hAnsi="Consolas" w:cs="Consolas"/>
-          <w:color w:val="0000FF"/>
-          <w:sz w:val="19"/>
-          <w:szCs w:val="19"/>
+      <w:proofErr w:type="spellEnd"/>
+      <w:r>
+        <w:rPr>
+          <w:rFonts w:ascii="Consolas" w:hAnsi="Consolas" w:cs="Consolas"/>
+          <w:color w:val="000000"/>
+          <w:sz w:val="19"/>
+          <w:szCs w:val="19"/>
+          <w:u w:val="single"/>
+        </w:rPr>
+        <w:t xml:space="preserve"> </w:t>
+      </w:r>
+      <w:r>
+        <w:rPr>
+          <w:rFonts w:ascii="Consolas" w:hAnsi="Consolas" w:cs="Consolas"/>
+          <w:color w:val="0000FF"/>
+          <w:sz w:val="19"/>
+          <w:szCs w:val="19"/>
+          <w:u w:val="single"/>
         </w:rPr>
         <w:t xml:space="preserve">IDENTITY </w:t>
       </w:r>
@@ -5306,6 +5780,7 @@
           <w:color w:val="808080"/>
           <w:sz w:val="19"/>
           <w:szCs w:val="19"/>
+          <w:u w:val="single"/>
         </w:rPr>
         <w:t>(</w:t>
       </w:r>
@@ -5315,6 +5790,7 @@
           <w:color w:val="000000"/>
           <w:sz w:val="19"/>
           <w:szCs w:val="19"/>
+          <w:u w:val="single"/>
         </w:rPr>
         <w:t>1</w:t>
       </w:r>
@@ -5324,6 +5800,7 @@
           <w:color w:val="808080"/>
           <w:sz w:val="19"/>
           <w:szCs w:val="19"/>
+          <w:u w:val="single"/>
         </w:rPr>
         <w:t>,</w:t>
       </w:r>
@@ -5333,6 +5810,7 @@
           <w:color w:val="000000"/>
           <w:sz w:val="19"/>
           <w:szCs w:val="19"/>
+          <w:u w:val="single"/>
         </w:rPr>
         <w:t xml:space="preserve"> 1</w:t>
       </w:r>
@@ -5342,6 +5820,7 @@
           <w:color w:val="808080"/>
           <w:sz w:val="19"/>
           <w:szCs w:val="19"/>
+          <w:u w:val="single"/>
         </w:rPr>
         <w:t>)</w:t>
       </w:r>
@@ -5351,15 +5830,17 @@
           <w:color w:val="000000"/>
           <w:sz w:val="19"/>
           <w:szCs w:val="19"/>
-        </w:rPr>
-        <w:t xml:space="preserve"> </w:t>
-      </w:r>
-      <w:r>
-        <w:rPr>
-          <w:rFonts w:ascii="Consolas" w:hAnsi="Consolas" w:cs="Consolas"/>
-          <w:color w:val="808080"/>
-          <w:sz w:val="19"/>
-          <w:szCs w:val="19"/>
+          <w:u w:val="single"/>
+        </w:rPr>
+        <w:t xml:space="preserve"> </w:t>
+      </w:r>
+      <w:r>
+        <w:rPr>
+          <w:rFonts w:ascii="Consolas" w:hAnsi="Consolas" w:cs="Consolas"/>
+          <w:color w:val="808080"/>
+          <w:sz w:val="19"/>
+          <w:szCs w:val="19"/>
+          <w:u w:val="single"/>
         </w:rPr>
         <w:t>NOT</w:t>
       </w:r>
@@ -5369,15 +5850,17 @@
           <w:color w:val="000000"/>
           <w:sz w:val="19"/>
           <w:szCs w:val="19"/>
-        </w:rPr>
-        <w:t xml:space="preserve"> </w:t>
-      </w:r>
-      <w:r>
-        <w:rPr>
-          <w:rFonts w:ascii="Consolas" w:hAnsi="Consolas" w:cs="Consolas"/>
-          <w:color w:val="808080"/>
-          <w:sz w:val="19"/>
-          <w:szCs w:val="19"/>
+          <w:u w:val="single"/>
+        </w:rPr>
+        <w:t xml:space="preserve"> </w:t>
+      </w:r>
+      <w:r>
+        <w:rPr>
+          <w:rFonts w:ascii="Consolas" w:hAnsi="Consolas" w:cs="Consolas"/>
+          <w:color w:val="808080"/>
+          <w:sz w:val="19"/>
+          <w:szCs w:val="19"/>
+          <w:u w:val="single"/>
         </w:rPr>
         <w:t>NULL</w:t>
       </w:r>
@@ -5387,15 +5870,17 @@
           <w:color w:val="000000"/>
           <w:sz w:val="19"/>
           <w:szCs w:val="19"/>
-        </w:rPr>
-        <w:t xml:space="preserve"> </w:t>
-      </w:r>
-      <w:r>
-        <w:rPr>
-          <w:rFonts w:ascii="Consolas" w:hAnsi="Consolas" w:cs="Consolas"/>
-          <w:color w:val="0000FF"/>
-          <w:sz w:val="19"/>
-          <w:szCs w:val="19"/>
+          <w:u w:val="single"/>
+        </w:rPr>
+        <w:t xml:space="preserve"> </w:t>
+      </w:r>
+      <w:r>
+        <w:rPr>
+          <w:rFonts w:ascii="Consolas" w:hAnsi="Consolas" w:cs="Consolas"/>
+          <w:color w:val="0000FF"/>
+          <w:sz w:val="19"/>
+          <w:szCs w:val="19"/>
+          <w:u w:val="single"/>
         </w:rPr>
         <w:t>PRIMARY</w:t>
       </w:r>
@@ -5405,15 +5890,17 @@
           <w:color w:val="000000"/>
           <w:sz w:val="19"/>
           <w:szCs w:val="19"/>
-        </w:rPr>
-        <w:t xml:space="preserve"> </w:t>
-      </w:r>
-      <w:r>
-        <w:rPr>
-          <w:rFonts w:ascii="Consolas" w:hAnsi="Consolas" w:cs="Consolas"/>
-          <w:color w:val="0000FF"/>
-          <w:sz w:val="19"/>
-          <w:szCs w:val="19"/>
+          <w:u w:val="single"/>
+        </w:rPr>
+        <w:t xml:space="preserve"> </w:t>
+      </w:r>
+      <w:r>
+        <w:rPr>
+          <w:rFonts w:ascii="Consolas" w:hAnsi="Consolas" w:cs="Consolas"/>
+          <w:color w:val="0000FF"/>
+          <w:sz w:val="19"/>
+          <w:szCs w:val="19"/>
+          <w:u w:val="single"/>
         </w:rPr>
         <w:t>KEY</w:t>
       </w:r>
@@ -5423,6 +5910,7 @@
           <w:color w:val="808080"/>
           <w:sz w:val="19"/>
           <w:szCs w:val="19"/>
+          <w:u w:val="single"/>
         </w:rPr>
         <w:t>,</w:t>
       </w:r>
@@ -5438,41 +5926,60 @@
           <w:color w:val="000000"/>
           <w:sz w:val="19"/>
           <w:szCs w:val="19"/>
-        </w:rPr>
-      </w:pPr>
-      <w:r>
-        <w:rPr>
-          <w:rFonts w:ascii="Consolas" w:hAnsi="Consolas" w:cs="Consolas"/>
-          <w:color w:val="000000"/>
-          <w:sz w:val="19"/>
-          <w:szCs w:val="19"/>
-        </w:rPr>
-        <w:t xml:space="preserve"> [USER_ID]   </w:t>
-      </w:r>
-      <w:r>
-        <w:rPr>
-          <w:rFonts w:ascii="Consolas" w:hAnsi="Consolas" w:cs="Consolas"/>
-          <w:color w:val="0000FF"/>
-          <w:sz w:val="19"/>
-          <w:szCs w:val="19"/>
+          <w:u w:val="single"/>
+        </w:rPr>
+      </w:pPr>
+      <w:r>
+        <w:rPr>
+          <w:rFonts w:ascii="Consolas" w:hAnsi="Consolas" w:cs="Consolas"/>
+          <w:color w:val="000000"/>
+          <w:sz w:val="19"/>
+          <w:szCs w:val="19"/>
+          <w:u w:val="single"/>
+        </w:rPr>
+        <w:t xml:space="preserve"> [USER_</w:t>
+      </w:r>
+      <w:proofErr w:type="gramStart"/>
+      <w:r>
+        <w:rPr>
+          <w:rFonts w:ascii="Consolas" w:hAnsi="Consolas" w:cs="Consolas"/>
+          <w:color w:val="000000"/>
+          <w:sz w:val="19"/>
+          <w:szCs w:val="19"/>
+          <w:u w:val="single"/>
+        </w:rPr>
+        <w:t xml:space="preserve">ID]   </w:t>
+      </w:r>
+      <w:proofErr w:type="spellStart"/>
+      <w:proofErr w:type="gramEnd"/>
+      <w:r>
+        <w:rPr>
+          <w:rFonts w:ascii="Consolas" w:hAnsi="Consolas" w:cs="Consolas"/>
+          <w:color w:val="0000FF"/>
+          <w:sz w:val="19"/>
+          <w:szCs w:val="19"/>
+          <w:u w:val="single"/>
         </w:rPr>
         <w:t>int</w:t>
       </w:r>
-      <w:r>
-        <w:rPr>
-          <w:rFonts w:ascii="Consolas" w:hAnsi="Consolas" w:cs="Consolas"/>
-          <w:color w:val="000000"/>
-          <w:sz w:val="19"/>
-          <w:szCs w:val="19"/>
-        </w:rPr>
-        <w:t xml:space="preserve"> </w:t>
-      </w:r>
-      <w:r>
-        <w:rPr>
-          <w:rFonts w:ascii="Consolas" w:hAnsi="Consolas" w:cs="Consolas"/>
-          <w:color w:val="808080"/>
-          <w:sz w:val="19"/>
-          <w:szCs w:val="19"/>
+      <w:proofErr w:type="spellEnd"/>
+      <w:r>
+        <w:rPr>
+          <w:rFonts w:ascii="Consolas" w:hAnsi="Consolas" w:cs="Consolas"/>
+          <w:color w:val="000000"/>
+          <w:sz w:val="19"/>
+          <w:szCs w:val="19"/>
+          <w:u w:val="single"/>
+        </w:rPr>
+        <w:t xml:space="preserve"> </w:t>
+      </w:r>
+      <w:r>
+        <w:rPr>
+          <w:rFonts w:ascii="Consolas" w:hAnsi="Consolas" w:cs="Consolas"/>
+          <w:color w:val="808080"/>
+          <w:sz w:val="19"/>
+          <w:szCs w:val="19"/>
+          <w:u w:val="single"/>
         </w:rPr>
         <w:t>NOT</w:t>
       </w:r>
@@ -5482,15 +5989,17 @@
           <w:color w:val="000000"/>
           <w:sz w:val="19"/>
           <w:szCs w:val="19"/>
-        </w:rPr>
-        <w:t xml:space="preserve"> </w:t>
-      </w:r>
-      <w:r>
-        <w:rPr>
-          <w:rFonts w:ascii="Consolas" w:hAnsi="Consolas" w:cs="Consolas"/>
-          <w:color w:val="808080"/>
-          <w:sz w:val="19"/>
-          <w:szCs w:val="19"/>
+          <w:u w:val="single"/>
+        </w:rPr>
+        <w:t xml:space="preserve"> </w:t>
+      </w:r>
+      <w:r>
+        <w:rPr>
+          <w:rFonts w:ascii="Consolas" w:hAnsi="Consolas" w:cs="Consolas"/>
+          <w:color w:val="808080"/>
+          <w:sz w:val="19"/>
+          <w:szCs w:val="19"/>
+          <w:u w:val="single"/>
         </w:rPr>
         <w:t>NULL</w:t>
       </w:r>
@@ -5500,15 +6009,17 @@
           <w:color w:val="000000"/>
           <w:sz w:val="19"/>
           <w:szCs w:val="19"/>
-        </w:rPr>
-        <w:t xml:space="preserve"> </w:t>
-      </w:r>
-      <w:r>
-        <w:rPr>
-          <w:rFonts w:ascii="Consolas" w:hAnsi="Consolas" w:cs="Consolas"/>
-          <w:color w:val="808080"/>
-          <w:sz w:val="19"/>
-          <w:szCs w:val="19"/>
+          <w:u w:val="single"/>
+        </w:rPr>
+        <w:t xml:space="preserve"> </w:t>
+      </w:r>
+      <w:r>
+        <w:rPr>
+          <w:rFonts w:ascii="Consolas" w:hAnsi="Consolas" w:cs="Consolas"/>
+          <w:color w:val="808080"/>
+          <w:sz w:val="19"/>
+          <w:szCs w:val="19"/>
+          <w:u w:val="single"/>
         </w:rPr>
         <w:t>,</w:t>
       </w:r>
@@ -5521,45 +6032,53 @@
         <w:spacing w:after="0" w:line="240" w:lineRule="auto"/>
         <w:rPr>
           <w:rFonts w:ascii="Consolas" w:hAnsi="Consolas" w:cs="Consolas"/>
-          <w:color w:val="000000"/>
-          <w:sz w:val="19"/>
-          <w:szCs w:val="19"/>
-          <w:u w:val="single"/>
-        </w:rPr>
-      </w:pPr>
-      <w:r>
-        <w:rPr>
-          <w:rFonts w:ascii="Consolas" w:hAnsi="Consolas" w:cs="Consolas"/>
-          <w:color w:val="000000"/>
-          <w:sz w:val="19"/>
-          <w:szCs w:val="19"/>
+          <w:color w:val="808080"/>
+          <w:sz w:val="19"/>
+          <w:szCs w:val="19"/>
+          <w:u w:val="single"/>
+        </w:rPr>
+      </w:pPr>
+      <w:r>
+        <w:rPr>
+          <w:rFonts w:ascii="Consolas" w:hAnsi="Consolas" w:cs="Consolas"/>
+          <w:color w:val="000000"/>
+          <w:sz w:val="19"/>
+          <w:szCs w:val="19"/>
+          <w:u w:val="single"/>
         </w:rPr>
         <w:t xml:space="preserve"> [DESCRICAO] </w:t>
       </w:r>
-      <w:r>
-        <w:rPr>
-          <w:rFonts w:ascii="Consolas" w:hAnsi="Consolas" w:cs="Consolas"/>
-          <w:color w:val="0000FF"/>
-          <w:sz w:val="19"/>
-          <w:szCs w:val="19"/>
+      <w:proofErr w:type="spellStart"/>
+      <w:proofErr w:type="gramStart"/>
+      <w:r>
+        <w:rPr>
+          <w:rFonts w:ascii="Consolas" w:hAnsi="Consolas" w:cs="Consolas"/>
+          <w:color w:val="0000FF"/>
+          <w:sz w:val="19"/>
+          <w:szCs w:val="19"/>
+          <w:u w:val="single"/>
         </w:rPr>
         <w:t>varchar</w:t>
       </w:r>
-      <w:r>
-        <w:rPr>
-          <w:rFonts w:ascii="Consolas" w:hAnsi="Consolas" w:cs="Consolas"/>
-          <w:color w:val="808080"/>
-          <w:sz w:val="19"/>
-          <w:szCs w:val="19"/>
+      <w:proofErr w:type="spellEnd"/>
+      <w:r>
+        <w:rPr>
+          <w:rFonts w:ascii="Consolas" w:hAnsi="Consolas" w:cs="Consolas"/>
+          <w:color w:val="808080"/>
+          <w:sz w:val="19"/>
+          <w:szCs w:val="19"/>
+          <w:u w:val="single"/>
         </w:rPr>
         <w:t>(</w:t>
       </w:r>
-      <w:r>
-        <w:rPr>
-          <w:rFonts w:ascii="Consolas" w:hAnsi="Consolas" w:cs="Consolas"/>
-          <w:color w:val="000000"/>
-          <w:sz w:val="19"/>
-          <w:szCs w:val="19"/>
+      <w:proofErr w:type="gramEnd"/>
+      <w:r>
+        <w:rPr>
+          <w:rFonts w:ascii="Consolas" w:hAnsi="Consolas" w:cs="Consolas"/>
+          <w:color w:val="000000"/>
+          <w:sz w:val="19"/>
+          <w:szCs w:val="19"/>
+          <w:u w:val="single"/>
         </w:rPr>
         <w:t>100</w:t>
       </w:r>
@@ -5569,6 +6088,7 @@
           <w:color w:val="808080"/>
           <w:sz w:val="19"/>
           <w:szCs w:val="19"/>
+          <w:u w:val="single"/>
         </w:rPr>
         <w:t>)</w:t>
       </w:r>
@@ -5578,15 +6098,17 @@
           <w:color w:val="000000"/>
           <w:sz w:val="19"/>
           <w:szCs w:val="19"/>
-        </w:rPr>
-        <w:t xml:space="preserve"> </w:t>
-      </w:r>
-      <w:r>
-        <w:rPr>
-          <w:rFonts w:ascii="Consolas" w:hAnsi="Consolas" w:cs="Consolas"/>
-          <w:color w:val="808080"/>
-          <w:sz w:val="19"/>
-          <w:szCs w:val="19"/>
+          <w:u w:val="single"/>
+        </w:rPr>
+        <w:t xml:space="preserve"> </w:t>
+      </w:r>
+      <w:r>
+        <w:rPr>
+          <w:rFonts w:ascii="Consolas" w:hAnsi="Consolas" w:cs="Consolas"/>
+          <w:color w:val="808080"/>
+          <w:sz w:val="19"/>
+          <w:szCs w:val="19"/>
+          <w:u w:val="single"/>
         </w:rPr>
         <w:t>NOT</w:t>
       </w:r>
@@ -5596,15 +6118,17 @@
           <w:color w:val="000000"/>
           <w:sz w:val="19"/>
           <w:szCs w:val="19"/>
-        </w:rPr>
-        <w:t xml:space="preserve"> </w:t>
-      </w:r>
-      <w:r>
-        <w:rPr>
-          <w:rFonts w:ascii="Consolas" w:hAnsi="Consolas" w:cs="Consolas"/>
-          <w:color w:val="808080"/>
-          <w:sz w:val="19"/>
-          <w:szCs w:val="19"/>
+          <w:u w:val="single"/>
+        </w:rPr>
+        <w:t xml:space="preserve"> </w:t>
+      </w:r>
+      <w:r>
+        <w:rPr>
+          <w:rFonts w:ascii="Consolas" w:hAnsi="Consolas" w:cs="Consolas"/>
+          <w:color w:val="808080"/>
+          <w:sz w:val="19"/>
+          <w:szCs w:val="19"/>
+          <w:u w:val="single"/>
         </w:rPr>
         <w:t>NULL</w:t>
       </w:r>
@@ -5614,6 +6138,7 @@
           <w:color w:val="808080"/>
           <w:sz w:val="19"/>
           <w:szCs w:val="19"/>
+          <w:u w:val="single"/>
         </w:rPr>
         <w:t>,</w:t>
       </w:r>
@@ -5629,14 +6154,41 @@
           <w:color w:val="000000"/>
           <w:sz w:val="19"/>
           <w:szCs w:val="19"/>
-        </w:rPr>
-      </w:pPr>
-      <w:r>
-        <w:rPr>
-          <w:rFonts w:ascii="Consolas" w:hAnsi="Consolas" w:cs="Consolas"/>
-          <w:color w:val="808080"/>
-          <w:sz w:val="19"/>
-          <w:szCs w:val="19"/>
+          <w:u w:val="single"/>
+        </w:rPr>
+      </w:pPr>
+      <w:r>
+        <w:rPr>
+          <w:rFonts w:ascii="Consolas" w:hAnsi="Consolas" w:cs="Consolas"/>
+          <w:color w:val="808080"/>
+          <w:sz w:val="19"/>
+          <w:szCs w:val="19"/>
+          <w:u w:val="single"/>
+        </w:rPr>
+        <w:t xml:space="preserve"> [CONCLUIDO] bit NOT NULL,</w:t>
+      </w:r>
+    </w:p>
+    <w:p>
+      <w:pPr>
+        <w:autoSpaceDE w:val="0"/>
+        <w:autoSpaceDN w:val="0"/>
+        <w:adjustRightInd w:val="0"/>
+        <w:spacing w:after="0" w:line="240" w:lineRule="auto"/>
+        <w:rPr>
+          <w:rFonts w:ascii="Consolas" w:hAnsi="Consolas" w:cs="Consolas"/>
+          <w:color w:val="000000"/>
+          <w:sz w:val="19"/>
+          <w:szCs w:val="19"/>
+          <w:u w:val="single"/>
+        </w:rPr>
+      </w:pPr>
+      <w:r>
+        <w:rPr>
+          <w:rFonts w:ascii="Consolas" w:hAnsi="Consolas" w:cs="Consolas"/>
+          <w:color w:val="808080"/>
+          <w:sz w:val="19"/>
+          <w:szCs w:val="19"/>
+          <w:u w:val="single"/>
         </w:rPr>
         <w:t>);</w:t>
       </w:r>
@@ -5652,14 +6204,16 @@
           <w:color w:val="000000"/>
           <w:sz w:val="19"/>
           <w:szCs w:val="19"/>
-        </w:rPr>
-      </w:pPr>
-      <w:r>
-        <w:rPr>
-          <w:rFonts w:ascii="Consolas" w:hAnsi="Consolas" w:cs="Consolas"/>
-          <w:color w:val="0000FF"/>
-          <w:sz w:val="19"/>
-          <w:szCs w:val="19"/>
+          <w:u w:val="single"/>
+        </w:rPr>
+      </w:pPr>
+      <w:r>
+        <w:rPr>
+          <w:rFonts w:ascii="Consolas" w:hAnsi="Consolas" w:cs="Consolas"/>
+          <w:color w:val="0000FF"/>
+          <w:sz w:val="19"/>
+          <w:szCs w:val="19"/>
+          <w:u w:val="single"/>
         </w:rPr>
         <w:t>GO</w:t>
       </w:r>
@@ -5675,42 +6229,46 @@
           <w:color w:val="000000"/>
           <w:sz w:val="19"/>
           <w:szCs w:val="19"/>
-        </w:rPr>
-      </w:pPr>
-    </w:p>
-    <w:p>
-      <w:pPr>
-        <w:autoSpaceDE w:val="0"/>
-        <w:autoSpaceDN w:val="0"/>
-        <w:adjustRightInd w:val="0"/>
-        <w:spacing w:after="0" w:line="240" w:lineRule="auto"/>
-        <w:rPr>
-          <w:rFonts w:ascii="Consolas" w:hAnsi="Consolas" w:cs="Consolas"/>
-          <w:color w:val="000000"/>
-          <w:sz w:val="19"/>
-          <w:szCs w:val="19"/>
-        </w:rPr>
-      </w:pPr>
-    </w:p>
-    <w:p>
-      <w:pPr>
-        <w:autoSpaceDE w:val="0"/>
-        <w:autoSpaceDN w:val="0"/>
-        <w:adjustRightInd w:val="0"/>
-        <w:spacing w:after="0" w:line="240" w:lineRule="auto"/>
-        <w:rPr>
-          <w:rFonts w:ascii="Consolas" w:hAnsi="Consolas" w:cs="Consolas"/>
-          <w:color w:val="000000"/>
-          <w:sz w:val="19"/>
-          <w:szCs w:val="19"/>
-        </w:rPr>
-      </w:pPr>
-      <w:r>
-        <w:rPr>
-          <w:rFonts w:ascii="Consolas" w:hAnsi="Consolas" w:cs="Consolas"/>
-          <w:color w:val="0000FF"/>
-          <w:sz w:val="19"/>
-          <w:szCs w:val="19"/>
+          <w:u w:val="single"/>
+        </w:rPr>
+      </w:pPr>
+    </w:p>
+    <w:p>
+      <w:pPr>
+        <w:autoSpaceDE w:val="0"/>
+        <w:autoSpaceDN w:val="0"/>
+        <w:adjustRightInd w:val="0"/>
+        <w:spacing w:after="0" w:line="240" w:lineRule="auto"/>
+        <w:rPr>
+          <w:rFonts w:ascii="Consolas" w:hAnsi="Consolas" w:cs="Consolas"/>
+          <w:color w:val="000000"/>
+          <w:sz w:val="19"/>
+          <w:szCs w:val="19"/>
+          <w:u w:val="single"/>
+        </w:rPr>
+      </w:pPr>
+    </w:p>
+    <w:p>
+      <w:pPr>
+        <w:autoSpaceDE w:val="0"/>
+        <w:autoSpaceDN w:val="0"/>
+        <w:adjustRightInd w:val="0"/>
+        <w:spacing w:after="0" w:line="240" w:lineRule="auto"/>
+        <w:rPr>
+          <w:rFonts w:ascii="Consolas" w:hAnsi="Consolas" w:cs="Consolas"/>
+          <w:color w:val="000000"/>
+          <w:sz w:val="19"/>
+          <w:szCs w:val="19"/>
+          <w:u w:val="single"/>
+        </w:rPr>
+      </w:pPr>
+      <w:r>
+        <w:rPr>
+          <w:rFonts w:ascii="Consolas" w:hAnsi="Consolas" w:cs="Consolas"/>
+          <w:color w:val="0000FF"/>
+          <w:sz w:val="19"/>
+          <w:szCs w:val="19"/>
+          <w:u w:val="single"/>
         </w:rPr>
         <w:t>CREATE</w:t>
       </w:r>
@@ -5720,15 +6278,17 @@
           <w:color w:val="000000"/>
           <w:sz w:val="19"/>
           <w:szCs w:val="19"/>
-        </w:rPr>
-        <w:t xml:space="preserve"> </w:t>
-      </w:r>
-      <w:r>
-        <w:rPr>
-          <w:rFonts w:ascii="Consolas" w:hAnsi="Consolas" w:cs="Consolas"/>
-          <w:color w:val="0000FF"/>
-          <w:sz w:val="19"/>
-          <w:szCs w:val="19"/>
+          <w:u w:val="single"/>
+        </w:rPr>
+        <w:t xml:space="preserve"> </w:t>
+      </w:r>
+      <w:r>
+        <w:rPr>
+          <w:rFonts w:ascii="Consolas" w:hAnsi="Consolas" w:cs="Consolas"/>
+          <w:color w:val="0000FF"/>
+          <w:sz w:val="19"/>
+          <w:szCs w:val="19"/>
+          <w:u w:val="single"/>
         </w:rPr>
         <w:t>NONCLUSTERED</w:t>
       </w:r>
@@ -5738,15 +6298,17 @@
           <w:color w:val="000000"/>
           <w:sz w:val="19"/>
           <w:szCs w:val="19"/>
-        </w:rPr>
-        <w:t xml:space="preserve"> </w:t>
-      </w:r>
-      <w:r>
-        <w:rPr>
-          <w:rFonts w:ascii="Consolas" w:hAnsi="Consolas" w:cs="Consolas"/>
-          <w:color w:val="0000FF"/>
-          <w:sz w:val="19"/>
-          <w:szCs w:val="19"/>
+          <w:u w:val="single"/>
+        </w:rPr>
+        <w:t xml:space="preserve"> </w:t>
+      </w:r>
+      <w:r>
+        <w:rPr>
+          <w:rFonts w:ascii="Consolas" w:hAnsi="Consolas" w:cs="Consolas"/>
+          <w:color w:val="0000FF"/>
+          <w:sz w:val="19"/>
+          <w:szCs w:val="19"/>
+          <w:u w:val="single"/>
         </w:rPr>
         <w:t>INDEX</w:t>
       </w:r>
@@ -5756,6 +6318,7 @@
           <w:color w:val="000000"/>
           <w:sz w:val="19"/>
           <w:szCs w:val="19"/>
+          <w:u w:val="single"/>
         </w:rPr>
         <w:t xml:space="preserve"> [FK_1] </w:t>
       </w:r>
@@ -5765,6 +6328,7 @@
           <w:color w:val="0000FF"/>
           <w:sz w:val="19"/>
           <w:szCs w:val="19"/>
+          <w:u w:val="single"/>
         </w:rPr>
         <w:t>ON</w:t>
       </w:r>
@@ -5774,6 +6338,7 @@
           <w:color w:val="000000"/>
           <w:sz w:val="19"/>
           <w:szCs w:val="19"/>
+          <w:u w:val="single"/>
         </w:rPr>
         <w:t xml:space="preserve"> [TAREFAS] </w:t>
       </w:r>
@@ -5789,23 +6354,26 @@
           <w:color w:val="000000"/>
           <w:sz w:val="19"/>
           <w:szCs w:val="19"/>
-        </w:rPr>
-      </w:pPr>
-      <w:r>
-        <w:rPr>
-          <w:rFonts w:ascii="Consolas" w:hAnsi="Consolas" w:cs="Consolas"/>
-          <w:color w:val="0000FF"/>
-          <w:sz w:val="19"/>
-          <w:szCs w:val="19"/>
-        </w:rPr>
-        <w:t xml:space="preserve"> </w:t>
-      </w:r>
-      <w:r>
-        <w:rPr>
-          <w:rFonts w:ascii="Consolas" w:hAnsi="Consolas" w:cs="Consolas"/>
-          <w:color w:val="808080"/>
-          <w:sz w:val="19"/>
-          <w:szCs w:val="19"/>
+          <w:u w:val="single"/>
+        </w:rPr>
+      </w:pPr>
+      <w:r>
+        <w:rPr>
+          <w:rFonts w:ascii="Consolas" w:hAnsi="Consolas" w:cs="Consolas"/>
+          <w:color w:val="0000FF"/>
+          <w:sz w:val="19"/>
+          <w:szCs w:val="19"/>
+          <w:u w:val="single"/>
+        </w:rPr>
+        <w:t xml:space="preserve"> </w:t>
+      </w:r>
+      <w:r>
+        <w:rPr>
+          <w:rFonts w:ascii="Consolas" w:hAnsi="Consolas" w:cs="Consolas"/>
+          <w:color w:val="808080"/>
+          <w:sz w:val="19"/>
+          <w:szCs w:val="19"/>
+          <w:u w:val="single"/>
         </w:rPr>
         <w:t>(</w:t>
       </w:r>
@@ -5821,14 +6389,16 @@
           <w:color w:val="000000"/>
           <w:sz w:val="19"/>
           <w:szCs w:val="19"/>
-        </w:rPr>
-      </w:pPr>
-      <w:r>
-        <w:rPr>
-          <w:rFonts w:ascii="Consolas" w:hAnsi="Consolas" w:cs="Consolas"/>
-          <w:color w:val="000000"/>
-          <w:sz w:val="19"/>
-          <w:szCs w:val="19"/>
+          <w:u w:val="single"/>
+        </w:rPr>
+      </w:pPr>
+      <w:r>
+        <w:rPr>
+          <w:rFonts w:ascii="Consolas" w:hAnsi="Consolas" w:cs="Consolas"/>
+          <w:color w:val="000000"/>
+          <w:sz w:val="19"/>
+          <w:szCs w:val="19"/>
+          <w:u w:val="single"/>
         </w:rPr>
         <w:t xml:space="preserve">  [USER_ID] </w:t>
       </w:r>
@@ -5838,6 +6408,7 @@
           <w:color w:val="0000FF"/>
           <w:sz w:val="19"/>
           <w:szCs w:val="19"/>
+          <w:u w:val="single"/>
         </w:rPr>
         <w:t>ASC</w:t>
       </w:r>
@@ -5853,23 +6424,26 @@
           <w:color w:val="000000"/>
           <w:sz w:val="19"/>
           <w:szCs w:val="19"/>
-        </w:rPr>
-      </w:pPr>
-      <w:r>
-        <w:rPr>
-          <w:rFonts w:ascii="Consolas" w:hAnsi="Consolas" w:cs="Consolas"/>
-          <w:color w:val="000000"/>
-          <w:sz w:val="19"/>
-          <w:szCs w:val="19"/>
-        </w:rPr>
-        <w:t xml:space="preserve"> </w:t>
-      </w:r>
-      <w:r>
-        <w:rPr>
-          <w:rFonts w:ascii="Consolas" w:hAnsi="Consolas" w:cs="Consolas"/>
-          <w:color w:val="808080"/>
-          <w:sz w:val="19"/>
-          <w:szCs w:val="19"/>
+          <w:u w:val="single"/>
+        </w:rPr>
+      </w:pPr>
+      <w:r>
+        <w:rPr>
+          <w:rFonts w:ascii="Consolas" w:hAnsi="Consolas" w:cs="Consolas"/>
+          <w:color w:val="000000"/>
+          <w:sz w:val="19"/>
+          <w:szCs w:val="19"/>
+          <w:u w:val="single"/>
+        </w:rPr>
+        <w:t xml:space="preserve"> </w:t>
+      </w:r>
+      <w:r>
+        <w:rPr>
+          <w:rFonts w:ascii="Consolas" w:hAnsi="Consolas" w:cs="Consolas"/>
+          <w:color w:val="808080"/>
+          <w:sz w:val="19"/>
+          <w:szCs w:val="19"/>
+          <w:u w:val="single"/>
         </w:rPr>
         <w:t>)</w:t>
       </w:r>
@@ -5885,28 +6459,31 @@
           <w:color w:val="000000"/>
           <w:sz w:val="19"/>
           <w:szCs w:val="19"/>
-        </w:rPr>
-      </w:pPr>
-    </w:p>
-    <w:p>
-      <w:pPr>
-        <w:autoSpaceDE w:val="0"/>
-        <w:autoSpaceDN w:val="0"/>
-        <w:adjustRightInd w:val="0"/>
-        <w:spacing w:after="0" w:line="240" w:lineRule="auto"/>
-        <w:rPr>
-          <w:rFonts w:ascii="Consolas" w:hAnsi="Consolas" w:cs="Consolas"/>
-          <w:color w:val="000000"/>
-          <w:sz w:val="19"/>
-          <w:szCs w:val="19"/>
-        </w:rPr>
-      </w:pPr>
-      <w:r>
-        <w:rPr>
-          <w:rFonts w:ascii="Consolas" w:hAnsi="Consolas" w:cs="Consolas"/>
-          <w:color w:val="0000FF"/>
-          <w:sz w:val="19"/>
-          <w:szCs w:val="19"/>
+          <w:u w:val="single"/>
+        </w:rPr>
+      </w:pPr>
+    </w:p>
+    <w:p>
+      <w:pPr>
+        <w:autoSpaceDE w:val="0"/>
+        <w:autoSpaceDN w:val="0"/>
+        <w:adjustRightInd w:val="0"/>
+        <w:spacing w:after="0" w:line="240" w:lineRule="auto"/>
+        <w:rPr>
+          <w:rFonts w:ascii="Consolas" w:hAnsi="Consolas" w:cs="Consolas"/>
+          <w:color w:val="000000"/>
+          <w:sz w:val="19"/>
+          <w:szCs w:val="19"/>
+          <w:u w:val="single"/>
+        </w:rPr>
+      </w:pPr>
+      <w:r>
+        <w:rPr>
+          <w:rFonts w:ascii="Consolas" w:hAnsi="Consolas" w:cs="Consolas"/>
+          <w:color w:val="0000FF"/>
+          <w:sz w:val="19"/>
+          <w:szCs w:val="19"/>
+          <w:u w:val="single"/>
         </w:rPr>
         <w:t>GO</w:t>
       </w:r>

</xml_diff>

<commit_message>
AddFornecedor e Atualização de Cores
</commit_message>
<xml_diff>
--- a/scriptsbd/AdminSysDB.docx
+++ b/scriptsbd/AdminSysDB.docx
@@ -123,8 +123,29 @@
           <w:sz w:val="19"/>
           <w:szCs w:val="19"/>
         </w:rPr>
-        <w:t xml:space="preserve">[ID]       </w:t>
-      </w:r>
+        <w:t>[</w:t>
+      </w:r>
+      <w:proofErr w:type="gramStart"/>
+      <w:r>
+        <w:rPr>
+          <w:rFonts w:ascii="Consolas" w:hAnsi="Consolas" w:cs="Consolas"/>
+          <w:color w:val="000000"/>
+          <w:sz w:val="19"/>
+          <w:szCs w:val="19"/>
+        </w:rPr>
+        <w:t xml:space="preserve">ID]   </w:t>
+      </w:r>
+      <w:proofErr w:type="gramEnd"/>
+      <w:r>
+        <w:rPr>
+          <w:rFonts w:ascii="Consolas" w:hAnsi="Consolas" w:cs="Consolas"/>
+          <w:color w:val="000000"/>
+          <w:sz w:val="19"/>
+          <w:szCs w:val="19"/>
+        </w:rPr>
+        <w:t xml:space="preserve">    </w:t>
+      </w:r>
+      <w:proofErr w:type="spellStart"/>
       <w:r>
         <w:rPr>
           <w:rFonts w:ascii="Consolas" w:hAnsi="Consolas" w:cs="Consolas"/>
@@ -134,6 +155,7 @@
         </w:rPr>
         <w:t>int</w:t>
       </w:r>
+      <w:proofErr w:type="spellEnd"/>
       <w:r>
         <w:rPr>
           <w:rFonts w:ascii="Consolas" w:hAnsi="Consolas" w:cs="Consolas"/>
@@ -301,6 +323,8 @@
         </w:rPr>
         <w:t xml:space="preserve">[USERNAME] </w:t>
       </w:r>
+      <w:proofErr w:type="spellStart"/>
+      <w:proofErr w:type="gramStart"/>
       <w:r>
         <w:rPr>
           <w:rFonts w:ascii="Consolas" w:hAnsi="Consolas" w:cs="Consolas"/>
@@ -310,6 +334,7 @@
         </w:rPr>
         <w:t>varchar</w:t>
       </w:r>
+      <w:proofErr w:type="spellEnd"/>
       <w:r>
         <w:rPr>
           <w:rFonts w:ascii="Consolas" w:hAnsi="Consolas" w:cs="Consolas"/>
@@ -319,6 +344,7 @@
         </w:rPr>
         <w:t>(</w:t>
       </w:r>
+      <w:proofErr w:type="gramEnd"/>
       <w:r>
         <w:rPr>
           <w:rFonts w:ascii="Consolas" w:hAnsi="Consolas" w:cs="Consolas"/>
@@ -414,6 +440,8 @@
         </w:rPr>
         <w:t xml:space="preserve">[PASSWORD] </w:t>
       </w:r>
+      <w:proofErr w:type="spellStart"/>
+      <w:proofErr w:type="gramStart"/>
       <w:r>
         <w:rPr>
           <w:rFonts w:ascii="Consolas" w:hAnsi="Consolas" w:cs="Consolas"/>
@@ -423,6 +451,7 @@
         </w:rPr>
         <w:t>varchar</w:t>
       </w:r>
+      <w:proofErr w:type="spellEnd"/>
       <w:r>
         <w:rPr>
           <w:rFonts w:ascii="Consolas" w:hAnsi="Consolas" w:cs="Consolas"/>
@@ -432,6 +461,7 @@
         </w:rPr>
         <w:t>(</w:t>
       </w:r>
+      <w:proofErr w:type="gramEnd"/>
       <w:r>
         <w:rPr>
           <w:rFonts w:ascii="Consolas" w:hAnsi="Consolas" w:cs="Consolas"/>
@@ -672,8 +702,29 @@
           <w:sz w:val="19"/>
           <w:szCs w:val="19"/>
         </w:rPr>
-        <w:t xml:space="preserve"> [ID]      </w:t>
-      </w:r>
+        <w:t xml:space="preserve"> [</w:t>
+      </w:r>
+      <w:proofErr w:type="gramStart"/>
+      <w:r>
+        <w:rPr>
+          <w:rFonts w:ascii="Consolas" w:hAnsi="Consolas" w:cs="Consolas"/>
+          <w:color w:val="000000"/>
+          <w:sz w:val="19"/>
+          <w:szCs w:val="19"/>
+        </w:rPr>
+        <w:t xml:space="preserve">ID]   </w:t>
+      </w:r>
+      <w:proofErr w:type="gramEnd"/>
+      <w:r>
+        <w:rPr>
+          <w:rFonts w:ascii="Consolas" w:hAnsi="Consolas" w:cs="Consolas"/>
+          <w:color w:val="000000"/>
+          <w:sz w:val="19"/>
+          <w:szCs w:val="19"/>
+        </w:rPr>
+        <w:t xml:space="preserve">   </w:t>
+      </w:r>
+      <w:proofErr w:type="spellStart"/>
       <w:r>
         <w:rPr>
           <w:rFonts w:ascii="Consolas" w:hAnsi="Consolas" w:cs="Consolas"/>
@@ -683,6 +734,7 @@
         </w:rPr>
         <w:t>int</w:t>
       </w:r>
+      <w:proofErr w:type="spellEnd"/>
       <w:r>
         <w:rPr>
           <w:rFonts w:ascii="Consolas" w:hAnsi="Consolas" w:cs="Consolas"/>
@@ -850,6 +902,7 @@
         </w:rPr>
         <w:t xml:space="preserve"> [USER_ID] </w:t>
       </w:r>
+      <w:proofErr w:type="spellStart"/>
       <w:r>
         <w:rPr>
           <w:rFonts w:ascii="Consolas" w:hAnsi="Consolas" w:cs="Consolas"/>
@@ -859,6 +912,7 @@
         </w:rPr>
         <w:t>int</w:t>
       </w:r>
+      <w:proofErr w:type="spellEnd"/>
       <w:r>
         <w:rPr>
           <w:rFonts w:ascii="Consolas" w:hAnsi="Consolas" w:cs="Consolas"/>
@@ -886,6 +940,7 @@
         </w:rPr>
         <w:t xml:space="preserve"> </w:t>
       </w:r>
+      <w:proofErr w:type="gramStart"/>
       <w:r>
         <w:rPr>
           <w:rFonts w:ascii="Consolas" w:hAnsi="Consolas" w:cs="Consolas"/>
@@ -913,29 +968,51 @@
         </w:rPr>
         <w:t>,</w:t>
       </w:r>
-    </w:p>
-    <w:p>
-      <w:pPr>
-        <w:autoSpaceDE w:val="0"/>
-        <w:autoSpaceDN w:val="0"/>
-        <w:adjustRightInd w:val="0"/>
-        <w:spacing w:after="0" w:line="240" w:lineRule="auto"/>
-        <w:rPr>
-          <w:rFonts w:ascii="Consolas" w:hAnsi="Consolas" w:cs="Consolas"/>
-          <w:color w:val="000000"/>
-          <w:sz w:val="19"/>
-          <w:szCs w:val="19"/>
-        </w:rPr>
-      </w:pPr>
-      <w:r>
-        <w:rPr>
-          <w:rFonts w:ascii="Consolas" w:hAnsi="Consolas" w:cs="Consolas"/>
-          <w:color w:val="000000"/>
-          <w:sz w:val="19"/>
-          <w:szCs w:val="19"/>
-        </w:rPr>
-        <w:t xml:space="preserve"> [NOME]    </w:t>
-      </w:r>
+      <w:proofErr w:type="gramEnd"/>
+    </w:p>
+    <w:p>
+      <w:pPr>
+        <w:autoSpaceDE w:val="0"/>
+        <w:autoSpaceDN w:val="0"/>
+        <w:adjustRightInd w:val="0"/>
+        <w:spacing w:after="0" w:line="240" w:lineRule="auto"/>
+        <w:rPr>
+          <w:rFonts w:ascii="Consolas" w:hAnsi="Consolas" w:cs="Consolas"/>
+          <w:color w:val="000000"/>
+          <w:sz w:val="19"/>
+          <w:szCs w:val="19"/>
+        </w:rPr>
+      </w:pPr>
+      <w:r>
+        <w:rPr>
+          <w:rFonts w:ascii="Consolas" w:hAnsi="Consolas" w:cs="Consolas"/>
+          <w:color w:val="000000"/>
+          <w:sz w:val="19"/>
+          <w:szCs w:val="19"/>
+        </w:rPr>
+        <w:t xml:space="preserve"> [</w:t>
+      </w:r>
+      <w:proofErr w:type="gramStart"/>
+      <w:r>
+        <w:rPr>
+          <w:rFonts w:ascii="Consolas" w:hAnsi="Consolas" w:cs="Consolas"/>
+          <w:color w:val="000000"/>
+          <w:sz w:val="19"/>
+          <w:szCs w:val="19"/>
+        </w:rPr>
+        <w:t xml:space="preserve">NOME]   </w:t>
+      </w:r>
+      <w:proofErr w:type="gramEnd"/>
+      <w:r>
+        <w:rPr>
+          <w:rFonts w:ascii="Consolas" w:hAnsi="Consolas" w:cs="Consolas"/>
+          <w:color w:val="000000"/>
+          <w:sz w:val="19"/>
+          <w:szCs w:val="19"/>
+        </w:rPr>
+        <w:t xml:space="preserve"> </w:t>
+      </w:r>
+      <w:proofErr w:type="spellStart"/>
       <w:r>
         <w:rPr>
           <w:rFonts w:ascii="Consolas" w:hAnsi="Consolas" w:cs="Consolas"/>
@@ -945,6 +1022,7 @@
         </w:rPr>
         <w:t>varchar</w:t>
       </w:r>
+      <w:proofErr w:type="spellEnd"/>
       <w:r>
         <w:rPr>
           <w:rFonts w:ascii="Consolas" w:hAnsi="Consolas" w:cs="Consolas"/>
@@ -1441,8 +1519,19 @@
           <w:sz w:val="19"/>
           <w:szCs w:val="19"/>
         </w:rPr>
-        <w:t xml:space="preserve">[ID]  </w:t>
-      </w:r>
+        <w:t>[</w:t>
+      </w:r>
+      <w:proofErr w:type="gramStart"/>
+      <w:r>
+        <w:rPr>
+          <w:rFonts w:ascii="Consolas" w:hAnsi="Consolas" w:cs="Consolas"/>
+          <w:color w:val="000000"/>
+          <w:sz w:val="19"/>
+          <w:szCs w:val="19"/>
+        </w:rPr>
+        <w:t xml:space="preserve">ID]  </w:t>
+      </w:r>
+      <w:proofErr w:type="spellStart"/>
       <w:r>
         <w:rPr>
           <w:rFonts w:ascii="Consolas" w:hAnsi="Consolas" w:cs="Consolas"/>
@@ -1452,6 +1541,8 @@
         </w:rPr>
         <w:t>int</w:t>
       </w:r>
+      <w:proofErr w:type="spellEnd"/>
+      <w:proofErr w:type="gramEnd"/>
       <w:r>
         <w:rPr>
           <w:rFonts w:ascii="Consolas" w:hAnsi="Consolas" w:cs="Consolas"/>
@@ -1572,8 +1663,20 @@
           <w:sz w:val="19"/>
           <w:szCs w:val="19"/>
         </w:rPr>
-        <w:t xml:space="preserve">[USER_ID]   </w:t>
-      </w:r>
+        <w:t>[USER_</w:t>
+      </w:r>
+      <w:proofErr w:type="gramStart"/>
+      <w:r>
+        <w:rPr>
+          <w:rFonts w:ascii="Consolas" w:hAnsi="Consolas" w:cs="Consolas"/>
+          <w:color w:val="000000"/>
+          <w:sz w:val="19"/>
+          <w:szCs w:val="19"/>
+        </w:rPr>
+        <w:t xml:space="preserve">ID]   </w:t>
+      </w:r>
+      <w:proofErr w:type="spellStart"/>
+      <w:proofErr w:type="gramEnd"/>
       <w:r>
         <w:rPr>
           <w:rFonts w:ascii="Consolas" w:hAnsi="Consolas" w:cs="Consolas"/>
@@ -1583,6 +1686,7 @@
         </w:rPr>
         <w:t>int</w:t>
       </w:r>
+      <w:proofErr w:type="spellEnd"/>
       <w:r>
         <w:rPr>
           <w:rFonts w:ascii="Consolas" w:hAnsi="Consolas" w:cs="Consolas"/>
@@ -1660,6 +1764,8 @@
         </w:rPr>
         <w:t xml:space="preserve">[DESCRICAO] </w:t>
       </w:r>
+      <w:proofErr w:type="spellStart"/>
+      <w:proofErr w:type="gramStart"/>
       <w:r>
         <w:rPr>
           <w:rFonts w:ascii="Consolas" w:hAnsi="Consolas" w:cs="Consolas"/>
@@ -1669,6 +1775,7 @@
         </w:rPr>
         <w:t>varchar</w:t>
       </w:r>
+      <w:proofErr w:type="spellEnd"/>
       <w:r>
         <w:rPr>
           <w:rFonts w:ascii="Consolas" w:hAnsi="Consolas" w:cs="Consolas"/>
@@ -1678,6 +1785,7 @@
         </w:rPr>
         <w:t>(</w:t>
       </w:r>
+      <w:proofErr w:type="gramEnd"/>
       <w:r>
         <w:rPr>
           <w:rFonts w:ascii="Consolas" w:hAnsi="Consolas" w:cs="Consolas"/>
@@ -1771,8 +1879,29 @@
           <w:sz w:val="19"/>
           <w:szCs w:val="19"/>
         </w:rPr>
-        <w:t xml:space="preserve">[VALOR]     </w:t>
-      </w:r>
+        <w:t>[</w:t>
+      </w:r>
+      <w:proofErr w:type="gramStart"/>
+      <w:r>
+        <w:rPr>
+          <w:rFonts w:ascii="Consolas" w:hAnsi="Consolas" w:cs="Consolas"/>
+          <w:color w:val="000000"/>
+          <w:sz w:val="19"/>
+          <w:szCs w:val="19"/>
+        </w:rPr>
+        <w:t xml:space="preserve">VALOR]   </w:t>
+      </w:r>
+      <w:proofErr w:type="gramEnd"/>
+      <w:r>
+        <w:rPr>
+          <w:rFonts w:ascii="Consolas" w:hAnsi="Consolas" w:cs="Consolas"/>
+          <w:color w:val="000000"/>
+          <w:sz w:val="19"/>
+          <w:szCs w:val="19"/>
+        </w:rPr>
+        <w:t xml:space="preserve">  </w:t>
+      </w:r>
+      <w:proofErr w:type="spellStart"/>
       <w:r>
         <w:rPr>
           <w:rFonts w:ascii="Consolas" w:hAnsi="Consolas" w:cs="Consolas"/>
@@ -1782,6 +1911,7 @@
         </w:rPr>
         <w:t>float</w:t>
       </w:r>
+      <w:proofErr w:type="spellEnd"/>
       <w:r>
         <w:rPr>
           <w:rFonts w:ascii="Consolas" w:hAnsi="Consolas" w:cs="Consolas"/>
@@ -1857,8 +1987,29 @@
           <w:sz w:val="19"/>
           <w:szCs w:val="19"/>
         </w:rPr>
-        <w:t xml:space="preserve">[DATA]      </w:t>
-      </w:r>
+        <w:t>[</w:t>
+      </w:r>
+      <w:proofErr w:type="gramStart"/>
+      <w:r>
+        <w:rPr>
+          <w:rFonts w:ascii="Consolas" w:hAnsi="Consolas" w:cs="Consolas"/>
+          <w:color w:val="000000"/>
+          <w:sz w:val="19"/>
+          <w:szCs w:val="19"/>
+        </w:rPr>
+        <w:t xml:space="preserve">DATA]   </w:t>
+      </w:r>
+      <w:proofErr w:type="gramEnd"/>
+      <w:r>
+        <w:rPr>
+          <w:rFonts w:ascii="Consolas" w:hAnsi="Consolas" w:cs="Consolas"/>
+          <w:color w:val="000000"/>
+          <w:sz w:val="19"/>
+          <w:szCs w:val="19"/>
+        </w:rPr>
+        <w:t xml:space="preserve">   </w:t>
+      </w:r>
+      <w:proofErr w:type="spellStart"/>
       <w:r>
         <w:rPr>
           <w:rFonts w:ascii="Consolas" w:hAnsi="Consolas" w:cs="Consolas"/>
@@ -1868,6 +2019,7 @@
         </w:rPr>
         <w:t>datetime</w:t>
       </w:r>
+      <w:proofErr w:type="spellEnd"/>
       <w:r>
         <w:rPr>
           <w:rFonts w:ascii="Consolas" w:hAnsi="Consolas" w:cs="Consolas"/>
@@ -2323,8 +2475,20 @@
           <w:sz w:val="19"/>
           <w:szCs w:val="19"/>
         </w:rPr>
-        <w:t xml:space="preserve"> [ID]   </w:t>
-      </w:r>
+        <w:t xml:space="preserve"> [</w:t>
+      </w:r>
+      <w:proofErr w:type="gramStart"/>
+      <w:r>
+        <w:rPr>
+          <w:rFonts w:ascii="Consolas" w:hAnsi="Consolas" w:cs="Consolas"/>
+          <w:color w:val="000000"/>
+          <w:sz w:val="19"/>
+          <w:szCs w:val="19"/>
+        </w:rPr>
+        <w:t xml:space="preserve">ID]   </w:t>
+      </w:r>
+      <w:proofErr w:type="spellStart"/>
+      <w:proofErr w:type="gramEnd"/>
       <w:r>
         <w:rPr>
           <w:rFonts w:ascii="Consolas" w:hAnsi="Consolas" w:cs="Consolas"/>
@@ -2334,6 +2498,7 @@
         </w:rPr>
         <w:t>int</w:t>
       </w:r>
+      <w:proofErr w:type="spellEnd"/>
       <w:r>
         <w:rPr>
           <w:rFonts w:ascii="Consolas" w:hAnsi="Consolas" w:cs="Consolas"/>
@@ -2474,6 +2639,8 @@
         </w:rPr>
         <w:t xml:space="preserve"> [TIPO] </w:t>
       </w:r>
+      <w:proofErr w:type="spellStart"/>
+      <w:proofErr w:type="gramStart"/>
       <w:r>
         <w:rPr>
           <w:rFonts w:ascii="Consolas" w:hAnsi="Consolas" w:cs="Consolas"/>
@@ -2483,6 +2650,7 @@
         </w:rPr>
         <w:t>varchar</w:t>
       </w:r>
+      <w:proofErr w:type="spellEnd"/>
       <w:r>
         <w:rPr>
           <w:rFonts w:ascii="Consolas" w:hAnsi="Consolas" w:cs="Consolas"/>
@@ -2492,6 +2660,7 @@
         </w:rPr>
         <w:t>(</w:t>
       </w:r>
+      <w:proofErr w:type="gramEnd"/>
       <w:r>
         <w:rPr>
           <w:rFonts w:ascii="Consolas" w:hAnsi="Consolas" w:cs="Consolas"/>
@@ -2869,8 +3038,29 @@
           <w:szCs w:val="19"/>
         </w:rPr>
         <w:lastRenderedPageBreak/>
-        <w:t xml:space="preserve"> [ID]                </w:t>
-      </w:r>
+        <w:t xml:space="preserve"> [</w:t>
+      </w:r>
+      <w:proofErr w:type="gramStart"/>
+      <w:r>
+        <w:rPr>
+          <w:rFonts w:ascii="Consolas" w:hAnsi="Consolas" w:cs="Consolas"/>
+          <w:color w:val="000000"/>
+          <w:sz w:val="19"/>
+          <w:szCs w:val="19"/>
+        </w:rPr>
+        <w:t xml:space="preserve">ID]   </w:t>
+      </w:r>
+      <w:proofErr w:type="gramEnd"/>
+      <w:r>
+        <w:rPr>
+          <w:rFonts w:ascii="Consolas" w:hAnsi="Consolas" w:cs="Consolas"/>
+          <w:color w:val="000000"/>
+          <w:sz w:val="19"/>
+          <w:szCs w:val="19"/>
+        </w:rPr>
+        <w:t xml:space="preserve">             </w:t>
+      </w:r>
+      <w:proofErr w:type="spellStart"/>
       <w:r>
         <w:rPr>
           <w:rFonts w:ascii="Consolas" w:hAnsi="Consolas" w:cs="Consolas"/>
@@ -2880,6 +3070,7 @@
         </w:rPr>
         <w:t>int</w:t>
       </w:r>
+      <w:proofErr w:type="spellEnd"/>
       <w:r>
         <w:rPr>
           <w:rFonts w:ascii="Consolas" w:hAnsi="Consolas" w:cs="Consolas"/>
@@ -3045,8 +3236,29 @@
           <w:sz w:val="19"/>
           <w:szCs w:val="19"/>
         </w:rPr>
-        <w:t xml:space="preserve"> [USER_ID]           </w:t>
-      </w:r>
+        <w:t xml:space="preserve"> [USER_</w:t>
+      </w:r>
+      <w:proofErr w:type="gramStart"/>
+      <w:r>
+        <w:rPr>
+          <w:rFonts w:ascii="Consolas" w:hAnsi="Consolas" w:cs="Consolas"/>
+          <w:color w:val="000000"/>
+          <w:sz w:val="19"/>
+          <w:szCs w:val="19"/>
+        </w:rPr>
+        <w:t xml:space="preserve">ID]   </w:t>
+      </w:r>
+      <w:proofErr w:type="gramEnd"/>
+      <w:r>
+        <w:rPr>
+          <w:rFonts w:ascii="Consolas" w:hAnsi="Consolas" w:cs="Consolas"/>
+          <w:color w:val="000000"/>
+          <w:sz w:val="19"/>
+          <w:szCs w:val="19"/>
+        </w:rPr>
+        <w:t xml:space="preserve">        </w:t>
+      </w:r>
+      <w:proofErr w:type="spellStart"/>
       <w:r>
         <w:rPr>
           <w:rFonts w:ascii="Consolas" w:hAnsi="Consolas" w:cs="Consolas"/>
@@ -3056,6 +3268,7 @@
         </w:rPr>
         <w:t>int</w:t>
       </w:r>
+      <w:proofErr w:type="spellEnd"/>
       <w:r>
         <w:rPr>
           <w:rFonts w:ascii="Consolas" w:hAnsi="Consolas" w:cs="Consolas"/>
@@ -3133,6 +3346,7 @@
         </w:rPr>
         <w:t xml:space="preserve"> [TIPO_INVESTIMENTO] </w:t>
       </w:r>
+      <w:proofErr w:type="spellStart"/>
       <w:r>
         <w:rPr>
           <w:rFonts w:ascii="Consolas" w:hAnsi="Consolas" w:cs="Consolas"/>
@@ -3142,6 +3356,7 @@
         </w:rPr>
         <w:t>int</w:t>
       </w:r>
+      <w:proofErr w:type="spellEnd"/>
       <w:r>
         <w:rPr>
           <w:rFonts w:ascii="Consolas" w:hAnsi="Consolas" w:cs="Consolas"/>
@@ -3169,6 +3384,7 @@
         </w:rPr>
         <w:t xml:space="preserve"> </w:t>
       </w:r>
+      <w:proofErr w:type="gramStart"/>
       <w:r>
         <w:rPr>
           <w:rFonts w:ascii="Consolas" w:hAnsi="Consolas" w:cs="Consolas"/>
@@ -3196,29 +3412,51 @@
         </w:rPr>
         <w:t>,</w:t>
       </w:r>
-    </w:p>
-    <w:p>
-      <w:pPr>
-        <w:autoSpaceDE w:val="0"/>
-        <w:autoSpaceDN w:val="0"/>
-        <w:adjustRightInd w:val="0"/>
-        <w:spacing w:after="0" w:line="240" w:lineRule="auto"/>
-        <w:rPr>
-          <w:rFonts w:ascii="Consolas" w:hAnsi="Consolas" w:cs="Consolas"/>
-          <w:color w:val="000000"/>
-          <w:sz w:val="19"/>
-          <w:szCs w:val="19"/>
-        </w:rPr>
-      </w:pPr>
-      <w:r>
-        <w:rPr>
-          <w:rFonts w:ascii="Consolas" w:hAnsi="Consolas" w:cs="Consolas"/>
-          <w:color w:val="000000"/>
-          <w:sz w:val="19"/>
-          <w:szCs w:val="19"/>
-        </w:rPr>
-        <w:t xml:space="preserve"> [DESCRICAO]         </w:t>
-      </w:r>
+      <w:proofErr w:type="gramEnd"/>
+    </w:p>
+    <w:p>
+      <w:pPr>
+        <w:autoSpaceDE w:val="0"/>
+        <w:autoSpaceDN w:val="0"/>
+        <w:adjustRightInd w:val="0"/>
+        <w:spacing w:after="0" w:line="240" w:lineRule="auto"/>
+        <w:rPr>
+          <w:rFonts w:ascii="Consolas" w:hAnsi="Consolas" w:cs="Consolas"/>
+          <w:color w:val="000000"/>
+          <w:sz w:val="19"/>
+          <w:szCs w:val="19"/>
+        </w:rPr>
+      </w:pPr>
+      <w:r>
+        <w:rPr>
+          <w:rFonts w:ascii="Consolas" w:hAnsi="Consolas" w:cs="Consolas"/>
+          <w:color w:val="000000"/>
+          <w:sz w:val="19"/>
+          <w:szCs w:val="19"/>
+        </w:rPr>
+        <w:t xml:space="preserve"> [</w:t>
+      </w:r>
+      <w:proofErr w:type="gramStart"/>
+      <w:r>
+        <w:rPr>
+          <w:rFonts w:ascii="Consolas" w:hAnsi="Consolas" w:cs="Consolas"/>
+          <w:color w:val="000000"/>
+          <w:sz w:val="19"/>
+          <w:szCs w:val="19"/>
+        </w:rPr>
+        <w:t xml:space="preserve">DESCRICAO]   </w:t>
+      </w:r>
+      <w:proofErr w:type="gramEnd"/>
+      <w:r>
+        <w:rPr>
+          <w:rFonts w:ascii="Consolas" w:hAnsi="Consolas" w:cs="Consolas"/>
+          <w:color w:val="000000"/>
+          <w:sz w:val="19"/>
+          <w:szCs w:val="19"/>
+        </w:rPr>
+        <w:t xml:space="preserve">      </w:t>
+      </w:r>
+      <w:proofErr w:type="spellStart"/>
       <w:r>
         <w:rPr>
           <w:rFonts w:ascii="Consolas" w:hAnsi="Consolas" w:cs="Consolas"/>
@@ -3228,6 +3466,7 @@
         </w:rPr>
         <w:t>varchar</w:t>
       </w:r>
+      <w:proofErr w:type="spellEnd"/>
       <w:r>
         <w:rPr>
           <w:rFonts w:ascii="Consolas" w:hAnsi="Consolas" w:cs="Consolas"/>
@@ -3330,8 +3569,20 @@
           <w:sz w:val="19"/>
           <w:szCs w:val="19"/>
         </w:rPr>
-        <w:t xml:space="preserve"> [VALOR_INVESTIDO]   </w:t>
-      </w:r>
+        <w:t xml:space="preserve"> [VALOR_</w:t>
+      </w:r>
+      <w:proofErr w:type="gramStart"/>
+      <w:r>
+        <w:rPr>
+          <w:rFonts w:ascii="Consolas" w:hAnsi="Consolas" w:cs="Consolas"/>
+          <w:color w:val="000000"/>
+          <w:sz w:val="19"/>
+          <w:szCs w:val="19"/>
+        </w:rPr>
+        <w:t xml:space="preserve">INVESTIDO]   </w:t>
+      </w:r>
+      <w:proofErr w:type="spellStart"/>
+      <w:proofErr w:type="gramEnd"/>
       <w:r>
         <w:rPr>
           <w:rFonts w:ascii="Consolas" w:hAnsi="Consolas" w:cs="Consolas"/>
@@ -3341,6 +3592,7 @@
         </w:rPr>
         <w:t>float</w:t>
       </w:r>
+      <w:proofErr w:type="spellEnd"/>
       <w:r>
         <w:rPr>
           <w:rFonts w:ascii="Consolas" w:hAnsi="Consolas" w:cs="Consolas"/>
@@ -3416,8 +3668,29 @@
           <w:sz w:val="19"/>
           <w:szCs w:val="19"/>
         </w:rPr>
-        <w:t xml:space="preserve"> [VALOR_TOTAL]       </w:t>
-      </w:r>
+        <w:t xml:space="preserve"> [VALOR_</w:t>
+      </w:r>
+      <w:proofErr w:type="gramStart"/>
+      <w:r>
+        <w:rPr>
+          <w:rFonts w:ascii="Consolas" w:hAnsi="Consolas" w:cs="Consolas"/>
+          <w:color w:val="000000"/>
+          <w:sz w:val="19"/>
+          <w:szCs w:val="19"/>
+        </w:rPr>
+        <w:t xml:space="preserve">TOTAL]   </w:t>
+      </w:r>
+      <w:proofErr w:type="gramEnd"/>
+      <w:r>
+        <w:rPr>
+          <w:rFonts w:ascii="Consolas" w:hAnsi="Consolas" w:cs="Consolas"/>
+          <w:color w:val="000000"/>
+          <w:sz w:val="19"/>
+          <w:szCs w:val="19"/>
+        </w:rPr>
+        <w:t xml:space="preserve">    </w:t>
+      </w:r>
+      <w:proofErr w:type="spellStart"/>
       <w:r>
         <w:rPr>
           <w:rFonts w:ascii="Consolas" w:hAnsi="Consolas" w:cs="Consolas"/>
@@ -3427,6 +3700,7 @@
         </w:rPr>
         <w:t>float</w:t>
       </w:r>
+      <w:proofErr w:type="spellEnd"/>
       <w:r>
         <w:rPr>
           <w:rFonts w:ascii="Consolas" w:hAnsi="Consolas" w:cs="Consolas"/>
@@ -4120,8 +4394,29 @@
           <w:sz w:val="19"/>
           <w:szCs w:val="19"/>
         </w:rPr>
-        <w:t xml:space="preserve">[ID]      </w:t>
-      </w:r>
+        <w:t>[</w:t>
+      </w:r>
+      <w:proofErr w:type="gramStart"/>
+      <w:r>
+        <w:rPr>
+          <w:rFonts w:ascii="Consolas" w:hAnsi="Consolas" w:cs="Consolas"/>
+          <w:color w:val="000000"/>
+          <w:sz w:val="19"/>
+          <w:szCs w:val="19"/>
+        </w:rPr>
+        <w:t xml:space="preserve">ID]   </w:t>
+      </w:r>
+      <w:proofErr w:type="gramEnd"/>
+      <w:r>
+        <w:rPr>
+          <w:rFonts w:ascii="Consolas" w:hAnsi="Consolas" w:cs="Consolas"/>
+          <w:color w:val="000000"/>
+          <w:sz w:val="19"/>
+          <w:szCs w:val="19"/>
+        </w:rPr>
+        <w:t xml:space="preserve">   </w:t>
+      </w:r>
+      <w:proofErr w:type="spellStart"/>
       <w:r>
         <w:rPr>
           <w:rFonts w:ascii="Consolas" w:hAnsi="Consolas" w:cs="Consolas"/>
@@ -4131,6 +4426,7 @@
         </w:rPr>
         <w:t>int</w:t>
       </w:r>
+      <w:proofErr w:type="spellEnd"/>
       <w:r>
         <w:rPr>
           <w:rFonts w:ascii="Consolas" w:hAnsi="Consolas" w:cs="Consolas"/>
@@ -4298,6 +4594,7 @@
         </w:rPr>
         <w:t xml:space="preserve">[USER_ID] </w:t>
       </w:r>
+      <w:proofErr w:type="spellStart"/>
       <w:r>
         <w:rPr>
           <w:rFonts w:ascii="Consolas" w:hAnsi="Consolas" w:cs="Consolas"/>
@@ -4307,6 +4604,7 @@
         </w:rPr>
         <w:t>int</w:t>
       </w:r>
+      <w:proofErr w:type="spellEnd"/>
       <w:r>
         <w:rPr>
           <w:rFonts w:ascii="Consolas" w:hAnsi="Consolas" w:cs="Consolas"/>
@@ -4334,6 +4632,7 @@
         </w:rPr>
         <w:t xml:space="preserve"> </w:t>
       </w:r>
+      <w:proofErr w:type="gramStart"/>
       <w:r>
         <w:rPr>
           <w:rFonts w:ascii="Consolas" w:hAnsi="Consolas" w:cs="Consolas"/>
@@ -4361,29 +4660,51 @@
         </w:rPr>
         <w:t>,</w:t>
       </w:r>
-    </w:p>
-    <w:p>
-      <w:pPr>
-        <w:autoSpaceDE w:val="0"/>
-        <w:autoSpaceDN w:val="0"/>
-        <w:adjustRightInd w:val="0"/>
-        <w:spacing w:after="0" w:line="240" w:lineRule="auto"/>
-        <w:rPr>
-          <w:rFonts w:ascii="Consolas" w:hAnsi="Consolas" w:cs="Consolas"/>
-          <w:color w:val="000000"/>
-          <w:sz w:val="19"/>
-          <w:szCs w:val="19"/>
-        </w:rPr>
-      </w:pPr>
-      <w:r>
-        <w:rPr>
-          <w:rFonts w:ascii="Consolas" w:hAnsi="Consolas" w:cs="Consolas"/>
-          <w:color w:val="000000"/>
-          <w:sz w:val="19"/>
-          <w:szCs w:val="19"/>
-        </w:rPr>
-        <w:t xml:space="preserve">[NOME]    </w:t>
-      </w:r>
+      <w:proofErr w:type="gramEnd"/>
+    </w:p>
+    <w:p>
+      <w:pPr>
+        <w:autoSpaceDE w:val="0"/>
+        <w:autoSpaceDN w:val="0"/>
+        <w:adjustRightInd w:val="0"/>
+        <w:spacing w:after="0" w:line="240" w:lineRule="auto"/>
+        <w:rPr>
+          <w:rFonts w:ascii="Consolas" w:hAnsi="Consolas" w:cs="Consolas"/>
+          <w:color w:val="000000"/>
+          <w:sz w:val="19"/>
+          <w:szCs w:val="19"/>
+        </w:rPr>
+      </w:pPr>
+      <w:r>
+        <w:rPr>
+          <w:rFonts w:ascii="Consolas" w:hAnsi="Consolas" w:cs="Consolas"/>
+          <w:color w:val="000000"/>
+          <w:sz w:val="19"/>
+          <w:szCs w:val="19"/>
+        </w:rPr>
+        <w:t>[</w:t>
+      </w:r>
+      <w:proofErr w:type="gramStart"/>
+      <w:r>
+        <w:rPr>
+          <w:rFonts w:ascii="Consolas" w:hAnsi="Consolas" w:cs="Consolas"/>
+          <w:color w:val="000000"/>
+          <w:sz w:val="19"/>
+          <w:szCs w:val="19"/>
+        </w:rPr>
+        <w:t xml:space="preserve">NOME]   </w:t>
+      </w:r>
+      <w:proofErr w:type="gramEnd"/>
+      <w:r>
+        <w:rPr>
+          <w:rFonts w:ascii="Consolas" w:hAnsi="Consolas" w:cs="Consolas"/>
+          <w:color w:val="000000"/>
+          <w:sz w:val="19"/>
+          <w:szCs w:val="19"/>
+        </w:rPr>
+        <w:t xml:space="preserve"> </w:t>
+      </w:r>
+      <w:proofErr w:type="spellStart"/>
       <w:r>
         <w:rPr>
           <w:rFonts w:ascii="Consolas" w:hAnsi="Consolas" w:cs="Consolas"/>
@@ -4393,6 +4714,7 @@
         </w:rPr>
         <w:t>varchar</w:t>
       </w:r>
+      <w:proofErr w:type="spellEnd"/>
       <w:r>
         <w:rPr>
           <w:rFonts w:ascii="Consolas" w:hAnsi="Consolas" w:cs="Consolas"/>
@@ -4497,6 +4819,7 @@
         </w:rPr>
         <w:t xml:space="preserve">[SALARIO] </w:t>
       </w:r>
+      <w:proofErr w:type="spellStart"/>
       <w:r>
         <w:rPr>
           <w:rFonts w:ascii="Consolas" w:hAnsi="Consolas" w:cs="Consolas"/>
@@ -4506,6 +4829,7 @@
         </w:rPr>
         <w:t>float</w:t>
       </w:r>
+      <w:proofErr w:type="spellEnd"/>
       <w:r>
         <w:rPr>
           <w:rFonts w:ascii="Consolas" w:hAnsi="Consolas" w:cs="Consolas"/>
@@ -4533,6 +4857,7 @@
         </w:rPr>
         <w:t xml:space="preserve"> </w:t>
       </w:r>
+      <w:proofErr w:type="gramStart"/>
       <w:r>
         <w:rPr>
           <w:rFonts w:ascii="Consolas" w:hAnsi="Consolas" w:cs="Consolas"/>
@@ -4560,29 +4885,42 @@
         </w:rPr>
         <w:t>,</w:t>
       </w:r>
-    </w:p>
-    <w:p>
-      <w:pPr>
-        <w:autoSpaceDE w:val="0"/>
-        <w:autoSpaceDN w:val="0"/>
-        <w:adjustRightInd w:val="0"/>
-        <w:spacing w:after="0" w:line="240" w:lineRule="auto"/>
-        <w:rPr>
-          <w:rFonts w:ascii="Consolas" w:hAnsi="Consolas" w:cs="Consolas"/>
-          <w:color w:val="000000"/>
-          <w:sz w:val="19"/>
-          <w:szCs w:val="19"/>
-        </w:rPr>
-      </w:pPr>
-      <w:r>
-        <w:rPr>
-          <w:rFonts w:ascii="Consolas" w:hAnsi="Consolas" w:cs="Consolas"/>
-          <w:color w:val="000000"/>
-          <w:sz w:val="19"/>
-          <w:szCs w:val="19"/>
-        </w:rPr>
-        <w:t xml:space="preserve">[CARGO]   </w:t>
-      </w:r>
+      <w:proofErr w:type="gramEnd"/>
+    </w:p>
+    <w:p>
+      <w:pPr>
+        <w:autoSpaceDE w:val="0"/>
+        <w:autoSpaceDN w:val="0"/>
+        <w:adjustRightInd w:val="0"/>
+        <w:spacing w:after="0" w:line="240" w:lineRule="auto"/>
+        <w:rPr>
+          <w:rFonts w:ascii="Consolas" w:hAnsi="Consolas" w:cs="Consolas"/>
+          <w:color w:val="000000"/>
+          <w:sz w:val="19"/>
+          <w:szCs w:val="19"/>
+        </w:rPr>
+      </w:pPr>
+      <w:r>
+        <w:rPr>
+          <w:rFonts w:ascii="Consolas" w:hAnsi="Consolas" w:cs="Consolas"/>
+          <w:color w:val="000000"/>
+          <w:sz w:val="19"/>
+          <w:szCs w:val="19"/>
+        </w:rPr>
+        <w:t>[</w:t>
+      </w:r>
+      <w:proofErr w:type="gramStart"/>
+      <w:r>
+        <w:rPr>
+          <w:rFonts w:ascii="Consolas" w:hAnsi="Consolas" w:cs="Consolas"/>
+          <w:color w:val="000000"/>
+          <w:sz w:val="19"/>
+          <w:szCs w:val="19"/>
+        </w:rPr>
+        <w:t xml:space="preserve">CARGO]   </w:t>
+      </w:r>
+      <w:proofErr w:type="spellStart"/>
+      <w:proofErr w:type="gramEnd"/>
       <w:r>
         <w:rPr>
           <w:rFonts w:ascii="Consolas" w:hAnsi="Consolas" w:cs="Consolas"/>
@@ -4592,6 +4930,7 @@
         </w:rPr>
         <w:t>varchar</w:t>
       </w:r>
+      <w:proofErr w:type="spellEnd"/>
       <w:r>
         <w:rPr>
           <w:rFonts w:ascii="Consolas" w:hAnsi="Consolas" w:cs="Consolas"/>
@@ -5097,8 +5436,29 @@
           <w:sz w:val="19"/>
           <w:szCs w:val="19"/>
         </w:rPr>
-        <w:t xml:space="preserve">[ID]        </w:t>
-      </w:r>
+        <w:t>[</w:t>
+      </w:r>
+      <w:proofErr w:type="gramStart"/>
+      <w:r>
+        <w:rPr>
+          <w:rFonts w:ascii="Consolas" w:hAnsi="Consolas" w:cs="Consolas"/>
+          <w:color w:val="000000"/>
+          <w:sz w:val="19"/>
+          <w:szCs w:val="19"/>
+        </w:rPr>
+        <w:t xml:space="preserve">ID]   </w:t>
+      </w:r>
+      <w:proofErr w:type="gramEnd"/>
+      <w:r>
+        <w:rPr>
+          <w:rFonts w:ascii="Consolas" w:hAnsi="Consolas" w:cs="Consolas"/>
+          <w:color w:val="000000"/>
+          <w:sz w:val="19"/>
+          <w:szCs w:val="19"/>
+        </w:rPr>
+        <w:t xml:space="preserve">     </w:t>
+      </w:r>
+      <w:proofErr w:type="spellStart"/>
       <w:r>
         <w:rPr>
           <w:rFonts w:ascii="Consolas" w:hAnsi="Consolas" w:cs="Consolas"/>
@@ -5108,6 +5468,7 @@
         </w:rPr>
         <w:t>int</w:t>
       </w:r>
+      <w:proofErr w:type="spellEnd"/>
       <w:r>
         <w:rPr>
           <w:rFonts w:ascii="Consolas" w:hAnsi="Consolas" w:cs="Consolas"/>
@@ -5273,8 +5634,20 @@
           <w:sz w:val="19"/>
           <w:szCs w:val="19"/>
         </w:rPr>
-        <w:t xml:space="preserve">[USER_ID]   </w:t>
-      </w:r>
+        <w:t>[USER_</w:t>
+      </w:r>
+      <w:proofErr w:type="gramStart"/>
+      <w:r>
+        <w:rPr>
+          <w:rFonts w:ascii="Consolas" w:hAnsi="Consolas" w:cs="Consolas"/>
+          <w:color w:val="000000"/>
+          <w:sz w:val="19"/>
+          <w:szCs w:val="19"/>
+        </w:rPr>
+        <w:t xml:space="preserve">ID]   </w:t>
+      </w:r>
+      <w:proofErr w:type="spellStart"/>
+      <w:proofErr w:type="gramEnd"/>
       <w:r>
         <w:rPr>
           <w:rFonts w:ascii="Consolas" w:hAnsi="Consolas" w:cs="Consolas"/>
@@ -5284,6 +5657,7 @@
         </w:rPr>
         <w:t>int</w:t>
       </w:r>
+      <w:proofErr w:type="spellEnd"/>
       <w:r>
         <w:rPr>
           <w:rFonts w:ascii="Consolas" w:hAnsi="Consolas" w:cs="Consolas"/>
@@ -5361,6 +5735,8 @@
         </w:rPr>
         <w:t xml:space="preserve">[DESCRICAO] </w:t>
       </w:r>
+      <w:proofErr w:type="spellStart"/>
+      <w:proofErr w:type="gramStart"/>
       <w:r>
         <w:rPr>
           <w:rFonts w:ascii="Consolas" w:hAnsi="Consolas" w:cs="Consolas"/>
@@ -5370,6 +5746,7 @@
         </w:rPr>
         <w:t>varchar</w:t>
       </w:r>
+      <w:proofErr w:type="spellEnd"/>
       <w:r>
         <w:rPr>
           <w:rFonts w:ascii="Consolas" w:hAnsi="Consolas" w:cs="Consolas"/>
@@ -5379,6 +5756,7 @@
         </w:rPr>
         <w:t>(</w:t>
       </w:r>
+      <w:proofErr w:type="gramEnd"/>
       <w:r>
         <w:rPr>
           <w:rFonts w:ascii="Consolas" w:hAnsi="Consolas" w:cs="Consolas"/>
@@ -5472,8 +5850,29 @@
           <w:sz w:val="19"/>
           <w:szCs w:val="19"/>
         </w:rPr>
-        <w:t xml:space="preserve">[VALOR]     </w:t>
-      </w:r>
+        <w:t>[</w:t>
+      </w:r>
+      <w:proofErr w:type="gramStart"/>
+      <w:r>
+        <w:rPr>
+          <w:rFonts w:ascii="Consolas" w:hAnsi="Consolas" w:cs="Consolas"/>
+          <w:color w:val="000000"/>
+          <w:sz w:val="19"/>
+          <w:szCs w:val="19"/>
+        </w:rPr>
+        <w:t xml:space="preserve">VALOR]   </w:t>
+      </w:r>
+      <w:proofErr w:type="gramEnd"/>
+      <w:r>
+        <w:rPr>
+          <w:rFonts w:ascii="Consolas" w:hAnsi="Consolas" w:cs="Consolas"/>
+          <w:color w:val="000000"/>
+          <w:sz w:val="19"/>
+          <w:szCs w:val="19"/>
+        </w:rPr>
+        <w:t xml:space="preserve">  </w:t>
+      </w:r>
+      <w:proofErr w:type="spellStart"/>
       <w:r>
         <w:rPr>
           <w:rFonts w:ascii="Consolas" w:hAnsi="Consolas" w:cs="Consolas"/>
@@ -5483,6 +5882,7 @@
         </w:rPr>
         <w:t>float</w:t>
       </w:r>
+      <w:proofErr w:type="spellEnd"/>
       <w:r>
         <w:rPr>
           <w:rFonts w:ascii="Consolas" w:hAnsi="Consolas" w:cs="Consolas"/>
@@ -5540,8 +5940,29 @@
           <w:sz w:val="19"/>
           <w:szCs w:val="19"/>
         </w:rPr>
-        <w:t xml:space="preserve">[DATA]      </w:t>
-      </w:r>
+        <w:t>[</w:t>
+      </w:r>
+      <w:proofErr w:type="gramStart"/>
+      <w:r>
+        <w:rPr>
+          <w:rFonts w:ascii="Consolas" w:hAnsi="Consolas" w:cs="Consolas"/>
+          <w:color w:val="000000"/>
+          <w:sz w:val="19"/>
+          <w:szCs w:val="19"/>
+        </w:rPr>
+        <w:t xml:space="preserve">DATA]   </w:t>
+      </w:r>
+      <w:proofErr w:type="gramEnd"/>
+      <w:r>
+        <w:rPr>
+          <w:rFonts w:ascii="Consolas" w:hAnsi="Consolas" w:cs="Consolas"/>
+          <w:color w:val="000000"/>
+          <w:sz w:val="19"/>
+          <w:szCs w:val="19"/>
+        </w:rPr>
+        <w:t xml:space="preserve">   </w:t>
+      </w:r>
+      <w:proofErr w:type="spellStart"/>
       <w:r>
         <w:rPr>
           <w:rFonts w:ascii="Consolas" w:hAnsi="Consolas" w:cs="Consolas"/>
@@ -5551,6 +5972,7 @@
         </w:rPr>
         <w:t>datetime</w:t>
       </w:r>
+      <w:proofErr w:type="spellEnd"/>
       <w:r>
         <w:rPr>
           <w:rFonts w:ascii="Consolas" w:hAnsi="Consolas" w:cs="Consolas"/>
@@ -5998,8 +6420,29 @@
           <w:sz w:val="19"/>
           <w:szCs w:val="19"/>
         </w:rPr>
-        <w:t xml:space="preserve"> [ID]        </w:t>
-      </w:r>
+        <w:t xml:space="preserve"> [</w:t>
+      </w:r>
+      <w:proofErr w:type="gramStart"/>
+      <w:r>
+        <w:rPr>
+          <w:rFonts w:ascii="Consolas" w:hAnsi="Consolas" w:cs="Consolas"/>
+          <w:color w:val="000000"/>
+          <w:sz w:val="19"/>
+          <w:szCs w:val="19"/>
+        </w:rPr>
+        <w:t xml:space="preserve">ID]   </w:t>
+      </w:r>
+      <w:proofErr w:type="gramEnd"/>
+      <w:r>
+        <w:rPr>
+          <w:rFonts w:ascii="Consolas" w:hAnsi="Consolas" w:cs="Consolas"/>
+          <w:color w:val="000000"/>
+          <w:sz w:val="19"/>
+          <w:szCs w:val="19"/>
+        </w:rPr>
+        <w:t xml:space="preserve">     </w:t>
+      </w:r>
+      <w:proofErr w:type="spellStart"/>
       <w:r>
         <w:rPr>
           <w:rFonts w:ascii="Consolas" w:hAnsi="Consolas" w:cs="Consolas"/>
@@ -6009,6 +6452,7 @@
         </w:rPr>
         <w:t>int</w:t>
       </w:r>
+      <w:proofErr w:type="spellEnd"/>
       <w:r>
         <w:rPr>
           <w:rFonts w:ascii="Consolas" w:hAnsi="Consolas" w:cs="Consolas"/>
@@ -6174,8 +6618,20 @@
           <w:sz w:val="19"/>
           <w:szCs w:val="19"/>
         </w:rPr>
-        <w:t xml:space="preserve"> [USER_ID]   </w:t>
-      </w:r>
+        <w:t xml:space="preserve"> [USER_</w:t>
+      </w:r>
+      <w:proofErr w:type="gramStart"/>
+      <w:r>
+        <w:rPr>
+          <w:rFonts w:ascii="Consolas" w:hAnsi="Consolas" w:cs="Consolas"/>
+          <w:color w:val="000000"/>
+          <w:sz w:val="19"/>
+          <w:szCs w:val="19"/>
+        </w:rPr>
+        <w:t xml:space="preserve">ID]   </w:t>
+      </w:r>
+      <w:proofErr w:type="spellStart"/>
+      <w:proofErr w:type="gramEnd"/>
       <w:r>
         <w:rPr>
           <w:rFonts w:ascii="Consolas" w:hAnsi="Consolas" w:cs="Consolas"/>
@@ -6185,6 +6641,7 @@
         </w:rPr>
         <w:t>int</w:t>
       </w:r>
+      <w:proofErr w:type="spellEnd"/>
       <w:r>
         <w:rPr>
           <w:rFonts w:ascii="Consolas" w:hAnsi="Consolas" w:cs="Consolas"/>
@@ -6262,6 +6719,8 @@
         </w:rPr>
         <w:t xml:space="preserve"> [DESCRICAO] </w:t>
       </w:r>
+      <w:proofErr w:type="spellStart"/>
+      <w:proofErr w:type="gramStart"/>
       <w:r>
         <w:rPr>
           <w:rFonts w:ascii="Consolas" w:hAnsi="Consolas" w:cs="Consolas"/>
@@ -6271,6 +6730,7 @@
         </w:rPr>
         <w:t>varchar</w:t>
       </w:r>
+      <w:proofErr w:type="spellEnd"/>
       <w:r>
         <w:rPr>
           <w:rFonts w:ascii="Consolas" w:hAnsi="Consolas" w:cs="Consolas"/>
@@ -6280,6 +6740,7 @@
         </w:rPr>
         <w:t>(</w:t>
       </w:r>
+      <w:proofErr w:type="gramEnd"/>
       <w:r>
         <w:rPr>
           <w:rFonts w:ascii="Consolas" w:hAnsi="Consolas" w:cs="Consolas"/>
@@ -6803,8 +7264,29 @@
           <w:sz w:val="19"/>
           <w:szCs w:val="19"/>
         </w:rPr>
-        <w:t xml:space="preserve"> [ID]           </w:t>
-      </w:r>
+        <w:t xml:space="preserve"> [</w:t>
+      </w:r>
+      <w:proofErr w:type="gramStart"/>
+      <w:r>
+        <w:rPr>
+          <w:rFonts w:ascii="Consolas" w:hAnsi="Consolas" w:cs="Consolas"/>
+          <w:color w:val="000000"/>
+          <w:sz w:val="19"/>
+          <w:szCs w:val="19"/>
+        </w:rPr>
+        <w:t xml:space="preserve">ID]   </w:t>
+      </w:r>
+      <w:proofErr w:type="gramEnd"/>
+      <w:r>
+        <w:rPr>
+          <w:rFonts w:ascii="Consolas" w:hAnsi="Consolas" w:cs="Consolas"/>
+          <w:color w:val="000000"/>
+          <w:sz w:val="19"/>
+          <w:szCs w:val="19"/>
+        </w:rPr>
+        <w:t xml:space="preserve">        </w:t>
+      </w:r>
+      <w:proofErr w:type="spellStart"/>
       <w:r>
         <w:rPr>
           <w:rFonts w:ascii="Consolas" w:hAnsi="Consolas" w:cs="Consolas"/>
@@ -6814,6 +7296,7 @@
         </w:rPr>
         <w:t>int</w:t>
       </w:r>
+      <w:proofErr w:type="spellEnd"/>
       <w:r>
         <w:rPr>
           <w:rFonts w:ascii="Consolas" w:hAnsi="Consolas" w:cs="Consolas"/>
@@ -6979,8 +7462,29 @@
           <w:sz w:val="19"/>
           <w:szCs w:val="19"/>
         </w:rPr>
-        <w:t xml:space="preserve"> [USER_ID]      </w:t>
-      </w:r>
+        <w:t xml:space="preserve"> [USER_</w:t>
+      </w:r>
+      <w:proofErr w:type="gramStart"/>
+      <w:r>
+        <w:rPr>
+          <w:rFonts w:ascii="Consolas" w:hAnsi="Consolas" w:cs="Consolas"/>
+          <w:color w:val="000000"/>
+          <w:sz w:val="19"/>
+          <w:szCs w:val="19"/>
+        </w:rPr>
+        <w:t xml:space="preserve">ID]   </w:t>
+      </w:r>
+      <w:proofErr w:type="gramEnd"/>
+      <w:r>
+        <w:rPr>
+          <w:rFonts w:ascii="Consolas" w:hAnsi="Consolas" w:cs="Consolas"/>
+          <w:color w:val="000000"/>
+          <w:sz w:val="19"/>
+          <w:szCs w:val="19"/>
+        </w:rPr>
+        <w:t xml:space="preserve">   </w:t>
+      </w:r>
+      <w:proofErr w:type="spellStart"/>
       <w:r>
         <w:rPr>
           <w:rFonts w:ascii="Consolas" w:hAnsi="Consolas" w:cs="Consolas"/>
@@ -6990,6 +7494,7 @@
         </w:rPr>
         <w:t>int</w:t>
       </w:r>
+      <w:proofErr w:type="spellEnd"/>
       <w:r>
         <w:rPr>
           <w:rFonts w:ascii="Consolas" w:hAnsi="Consolas" w:cs="Consolas"/>
@@ -7065,8 +7570,29 @@
           <w:sz w:val="19"/>
           <w:szCs w:val="19"/>
         </w:rPr>
-        <w:t xml:space="preserve"> [PRODUTO]      </w:t>
-      </w:r>
+        <w:t xml:space="preserve"> [</w:t>
+      </w:r>
+      <w:proofErr w:type="gramStart"/>
+      <w:r>
+        <w:rPr>
+          <w:rFonts w:ascii="Consolas" w:hAnsi="Consolas" w:cs="Consolas"/>
+          <w:color w:val="000000"/>
+          <w:sz w:val="19"/>
+          <w:szCs w:val="19"/>
+        </w:rPr>
+        <w:t xml:space="preserve">PRODUTO]   </w:t>
+      </w:r>
+      <w:proofErr w:type="gramEnd"/>
+      <w:r>
+        <w:rPr>
+          <w:rFonts w:ascii="Consolas" w:hAnsi="Consolas" w:cs="Consolas"/>
+          <w:color w:val="000000"/>
+          <w:sz w:val="19"/>
+          <w:szCs w:val="19"/>
+        </w:rPr>
+        <w:t xml:space="preserve">   </w:t>
+      </w:r>
+      <w:proofErr w:type="spellStart"/>
       <w:r>
         <w:rPr>
           <w:rFonts w:ascii="Consolas" w:hAnsi="Consolas" w:cs="Consolas"/>
@@ -7076,6 +7602,7 @@
         </w:rPr>
         <w:t>varchar</w:t>
       </w:r>
+      <w:proofErr w:type="spellEnd"/>
       <w:r>
         <w:rPr>
           <w:rFonts w:ascii="Consolas" w:hAnsi="Consolas" w:cs="Consolas"/>
@@ -7178,8 +7705,20 @@
           <w:sz w:val="19"/>
           <w:szCs w:val="19"/>
         </w:rPr>
-        <w:t xml:space="preserve"> [QUANTIDADE]   </w:t>
-      </w:r>
+        <w:t xml:space="preserve"> [</w:t>
+      </w:r>
+      <w:proofErr w:type="gramStart"/>
+      <w:r>
+        <w:rPr>
+          <w:rFonts w:ascii="Consolas" w:hAnsi="Consolas" w:cs="Consolas"/>
+          <w:color w:val="000000"/>
+          <w:sz w:val="19"/>
+          <w:szCs w:val="19"/>
+        </w:rPr>
+        <w:t xml:space="preserve">QUANTIDADE]   </w:t>
+      </w:r>
+      <w:proofErr w:type="spellStart"/>
+      <w:proofErr w:type="gramEnd"/>
       <w:r>
         <w:rPr>
           <w:rFonts w:ascii="Consolas" w:hAnsi="Consolas" w:cs="Consolas"/>
@@ -7189,6 +7728,7 @@
         </w:rPr>
         <w:t>int</w:t>
       </w:r>
+      <w:proofErr w:type="spellEnd"/>
       <w:r>
         <w:rPr>
           <w:rFonts w:ascii="Consolas" w:hAnsi="Consolas" w:cs="Consolas"/>
@@ -7266,6 +7806,7 @@
         </w:rPr>
         <w:t xml:space="preserve"> [ID_CATEGORIA] </w:t>
       </w:r>
+      <w:proofErr w:type="spellStart"/>
       <w:r>
         <w:rPr>
           <w:rFonts w:ascii="Consolas" w:hAnsi="Consolas" w:cs="Consolas"/>
@@ -7275,6 +7816,7 @@
         </w:rPr>
         <w:t>int</w:t>
       </w:r>
+      <w:proofErr w:type="spellEnd"/>
       <w:r>
         <w:rPr>
           <w:rFonts w:ascii="Consolas" w:hAnsi="Consolas" w:cs="Consolas"/>
@@ -7302,6 +7844,7 @@
         </w:rPr>
         <w:t xml:space="preserve"> </w:t>
       </w:r>
+      <w:proofErr w:type="gramStart"/>
       <w:r>
         <w:rPr>
           <w:rFonts w:ascii="Consolas" w:hAnsi="Consolas" w:cs="Consolas"/>
@@ -7329,6 +7872,7 @@
         </w:rPr>
         <w:t>,</w:t>
       </w:r>
+      <w:proofErr w:type="gramEnd"/>
     </w:p>
     <w:p>
       <w:pPr>
@@ -7877,6 +8421,802 @@
         <w:adjustRightInd w:val="0"/>
         <w:spacing w:after="0" w:line="240" w:lineRule="auto"/>
         <w:rPr>
+          <w:rFonts w:ascii="Consolas" w:hAnsi="Consolas" w:cs="Consolas"/>
+          <w:color w:val="000000"/>
+          <w:sz w:val="19"/>
+          <w:szCs w:val="19"/>
+        </w:rPr>
+      </w:pPr>
+      <w:r>
+        <w:rPr>
+          <w:rFonts w:ascii="Consolas" w:hAnsi="Consolas" w:cs="Consolas"/>
+          <w:color w:val="000000"/>
+          <w:sz w:val="19"/>
+          <w:szCs w:val="19"/>
+        </w:rPr>
+        <w:t>CREATE TABLE [FORNECEDORES]</w:t>
+      </w:r>
+    </w:p>
+    <w:p>
+      <w:pPr>
+        <w:autoSpaceDE w:val="0"/>
+        <w:autoSpaceDN w:val="0"/>
+        <w:adjustRightInd w:val="0"/>
+        <w:spacing w:after="0" w:line="240" w:lineRule="auto"/>
+        <w:rPr>
+          <w:rFonts w:ascii="Consolas" w:hAnsi="Consolas" w:cs="Consolas"/>
+          <w:color w:val="000000"/>
+          <w:sz w:val="19"/>
+          <w:szCs w:val="19"/>
+        </w:rPr>
+      </w:pPr>
+      <w:r>
+        <w:rPr>
+          <w:rFonts w:ascii="Consolas" w:hAnsi="Consolas" w:cs="Consolas"/>
+          <w:color w:val="000000"/>
+          <w:sz w:val="19"/>
+          <w:szCs w:val="19"/>
+        </w:rPr>
+        <w:t>(</w:t>
+      </w:r>
+    </w:p>
+    <w:p>
+      <w:pPr>
+        <w:autoSpaceDE w:val="0"/>
+        <w:autoSpaceDN w:val="0"/>
+        <w:adjustRightInd w:val="0"/>
+        <w:spacing w:after="0" w:line="240" w:lineRule="auto"/>
+        <w:rPr>
+          <w:rFonts w:ascii="Consolas" w:hAnsi="Consolas" w:cs="Consolas"/>
+          <w:color w:val="000000"/>
+          <w:sz w:val="19"/>
+          <w:szCs w:val="19"/>
+        </w:rPr>
+      </w:pPr>
+      <w:r>
+        <w:rPr>
+          <w:rFonts w:ascii="Consolas" w:hAnsi="Consolas" w:cs="Consolas"/>
+          <w:color w:val="000000"/>
+          <w:sz w:val="19"/>
+          <w:szCs w:val="19"/>
+        </w:rPr>
+        <w:t xml:space="preserve"> [</w:t>
+      </w:r>
+      <w:proofErr w:type="gramStart"/>
+      <w:r>
+        <w:rPr>
+          <w:rFonts w:ascii="Consolas" w:hAnsi="Consolas" w:cs="Consolas"/>
+          <w:color w:val="000000"/>
+          <w:sz w:val="19"/>
+          <w:szCs w:val="19"/>
+        </w:rPr>
+        <w:t xml:space="preserve">ID]   </w:t>
+      </w:r>
+      <w:proofErr w:type="gramEnd"/>
+      <w:r>
+        <w:rPr>
+          <w:rFonts w:ascii="Consolas" w:hAnsi="Consolas" w:cs="Consolas"/>
+          <w:color w:val="000000"/>
+          <w:sz w:val="19"/>
+          <w:szCs w:val="19"/>
+        </w:rPr>
+        <w:t xml:space="preserve">        </w:t>
+      </w:r>
+      <w:proofErr w:type="spellStart"/>
+      <w:r>
+        <w:rPr>
+          <w:rFonts w:ascii="Consolas" w:hAnsi="Consolas" w:cs="Consolas"/>
+          <w:color w:val="000000"/>
+          <w:sz w:val="19"/>
+          <w:szCs w:val="19"/>
+        </w:rPr>
+        <w:t>int</w:t>
+      </w:r>
+      <w:proofErr w:type="spellEnd"/>
+      <w:r>
+        <w:rPr>
+          <w:rFonts w:ascii="Consolas" w:hAnsi="Consolas" w:cs="Consolas"/>
+          <w:color w:val="000000"/>
+          <w:sz w:val="19"/>
+          <w:szCs w:val="19"/>
+        </w:rPr>
+        <w:t xml:space="preserve"> IDENTITY (1, 1) NOT NULL </w:t>
+      </w:r>
+      <w:r>
+        <w:rPr>
+          <w:rFonts w:ascii="Consolas" w:hAnsi="Consolas" w:cs="Consolas"/>
+          <w:color w:val="000000"/>
+          <w:sz w:val="19"/>
+          <w:szCs w:val="19"/>
+        </w:rPr>
+        <w:t>PRIMARY KEY</w:t>
+      </w:r>
+      <w:r>
+        <w:rPr>
+          <w:rFonts w:ascii="Consolas" w:hAnsi="Consolas" w:cs="Consolas"/>
+          <w:color w:val="000000"/>
+          <w:sz w:val="19"/>
+          <w:szCs w:val="19"/>
+        </w:rPr>
+        <w:t>,</w:t>
+      </w:r>
+    </w:p>
+    <w:p>
+      <w:pPr>
+        <w:autoSpaceDE w:val="0"/>
+        <w:autoSpaceDN w:val="0"/>
+        <w:adjustRightInd w:val="0"/>
+        <w:spacing w:after="0" w:line="240" w:lineRule="auto"/>
+        <w:rPr>
+          <w:rFonts w:ascii="Consolas" w:hAnsi="Consolas" w:cs="Consolas"/>
+          <w:color w:val="000000"/>
+          <w:sz w:val="19"/>
+          <w:szCs w:val="19"/>
+        </w:rPr>
+      </w:pPr>
+      <w:r>
+        <w:rPr>
+          <w:rFonts w:ascii="Consolas" w:hAnsi="Consolas" w:cs="Consolas"/>
+          <w:color w:val="000000"/>
+          <w:sz w:val="19"/>
+          <w:szCs w:val="19"/>
+        </w:rPr>
+        <w:t xml:space="preserve"> [USER_</w:t>
+      </w:r>
+      <w:proofErr w:type="gramStart"/>
+      <w:r>
+        <w:rPr>
+          <w:rFonts w:ascii="Consolas" w:hAnsi="Consolas" w:cs="Consolas"/>
+          <w:color w:val="000000"/>
+          <w:sz w:val="19"/>
+          <w:szCs w:val="19"/>
+        </w:rPr>
+        <w:t xml:space="preserve">ID]   </w:t>
+      </w:r>
+      <w:proofErr w:type="gramEnd"/>
+      <w:r>
+        <w:rPr>
+          <w:rFonts w:ascii="Consolas" w:hAnsi="Consolas" w:cs="Consolas"/>
+          <w:color w:val="000000"/>
+          <w:sz w:val="19"/>
+          <w:szCs w:val="19"/>
+        </w:rPr>
+        <w:t xml:space="preserve">   </w:t>
+      </w:r>
+      <w:proofErr w:type="spellStart"/>
+      <w:r>
+        <w:rPr>
+          <w:rFonts w:ascii="Consolas" w:hAnsi="Consolas" w:cs="Consolas"/>
+          <w:color w:val="000000"/>
+          <w:sz w:val="19"/>
+          <w:szCs w:val="19"/>
+        </w:rPr>
+        <w:t>int</w:t>
+      </w:r>
+      <w:proofErr w:type="spellEnd"/>
+      <w:r>
+        <w:rPr>
+          <w:rFonts w:ascii="Consolas" w:hAnsi="Consolas" w:cs="Consolas"/>
+          <w:color w:val="000000"/>
+          <w:sz w:val="19"/>
+          <w:szCs w:val="19"/>
+        </w:rPr>
+        <w:t xml:space="preserve"> NOT NULL ,</w:t>
+      </w:r>
+    </w:p>
+    <w:p>
+      <w:pPr>
+        <w:autoSpaceDE w:val="0"/>
+        <w:autoSpaceDN w:val="0"/>
+        <w:adjustRightInd w:val="0"/>
+        <w:spacing w:after="0" w:line="240" w:lineRule="auto"/>
+        <w:rPr>
+          <w:rFonts w:ascii="Consolas" w:hAnsi="Consolas" w:cs="Consolas"/>
+          <w:color w:val="000000"/>
+          <w:sz w:val="19"/>
+          <w:szCs w:val="19"/>
+        </w:rPr>
+      </w:pPr>
+      <w:r>
+        <w:rPr>
+          <w:rFonts w:ascii="Consolas" w:hAnsi="Consolas" w:cs="Consolas"/>
+          <w:color w:val="000000"/>
+          <w:sz w:val="19"/>
+          <w:szCs w:val="19"/>
+        </w:rPr>
+        <w:t xml:space="preserve"> [</w:t>
+      </w:r>
+      <w:proofErr w:type="gramStart"/>
+      <w:r>
+        <w:rPr>
+          <w:rFonts w:ascii="Consolas" w:hAnsi="Consolas" w:cs="Consolas"/>
+          <w:color w:val="000000"/>
+          <w:sz w:val="19"/>
+          <w:szCs w:val="19"/>
+        </w:rPr>
+        <w:t xml:space="preserve">NOME]   </w:t>
+      </w:r>
+      <w:proofErr w:type="gramEnd"/>
+      <w:r>
+        <w:rPr>
+          <w:rFonts w:ascii="Consolas" w:hAnsi="Consolas" w:cs="Consolas"/>
+          <w:color w:val="000000"/>
+          <w:sz w:val="19"/>
+          <w:szCs w:val="19"/>
+        </w:rPr>
+        <w:t xml:space="preserve">      </w:t>
+      </w:r>
+      <w:proofErr w:type="spellStart"/>
+      <w:r>
+        <w:rPr>
+          <w:rFonts w:ascii="Consolas" w:hAnsi="Consolas" w:cs="Consolas"/>
+          <w:color w:val="000000"/>
+          <w:sz w:val="19"/>
+          <w:szCs w:val="19"/>
+        </w:rPr>
+        <w:t>varchar</w:t>
+      </w:r>
+      <w:proofErr w:type="spellEnd"/>
+      <w:r>
+        <w:rPr>
+          <w:rFonts w:ascii="Consolas" w:hAnsi="Consolas" w:cs="Consolas"/>
+          <w:color w:val="000000"/>
+          <w:sz w:val="19"/>
+          <w:szCs w:val="19"/>
+        </w:rPr>
+        <w:t>(200) NOT NULL ,</w:t>
+      </w:r>
+    </w:p>
+    <w:p>
+      <w:pPr>
+        <w:autoSpaceDE w:val="0"/>
+        <w:autoSpaceDN w:val="0"/>
+        <w:adjustRightInd w:val="0"/>
+        <w:spacing w:after="0" w:line="240" w:lineRule="auto"/>
+        <w:rPr>
+          <w:rFonts w:ascii="Consolas" w:hAnsi="Consolas" w:cs="Consolas"/>
+          <w:color w:val="000000"/>
+          <w:sz w:val="19"/>
+          <w:szCs w:val="19"/>
+        </w:rPr>
+      </w:pPr>
+      <w:r>
+        <w:rPr>
+          <w:rFonts w:ascii="Consolas" w:hAnsi="Consolas" w:cs="Consolas"/>
+          <w:color w:val="000000"/>
+          <w:sz w:val="19"/>
+          <w:szCs w:val="19"/>
+        </w:rPr>
+        <w:t xml:space="preserve"> [</w:t>
+      </w:r>
+      <w:proofErr w:type="gramStart"/>
+      <w:r>
+        <w:rPr>
+          <w:rFonts w:ascii="Consolas" w:hAnsi="Consolas" w:cs="Consolas"/>
+          <w:color w:val="000000"/>
+          <w:sz w:val="19"/>
+          <w:szCs w:val="19"/>
+        </w:rPr>
+        <w:t xml:space="preserve">EMAIL]   </w:t>
+      </w:r>
+      <w:proofErr w:type="gramEnd"/>
+      <w:r>
+        <w:rPr>
+          <w:rFonts w:ascii="Consolas" w:hAnsi="Consolas" w:cs="Consolas"/>
+          <w:color w:val="000000"/>
+          <w:sz w:val="19"/>
+          <w:szCs w:val="19"/>
+        </w:rPr>
+        <w:t xml:space="preserve">     </w:t>
+      </w:r>
+      <w:proofErr w:type="spellStart"/>
+      <w:r>
+        <w:rPr>
+          <w:rFonts w:ascii="Consolas" w:hAnsi="Consolas" w:cs="Consolas"/>
+          <w:color w:val="000000"/>
+          <w:sz w:val="19"/>
+          <w:szCs w:val="19"/>
+        </w:rPr>
+        <w:t>varchar</w:t>
+      </w:r>
+      <w:proofErr w:type="spellEnd"/>
+      <w:r>
+        <w:rPr>
+          <w:rFonts w:ascii="Consolas" w:hAnsi="Consolas" w:cs="Consolas"/>
+          <w:color w:val="000000"/>
+          <w:sz w:val="19"/>
+          <w:szCs w:val="19"/>
+        </w:rPr>
+        <w:t>(200) NOT NULL ,</w:t>
+      </w:r>
+    </w:p>
+    <w:p>
+      <w:pPr>
+        <w:autoSpaceDE w:val="0"/>
+        <w:autoSpaceDN w:val="0"/>
+        <w:adjustRightInd w:val="0"/>
+        <w:spacing w:after="0" w:line="240" w:lineRule="auto"/>
+        <w:rPr>
+          <w:rFonts w:ascii="Consolas" w:hAnsi="Consolas" w:cs="Consolas"/>
+          <w:color w:val="000000"/>
+          <w:sz w:val="19"/>
+          <w:szCs w:val="19"/>
+        </w:rPr>
+      </w:pPr>
+      <w:r>
+        <w:rPr>
+          <w:rFonts w:ascii="Consolas" w:hAnsi="Consolas" w:cs="Consolas"/>
+          <w:color w:val="000000"/>
+          <w:sz w:val="19"/>
+          <w:szCs w:val="19"/>
+        </w:rPr>
+        <w:t xml:space="preserve"> [</w:t>
+      </w:r>
+      <w:proofErr w:type="gramStart"/>
+      <w:r>
+        <w:rPr>
+          <w:rFonts w:ascii="Consolas" w:hAnsi="Consolas" w:cs="Consolas"/>
+          <w:color w:val="000000"/>
+          <w:sz w:val="19"/>
+          <w:szCs w:val="19"/>
+        </w:rPr>
+        <w:t xml:space="preserve">TELEFONE]   </w:t>
+      </w:r>
+      <w:proofErr w:type="gramEnd"/>
+      <w:r>
+        <w:rPr>
+          <w:rFonts w:ascii="Consolas" w:hAnsi="Consolas" w:cs="Consolas"/>
+          <w:color w:val="000000"/>
+          <w:sz w:val="19"/>
+          <w:szCs w:val="19"/>
+        </w:rPr>
+        <w:t xml:space="preserve">  </w:t>
+      </w:r>
+      <w:proofErr w:type="spellStart"/>
+      <w:r>
+        <w:rPr>
+          <w:rFonts w:ascii="Consolas" w:hAnsi="Consolas" w:cs="Consolas"/>
+          <w:color w:val="000000"/>
+          <w:sz w:val="19"/>
+          <w:szCs w:val="19"/>
+        </w:rPr>
+        <w:t>varchar</w:t>
+      </w:r>
+      <w:proofErr w:type="spellEnd"/>
+      <w:r>
+        <w:rPr>
+          <w:rFonts w:ascii="Consolas" w:hAnsi="Consolas" w:cs="Consolas"/>
+          <w:color w:val="000000"/>
+          <w:sz w:val="19"/>
+          <w:szCs w:val="19"/>
+        </w:rPr>
+        <w:t>(50) NOT NULL ,</w:t>
+      </w:r>
+    </w:p>
+    <w:p>
+      <w:pPr>
+        <w:autoSpaceDE w:val="0"/>
+        <w:autoSpaceDN w:val="0"/>
+        <w:adjustRightInd w:val="0"/>
+        <w:spacing w:after="0" w:line="240" w:lineRule="auto"/>
+        <w:rPr>
+          <w:rFonts w:ascii="Consolas" w:hAnsi="Consolas" w:cs="Consolas"/>
+          <w:color w:val="000000"/>
+          <w:sz w:val="19"/>
+          <w:szCs w:val="19"/>
+        </w:rPr>
+      </w:pPr>
+      <w:r>
+        <w:rPr>
+          <w:rFonts w:ascii="Consolas" w:hAnsi="Consolas" w:cs="Consolas"/>
+          <w:color w:val="000000"/>
+          <w:sz w:val="19"/>
+          <w:szCs w:val="19"/>
+        </w:rPr>
+        <w:t xml:space="preserve"> [ID_CATEGORIA] </w:t>
+      </w:r>
+      <w:proofErr w:type="spellStart"/>
+      <w:r>
+        <w:rPr>
+          <w:rFonts w:ascii="Consolas" w:hAnsi="Consolas" w:cs="Consolas"/>
+          <w:color w:val="000000"/>
+          <w:sz w:val="19"/>
+          <w:szCs w:val="19"/>
+        </w:rPr>
+        <w:t>int</w:t>
+      </w:r>
+      <w:proofErr w:type="spellEnd"/>
+      <w:r>
+        <w:rPr>
+          <w:rFonts w:ascii="Consolas" w:hAnsi="Consolas" w:cs="Consolas"/>
+          <w:color w:val="000000"/>
+          <w:sz w:val="19"/>
+          <w:szCs w:val="19"/>
+        </w:rPr>
+        <w:t xml:space="preserve"> NOT NULL </w:t>
+      </w:r>
+    </w:p>
+    <w:p>
+      <w:pPr>
+        <w:autoSpaceDE w:val="0"/>
+        <w:autoSpaceDN w:val="0"/>
+        <w:adjustRightInd w:val="0"/>
+        <w:spacing w:after="0" w:line="240" w:lineRule="auto"/>
+        <w:rPr>
+          <w:rFonts w:ascii="Consolas" w:hAnsi="Consolas" w:cs="Consolas"/>
+          <w:color w:val="000000"/>
+          <w:sz w:val="19"/>
+          <w:szCs w:val="19"/>
+        </w:rPr>
+      </w:pPr>
+    </w:p>
+    <w:p>
+      <w:pPr>
+        <w:autoSpaceDE w:val="0"/>
+        <w:autoSpaceDN w:val="0"/>
+        <w:adjustRightInd w:val="0"/>
+        <w:spacing w:after="0" w:line="240" w:lineRule="auto"/>
+        <w:rPr>
+          <w:rFonts w:ascii="Consolas" w:hAnsi="Consolas" w:cs="Consolas"/>
+          <w:color w:val="000000"/>
+          <w:sz w:val="19"/>
+          <w:szCs w:val="19"/>
+        </w:rPr>
+      </w:pPr>
+      <w:r>
+        <w:rPr>
+          <w:rFonts w:ascii="Consolas" w:hAnsi="Consolas" w:cs="Consolas"/>
+          <w:color w:val="000000"/>
+          <w:sz w:val="19"/>
+          <w:szCs w:val="19"/>
+        </w:rPr>
+        <w:t>);</w:t>
+      </w:r>
+    </w:p>
+    <w:p>
+      <w:pPr>
+        <w:autoSpaceDE w:val="0"/>
+        <w:autoSpaceDN w:val="0"/>
+        <w:adjustRightInd w:val="0"/>
+        <w:spacing w:after="0" w:line="240" w:lineRule="auto"/>
+        <w:rPr>
+          <w:rFonts w:ascii="Consolas" w:hAnsi="Consolas" w:cs="Consolas"/>
+          <w:color w:val="000000"/>
+          <w:sz w:val="19"/>
+          <w:szCs w:val="19"/>
+        </w:rPr>
+      </w:pPr>
+      <w:r>
+        <w:rPr>
+          <w:rFonts w:ascii="Consolas" w:hAnsi="Consolas" w:cs="Consolas"/>
+          <w:color w:val="000000"/>
+          <w:sz w:val="19"/>
+          <w:szCs w:val="19"/>
+        </w:rPr>
+        <w:t>GO</w:t>
+      </w:r>
+    </w:p>
+    <w:p>
+      <w:pPr>
+        <w:autoSpaceDE w:val="0"/>
+        <w:autoSpaceDN w:val="0"/>
+        <w:adjustRightInd w:val="0"/>
+        <w:spacing w:after="0" w:line="240" w:lineRule="auto"/>
+        <w:rPr>
+          <w:rFonts w:ascii="Consolas" w:hAnsi="Consolas" w:cs="Consolas"/>
+          <w:color w:val="000000"/>
+          <w:sz w:val="19"/>
+          <w:szCs w:val="19"/>
+        </w:rPr>
+      </w:pPr>
+    </w:p>
+    <w:p>
+      <w:pPr>
+        <w:autoSpaceDE w:val="0"/>
+        <w:autoSpaceDN w:val="0"/>
+        <w:adjustRightInd w:val="0"/>
+        <w:spacing w:after="0" w:line="240" w:lineRule="auto"/>
+        <w:rPr>
+          <w:rFonts w:ascii="Consolas" w:hAnsi="Consolas" w:cs="Consolas"/>
+          <w:color w:val="000000"/>
+          <w:sz w:val="19"/>
+          <w:szCs w:val="19"/>
+        </w:rPr>
+      </w:pPr>
+    </w:p>
+    <w:p>
+      <w:pPr>
+        <w:autoSpaceDE w:val="0"/>
+        <w:autoSpaceDN w:val="0"/>
+        <w:adjustRightInd w:val="0"/>
+        <w:spacing w:after="0" w:line="240" w:lineRule="auto"/>
+        <w:rPr>
+          <w:rFonts w:ascii="Consolas" w:hAnsi="Consolas" w:cs="Consolas"/>
+          <w:color w:val="000000"/>
+          <w:sz w:val="19"/>
+          <w:szCs w:val="19"/>
+        </w:rPr>
+      </w:pPr>
+      <w:r>
+        <w:rPr>
+          <w:rFonts w:ascii="Consolas" w:hAnsi="Consolas" w:cs="Consolas"/>
+          <w:color w:val="000000"/>
+          <w:sz w:val="19"/>
+          <w:szCs w:val="19"/>
+        </w:rPr>
+        <w:t xml:space="preserve">CREATE NONCLUSTERED INDEX [FK_1] ON [FORNECEDORES] </w:t>
+      </w:r>
+    </w:p>
+    <w:p>
+      <w:pPr>
+        <w:autoSpaceDE w:val="0"/>
+        <w:autoSpaceDN w:val="0"/>
+        <w:adjustRightInd w:val="0"/>
+        <w:spacing w:after="0" w:line="240" w:lineRule="auto"/>
+        <w:rPr>
+          <w:rFonts w:ascii="Consolas" w:hAnsi="Consolas" w:cs="Consolas"/>
+          <w:color w:val="000000"/>
+          <w:sz w:val="19"/>
+          <w:szCs w:val="19"/>
+        </w:rPr>
+      </w:pPr>
+      <w:r>
+        <w:rPr>
+          <w:rFonts w:ascii="Consolas" w:hAnsi="Consolas" w:cs="Consolas"/>
+          <w:color w:val="000000"/>
+          <w:sz w:val="19"/>
+          <w:szCs w:val="19"/>
+        </w:rPr>
+        <w:t xml:space="preserve"> (</w:t>
+      </w:r>
+    </w:p>
+    <w:p>
+      <w:pPr>
+        <w:autoSpaceDE w:val="0"/>
+        <w:autoSpaceDN w:val="0"/>
+        <w:adjustRightInd w:val="0"/>
+        <w:spacing w:after="0" w:line="240" w:lineRule="auto"/>
+        <w:rPr>
+          <w:rFonts w:ascii="Consolas" w:hAnsi="Consolas" w:cs="Consolas"/>
+          <w:color w:val="000000"/>
+          <w:sz w:val="19"/>
+          <w:szCs w:val="19"/>
+        </w:rPr>
+      </w:pPr>
+      <w:r>
+        <w:rPr>
+          <w:rFonts w:ascii="Consolas" w:hAnsi="Consolas" w:cs="Consolas"/>
+          <w:color w:val="000000"/>
+          <w:sz w:val="19"/>
+          <w:szCs w:val="19"/>
+        </w:rPr>
+        <w:t xml:space="preserve">  [USER_ID] ASC</w:t>
+      </w:r>
+    </w:p>
+    <w:p>
+      <w:pPr>
+        <w:autoSpaceDE w:val="0"/>
+        <w:autoSpaceDN w:val="0"/>
+        <w:adjustRightInd w:val="0"/>
+        <w:spacing w:after="0" w:line="240" w:lineRule="auto"/>
+        <w:rPr>
+          <w:rFonts w:ascii="Consolas" w:hAnsi="Consolas" w:cs="Consolas"/>
+          <w:color w:val="000000"/>
+          <w:sz w:val="19"/>
+          <w:szCs w:val="19"/>
+        </w:rPr>
+      </w:pPr>
+      <w:r>
+        <w:rPr>
+          <w:rFonts w:ascii="Consolas" w:hAnsi="Consolas" w:cs="Consolas"/>
+          <w:color w:val="000000"/>
+          <w:sz w:val="19"/>
+          <w:szCs w:val="19"/>
+        </w:rPr>
+        <w:t xml:space="preserve"> )</w:t>
+      </w:r>
+    </w:p>
+    <w:p>
+      <w:pPr>
+        <w:autoSpaceDE w:val="0"/>
+        <w:autoSpaceDN w:val="0"/>
+        <w:adjustRightInd w:val="0"/>
+        <w:spacing w:after="0" w:line="240" w:lineRule="auto"/>
+        <w:rPr>
+          <w:rFonts w:ascii="Consolas" w:hAnsi="Consolas" w:cs="Consolas"/>
+          <w:color w:val="000000"/>
+          <w:sz w:val="19"/>
+          <w:szCs w:val="19"/>
+        </w:rPr>
+      </w:pPr>
+    </w:p>
+    <w:p>
+      <w:pPr>
+        <w:autoSpaceDE w:val="0"/>
+        <w:autoSpaceDN w:val="0"/>
+        <w:adjustRightInd w:val="0"/>
+        <w:spacing w:after="0" w:line="240" w:lineRule="auto"/>
+        <w:rPr>
+          <w:rFonts w:ascii="Consolas" w:hAnsi="Consolas" w:cs="Consolas"/>
+          <w:color w:val="000000"/>
+          <w:sz w:val="19"/>
+          <w:szCs w:val="19"/>
+        </w:rPr>
+      </w:pPr>
+      <w:r>
+        <w:rPr>
+          <w:rFonts w:ascii="Consolas" w:hAnsi="Consolas" w:cs="Consolas"/>
+          <w:color w:val="000000"/>
+          <w:sz w:val="19"/>
+          <w:szCs w:val="19"/>
+        </w:rPr>
+        <w:t>GO</w:t>
+      </w:r>
+    </w:p>
+    <w:p>
+      <w:pPr>
+        <w:autoSpaceDE w:val="0"/>
+        <w:autoSpaceDN w:val="0"/>
+        <w:adjustRightInd w:val="0"/>
+        <w:spacing w:after="0" w:line="240" w:lineRule="auto"/>
+        <w:rPr>
+          <w:rFonts w:ascii="Consolas" w:hAnsi="Consolas" w:cs="Consolas"/>
+          <w:color w:val="000000"/>
+          <w:sz w:val="19"/>
+          <w:szCs w:val="19"/>
+        </w:rPr>
+      </w:pPr>
+    </w:p>
+    <w:p>
+      <w:pPr>
+        <w:autoSpaceDE w:val="0"/>
+        <w:autoSpaceDN w:val="0"/>
+        <w:adjustRightInd w:val="0"/>
+        <w:spacing w:after="0" w:line="240" w:lineRule="auto"/>
+        <w:rPr>
+          <w:rFonts w:ascii="Consolas" w:hAnsi="Consolas" w:cs="Consolas"/>
+          <w:color w:val="000000"/>
+          <w:sz w:val="19"/>
+          <w:szCs w:val="19"/>
+        </w:rPr>
+      </w:pPr>
+      <w:r>
+        <w:rPr>
+          <w:rFonts w:ascii="Consolas" w:hAnsi="Consolas" w:cs="Consolas"/>
+          <w:color w:val="000000"/>
+          <w:sz w:val="19"/>
+          <w:szCs w:val="19"/>
+        </w:rPr>
+        <w:t xml:space="preserve">CREATE NONCLUSTERED INDEX [FK_2] ON [FORNECEDORES] </w:t>
+      </w:r>
+    </w:p>
+    <w:p>
+      <w:pPr>
+        <w:autoSpaceDE w:val="0"/>
+        <w:autoSpaceDN w:val="0"/>
+        <w:adjustRightInd w:val="0"/>
+        <w:spacing w:after="0" w:line="240" w:lineRule="auto"/>
+        <w:rPr>
+          <w:rFonts w:ascii="Consolas" w:hAnsi="Consolas" w:cs="Consolas"/>
+          <w:color w:val="000000"/>
+          <w:sz w:val="19"/>
+          <w:szCs w:val="19"/>
+        </w:rPr>
+      </w:pPr>
+      <w:r>
+        <w:rPr>
+          <w:rFonts w:ascii="Consolas" w:hAnsi="Consolas" w:cs="Consolas"/>
+          <w:color w:val="000000"/>
+          <w:sz w:val="19"/>
+          <w:szCs w:val="19"/>
+        </w:rPr>
+        <w:t xml:space="preserve"> (</w:t>
+      </w:r>
+    </w:p>
+    <w:p>
+      <w:pPr>
+        <w:autoSpaceDE w:val="0"/>
+        <w:autoSpaceDN w:val="0"/>
+        <w:adjustRightInd w:val="0"/>
+        <w:spacing w:after="0" w:line="240" w:lineRule="auto"/>
+        <w:rPr>
+          <w:rFonts w:ascii="Consolas" w:hAnsi="Consolas" w:cs="Consolas"/>
+          <w:color w:val="000000"/>
+          <w:sz w:val="19"/>
+          <w:szCs w:val="19"/>
+        </w:rPr>
+      </w:pPr>
+      <w:r>
+        <w:rPr>
+          <w:rFonts w:ascii="Consolas" w:hAnsi="Consolas" w:cs="Consolas"/>
+          <w:color w:val="000000"/>
+          <w:sz w:val="19"/>
+          <w:szCs w:val="19"/>
+        </w:rPr>
+        <w:t xml:space="preserve">  [ID_CATEGORIA] ASC</w:t>
+      </w:r>
+    </w:p>
+    <w:p>
+      <w:pPr>
+        <w:autoSpaceDE w:val="0"/>
+        <w:autoSpaceDN w:val="0"/>
+        <w:adjustRightInd w:val="0"/>
+        <w:spacing w:after="0" w:line="240" w:lineRule="auto"/>
+        <w:rPr>
+          <w:rFonts w:ascii="Consolas" w:hAnsi="Consolas" w:cs="Consolas"/>
+          <w:color w:val="000000"/>
+          <w:sz w:val="19"/>
+          <w:szCs w:val="19"/>
+        </w:rPr>
+      </w:pPr>
+      <w:r>
+        <w:rPr>
+          <w:rFonts w:ascii="Consolas" w:hAnsi="Consolas" w:cs="Consolas"/>
+          <w:color w:val="000000"/>
+          <w:sz w:val="19"/>
+          <w:szCs w:val="19"/>
+        </w:rPr>
+        <w:t xml:space="preserve"> )</w:t>
+      </w:r>
+    </w:p>
+    <w:p>
+      <w:pPr>
+        <w:autoSpaceDE w:val="0"/>
+        <w:autoSpaceDN w:val="0"/>
+        <w:adjustRightInd w:val="0"/>
+        <w:spacing w:after="0" w:line="240" w:lineRule="auto"/>
+        <w:rPr>
+          <w:rFonts w:ascii="Consolas" w:hAnsi="Consolas" w:cs="Consolas"/>
+          <w:color w:val="000000"/>
+          <w:sz w:val="19"/>
+          <w:szCs w:val="19"/>
+        </w:rPr>
+      </w:pPr>
+    </w:p>
+    <w:p>
+      <w:pPr>
+        <w:autoSpaceDE w:val="0"/>
+        <w:autoSpaceDN w:val="0"/>
+        <w:adjustRightInd w:val="0"/>
+        <w:spacing w:after="0" w:line="240" w:lineRule="auto"/>
+        <w:rPr>
+          <w:rFonts w:ascii="Consolas" w:hAnsi="Consolas" w:cs="Consolas"/>
+          <w:color w:val="000000"/>
+          <w:sz w:val="19"/>
+          <w:szCs w:val="19"/>
+        </w:rPr>
+      </w:pPr>
+      <w:r>
+        <w:rPr>
+          <w:rFonts w:ascii="Consolas" w:hAnsi="Consolas" w:cs="Consolas"/>
+          <w:color w:val="000000"/>
+          <w:sz w:val="19"/>
+          <w:szCs w:val="19"/>
+        </w:rPr>
+        <w:t>GO</w:t>
+      </w:r>
+    </w:p>
+    <w:p>
+      <w:pPr>
+        <w:autoSpaceDE w:val="0"/>
+        <w:autoSpaceDN w:val="0"/>
+        <w:adjustRightInd w:val="0"/>
+        <w:spacing w:after="0" w:line="240" w:lineRule="auto"/>
+        <w:rPr>
+          <w:rFonts w:ascii="Consolas" w:hAnsi="Consolas" w:cs="Consolas"/>
+          <w:color w:val="000000"/>
+          <w:sz w:val="19"/>
+          <w:szCs w:val="19"/>
+        </w:rPr>
+      </w:pPr>
+    </w:p>
+    <w:p>
+      <w:pPr>
+        <w:autoSpaceDE w:val="0"/>
+        <w:autoSpaceDN w:val="0"/>
+        <w:adjustRightInd w:val="0"/>
+        <w:spacing w:after="0" w:line="240" w:lineRule="auto"/>
+        <w:rPr>
           <w:u w:val="single"/>
         </w:rPr>
       </w:pPr>
@@ -7941,7 +9281,27 @@
           <w:sz w:val="19"/>
           <w:szCs w:val="19"/>
         </w:rPr>
-        <w:t>'admin'</w:t>
+        <w:t>'</w:t>
+      </w:r>
+      <w:proofErr w:type="spellStart"/>
+      <w:r>
+        <w:rPr>
+          <w:rFonts w:ascii="Consolas" w:hAnsi="Consolas" w:cs="Consolas"/>
+          <w:color w:val="FF0000"/>
+          <w:sz w:val="19"/>
+          <w:szCs w:val="19"/>
+        </w:rPr>
+        <w:t>admin</w:t>
+      </w:r>
+      <w:proofErr w:type="spellEnd"/>
+      <w:r>
+        <w:rPr>
+          <w:rFonts w:ascii="Consolas" w:hAnsi="Consolas" w:cs="Consolas"/>
+          <w:color w:val="FF0000"/>
+          <w:sz w:val="19"/>
+          <w:szCs w:val="19"/>
+        </w:rPr>
+        <w:t>'</w:t>
       </w:r>
       <w:r>
         <w:rPr>
@@ -7968,7 +9328,27 @@
           <w:sz w:val="19"/>
           <w:szCs w:val="19"/>
         </w:rPr>
-        <w:t>'admin'</w:t>
+        <w:t>'</w:t>
+      </w:r>
+      <w:proofErr w:type="spellStart"/>
+      <w:r>
+        <w:rPr>
+          <w:rFonts w:ascii="Consolas" w:hAnsi="Consolas" w:cs="Consolas"/>
+          <w:color w:val="FF0000"/>
+          <w:sz w:val="19"/>
+          <w:szCs w:val="19"/>
+        </w:rPr>
+        <w:t>admin</w:t>
+      </w:r>
+      <w:proofErr w:type="spellEnd"/>
+      <w:r>
+        <w:rPr>
+          <w:rFonts w:ascii="Consolas" w:hAnsi="Consolas" w:cs="Consolas"/>
+          <w:color w:val="FF0000"/>
+          <w:sz w:val="19"/>
+          <w:szCs w:val="19"/>
+        </w:rPr>
+        <w:t>'</w:t>
       </w:r>
       <w:r>
         <w:rPr>

</xml_diff>

<commit_message>
Início das tarefas concluidas
</commit_message>
<xml_diff>
--- a/scriptsbd/AdminSysDB.docx
+++ b/scriptsbd/AdminSysDB.docx
@@ -123,29 +123,8 @@
           <w:sz w:val="19"/>
           <w:szCs w:val="19"/>
         </w:rPr>
-        <w:t>[</w:t>
-      </w:r>
-      <w:proofErr w:type="gramStart"/>
-      <w:r>
-        <w:rPr>
-          <w:rFonts w:ascii="Consolas" w:hAnsi="Consolas" w:cs="Consolas"/>
-          <w:color w:val="000000"/>
-          <w:sz w:val="19"/>
-          <w:szCs w:val="19"/>
-        </w:rPr>
-        <w:t xml:space="preserve">ID]   </w:t>
-      </w:r>
-      <w:proofErr w:type="gramEnd"/>
-      <w:r>
-        <w:rPr>
-          <w:rFonts w:ascii="Consolas" w:hAnsi="Consolas" w:cs="Consolas"/>
-          <w:color w:val="000000"/>
-          <w:sz w:val="19"/>
-          <w:szCs w:val="19"/>
-        </w:rPr>
-        <w:t xml:space="preserve">    </w:t>
-      </w:r>
-      <w:proofErr w:type="spellStart"/>
+        <w:t xml:space="preserve">[ID]       </w:t>
+      </w:r>
       <w:r>
         <w:rPr>
           <w:rFonts w:ascii="Consolas" w:hAnsi="Consolas" w:cs="Consolas"/>
@@ -155,7 +134,6 @@
         </w:rPr>
         <w:t>int</w:t>
       </w:r>
-      <w:proofErr w:type="spellEnd"/>
       <w:r>
         <w:rPr>
           <w:rFonts w:ascii="Consolas" w:hAnsi="Consolas" w:cs="Consolas"/>
@@ -323,8 +301,6 @@
         </w:rPr>
         <w:t xml:space="preserve">[USERNAME] </w:t>
       </w:r>
-      <w:proofErr w:type="spellStart"/>
-      <w:proofErr w:type="gramStart"/>
       <w:r>
         <w:rPr>
           <w:rFonts w:ascii="Consolas" w:hAnsi="Consolas" w:cs="Consolas"/>
@@ -334,7 +310,6 @@
         </w:rPr>
         <w:t>varchar</w:t>
       </w:r>
-      <w:proofErr w:type="spellEnd"/>
       <w:r>
         <w:rPr>
           <w:rFonts w:ascii="Consolas" w:hAnsi="Consolas" w:cs="Consolas"/>
@@ -344,7 +319,6 @@
         </w:rPr>
         <w:t>(</w:t>
       </w:r>
-      <w:proofErr w:type="gramEnd"/>
       <w:r>
         <w:rPr>
           <w:rFonts w:ascii="Consolas" w:hAnsi="Consolas" w:cs="Consolas"/>
@@ -440,8 +414,6 @@
         </w:rPr>
         <w:t xml:space="preserve">[PASSWORD] </w:t>
       </w:r>
-      <w:proofErr w:type="spellStart"/>
-      <w:proofErr w:type="gramStart"/>
       <w:r>
         <w:rPr>
           <w:rFonts w:ascii="Consolas" w:hAnsi="Consolas" w:cs="Consolas"/>
@@ -451,7 +423,6 @@
         </w:rPr>
         <w:t>varchar</w:t>
       </w:r>
-      <w:proofErr w:type="spellEnd"/>
       <w:r>
         <w:rPr>
           <w:rFonts w:ascii="Consolas" w:hAnsi="Consolas" w:cs="Consolas"/>
@@ -461,7 +432,6 @@
         </w:rPr>
         <w:t>(</w:t>
       </w:r>
-      <w:proofErr w:type="gramEnd"/>
       <w:r>
         <w:rPr>
           <w:rFonts w:ascii="Consolas" w:hAnsi="Consolas" w:cs="Consolas"/>
@@ -702,29 +672,8 @@
           <w:sz w:val="19"/>
           <w:szCs w:val="19"/>
         </w:rPr>
-        <w:t xml:space="preserve"> [</w:t>
-      </w:r>
-      <w:proofErr w:type="gramStart"/>
-      <w:r>
-        <w:rPr>
-          <w:rFonts w:ascii="Consolas" w:hAnsi="Consolas" w:cs="Consolas"/>
-          <w:color w:val="000000"/>
-          <w:sz w:val="19"/>
-          <w:szCs w:val="19"/>
-        </w:rPr>
-        <w:t xml:space="preserve">ID]   </w:t>
-      </w:r>
-      <w:proofErr w:type="gramEnd"/>
-      <w:r>
-        <w:rPr>
-          <w:rFonts w:ascii="Consolas" w:hAnsi="Consolas" w:cs="Consolas"/>
-          <w:color w:val="000000"/>
-          <w:sz w:val="19"/>
-          <w:szCs w:val="19"/>
-        </w:rPr>
-        <w:t xml:space="preserve">   </w:t>
-      </w:r>
-      <w:proofErr w:type="spellStart"/>
+        <w:t xml:space="preserve"> [ID]      </w:t>
+      </w:r>
       <w:r>
         <w:rPr>
           <w:rFonts w:ascii="Consolas" w:hAnsi="Consolas" w:cs="Consolas"/>
@@ -734,7 +683,6 @@
         </w:rPr>
         <w:t>int</w:t>
       </w:r>
-      <w:proofErr w:type="spellEnd"/>
       <w:r>
         <w:rPr>
           <w:rFonts w:ascii="Consolas" w:hAnsi="Consolas" w:cs="Consolas"/>
@@ -902,7 +850,6 @@
         </w:rPr>
         <w:t xml:space="preserve"> [USER_ID] </w:t>
       </w:r>
-      <w:proofErr w:type="spellStart"/>
       <w:r>
         <w:rPr>
           <w:rFonts w:ascii="Consolas" w:hAnsi="Consolas" w:cs="Consolas"/>
@@ -912,7 +859,6 @@
         </w:rPr>
         <w:t>int</w:t>
       </w:r>
-      <w:proofErr w:type="spellEnd"/>
       <w:r>
         <w:rPr>
           <w:rFonts w:ascii="Consolas" w:hAnsi="Consolas" w:cs="Consolas"/>
@@ -940,7 +886,6 @@
         </w:rPr>
         <w:t xml:space="preserve"> </w:t>
       </w:r>
-      <w:proofErr w:type="gramStart"/>
       <w:r>
         <w:rPr>
           <w:rFonts w:ascii="Consolas" w:hAnsi="Consolas" w:cs="Consolas"/>
@@ -968,51 +913,29 @@
         </w:rPr>
         <w:t>,</w:t>
       </w:r>
-      <w:proofErr w:type="gramEnd"/>
-    </w:p>
-    <w:p>
-      <w:pPr>
-        <w:autoSpaceDE w:val="0"/>
-        <w:autoSpaceDN w:val="0"/>
-        <w:adjustRightInd w:val="0"/>
-        <w:spacing w:after="0" w:line="240" w:lineRule="auto"/>
-        <w:rPr>
-          <w:rFonts w:ascii="Consolas" w:hAnsi="Consolas" w:cs="Consolas"/>
-          <w:color w:val="000000"/>
-          <w:sz w:val="19"/>
-          <w:szCs w:val="19"/>
-        </w:rPr>
-      </w:pPr>
-      <w:r>
-        <w:rPr>
-          <w:rFonts w:ascii="Consolas" w:hAnsi="Consolas" w:cs="Consolas"/>
-          <w:color w:val="000000"/>
-          <w:sz w:val="19"/>
-          <w:szCs w:val="19"/>
-        </w:rPr>
-        <w:t xml:space="preserve"> [</w:t>
-      </w:r>
-      <w:proofErr w:type="gramStart"/>
-      <w:r>
-        <w:rPr>
-          <w:rFonts w:ascii="Consolas" w:hAnsi="Consolas" w:cs="Consolas"/>
-          <w:color w:val="000000"/>
-          <w:sz w:val="19"/>
-          <w:szCs w:val="19"/>
-        </w:rPr>
-        <w:t xml:space="preserve">NOME]   </w:t>
-      </w:r>
-      <w:proofErr w:type="gramEnd"/>
-      <w:r>
-        <w:rPr>
-          <w:rFonts w:ascii="Consolas" w:hAnsi="Consolas" w:cs="Consolas"/>
-          <w:color w:val="000000"/>
-          <w:sz w:val="19"/>
-          <w:szCs w:val="19"/>
-        </w:rPr>
-        <w:t xml:space="preserve"> </w:t>
-      </w:r>
-      <w:proofErr w:type="spellStart"/>
+    </w:p>
+    <w:p>
+      <w:pPr>
+        <w:autoSpaceDE w:val="0"/>
+        <w:autoSpaceDN w:val="0"/>
+        <w:adjustRightInd w:val="0"/>
+        <w:spacing w:after="0" w:line="240" w:lineRule="auto"/>
+        <w:rPr>
+          <w:rFonts w:ascii="Consolas" w:hAnsi="Consolas" w:cs="Consolas"/>
+          <w:color w:val="000000"/>
+          <w:sz w:val="19"/>
+          <w:szCs w:val="19"/>
+        </w:rPr>
+      </w:pPr>
+      <w:r>
+        <w:rPr>
+          <w:rFonts w:ascii="Consolas" w:hAnsi="Consolas" w:cs="Consolas"/>
+          <w:color w:val="000000"/>
+          <w:sz w:val="19"/>
+          <w:szCs w:val="19"/>
+        </w:rPr>
+        <w:t xml:space="preserve"> [NOME]    </w:t>
+      </w:r>
       <w:r>
         <w:rPr>
           <w:rFonts w:ascii="Consolas" w:hAnsi="Consolas" w:cs="Consolas"/>
@@ -1022,7 +945,6 @@
         </w:rPr>
         <w:t>varchar</w:t>
       </w:r>
-      <w:proofErr w:type="spellEnd"/>
       <w:r>
         <w:rPr>
           <w:rFonts w:ascii="Consolas" w:hAnsi="Consolas" w:cs="Consolas"/>
@@ -1519,19 +1441,8 @@
           <w:sz w:val="19"/>
           <w:szCs w:val="19"/>
         </w:rPr>
-        <w:t>[</w:t>
-      </w:r>
-      <w:proofErr w:type="gramStart"/>
-      <w:r>
-        <w:rPr>
-          <w:rFonts w:ascii="Consolas" w:hAnsi="Consolas" w:cs="Consolas"/>
-          <w:color w:val="000000"/>
-          <w:sz w:val="19"/>
-          <w:szCs w:val="19"/>
-        </w:rPr>
-        <w:t xml:space="preserve">ID]  </w:t>
-      </w:r>
-      <w:proofErr w:type="spellStart"/>
+        <w:t xml:space="preserve">[ID]  </w:t>
+      </w:r>
       <w:r>
         <w:rPr>
           <w:rFonts w:ascii="Consolas" w:hAnsi="Consolas" w:cs="Consolas"/>
@@ -1541,8 +1452,6 @@
         </w:rPr>
         <w:t>int</w:t>
       </w:r>
-      <w:proofErr w:type="spellEnd"/>
-      <w:proofErr w:type="gramEnd"/>
       <w:r>
         <w:rPr>
           <w:rFonts w:ascii="Consolas" w:hAnsi="Consolas" w:cs="Consolas"/>
@@ -1663,20 +1572,8 @@
           <w:sz w:val="19"/>
           <w:szCs w:val="19"/>
         </w:rPr>
-        <w:t>[USER_</w:t>
-      </w:r>
-      <w:proofErr w:type="gramStart"/>
-      <w:r>
-        <w:rPr>
-          <w:rFonts w:ascii="Consolas" w:hAnsi="Consolas" w:cs="Consolas"/>
-          <w:color w:val="000000"/>
-          <w:sz w:val="19"/>
-          <w:szCs w:val="19"/>
-        </w:rPr>
-        <w:t xml:space="preserve">ID]   </w:t>
-      </w:r>
-      <w:proofErr w:type="spellStart"/>
-      <w:proofErr w:type="gramEnd"/>
+        <w:t xml:space="preserve">[USER_ID]   </w:t>
+      </w:r>
       <w:r>
         <w:rPr>
           <w:rFonts w:ascii="Consolas" w:hAnsi="Consolas" w:cs="Consolas"/>
@@ -1686,7 +1583,6 @@
         </w:rPr>
         <w:t>int</w:t>
       </w:r>
-      <w:proofErr w:type="spellEnd"/>
       <w:r>
         <w:rPr>
           <w:rFonts w:ascii="Consolas" w:hAnsi="Consolas" w:cs="Consolas"/>
@@ -1764,8 +1660,6 @@
         </w:rPr>
         <w:t xml:space="preserve">[DESCRICAO] </w:t>
       </w:r>
-      <w:proofErr w:type="spellStart"/>
-      <w:proofErr w:type="gramStart"/>
       <w:r>
         <w:rPr>
           <w:rFonts w:ascii="Consolas" w:hAnsi="Consolas" w:cs="Consolas"/>
@@ -1775,7 +1669,6 @@
         </w:rPr>
         <w:t>varchar</w:t>
       </w:r>
-      <w:proofErr w:type="spellEnd"/>
       <w:r>
         <w:rPr>
           <w:rFonts w:ascii="Consolas" w:hAnsi="Consolas" w:cs="Consolas"/>
@@ -1785,7 +1678,6 @@
         </w:rPr>
         <w:t>(</w:t>
       </w:r>
-      <w:proofErr w:type="gramEnd"/>
       <w:r>
         <w:rPr>
           <w:rFonts w:ascii="Consolas" w:hAnsi="Consolas" w:cs="Consolas"/>
@@ -1879,29 +1771,8 @@
           <w:sz w:val="19"/>
           <w:szCs w:val="19"/>
         </w:rPr>
-        <w:t>[</w:t>
-      </w:r>
-      <w:proofErr w:type="gramStart"/>
-      <w:r>
-        <w:rPr>
-          <w:rFonts w:ascii="Consolas" w:hAnsi="Consolas" w:cs="Consolas"/>
-          <w:color w:val="000000"/>
-          <w:sz w:val="19"/>
-          <w:szCs w:val="19"/>
-        </w:rPr>
-        <w:t xml:space="preserve">VALOR]   </w:t>
-      </w:r>
-      <w:proofErr w:type="gramEnd"/>
-      <w:r>
-        <w:rPr>
-          <w:rFonts w:ascii="Consolas" w:hAnsi="Consolas" w:cs="Consolas"/>
-          <w:color w:val="000000"/>
-          <w:sz w:val="19"/>
-          <w:szCs w:val="19"/>
-        </w:rPr>
-        <w:t xml:space="preserve">  </w:t>
-      </w:r>
-      <w:proofErr w:type="spellStart"/>
+        <w:t xml:space="preserve">[VALOR]     </w:t>
+      </w:r>
       <w:r>
         <w:rPr>
           <w:rFonts w:ascii="Consolas" w:hAnsi="Consolas" w:cs="Consolas"/>
@@ -1911,7 +1782,6 @@
         </w:rPr>
         <w:t>float</w:t>
       </w:r>
-      <w:proofErr w:type="spellEnd"/>
       <w:r>
         <w:rPr>
           <w:rFonts w:ascii="Consolas" w:hAnsi="Consolas" w:cs="Consolas"/>
@@ -1987,29 +1857,8 @@
           <w:sz w:val="19"/>
           <w:szCs w:val="19"/>
         </w:rPr>
-        <w:t>[</w:t>
-      </w:r>
-      <w:proofErr w:type="gramStart"/>
-      <w:r>
-        <w:rPr>
-          <w:rFonts w:ascii="Consolas" w:hAnsi="Consolas" w:cs="Consolas"/>
-          <w:color w:val="000000"/>
-          <w:sz w:val="19"/>
-          <w:szCs w:val="19"/>
-        </w:rPr>
-        <w:t xml:space="preserve">DATA]   </w:t>
-      </w:r>
-      <w:proofErr w:type="gramEnd"/>
-      <w:r>
-        <w:rPr>
-          <w:rFonts w:ascii="Consolas" w:hAnsi="Consolas" w:cs="Consolas"/>
-          <w:color w:val="000000"/>
-          <w:sz w:val="19"/>
-          <w:szCs w:val="19"/>
-        </w:rPr>
-        <w:t xml:space="preserve">   </w:t>
-      </w:r>
-      <w:proofErr w:type="spellStart"/>
+        <w:t xml:space="preserve">[DATA]      </w:t>
+      </w:r>
       <w:r>
         <w:rPr>
           <w:rFonts w:ascii="Consolas" w:hAnsi="Consolas" w:cs="Consolas"/>
@@ -2019,7 +1868,6 @@
         </w:rPr>
         <w:t>datetime</w:t>
       </w:r>
-      <w:proofErr w:type="spellEnd"/>
       <w:r>
         <w:rPr>
           <w:rFonts w:ascii="Consolas" w:hAnsi="Consolas" w:cs="Consolas"/>
@@ -2475,20 +2323,8 @@
           <w:sz w:val="19"/>
           <w:szCs w:val="19"/>
         </w:rPr>
-        <w:t xml:space="preserve"> [</w:t>
-      </w:r>
-      <w:proofErr w:type="gramStart"/>
-      <w:r>
-        <w:rPr>
-          <w:rFonts w:ascii="Consolas" w:hAnsi="Consolas" w:cs="Consolas"/>
-          <w:color w:val="000000"/>
-          <w:sz w:val="19"/>
-          <w:szCs w:val="19"/>
-        </w:rPr>
-        <w:t xml:space="preserve">ID]   </w:t>
-      </w:r>
-      <w:proofErr w:type="spellStart"/>
-      <w:proofErr w:type="gramEnd"/>
+        <w:t xml:space="preserve"> [ID]   </w:t>
+      </w:r>
       <w:r>
         <w:rPr>
           <w:rFonts w:ascii="Consolas" w:hAnsi="Consolas" w:cs="Consolas"/>
@@ -2498,7 +2334,6 @@
         </w:rPr>
         <w:t>int</w:t>
       </w:r>
-      <w:proofErr w:type="spellEnd"/>
       <w:r>
         <w:rPr>
           <w:rFonts w:ascii="Consolas" w:hAnsi="Consolas" w:cs="Consolas"/>
@@ -2639,8 +2474,6 @@
         </w:rPr>
         <w:t xml:space="preserve"> [TIPO] </w:t>
       </w:r>
-      <w:proofErr w:type="spellStart"/>
-      <w:proofErr w:type="gramStart"/>
       <w:r>
         <w:rPr>
           <w:rFonts w:ascii="Consolas" w:hAnsi="Consolas" w:cs="Consolas"/>
@@ -2650,7 +2483,6 @@
         </w:rPr>
         <w:t>varchar</w:t>
       </w:r>
-      <w:proofErr w:type="spellEnd"/>
       <w:r>
         <w:rPr>
           <w:rFonts w:ascii="Consolas" w:hAnsi="Consolas" w:cs="Consolas"/>
@@ -2660,7 +2492,6 @@
         </w:rPr>
         <w:t>(</w:t>
       </w:r>
-      <w:proofErr w:type="gramEnd"/>
       <w:r>
         <w:rPr>
           <w:rFonts w:ascii="Consolas" w:hAnsi="Consolas" w:cs="Consolas"/>
@@ -3038,29 +2869,8 @@
           <w:szCs w:val="19"/>
         </w:rPr>
         <w:lastRenderedPageBreak/>
-        <w:t xml:space="preserve"> [</w:t>
-      </w:r>
-      <w:proofErr w:type="gramStart"/>
-      <w:r>
-        <w:rPr>
-          <w:rFonts w:ascii="Consolas" w:hAnsi="Consolas" w:cs="Consolas"/>
-          <w:color w:val="000000"/>
-          <w:sz w:val="19"/>
-          <w:szCs w:val="19"/>
-        </w:rPr>
-        <w:t xml:space="preserve">ID]   </w:t>
-      </w:r>
-      <w:proofErr w:type="gramEnd"/>
-      <w:r>
-        <w:rPr>
-          <w:rFonts w:ascii="Consolas" w:hAnsi="Consolas" w:cs="Consolas"/>
-          <w:color w:val="000000"/>
-          <w:sz w:val="19"/>
-          <w:szCs w:val="19"/>
-        </w:rPr>
-        <w:t xml:space="preserve">             </w:t>
-      </w:r>
-      <w:proofErr w:type="spellStart"/>
+        <w:t xml:space="preserve"> [ID]                </w:t>
+      </w:r>
       <w:r>
         <w:rPr>
           <w:rFonts w:ascii="Consolas" w:hAnsi="Consolas" w:cs="Consolas"/>
@@ -3070,7 +2880,6 @@
         </w:rPr>
         <w:t>int</w:t>
       </w:r>
-      <w:proofErr w:type="spellEnd"/>
       <w:r>
         <w:rPr>
           <w:rFonts w:ascii="Consolas" w:hAnsi="Consolas" w:cs="Consolas"/>
@@ -3236,29 +3045,8 @@
           <w:sz w:val="19"/>
           <w:szCs w:val="19"/>
         </w:rPr>
-        <w:t xml:space="preserve"> [USER_</w:t>
-      </w:r>
-      <w:proofErr w:type="gramStart"/>
-      <w:r>
-        <w:rPr>
-          <w:rFonts w:ascii="Consolas" w:hAnsi="Consolas" w:cs="Consolas"/>
-          <w:color w:val="000000"/>
-          <w:sz w:val="19"/>
-          <w:szCs w:val="19"/>
-        </w:rPr>
-        <w:t xml:space="preserve">ID]   </w:t>
-      </w:r>
-      <w:proofErr w:type="gramEnd"/>
-      <w:r>
-        <w:rPr>
-          <w:rFonts w:ascii="Consolas" w:hAnsi="Consolas" w:cs="Consolas"/>
-          <w:color w:val="000000"/>
-          <w:sz w:val="19"/>
-          <w:szCs w:val="19"/>
-        </w:rPr>
-        <w:t xml:space="preserve">        </w:t>
-      </w:r>
-      <w:proofErr w:type="spellStart"/>
+        <w:t xml:space="preserve"> [USER_ID]           </w:t>
+      </w:r>
       <w:r>
         <w:rPr>
           <w:rFonts w:ascii="Consolas" w:hAnsi="Consolas" w:cs="Consolas"/>
@@ -3268,7 +3056,6 @@
         </w:rPr>
         <w:t>int</w:t>
       </w:r>
-      <w:proofErr w:type="spellEnd"/>
       <w:r>
         <w:rPr>
           <w:rFonts w:ascii="Consolas" w:hAnsi="Consolas" w:cs="Consolas"/>
@@ -3346,7 +3133,6 @@
         </w:rPr>
         <w:t xml:space="preserve"> [TIPO_INVESTIMENTO] </w:t>
       </w:r>
-      <w:proofErr w:type="spellStart"/>
       <w:r>
         <w:rPr>
           <w:rFonts w:ascii="Consolas" w:hAnsi="Consolas" w:cs="Consolas"/>
@@ -3356,7 +3142,6 @@
         </w:rPr>
         <w:t>int</w:t>
       </w:r>
-      <w:proofErr w:type="spellEnd"/>
       <w:r>
         <w:rPr>
           <w:rFonts w:ascii="Consolas" w:hAnsi="Consolas" w:cs="Consolas"/>
@@ -3384,7 +3169,6 @@
         </w:rPr>
         <w:t xml:space="preserve"> </w:t>
       </w:r>
-      <w:proofErr w:type="gramStart"/>
       <w:r>
         <w:rPr>
           <w:rFonts w:ascii="Consolas" w:hAnsi="Consolas" w:cs="Consolas"/>
@@ -3412,51 +3196,29 @@
         </w:rPr>
         <w:t>,</w:t>
       </w:r>
-      <w:proofErr w:type="gramEnd"/>
-    </w:p>
-    <w:p>
-      <w:pPr>
-        <w:autoSpaceDE w:val="0"/>
-        <w:autoSpaceDN w:val="0"/>
-        <w:adjustRightInd w:val="0"/>
-        <w:spacing w:after="0" w:line="240" w:lineRule="auto"/>
-        <w:rPr>
-          <w:rFonts w:ascii="Consolas" w:hAnsi="Consolas" w:cs="Consolas"/>
-          <w:color w:val="000000"/>
-          <w:sz w:val="19"/>
-          <w:szCs w:val="19"/>
-        </w:rPr>
-      </w:pPr>
-      <w:r>
-        <w:rPr>
-          <w:rFonts w:ascii="Consolas" w:hAnsi="Consolas" w:cs="Consolas"/>
-          <w:color w:val="000000"/>
-          <w:sz w:val="19"/>
-          <w:szCs w:val="19"/>
-        </w:rPr>
-        <w:t xml:space="preserve"> [</w:t>
-      </w:r>
-      <w:proofErr w:type="gramStart"/>
-      <w:r>
-        <w:rPr>
-          <w:rFonts w:ascii="Consolas" w:hAnsi="Consolas" w:cs="Consolas"/>
-          <w:color w:val="000000"/>
-          <w:sz w:val="19"/>
-          <w:szCs w:val="19"/>
-        </w:rPr>
-        <w:t xml:space="preserve">DESCRICAO]   </w:t>
-      </w:r>
-      <w:proofErr w:type="gramEnd"/>
-      <w:r>
-        <w:rPr>
-          <w:rFonts w:ascii="Consolas" w:hAnsi="Consolas" w:cs="Consolas"/>
-          <w:color w:val="000000"/>
-          <w:sz w:val="19"/>
-          <w:szCs w:val="19"/>
-        </w:rPr>
-        <w:t xml:space="preserve">      </w:t>
-      </w:r>
-      <w:proofErr w:type="spellStart"/>
+    </w:p>
+    <w:p>
+      <w:pPr>
+        <w:autoSpaceDE w:val="0"/>
+        <w:autoSpaceDN w:val="0"/>
+        <w:adjustRightInd w:val="0"/>
+        <w:spacing w:after="0" w:line="240" w:lineRule="auto"/>
+        <w:rPr>
+          <w:rFonts w:ascii="Consolas" w:hAnsi="Consolas" w:cs="Consolas"/>
+          <w:color w:val="000000"/>
+          <w:sz w:val="19"/>
+          <w:szCs w:val="19"/>
+        </w:rPr>
+      </w:pPr>
+      <w:r>
+        <w:rPr>
+          <w:rFonts w:ascii="Consolas" w:hAnsi="Consolas" w:cs="Consolas"/>
+          <w:color w:val="000000"/>
+          <w:sz w:val="19"/>
+          <w:szCs w:val="19"/>
+        </w:rPr>
+        <w:t xml:space="preserve"> [DESCRICAO]         </w:t>
+      </w:r>
       <w:r>
         <w:rPr>
           <w:rFonts w:ascii="Consolas" w:hAnsi="Consolas" w:cs="Consolas"/>
@@ -3466,7 +3228,6 @@
         </w:rPr>
         <w:t>varchar</w:t>
       </w:r>
-      <w:proofErr w:type="spellEnd"/>
       <w:r>
         <w:rPr>
           <w:rFonts w:ascii="Consolas" w:hAnsi="Consolas" w:cs="Consolas"/>
@@ -3569,20 +3330,8 @@
           <w:sz w:val="19"/>
           <w:szCs w:val="19"/>
         </w:rPr>
-        <w:t xml:space="preserve"> [VALOR_</w:t>
-      </w:r>
-      <w:proofErr w:type="gramStart"/>
-      <w:r>
-        <w:rPr>
-          <w:rFonts w:ascii="Consolas" w:hAnsi="Consolas" w:cs="Consolas"/>
-          <w:color w:val="000000"/>
-          <w:sz w:val="19"/>
-          <w:szCs w:val="19"/>
-        </w:rPr>
-        <w:t xml:space="preserve">INVESTIDO]   </w:t>
-      </w:r>
-      <w:proofErr w:type="spellStart"/>
-      <w:proofErr w:type="gramEnd"/>
+        <w:t xml:space="preserve"> [VALOR_INVESTIDO]   </w:t>
+      </w:r>
       <w:r>
         <w:rPr>
           <w:rFonts w:ascii="Consolas" w:hAnsi="Consolas" w:cs="Consolas"/>
@@ -3592,7 +3341,6 @@
         </w:rPr>
         <w:t>float</w:t>
       </w:r>
-      <w:proofErr w:type="spellEnd"/>
       <w:r>
         <w:rPr>
           <w:rFonts w:ascii="Consolas" w:hAnsi="Consolas" w:cs="Consolas"/>
@@ -3668,29 +3416,8 @@
           <w:sz w:val="19"/>
           <w:szCs w:val="19"/>
         </w:rPr>
-        <w:t xml:space="preserve"> [VALOR_</w:t>
-      </w:r>
-      <w:proofErr w:type="gramStart"/>
-      <w:r>
-        <w:rPr>
-          <w:rFonts w:ascii="Consolas" w:hAnsi="Consolas" w:cs="Consolas"/>
-          <w:color w:val="000000"/>
-          <w:sz w:val="19"/>
-          <w:szCs w:val="19"/>
-        </w:rPr>
-        <w:t xml:space="preserve">TOTAL]   </w:t>
-      </w:r>
-      <w:proofErr w:type="gramEnd"/>
-      <w:r>
-        <w:rPr>
-          <w:rFonts w:ascii="Consolas" w:hAnsi="Consolas" w:cs="Consolas"/>
-          <w:color w:val="000000"/>
-          <w:sz w:val="19"/>
-          <w:szCs w:val="19"/>
-        </w:rPr>
-        <w:t xml:space="preserve">    </w:t>
-      </w:r>
-      <w:proofErr w:type="spellStart"/>
+        <w:t xml:space="preserve"> [VALOR_TOTAL]       </w:t>
+      </w:r>
       <w:r>
         <w:rPr>
           <w:rFonts w:ascii="Consolas" w:hAnsi="Consolas" w:cs="Consolas"/>
@@ -3700,7 +3427,6 @@
         </w:rPr>
         <w:t>float</w:t>
       </w:r>
-      <w:proofErr w:type="spellEnd"/>
       <w:r>
         <w:rPr>
           <w:rFonts w:ascii="Consolas" w:hAnsi="Consolas" w:cs="Consolas"/>
@@ -4394,29 +4120,8 @@
           <w:sz w:val="19"/>
           <w:szCs w:val="19"/>
         </w:rPr>
-        <w:t>[</w:t>
-      </w:r>
-      <w:proofErr w:type="gramStart"/>
-      <w:r>
-        <w:rPr>
-          <w:rFonts w:ascii="Consolas" w:hAnsi="Consolas" w:cs="Consolas"/>
-          <w:color w:val="000000"/>
-          <w:sz w:val="19"/>
-          <w:szCs w:val="19"/>
-        </w:rPr>
-        <w:t xml:space="preserve">ID]   </w:t>
-      </w:r>
-      <w:proofErr w:type="gramEnd"/>
-      <w:r>
-        <w:rPr>
-          <w:rFonts w:ascii="Consolas" w:hAnsi="Consolas" w:cs="Consolas"/>
-          <w:color w:val="000000"/>
-          <w:sz w:val="19"/>
-          <w:szCs w:val="19"/>
-        </w:rPr>
-        <w:t xml:space="preserve">   </w:t>
-      </w:r>
-      <w:proofErr w:type="spellStart"/>
+        <w:t xml:space="preserve">[ID]      </w:t>
+      </w:r>
       <w:r>
         <w:rPr>
           <w:rFonts w:ascii="Consolas" w:hAnsi="Consolas" w:cs="Consolas"/>
@@ -4426,7 +4131,6 @@
         </w:rPr>
         <w:t>int</w:t>
       </w:r>
-      <w:proofErr w:type="spellEnd"/>
       <w:r>
         <w:rPr>
           <w:rFonts w:ascii="Consolas" w:hAnsi="Consolas" w:cs="Consolas"/>
@@ -4594,7 +4298,6 @@
         </w:rPr>
         <w:t xml:space="preserve">[USER_ID] </w:t>
       </w:r>
-      <w:proofErr w:type="spellStart"/>
       <w:r>
         <w:rPr>
           <w:rFonts w:ascii="Consolas" w:hAnsi="Consolas" w:cs="Consolas"/>
@@ -4604,7 +4307,6 @@
         </w:rPr>
         <w:t>int</w:t>
       </w:r>
-      <w:proofErr w:type="spellEnd"/>
       <w:r>
         <w:rPr>
           <w:rFonts w:ascii="Consolas" w:hAnsi="Consolas" w:cs="Consolas"/>
@@ -4632,7 +4334,6 @@
         </w:rPr>
         <w:t xml:space="preserve"> </w:t>
       </w:r>
-      <w:proofErr w:type="gramStart"/>
       <w:r>
         <w:rPr>
           <w:rFonts w:ascii="Consolas" w:hAnsi="Consolas" w:cs="Consolas"/>
@@ -4660,51 +4361,29 @@
         </w:rPr>
         <w:t>,</w:t>
       </w:r>
-      <w:proofErr w:type="gramEnd"/>
-    </w:p>
-    <w:p>
-      <w:pPr>
-        <w:autoSpaceDE w:val="0"/>
-        <w:autoSpaceDN w:val="0"/>
-        <w:adjustRightInd w:val="0"/>
-        <w:spacing w:after="0" w:line="240" w:lineRule="auto"/>
-        <w:rPr>
-          <w:rFonts w:ascii="Consolas" w:hAnsi="Consolas" w:cs="Consolas"/>
-          <w:color w:val="000000"/>
-          <w:sz w:val="19"/>
-          <w:szCs w:val="19"/>
-        </w:rPr>
-      </w:pPr>
-      <w:r>
-        <w:rPr>
-          <w:rFonts w:ascii="Consolas" w:hAnsi="Consolas" w:cs="Consolas"/>
-          <w:color w:val="000000"/>
-          <w:sz w:val="19"/>
-          <w:szCs w:val="19"/>
-        </w:rPr>
-        <w:t>[</w:t>
-      </w:r>
-      <w:proofErr w:type="gramStart"/>
-      <w:r>
-        <w:rPr>
-          <w:rFonts w:ascii="Consolas" w:hAnsi="Consolas" w:cs="Consolas"/>
-          <w:color w:val="000000"/>
-          <w:sz w:val="19"/>
-          <w:szCs w:val="19"/>
-        </w:rPr>
-        <w:t xml:space="preserve">NOME]   </w:t>
-      </w:r>
-      <w:proofErr w:type="gramEnd"/>
-      <w:r>
-        <w:rPr>
-          <w:rFonts w:ascii="Consolas" w:hAnsi="Consolas" w:cs="Consolas"/>
-          <w:color w:val="000000"/>
-          <w:sz w:val="19"/>
-          <w:szCs w:val="19"/>
-        </w:rPr>
-        <w:t xml:space="preserve"> </w:t>
-      </w:r>
-      <w:proofErr w:type="spellStart"/>
+    </w:p>
+    <w:p>
+      <w:pPr>
+        <w:autoSpaceDE w:val="0"/>
+        <w:autoSpaceDN w:val="0"/>
+        <w:adjustRightInd w:val="0"/>
+        <w:spacing w:after="0" w:line="240" w:lineRule="auto"/>
+        <w:rPr>
+          <w:rFonts w:ascii="Consolas" w:hAnsi="Consolas" w:cs="Consolas"/>
+          <w:color w:val="000000"/>
+          <w:sz w:val="19"/>
+          <w:szCs w:val="19"/>
+        </w:rPr>
+      </w:pPr>
+      <w:r>
+        <w:rPr>
+          <w:rFonts w:ascii="Consolas" w:hAnsi="Consolas" w:cs="Consolas"/>
+          <w:color w:val="000000"/>
+          <w:sz w:val="19"/>
+          <w:szCs w:val="19"/>
+        </w:rPr>
+        <w:t xml:space="preserve">[NOME]    </w:t>
+      </w:r>
       <w:r>
         <w:rPr>
           <w:rFonts w:ascii="Consolas" w:hAnsi="Consolas" w:cs="Consolas"/>
@@ -4714,7 +4393,6 @@
         </w:rPr>
         <w:t>varchar</w:t>
       </w:r>
-      <w:proofErr w:type="spellEnd"/>
       <w:r>
         <w:rPr>
           <w:rFonts w:ascii="Consolas" w:hAnsi="Consolas" w:cs="Consolas"/>
@@ -4819,7 +4497,6 @@
         </w:rPr>
         <w:t xml:space="preserve">[SALARIO] </w:t>
       </w:r>
-      <w:proofErr w:type="spellStart"/>
       <w:r>
         <w:rPr>
           <w:rFonts w:ascii="Consolas" w:hAnsi="Consolas" w:cs="Consolas"/>
@@ -4829,7 +4506,6 @@
         </w:rPr>
         <w:t>float</w:t>
       </w:r>
-      <w:proofErr w:type="spellEnd"/>
       <w:r>
         <w:rPr>
           <w:rFonts w:ascii="Consolas" w:hAnsi="Consolas" w:cs="Consolas"/>
@@ -4857,7 +4533,6 @@
         </w:rPr>
         <w:t xml:space="preserve"> </w:t>
       </w:r>
-      <w:proofErr w:type="gramStart"/>
       <w:r>
         <w:rPr>
           <w:rFonts w:ascii="Consolas" w:hAnsi="Consolas" w:cs="Consolas"/>
@@ -4885,42 +4560,29 @@
         </w:rPr>
         <w:t>,</w:t>
       </w:r>
-      <w:proofErr w:type="gramEnd"/>
-    </w:p>
-    <w:p>
-      <w:pPr>
-        <w:autoSpaceDE w:val="0"/>
-        <w:autoSpaceDN w:val="0"/>
-        <w:adjustRightInd w:val="0"/>
-        <w:spacing w:after="0" w:line="240" w:lineRule="auto"/>
-        <w:rPr>
-          <w:rFonts w:ascii="Consolas" w:hAnsi="Consolas" w:cs="Consolas"/>
-          <w:color w:val="000000"/>
-          <w:sz w:val="19"/>
-          <w:szCs w:val="19"/>
-        </w:rPr>
-      </w:pPr>
-      <w:r>
-        <w:rPr>
-          <w:rFonts w:ascii="Consolas" w:hAnsi="Consolas" w:cs="Consolas"/>
-          <w:color w:val="000000"/>
-          <w:sz w:val="19"/>
-          <w:szCs w:val="19"/>
-        </w:rPr>
-        <w:t>[</w:t>
-      </w:r>
-      <w:proofErr w:type="gramStart"/>
-      <w:r>
-        <w:rPr>
-          <w:rFonts w:ascii="Consolas" w:hAnsi="Consolas" w:cs="Consolas"/>
-          <w:color w:val="000000"/>
-          <w:sz w:val="19"/>
-          <w:szCs w:val="19"/>
-        </w:rPr>
-        <w:t xml:space="preserve">CARGO]   </w:t>
-      </w:r>
-      <w:proofErr w:type="spellStart"/>
-      <w:proofErr w:type="gramEnd"/>
+    </w:p>
+    <w:p>
+      <w:pPr>
+        <w:autoSpaceDE w:val="0"/>
+        <w:autoSpaceDN w:val="0"/>
+        <w:adjustRightInd w:val="0"/>
+        <w:spacing w:after="0" w:line="240" w:lineRule="auto"/>
+        <w:rPr>
+          <w:rFonts w:ascii="Consolas" w:hAnsi="Consolas" w:cs="Consolas"/>
+          <w:color w:val="000000"/>
+          <w:sz w:val="19"/>
+          <w:szCs w:val="19"/>
+        </w:rPr>
+      </w:pPr>
+      <w:r>
+        <w:rPr>
+          <w:rFonts w:ascii="Consolas" w:hAnsi="Consolas" w:cs="Consolas"/>
+          <w:color w:val="000000"/>
+          <w:sz w:val="19"/>
+          <w:szCs w:val="19"/>
+        </w:rPr>
+        <w:t xml:space="preserve">[CARGO]   </w:t>
+      </w:r>
       <w:r>
         <w:rPr>
           <w:rFonts w:ascii="Consolas" w:hAnsi="Consolas" w:cs="Consolas"/>
@@ -4930,7 +4592,6 @@
         </w:rPr>
         <w:t>varchar</w:t>
       </w:r>
-      <w:proofErr w:type="spellEnd"/>
       <w:r>
         <w:rPr>
           <w:rFonts w:ascii="Consolas" w:hAnsi="Consolas" w:cs="Consolas"/>
@@ -5436,29 +5097,8 @@
           <w:sz w:val="19"/>
           <w:szCs w:val="19"/>
         </w:rPr>
-        <w:t>[</w:t>
-      </w:r>
-      <w:proofErr w:type="gramStart"/>
-      <w:r>
-        <w:rPr>
-          <w:rFonts w:ascii="Consolas" w:hAnsi="Consolas" w:cs="Consolas"/>
-          <w:color w:val="000000"/>
-          <w:sz w:val="19"/>
-          <w:szCs w:val="19"/>
-        </w:rPr>
-        <w:t xml:space="preserve">ID]   </w:t>
-      </w:r>
-      <w:proofErr w:type="gramEnd"/>
-      <w:r>
-        <w:rPr>
-          <w:rFonts w:ascii="Consolas" w:hAnsi="Consolas" w:cs="Consolas"/>
-          <w:color w:val="000000"/>
-          <w:sz w:val="19"/>
-          <w:szCs w:val="19"/>
-        </w:rPr>
-        <w:t xml:space="preserve">     </w:t>
-      </w:r>
-      <w:proofErr w:type="spellStart"/>
+        <w:t xml:space="preserve">[ID]        </w:t>
+      </w:r>
       <w:r>
         <w:rPr>
           <w:rFonts w:ascii="Consolas" w:hAnsi="Consolas" w:cs="Consolas"/>
@@ -5468,7 +5108,6 @@
         </w:rPr>
         <w:t>int</w:t>
       </w:r>
-      <w:proofErr w:type="spellEnd"/>
       <w:r>
         <w:rPr>
           <w:rFonts w:ascii="Consolas" w:hAnsi="Consolas" w:cs="Consolas"/>
@@ -5634,20 +5273,8 @@
           <w:sz w:val="19"/>
           <w:szCs w:val="19"/>
         </w:rPr>
-        <w:t>[USER_</w:t>
-      </w:r>
-      <w:proofErr w:type="gramStart"/>
-      <w:r>
-        <w:rPr>
-          <w:rFonts w:ascii="Consolas" w:hAnsi="Consolas" w:cs="Consolas"/>
-          <w:color w:val="000000"/>
-          <w:sz w:val="19"/>
-          <w:szCs w:val="19"/>
-        </w:rPr>
-        <w:t xml:space="preserve">ID]   </w:t>
-      </w:r>
-      <w:proofErr w:type="spellStart"/>
-      <w:proofErr w:type="gramEnd"/>
+        <w:t xml:space="preserve">[USER_ID]   </w:t>
+      </w:r>
       <w:r>
         <w:rPr>
           <w:rFonts w:ascii="Consolas" w:hAnsi="Consolas" w:cs="Consolas"/>
@@ -5657,7 +5284,6 @@
         </w:rPr>
         <w:t>int</w:t>
       </w:r>
-      <w:proofErr w:type="spellEnd"/>
       <w:r>
         <w:rPr>
           <w:rFonts w:ascii="Consolas" w:hAnsi="Consolas" w:cs="Consolas"/>
@@ -5735,8 +5361,6 @@
         </w:rPr>
         <w:t xml:space="preserve">[DESCRICAO] </w:t>
       </w:r>
-      <w:proofErr w:type="spellStart"/>
-      <w:proofErr w:type="gramStart"/>
       <w:r>
         <w:rPr>
           <w:rFonts w:ascii="Consolas" w:hAnsi="Consolas" w:cs="Consolas"/>
@@ -5746,7 +5370,6 @@
         </w:rPr>
         <w:t>varchar</w:t>
       </w:r>
-      <w:proofErr w:type="spellEnd"/>
       <w:r>
         <w:rPr>
           <w:rFonts w:ascii="Consolas" w:hAnsi="Consolas" w:cs="Consolas"/>
@@ -5756,7 +5379,6 @@
         </w:rPr>
         <w:t>(</w:t>
       </w:r>
-      <w:proofErr w:type="gramEnd"/>
       <w:r>
         <w:rPr>
           <w:rFonts w:ascii="Consolas" w:hAnsi="Consolas" w:cs="Consolas"/>
@@ -5850,29 +5472,8 @@
           <w:sz w:val="19"/>
           <w:szCs w:val="19"/>
         </w:rPr>
-        <w:t>[</w:t>
-      </w:r>
-      <w:proofErr w:type="gramStart"/>
-      <w:r>
-        <w:rPr>
-          <w:rFonts w:ascii="Consolas" w:hAnsi="Consolas" w:cs="Consolas"/>
-          <w:color w:val="000000"/>
-          <w:sz w:val="19"/>
-          <w:szCs w:val="19"/>
-        </w:rPr>
-        <w:t xml:space="preserve">VALOR]   </w:t>
-      </w:r>
-      <w:proofErr w:type="gramEnd"/>
-      <w:r>
-        <w:rPr>
-          <w:rFonts w:ascii="Consolas" w:hAnsi="Consolas" w:cs="Consolas"/>
-          <w:color w:val="000000"/>
-          <w:sz w:val="19"/>
-          <w:szCs w:val="19"/>
-        </w:rPr>
-        <w:t xml:space="preserve">  </w:t>
-      </w:r>
-      <w:proofErr w:type="spellStart"/>
+        <w:t xml:space="preserve">[VALOR]     </w:t>
+      </w:r>
       <w:r>
         <w:rPr>
           <w:rFonts w:ascii="Consolas" w:hAnsi="Consolas" w:cs="Consolas"/>
@@ -5882,7 +5483,6 @@
         </w:rPr>
         <w:t>float</w:t>
       </w:r>
-      <w:proofErr w:type="spellEnd"/>
       <w:r>
         <w:rPr>
           <w:rFonts w:ascii="Consolas" w:hAnsi="Consolas" w:cs="Consolas"/>
@@ -5940,29 +5540,8 @@
           <w:sz w:val="19"/>
           <w:szCs w:val="19"/>
         </w:rPr>
-        <w:t>[</w:t>
-      </w:r>
-      <w:proofErr w:type="gramStart"/>
-      <w:r>
-        <w:rPr>
-          <w:rFonts w:ascii="Consolas" w:hAnsi="Consolas" w:cs="Consolas"/>
-          <w:color w:val="000000"/>
-          <w:sz w:val="19"/>
-          <w:szCs w:val="19"/>
-        </w:rPr>
-        <w:t xml:space="preserve">DATA]   </w:t>
-      </w:r>
-      <w:proofErr w:type="gramEnd"/>
-      <w:r>
-        <w:rPr>
-          <w:rFonts w:ascii="Consolas" w:hAnsi="Consolas" w:cs="Consolas"/>
-          <w:color w:val="000000"/>
-          <w:sz w:val="19"/>
-          <w:szCs w:val="19"/>
-        </w:rPr>
-        <w:t xml:space="preserve">   </w:t>
-      </w:r>
-      <w:proofErr w:type="spellStart"/>
+        <w:t xml:space="preserve">[DATA]      </w:t>
+      </w:r>
       <w:r>
         <w:rPr>
           <w:rFonts w:ascii="Consolas" w:hAnsi="Consolas" w:cs="Consolas"/>
@@ -5972,7 +5551,6 @@
         </w:rPr>
         <w:t>datetime</w:t>
       </w:r>
-      <w:proofErr w:type="spellEnd"/>
       <w:r>
         <w:rPr>
           <w:rFonts w:ascii="Consolas" w:hAnsi="Consolas" w:cs="Consolas"/>
@@ -6420,29 +5998,8 @@
           <w:sz w:val="19"/>
           <w:szCs w:val="19"/>
         </w:rPr>
-        <w:t xml:space="preserve"> [</w:t>
-      </w:r>
-      <w:proofErr w:type="gramStart"/>
-      <w:r>
-        <w:rPr>
-          <w:rFonts w:ascii="Consolas" w:hAnsi="Consolas" w:cs="Consolas"/>
-          <w:color w:val="000000"/>
-          <w:sz w:val="19"/>
-          <w:szCs w:val="19"/>
-        </w:rPr>
-        <w:t xml:space="preserve">ID]   </w:t>
-      </w:r>
-      <w:proofErr w:type="gramEnd"/>
-      <w:r>
-        <w:rPr>
-          <w:rFonts w:ascii="Consolas" w:hAnsi="Consolas" w:cs="Consolas"/>
-          <w:color w:val="000000"/>
-          <w:sz w:val="19"/>
-          <w:szCs w:val="19"/>
-        </w:rPr>
-        <w:t xml:space="preserve">     </w:t>
-      </w:r>
-      <w:proofErr w:type="spellStart"/>
+        <w:t xml:space="preserve"> [ID]        </w:t>
+      </w:r>
       <w:r>
         <w:rPr>
           <w:rFonts w:ascii="Consolas" w:hAnsi="Consolas" w:cs="Consolas"/>
@@ -6452,7 +6009,6 @@
         </w:rPr>
         <w:t>int</w:t>
       </w:r>
-      <w:proofErr w:type="spellEnd"/>
       <w:r>
         <w:rPr>
           <w:rFonts w:ascii="Consolas" w:hAnsi="Consolas" w:cs="Consolas"/>
@@ -6618,20 +6174,8 @@
           <w:sz w:val="19"/>
           <w:szCs w:val="19"/>
         </w:rPr>
-        <w:t xml:space="preserve"> [USER_</w:t>
-      </w:r>
-      <w:proofErr w:type="gramStart"/>
-      <w:r>
-        <w:rPr>
-          <w:rFonts w:ascii="Consolas" w:hAnsi="Consolas" w:cs="Consolas"/>
-          <w:color w:val="000000"/>
-          <w:sz w:val="19"/>
-          <w:szCs w:val="19"/>
-        </w:rPr>
-        <w:t xml:space="preserve">ID]   </w:t>
-      </w:r>
-      <w:proofErr w:type="spellStart"/>
-      <w:proofErr w:type="gramEnd"/>
+        <w:t xml:space="preserve"> [USER_ID]   </w:t>
+      </w:r>
       <w:r>
         <w:rPr>
           <w:rFonts w:ascii="Consolas" w:hAnsi="Consolas" w:cs="Consolas"/>
@@ -6641,7 +6185,6 @@
         </w:rPr>
         <w:t>int</w:t>
       </w:r>
-      <w:proofErr w:type="spellEnd"/>
       <w:r>
         <w:rPr>
           <w:rFonts w:ascii="Consolas" w:hAnsi="Consolas" w:cs="Consolas"/>
@@ -6719,8 +6262,6 @@
         </w:rPr>
         <w:t xml:space="preserve"> [DESCRICAO] </w:t>
       </w:r>
-      <w:proofErr w:type="spellStart"/>
-      <w:proofErr w:type="gramStart"/>
       <w:r>
         <w:rPr>
           <w:rFonts w:ascii="Consolas" w:hAnsi="Consolas" w:cs="Consolas"/>
@@ -6730,7 +6271,6 @@
         </w:rPr>
         <w:t>varchar</w:t>
       </w:r>
-      <w:proofErr w:type="spellEnd"/>
       <w:r>
         <w:rPr>
           <w:rFonts w:ascii="Consolas" w:hAnsi="Consolas" w:cs="Consolas"/>
@@ -6740,7 +6280,6 @@
         </w:rPr>
         <w:t>(</w:t>
       </w:r>
-      <w:proofErr w:type="gramEnd"/>
       <w:r>
         <w:rPr>
           <w:rFonts w:ascii="Consolas" w:hAnsi="Consolas" w:cs="Consolas"/>
@@ -6804,7 +6343,7 @@
         <w:spacing w:after="0" w:line="240" w:lineRule="auto"/>
         <w:rPr>
           <w:rFonts w:ascii="Consolas" w:hAnsi="Consolas" w:cs="Consolas"/>
-          <w:color w:val="000000"/>
+          <w:color w:val="808080"/>
           <w:sz w:val="19"/>
           <w:szCs w:val="19"/>
         </w:rPr>
@@ -6880,6 +6419,65 @@
       <w:r>
         <w:rPr>
           <w:rFonts w:ascii="Consolas" w:hAnsi="Consolas" w:cs="Consolas"/>
+          <w:color w:val="000000"/>
+          <w:sz w:val="19"/>
+          <w:szCs w:val="19"/>
+        </w:rPr>
+        <w:t xml:space="preserve"> [DATA_CONCLUSAO] </w:t>
+      </w:r>
+      <w:r>
+        <w:rPr>
+          <w:rFonts w:ascii="Consolas" w:hAnsi="Consolas" w:cs="Consolas"/>
+          <w:color w:val="0000FF"/>
+          <w:sz w:val="19"/>
+          <w:szCs w:val="19"/>
+        </w:rPr>
+        <w:t>date</w:t>
+      </w:r>
+      <w:r>
+        <w:rPr>
+          <w:rFonts w:ascii="Consolas" w:hAnsi="Consolas" w:cs="Consolas"/>
+          <w:color w:val="000000"/>
+          <w:sz w:val="19"/>
+          <w:szCs w:val="19"/>
+        </w:rPr>
+        <w:t xml:space="preserve"> </w:t>
+      </w:r>
+      <w:r>
+        <w:rPr>
+          <w:rFonts w:ascii="Consolas" w:hAnsi="Consolas" w:cs="Consolas"/>
+          <w:color w:val="808080"/>
+          <w:sz w:val="19"/>
+          <w:szCs w:val="19"/>
+        </w:rPr>
+        <w:t>NULL</w:t>
+      </w:r>
+      <w:r>
+        <w:rPr>
+          <w:rFonts w:ascii="Consolas" w:hAnsi="Consolas" w:cs="Consolas"/>
+          <w:color w:val="808080"/>
+          <w:sz w:val="19"/>
+          <w:szCs w:val="19"/>
+        </w:rPr>
+        <w:t>,</w:t>
+      </w:r>
+    </w:p>
+    <w:p>
+      <w:pPr>
+        <w:autoSpaceDE w:val="0"/>
+        <w:autoSpaceDN w:val="0"/>
+        <w:adjustRightInd w:val="0"/>
+        <w:spacing w:after="0" w:line="240" w:lineRule="auto"/>
+        <w:rPr>
+          <w:rFonts w:ascii="Consolas" w:hAnsi="Consolas" w:cs="Consolas"/>
+          <w:color w:val="000000"/>
+          <w:sz w:val="19"/>
+          <w:szCs w:val="19"/>
+        </w:rPr>
+      </w:pPr>
+      <w:r>
+        <w:rPr>
+          <w:rFonts w:ascii="Consolas" w:hAnsi="Consolas" w:cs="Consolas"/>
           <w:color w:val="808080"/>
           <w:sz w:val="19"/>
           <w:szCs w:val="19"/>
@@ -7264,29 +6862,8 @@
           <w:sz w:val="19"/>
           <w:szCs w:val="19"/>
         </w:rPr>
-        <w:t xml:space="preserve"> [</w:t>
-      </w:r>
-      <w:proofErr w:type="gramStart"/>
-      <w:r>
-        <w:rPr>
-          <w:rFonts w:ascii="Consolas" w:hAnsi="Consolas" w:cs="Consolas"/>
-          <w:color w:val="000000"/>
-          <w:sz w:val="19"/>
-          <w:szCs w:val="19"/>
-        </w:rPr>
-        <w:t xml:space="preserve">ID]   </w:t>
-      </w:r>
-      <w:proofErr w:type="gramEnd"/>
-      <w:r>
-        <w:rPr>
-          <w:rFonts w:ascii="Consolas" w:hAnsi="Consolas" w:cs="Consolas"/>
-          <w:color w:val="000000"/>
-          <w:sz w:val="19"/>
-          <w:szCs w:val="19"/>
-        </w:rPr>
-        <w:t xml:space="preserve">        </w:t>
-      </w:r>
-      <w:proofErr w:type="spellStart"/>
+        <w:t xml:space="preserve"> [ID]           </w:t>
+      </w:r>
       <w:r>
         <w:rPr>
           <w:rFonts w:ascii="Consolas" w:hAnsi="Consolas" w:cs="Consolas"/>
@@ -7296,7 +6873,6 @@
         </w:rPr>
         <w:t>int</w:t>
       </w:r>
-      <w:proofErr w:type="spellEnd"/>
       <w:r>
         <w:rPr>
           <w:rFonts w:ascii="Consolas" w:hAnsi="Consolas" w:cs="Consolas"/>
@@ -7462,29 +7038,8 @@
           <w:sz w:val="19"/>
           <w:szCs w:val="19"/>
         </w:rPr>
-        <w:t xml:space="preserve"> [USER_</w:t>
-      </w:r>
-      <w:proofErr w:type="gramStart"/>
-      <w:r>
-        <w:rPr>
-          <w:rFonts w:ascii="Consolas" w:hAnsi="Consolas" w:cs="Consolas"/>
-          <w:color w:val="000000"/>
-          <w:sz w:val="19"/>
-          <w:szCs w:val="19"/>
-        </w:rPr>
-        <w:t xml:space="preserve">ID]   </w:t>
-      </w:r>
-      <w:proofErr w:type="gramEnd"/>
-      <w:r>
-        <w:rPr>
-          <w:rFonts w:ascii="Consolas" w:hAnsi="Consolas" w:cs="Consolas"/>
-          <w:color w:val="000000"/>
-          <w:sz w:val="19"/>
-          <w:szCs w:val="19"/>
-        </w:rPr>
-        <w:t xml:space="preserve">   </w:t>
-      </w:r>
-      <w:proofErr w:type="spellStart"/>
+        <w:t xml:space="preserve"> [USER_ID]      </w:t>
+      </w:r>
       <w:r>
         <w:rPr>
           <w:rFonts w:ascii="Consolas" w:hAnsi="Consolas" w:cs="Consolas"/>
@@ -7494,7 +7049,6 @@
         </w:rPr>
         <w:t>int</w:t>
       </w:r>
-      <w:proofErr w:type="spellEnd"/>
       <w:r>
         <w:rPr>
           <w:rFonts w:ascii="Consolas" w:hAnsi="Consolas" w:cs="Consolas"/>
@@ -7570,29 +7124,8 @@
           <w:sz w:val="19"/>
           <w:szCs w:val="19"/>
         </w:rPr>
-        <w:t xml:space="preserve"> [</w:t>
-      </w:r>
-      <w:proofErr w:type="gramStart"/>
-      <w:r>
-        <w:rPr>
-          <w:rFonts w:ascii="Consolas" w:hAnsi="Consolas" w:cs="Consolas"/>
-          <w:color w:val="000000"/>
-          <w:sz w:val="19"/>
-          <w:szCs w:val="19"/>
-        </w:rPr>
-        <w:t xml:space="preserve">PRODUTO]   </w:t>
-      </w:r>
-      <w:proofErr w:type="gramEnd"/>
-      <w:r>
-        <w:rPr>
-          <w:rFonts w:ascii="Consolas" w:hAnsi="Consolas" w:cs="Consolas"/>
-          <w:color w:val="000000"/>
-          <w:sz w:val="19"/>
-          <w:szCs w:val="19"/>
-        </w:rPr>
-        <w:t xml:space="preserve">   </w:t>
-      </w:r>
-      <w:proofErr w:type="spellStart"/>
+        <w:t xml:space="preserve"> [PRODUTO]      </w:t>
+      </w:r>
       <w:r>
         <w:rPr>
           <w:rFonts w:ascii="Consolas" w:hAnsi="Consolas" w:cs="Consolas"/>
@@ -7602,7 +7135,6 @@
         </w:rPr>
         <w:t>varchar</w:t>
       </w:r>
-      <w:proofErr w:type="spellEnd"/>
       <w:r>
         <w:rPr>
           <w:rFonts w:ascii="Consolas" w:hAnsi="Consolas" w:cs="Consolas"/>
@@ -7705,20 +7237,8 @@
           <w:sz w:val="19"/>
           <w:szCs w:val="19"/>
         </w:rPr>
-        <w:t xml:space="preserve"> [</w:t>
-      </w:r>
-      <w:proofErr w:type="gramStart"/>
-      <w:r>
-        <w:rPr>
-          <w:rFonts w:ascii="Consolas" w:hAnsi="Consolas" w:cs="Consolas"/>
-          <w:color w:val="000000"/>
-          <w:sz w:val="19"/>
-          <w:szCs w:val="19"/>
-        </w:rPr>
-        <w:t xml:space="preserve">QUANTIDADE]   </w:t>
-      </w:r>
-      <w:proofErr w:type="spellStart"/>
-      <w:proofErr w:type="gramEnd"/>
+        <w:t xml:space="preserve"> [QUANTIDADE]   </w:t>
+      </w:r>
       <w:r>
         <w:rPr>
           <w:rFonts w:ascii="Consolas" w:hAnsi="Consolas" w:cs="Consolas"/>
@@ -7728,7 +7248,6 @@
         </w:rPr>
         <w:t>int</w:t>
       </w:r>
-      <w:proofErr w:type="spellEnd"/>
       <w:r>
         <w:rPr>
           <w:rFonts w:ascii="Consolas" w:hAnsi="Consolas" w:cs="Consolas"/>
@@ -7806,7 +7325,6 @@
         </w:rPr>
         <w:t xml:space="preserve"> [ID_CATEGORIA] </w:t>
       </w:r>
-      <w:proofErr w:type="spellStart"/>
       <w:r>
         <w:rPr>
           <w:rFonts w:ascii="Consolas" w:hAnsi="Consolas" w:cs="Consolas"/>
@@ -7816,7 +7334,6 @@
         </w:rPr>
         <w:t>int</w:t>
       </w:r>
-      <w:proofErr w:type="spellEnd"/>
       <w:r>
         <w:rPr>
           <w:rFonts w:ascii="Consolas" w:hAnsi="Consolas" w:cs="Consolas"/>
@@ -7844,7 +7361,6 @@
         </w:rPr>
         <w:t xml:space="preserve"> </w:t>
       </w:r>
-      <w:proofErr w:type="gramStart"/>
       <w:r>
         <w:rPr>
           <w:rFonts w:ascii="Consolas" w:hAnsi="Consolas" w:cs="Consolas"/>
@@ -7872,7 +7388,6 @@
         </w:rPr>
         <w:t>,</w:t>
       </w:r>
-      <w:proofErr w:type="gramEnd"/>
     </w:p>
     <w:p>
       <w:pPr>
@@ -8480,47 +7995,7 @@
           <w:sz w:val="19"/>
           <w:szCs w:val="19"/>
         </w:rPr>
-        <w:t xml:space="preserve"> [</w:t>
-      </w:r>
-      <w:proofErr w:type="gramStart"/>
-      <w:r>
-        <w:rPr>
-          <w:rFonts w:ascii="Consolas" w:hAnsi="Consolas" w:cs="Consolas"/>
-          <w:color w:val="000000"/>
-          <w:sz w:val="19"/>
-          <w:szCs w:val="19"/>
-        </w:rPr>
-        <w:t xml:space="preserve">ID]   </w:t>
-      </w:r>
-      <w:proofErr w:type="gramEnd"/>
-      <w:r>
-        <w:rPr>
-          <w:rFonts w:ascii="Consolas" w:hAnsi="Consolas" w:cs="Consolas"/>
-          <w:color w:val="000000"/>
-          <w:sz w:val="19"/>
-          <w:szCs w:val="19"/>
-        </w:rPr>
-        <w:t xml:space="preserve">        </w:t>
-      </w:r>
-      <w:proofErr w:type="spellStart"/>
-      <w:r>
-        <w:rPr>
-          <w:rFonts w:ascii="Consolas" w:hAnsi="Consolas" w:cs="Consolas"/>
-          <w:color w:val="000000"/>
-          <w:sz w:val="19"/>
-          <w:szCs w:val="19"/>
-        </w:rPr>
-        <w:t>int</w:t>
-      </w:r>
-      <w:proofErr w:type="spellEnd"/>
-      <w:r>
-        <w:rPr>
-          <w:rFonts w:ascii="Consolas" w:hAnsi="Consolas" w:cs="Consolas"/>
-          <w:color w:val="000000"/>
-          <w:sz w:val="19"/>
-          <w:szCs w:val="19"/>
-        </w:rPr>
-        <w:t xml:space="preserve"> IDENTITY (1, 1) NOT NULL </w:t>
+        <w:t xml:space="preserve"> [ID]           int IDENTITY (1, 1) NOT NULL </w:t>
       </w:r>
       <w:r>
         <w:rPr>
@@ -8561,279 +8036,99 @@
           <w:sz w:val="19"/>
           <w:szCs w:val="19"/>
         </w:rPr>
-        <w:t xml:space="preserve"> [USER_</w:t>
-      </w:r>
-      <w:proofErr w:type="gramStart"/>
-      <w:r>
-        <w:rPr>
-          <w:rFonts w:ascii="Consolas" w:hAnsi="Consolas" w:cs="Consolas"/>
-          <w:color w:val="000000"/>
-          <w:sz w:val="19"/>
-          <w:szCs w:val="19"/>
-        </w:rPr>
-        <w:t xml:space="preserve">ID]   </w:t>
-      </w:r>
-      <w:proofErr w:type="gramEnd"/>
-      <w:r>
-        <w:rPr>
-          <w:rFonts w:ascii="Consolas" w:hAnsi="Consolas" w:cs="Consolas"/>
-          <w:color w:val="000000"/>
-          <w:sz w:val="19"/>
-          <w:szCs w:val="19"/>
-        </w:rPr>
-        <w:t xml:space="preserve">   </w:t>
-      </w:r>
-      <w:proofErr w:type="spellStart"/>
-      <w:r>
-        <w:rPr>
-          <w:rFonts w:ascii="Consolas" w:hAnsi="Consolas" w:cs="Consolas"/>
-          <w:color w:val="000000"/>
-          <w:sz w:val="19"/>
-          <w:szCs w:val="19"/>
-        </w:rPr>
-        <w:t>int</w:t>
-      </w:r>
-      <w:proofErr w:type="spellEnd"/>
-      <w:r>
-        <w:rPr>
-          <w:rFonts w:ascii="Consolas" w:hAnsi="Consolas" w:cs="Consolas"/>
-          <w:color w:val="000000"/>
-          <w:sz w:val="19"/>
-          <w:szCs w:val="19"/>
-        </w:rPr>
-        <w:t xml:space="preserve"> NOT NULL ,</w:t>
-      </w:r>
-    </w:p>
-    <w:p>
-      <w:pPr>
-        <w:autoSpaceDE w:val="0"/>
-        <w:autoSpaceDN w:val="0"/>
-        <w:adjustRightInd w:val="0"/>
-        <w:spacing w:after="0" w:line="240" w:lineRule="auto"/>
-        <w:rPr>
-          <w:rFonts w:ascii="Consolas" w:hAnsi="Consolas" w:cs="Consolas"/>
-          <w:color w:val="000000"/>
-          <w:sz w:val="19"/>
-          <w:szCs w:val="19"/>
-        </w:rPr>
-      </w:pPr>
-      <w:r>
-        <w:rPr>
-          <w:rFonts w:ascii="Consolas" w:hAnsi="Consolas" w:cs="Consolas"/>
-          <w:color w:val="000000"/>
-          <w:sz w:val="19"/>
-          <w:szCs w:val="19"/>
-        </w:rPr>
-        <w:t xml:space="preserve"> [</w:t>
-      </w:r>
-      <w:proofErr w:type="gramStart"/>
-      <w:r>
-        <w:rPr>
-          <w:rFonts w:ascii="Consolas" w:hAnsi="Consolas" w:cs="Consolas"/>
-          <w:color w:val="000000"/>
-          <w:sz w:val="19"/>
-          <w:szCs w:val="19"/>
-        </w:rPr>
-        <w:t xml:space="preserve">NOME]   </w:t>
-      </w:r>
-      <w:proofErr w:type="gramEnd"/>
-      <w:r>
-        <w:rPr>
-          <w:rFonts w:ascii="Consolas" w:hAnsi="Consolas" w:cs="Consolas"/>
-          <w:color w:val="000000"/>
-          <w:sz w:val="19"/>
-          <w:szCs w:val="19"/>
-        </w:rPr>
-        <w:t xml:space="preserve">      </w:t>
-      </w:r>
-      <w:proofErr w:type="spellStart"/>
-      <w:r>
-        <w:rPr>
-          <w:rFonts w:ascii="Consolas" w:hAnsi="Consolas" w:cs="Consolas"/>
-          <w:color w:val="000000"/>
-          <w:sz w:val="19"/>
-          <w:szCs w:val="19"/>
-        </w:rPr>
-        <w:t>varchar</w:t>
-      </w:r>
-      <w:proofErr w:type="spellEnd"/>
-      <w:r>
-        <w:rPr>
-          <w:rFonts w:ascii="Consolas" w:hAnsi="Consolas" w:cs="Consolas"/>
-          <w:color w:val="000000"/>
-          <w:sz w:val="19"/>
-          <w:szCs w:val="19"/>
-        </w:rPr>
-        <w:t>(200) NOT NULL ,</w:t>
-      </w:r>
-    </w:p>
-    <w:p>
-      <w:pPr>
-        <w:autoSpaceDE w:val="0"/>
-        <w:autoSpaceDN w:val="0"/>
-        <w:adjustRightInd w:val="0"/>
-        <w:spacing w:after="0" w:line="240" w:lineRule="auto"/>
-        <w:rPr>
-          <w:rFonts w:ascii="Consolas" w:hAnsi="Consolas" w:cs="Consolas"/>
-          <w:color w:val="000000"/>
-          <w:sz w:val="19"/>
-          <w:szCs w:val="19"/>
-        </w:rPr>
-      </w:pPr>
-      <w:r>
-        <w:rPr>
-          <w:rFonts w:ascii="Consolas" w:hAnsi="Consolas" w:cs="Consolas"/>
-          <w:color w:val="000000"/>
-          <w:sz w:val="19"/>
-          <w:szCs w:val="19"/>
-        </w:rPr>
-        <w:t xml:space="preserve"> [</w:t>
-      </w:r>
-      <w:proofErr w:type="gramStart"/>
-      <w:r>
-        <w:rPr>
-          <w:rFonts w:ascii="Consolas" w:hAnsi="Consolas" w:cs="Consolas"/>
-          <w:color w:val="000000"/>
-          <w:sz w:val="19"/>
-          <w:szCs w:val="19"/>
-        </w:rPr>
-        <w:t xml:space="preserve">EMAIL]   </w:t>
-      </w:r>
-      <w:proofErr w:type="gramEnd"/>
-      <w:r>
-        <w:rPr>
-          <w:rFonts w:ascii="Consolas" w:hAnsi="Consolas" w:cs="Consolas"/>
-          <w:color w:val="000000"/>
-          <w:sz w:val="19"/>
-          <w:szCs w:val="19"/>
-        </w:rPr>
-        <w:t xml:space="preserve">     </w:t>
-      </w:r>
-      <w:proofErr w:type="spellStart"/>
-      <w:r>
-        <w:rPr>
-          <w:rFonts w:ascii="Consolas" w:hAnsi="Consolas" w:cs="Consolas"/>
-          <w:color w:val="000000"/>
-          <w:sz w:val="19"/>
-          <w:szCs w:val="19"/>
-        </w:rPr>
-        <w:t>varchar</w:t>
-      </w:r>
-      <w:proofErr w:type="spellEnd"/>
-      <w:r>
-        <w:rPr>
-          <w:rFonts w:ascii="Consolas" w:hAnsi="Consolas" w:cs="Consolas"/>
-          <w:color w:val="000000"/>
-          <w:sz w:val="19"/>
-          <w:szCs w:val="19"/>
-        </w:rPr>
-        <w:t>(200) NOT NULL ,</w:t>
-      </w:r>
-    </w:p>
-    <w:p>
-      <w:pPr>
-        <w:autoSpaceDE w:val="0"/>
-        <w:autoSpaceDN w:val="0"/>
-        <w:adjustRightInd w:val="0"/>
-        <w:spacing w:after="0" w:line="240" w:lineRule="auto"/>
-        <w:rPr>
-          <w:rFonts w:ascii="Consolas" w:hAnsi="Consolas" w:cs="Consolas"/>
-          <w:color w:val="000000"/>
-          <w:sz w:val="19"/>
-          <w:szCs w:val="19"/>
-        </w:rPr>
-      </w:pPr>
-      <w:r>
-        <w:rPr>
-          <w:rFonts w:ascii="Consolas" w:hAnsi="Consolas" w:cs="Consolas"/>
-          <w:color w:val="000000"/>
-          <w:sz w:val="19"/>
-          <w:szCs w:val="19"/>
-        </w:rPr>
-        <w:t xml:space="preserve"> [</w:t>
-      </w:r>
-      <w:proofErr w:type="gramStart"/>
-      <w:r>
-        <w:rPr>
-          <w:rFonts w:ascii="Consolas" w:hAnsi="Consolas" w:cs="Consolas"/>
-          <w:color w:val="000000"/>
-          <w:sz w:val="19"/>
-          <w:szCs w:val="19"/>
-        </w:rPr>
-        <w:t xml:space="preserve">TELEFONE]   </w:t>
-      </w:r>
-      <w:proofErr w:type="gramEnd"/>
-      <w:r>
-        <w:rPr>
-          <w:rFonts w:ascii="Consolas" w:hAnsi="Consolas" w:cs="Consolas"/>
-          <w:color w:val="000000"/>
-          <w:sz w:val="19"/>
-          <w:szCs w:val="19"/>
-        </w:rPr>
-        <w:t xml:space="preserve">  </w:t>
-      </w:r>
-      <w:proofErr w:type="spellStart"/>
-      <w:r>
-        <w:rPr>
-          <w:rFonts w:ascii="Consolas" w:hAnsi="Consolas" w:cs="Consolas"/>
-          <w:color w:val="000000"/>
-          <w:sz w:val="19"/>
-          <w:szCs w:val="19"/>
-        </w:rPr>
-        <w:t>varchar</w:t>
-      </w:r>
-      <w:proofErr w:type="spellEnd"/>
-      <w:r>
-        <w:rPr>
-          <w:rFonts w:ascii="Consolas" w:hAnsi="Consolas" w:cs="Consolas"/>
-          <w:color w:val="000000"/>
-          <w:sz w:val="19"/>
-          <w:szCs w:val="19"/>
-        </w:rPr>
-        <w:t>(50) NOT NULL ,</w:t>
-      </w:r>
-    </w:p>
-    <w:p>
-      <w:pPr>
-        <w:autoSpaceDE w:val="0"/>
-        <w:autoSpaceDN w:val="0"/>
-        <w:adjustRightInd w:val="0"/>
-        <w:spacing w:after="0" w:line="240" w:lineRule="auto"/>
-        <w:rPr>
-          <w:rFonts w:ascii="Consolas" w:hAnsi="Consolas" w:cs="Consolas"/>
-          <w:color w:val="000000"/>
-          <w:sz w:val="19"/>
-          <w:szCs w:val="19"/>
-        </w:rPr>
-      </w:pPr>
-      <w:r>
-        <w:rPr>
-          <w:rFonts w:ascii="Consolas" w:hAnsi="Consolas" w:cs="Consolas"/>
-          <w:color w:val="000000"/>
-          <w:sz w:val="19"/>
-          <w:szCs w:val="19"/>
-        </w:rPr>
-        <w:t xml:space="preserve"> [ID_CATEGORIA] </w:t>
-      </w:r>
-      <w:proofErr w:type="spellStart"/>
-      <w:r>
-        <w:rPr>
-          <w:rFonts w:ascii="Consolas" w:hAnsi="Consolas" w:cs="Consolas"/>
-          <w:color w:val="000000"/>
-          <w:sz w:val="19"/>
-          <w:szCs w:val="19"/>
-        </w:rPr>
-        <w:t>int</w:t>
-      </w:r>
-      <w:proofErr w:type="spellEnd"/>
-      <w:r>
-        <w:rPr>
-          <w:rFonts w:ascii="Consolas" w:hAnsi="Consolas" w:cs="Consolas"/>
-          <w:color w:val="000000"/>
-          <w:sz w:val="19"/>
-          <w:szCs w:val="19"/>
-        </w:rPr>
-        <w:t xml:space="preserve"> NOT NULL </w:t>
+        <w:t xml:space="preserve"> [USER_ID]      int NOT NULL ,</w:t>
+      </w:r>
+    </w:p>
+    <w:p>
+      <w:pPr>
+        <w:autoSpaceDE w:val="0"/>
+        <w:autoSpaceDN w:val="0"/>
+        <w:adjustRightInd w:val="0"/>
+        <w:spacing w:after="0" w:line="240" w:lineRule="auto"/>
+        <w:rPr>
+          <w:rFonts w:ascii="Consolas" w:hAnsi="Consolas" w:cs="Consolas"/>
+          <w:color w:val="000000"/>
+          <w:sz w:val="19"/>
+          <w:szCs w:val="19"/>
+        </w:rPr>
+      </w:pPr>
+      <w:r>
+        <w:rPr>
+          <w:rFonts w:ascii="Consolas" w:hAnsi="Consolas" w:cs="Consolas"/>
+          <w:color w:val="000000"/>
+          <w:sz w:val="19"/>
+          <w:szCs w:val="19"/>
+        </w:rPr>
+        <w:t xml:space="preserve"> [NOME]         varchar(200) NOT NULL ,</w:t>
+      </w:r>
+    </w:p>
+    <w:p>
+      <w:pPr>
+        <w:autoSpaceDE w:val="0"/>
+        <w:autoSpaceDN w:val="0"/>
+        <w:adjustRightInd w:val="0"/>
+        <w:spacing w:after="0" w:line="240" w:lineRule="auto"/>
+        <w:rPr>
+          <w:rFonts w:ascii="Consolas" w:hAnsi="Consolas" w:cs="Consolas"/>
+          <w:color w:val="000000"/>
+          <w:sz w:val="19"/>
+          <w:szCs w:val="19"/>
+        </w:rPr>
+      </w:pPr>
+      <w:r>
+        <w:rPr>
+          <w:rFonts w:ascii="Consolas" w:hAnsi="Consolas" w:cs="Consolas"/>
+          <w:color w:val="000000"/>
+          <w:sz w:val="19"/>
+          <w:szCs w:val="19"/>
+        </w:rPr>
+        <w:t xml:space="preserve"> [EMAIL]        varchar(200) NOT NULL ,</w:t>
+      </w:r>
+    </w:p>
+    <w:p>
+      <w:pPr>
+        <w:autoSpaceDE w:val="0"/>
+        <w:autoSpaceDN w:val="0"/>
+        <w:adjustRightInd w:val="0"/>
+        <w:spacing w:after="0" w:line="240" w:lineRule="auto"/>
+        <w:rPr>
+          <w:rFonts w:ascii="Consolas" w:hAnsi="Consolas" w:cs="Consolas"/>
+          <w:color w:val="000000"/>
+          <w:sz w:val="19"/>
+          <w:szCs w:val="19"/>
+        </w:rPr>
+      </w:pPr>
+      <w:r>
+        <w:rPr>
+          <w:rFonts w:ascii="Consolas" w:hAnsi="Consolas" w:cs="Consolas"/>
+          <w:color w:val="000000"/>
+          <w:sz w:val="19"/>
+          <w:szCs w:val="19"/>
+        </w:rPr>
+        <w:t xml:space="preserve"> [TELEFONE]     varchar(50) NOT NULL ,</w:t>
+      </w:r>
+    </w:p>
+    <w:p>
+      <w:pPr>
+        <w:autoSpaceDE w:val="0"/>
+        <w:autoSpaceDN w:val="0"/>
+        <w:adjustRightInd w:val="0"/>
+        <w:spacing w:after="0" w:line="240" w:lineRule="auto"/>
+        <w:rPr>
+          <w:rFonts w:ascii="Consolas" w:hAnsi="Consolas" w:cs="Consolas"/>
+          <w:color w:val="000000"/>
+          <w:sz w:val="19"/>
+          <w:szCs w:val="19"/>
+        </w:rPr>
+      </w:pPr>
+      <w:r>
+        <w:rPr>
+          <w:rFonts w:ascii="Consolas" w:hAnsi="Consolas" w:cs="Consolas"/>
+          <w:color w:val="000000"/>
+          <w:sz w:val="19"/>
+          <w:szCs w:val="19"/>
+        </w:rPr>
+        <w:t xml:space="preserve"> [ID_CATEGORIA] int NOT NULL </w:t>
       </w:r>
     </w:p>
     <w:p>
@@ -9281,9 +8576,26 @@
           <w:sz w:val="19"/>
           <w:szCs w:val="19"/>
         </w:rPr>
-        <w:t>'</w:t>
-      </w:r>
-      <w:proofErr w:type="spellStart"/>
+        <w:t>'admin'</w:t>
+      </w:r>
+      <w:r>
+        <w:rPr>
+          <w:rFonts w:ascii="Consolas" w:hAnsi="Consolas" w:cs="Consolas"/>
+          <w:color w:val="808080"/>
+          <w:sz w:val="19"/>
+          <w:szCs w:val="19"/>
+        </w:rPr>
+        <w:t>,</w:t>
+      </w:r>
+      <w:r>
+        <w:rPr>
+          <w:rFonts w:ascii="Consolas" w:hAnsi="Consolas" w:cs="Consolas"/>
+          <w:color w:val="000000"/>
+          <w:sz w:val="19"/>
+          <w:szCs w:val="19"/>
+        </w:rPr>
+        <w:t xml:space="preserve"> </w:t>
+      </w:r>
       <w:r>
         <w:rPr>
           <w:rFonts w:ascii="Consolas" w:hAnsi="Consolas" w:cs="Consolas"/>
@@ -9291,64 +8603,7 @@
           <w:sz w:val="19"/>
           <w:szCs w:val="19"/>
         </w:rPr>
-        <w:t>admin</w:t>
-      </w:r>
-      <w:proofErr w:type="spellEnd"/>
-      <w:r>
-        <w:rPr>
-          <w:rFonts w:ascii="Consolas" w:hAnsi="Consolas" w:cs="Consolas"/>
-          <w:color w:val="FF0000"/>
-          <w:sz w:val="19"/>
-          <w:szCs w:val="19"/>
-        </w:rPr>
-        <w:t>'</w:t>
-      </w:r>
-      <w:r>
-        <w:rPr>
-          <w:rFonts w:ascii="Consolas" w:hAnsi="Consolas" w:cs="Consolas"/>
-          <w:color w:val="808080"/>
-          <w:sz w:val="19"/>
-          <w:szCs w:val="19"/>
-        </w:rPr>
-        <w:t>,</w:t>
-      </w:r>
-      <w:r>
-        <w:rPr>
-          <w:rFonts w:ascii="Consolas" w:hAnsi="Consolas" w:cs="Consolas"/>
-          <w:color w:val="000000"/>
-          <w:sz w:val="19"/>
-          <w:szCs w:val="19"/>
-        </w:rPr>
-        <w:t xml:space="preserve"> </w:t>
-      </w:r>
-      <w:r>
-        <w:rPr>
-          <w:rFonts w:ascii="Consolas" w:hAnsi="Consolas" w:cs="Consolas"/>
-          <w:color w:val="FF0000"/>
-          <w:sz w:val="19"/>
-          <w:szCs w:val="19"/>
-        </w:rPr>
-        <w:t>'</w:t>
-      </w:r>
-      <w:proofErr w:type="spellStart"/>
-      <w:r>
-        <w:rPr>
-          <w:rFonts w:ascii="Consolas" w:hAnsi="Consolas" w:cs="Consolas"/>
-          <w:color w:val="FF0000"/>
-          <w:sz w:val="19"/>
-          <w:szCs w:val="19"/>
-        </w:rPr>
-        <w:t>admin</w:t>
-      </w:r>
-      <w:proofErr w:type="spellEnd"/>
-      <w:r>
-        <w:rPr>
-          <w:rFonts w:ascii="Consolas" w:hAnsi="Consolas" w:cs="Consolas"/>
-          <w:color w:val="FF0000"/>
-          <w:sz w:val="19"/>
-          <w:szCs w:val="19"/>
-        </w:rPr>
-        <w:t>'</w:t>
+        <w:t>'admin'</w:t>
       </w:r>
       <w:r>
         <w:rPr>

</xml_diff>

<commit_message>
Contador de tarefas a funcionar
</commit_message>
<xml_diff>
--- a/scriptsbd/AdminSysDB.docx
+++ b/scriptsbd/AdminSysDB.docx
@@ -123,8 +123,29 @@
           <w:sz w:val="19"/>
           <w:szCs w:val="19"/>
         </w:rPr>
-        <w:t xml:space="preserve">[ID]       </w:t>
-      </w:r>
+        <w:t>[</w:t>
+      </w:r>
+      <w:proofErr w:type="gramStart"/>
+      <w:r>
+        <w:rPr>
+          <w:rFonts w:ascii="Consolas" w:hAnsi="Consolas" w:cs="Consolas"/>
+          <w:color w:val="000000"/>
+          <w:sz w:val="19"/>
+          <w:szCs w:val="19"/>
+        </w:rPr>
+        <w:t xml:space="preserve">ID]   </w:t>
+      </w:r>
+      <w:proofErr w:type="gramEnd"/>
+      <w:r>
+        <w:rPr>
+          <w:rFonts w:ascii="Consolas" w:hAnsi="Consolas" w:cs="Consolas"/>
+          <w:color w:val="000000"/>
+          <w:sz w:val="19"/>
+          <w:szCs w:val="19"/>
+        </w:rPr>
+        <w:t xml:space="preserve">    </w:t>
+      </w:r>
+      <w:proofErr w:type="spellStart"/>
       <w:r>
         <w:rPr>
           <w:rFonts w:ascii="Consolas" w:hAnsi="Consolas" w:cs="Consolas"/>
@@ -134,6 +155,7 @@
         </w:rPr>
         <w:t>int</w:t>
       </w:r>
+      <w:proofErr w:type="spellEnd"/>
       <w:r>
         <w:rPr>
           <w:rFonts w:ascii="Consolas" w:hAnsi="Consolas" w:cs="Consolas"/>
@@ -301,6 +323,8 @@
         </w:rPr>
         <w:t xml:space="preserve">[USERNAME] </w:t>
       </w:r>
+      <w:proofErr w:type="spellStart"/>
+      <w:proofErr w:type="gramStart"/>
       <w:r>
         <w:rPr>
           <w:rFonts w:ascii="Consolas" w:hAnsi="Consolas" w:cs="Consolas"/>
@@ -310,6 +334,7 @@
         </w:rPr>
         <w:t>varchar</w:t>
       </w:r>
+      <w:proofErr w:type="spellEnd"/>
       <w:r>
         <w:rPr>
           <w:rFonts w:ascii="Consolas" w:hAnsi="Consolas" w:cs="Consolas"/>
@@ -319,6 +344,7 @@
         </w:rPr>
         <w:t>(</w:t>
       </w:r>
+      <w:proofErr w:type="gramEnd"/>
       <w:r>
         <w:rPr>
           <w:rFonts w:ascii="Consolas" w:hAnsi="Consolas" w:cs="Consolas"/>
@@ -414,6 +440,8 @@
         </w:rPr>
         <w:t xml:space="preserve">[PASSWORD] </w:t>
       </w:r>
+      <w:proofErr w:type="spellStart"/>
+      <w:proofErr w:type="gramStart"/>
       <w:r>
         <w:rPr>
           <w:rFonts w:ascii="Consolas" w:hAnsi="Consolas" w:cs="Consolas"/>
@@ -423,6 +451,7 @@
         </w:rPr>
         <w:t>varchar</w:t>
       </w:r>
+      <w:proofErr w:type="spellEnd"/>
       <w:r>
         <w:rPr>
           <w:rFonts w:ascii="Consolas" w:hAnsi="Consolas" w:cs="Consolas"/>
@@ -432,6 +461,7 @@
         </w:rPr>
         <w:t>(</w:t>
       </w:r>
+      <w:proofErr w:type="gramEnd"/>
       <w:r>
         <w:rPr>
           <w:rFonts w:ascii="Consolas" w:hAnsi="Consolas" w:cs="Consolas"/>
@@ -672,8 +702,29 @@
           <w:sz w:val="19"/>
           <w:szCs w:val="19"/>
         </w:rPr>
-        <w:t xml:space="preserve"> [ID]      </w:t>
-      </w:r>
+        <w:t xml:space="preserve"> [</w:t>
+      </w:r>
+      <w:proofErr w:type="gramStart"/>
+      <w:r>
+        <w:rPr>
+          <w:rFonts w:ascii="Consolas" w:hAnsi="Consolas" w:cs="Consolas"/>
+          <w:color w:val="000000"/>
+          <w:sz w:val="19"/>
+          <w:szCs w:val="19"/>
+        </w:rPr>
+        <w:t xml:space="preserve">ID]   </w:t>
+      </w:r>
+      <w:proofErr w:type="gramEnd"/>
+      <w:r>
+        <w:rPr>
+          <w:rFonts w:ascii="Consolas" w:hAnsi="Consolas" w:cs="Consolas"/>
+          <w:color w:val="000000"/>
+          <w:sz w:val="19"/>
+          <w:szCs w:val="19"/>
+        </w:rPr>
+        <w:t xml:space="preserve">   </w:t>
+      </w:r>
+      <w:proofErr w:type="spellStart"/>
       <w:r>
         <w:rPr>
           <w:rFonts w:ascii="Consolas" w:hAnsi="Consolas" w:cs="Consolas"/>
@@ -683,6 +734,7 @@
         </w:rPr>
         <w:t>int</w:t>
       </w:r>
+      <w:proofErr w:type="spellEnd"/>
       <w:r>
         <w:rPr>
           <w:rFonts w:ascii="Consolas" w:hAnsi="Consolas" w:cs="Consolas"/>
@@ -850,6 +902,7 @@
         </w:rPr>
         <w:t xml:space="preserve"> [USER_ID] </w:t>
       </w:r>
+      <w:proofErr w:type="spellStart"/>
       <w:r>
         <w:rPr>
           <w:rFonts w:ascii="Consolas" w:hAnsi="Consolas" w:cs="Consolas"/>
@@ -859,6 +912,7 @@
         </w:rPr>
         <w:t>int</w:t>
       </w:r>
+      <w:proofErr w:type="spellEnd"/>
       <w:r>
         <w:rPr>
           <w:rFonts w:ascii="Consolas" w:hAnsi="Consolas" w:cs="Consolas"/>
@@ -886,6 +940,7 @@
         </w:rPr>
         <w:t xml:space="preserve"> </w:t>
       </w:r>
+      <w:proofErr w:type="gramStart"/>
       <w:r>
         <w:rPr>
           <w:rFonts w:ascii="Consolas" w:hAnsi="Consolas" w:cs="Consolas"/>
@@ -913,29 +968,51 @@
         </w:rPr>
         <w:t>,</w:t>
       </w:r>
-    </w:p>
-    <w:p>
-      <w:pPr>
-        <w:autoSpaceDE w:val="0"/>
-        <w:autoSpaceDN w:val="0"/>
-        <w:adjustRightInd w:val="0"/>
-        <w:spacing w:after="0" w:line="240" w:lineRule="auto"/>
-        <w:rPr>
-          <w:rFonts w:ascii="Consolas" w:hAnsi="Consolas" w:cs="Consolas"/>
-          <w:color w:val="000000"/>
-          <w:sz w:val="19"/>
-          <w:szCs w:val="19"/>
-        </w:rPr>
-      </w:pPr>
-      <w:r>
-        <w:rPr>
-          <w:rFonts w:ascii="Consolas" w:hAnsi="Consolas" w:cs="Consolas"/>
-          <w:color w:val="000000"/>
-          <w:sz w:val="19"/>
-          <w:szCs w:val="19"/>
-        </w:rPr>
-        <w:t xml:space="preserve"> [NOME]    </w:t>
-      </w:r>
+      <w:proofErr w:type="gramEnd"/>
+    </w:p>
+    <w:p>
+      <w:pPr>
+        <w:autoSpaceDE w:val="0"/>
+        <w:autoSpaceDN w:val="0"/>
+        <w:adjustRightInd w:val="0"/>
+        <w:spacing w:after="0" w:line="240" w:lineRule="auto"/>
+        <w:rPr>
+          <w:rFonts w:ascii="Consolas" w:hAnsi="Consolas" w:cs="Consolas"/>
+          <w:color w:val="000000"/>
+          <w:sz w:val="19"/>
+          <w:szCs w:val="19"/>
+        </w:rPr>
+      </w:pPr>
+      <w:r>
+        <w:rPr>
+          <w:rFonts w:ascii="Consolas" w:hAnsi="Consolas" w:cs="Consolas"/>
+          <w:color w:val="000000"/>
+          <w:sz w:val="19"/>
+          <w:szCs w:val="19"/>
+        </w:rPr>
+        <w:t xml:space="preserve"> [</w:t>
+      </w:r>
+      <w:proofErr w:type="gramStart"/>
+      <w:r>
+        <w:rPr>
+          <w:rFonts w:ascii="Consolas" w:hAnsi="Consolas" w:cs="Consolas"/>
+          <w:color w:val="000000"/>
+          <w:sz w:val="19"/>
+          <w:szCs w:val="19"/>
+        </w:rPr>
+        <w:t xml:space="preserve">NOME]   </w:t>
+      </w:r>
+      <w:proofErr w:type="gramEnd"/>
+      <w:r>
+        <w:rPr>
+          <w:rFonts w:ascii="Consolas" w:hAnsi="Consolas" w:cs="Consolas"/>
+          <w:color w:val="000000"/>
+          <w:sz w:val="19"/>
+          <w:szCs w:val="19"/>
+        </w:rPr>
+        <w:t xml:space="preserve"> </w:t>
+      </w:r>
+      <w:proofErr w:type="spellStart"/>
       <w:r>
         <w:rPr>
           <w:rFonts w:ascii="Consolas" w:hAnsi="Consolas" w:cs="Consolas"/>
@@ -945,6 +1022,7 @@
         </w:rPr>
         <w:t>varchar</w:t>
       </w:r>
+      <w:proofErr w:type="spellEnd"/>
       <w:r>
         <w:rPr>
           <w:rFonts w:ascii="Consolas" w:hAnsi="Consolas" w:cs="Consolas"/>
@@ -1441,8 +1519,19 @@
           <w:sz w:val="19"/>
           <w:szCs w:val="19"/>
         </w:rPr>
-        <w:t xml:space="preserve">[ID]  </w:t>
-      </w:r>
+        <w:t>[</w:t>
+      </w:r>
+      <w:proofErr w:type="gramStart"/>
+      <w:r>
+        <w:rPr>
+          <w:rFonts w:ascii="Consolas" w:hAnsi="Consolas" w:cs="Consolas"/>
+          <w:color w:val="000000"/>
+          <w:sz w:val="19"/>
+          <w:szCs w:val="19"/>
+        </w:rPr>
+        <w:t xml:space="preserve">ID]  </w:t>
+      </w:r>
+      <w:proofErr w:type="spellStart"/>
       <w:r>
         <w:rPr>
           <w:rFonts w:ascii="Consolas" w:hAnsi="Consolas" w:cs="Consolas"/>
@@ -1452,6 +1541,8 @@
         </w:rPr>
         <w:t>int</w:t>
       </w:r>
+      <w:proofErr w:type="spellEnd"/>
+      <w:proofErr w:type="gramEnd"/>
       <w:r>
         <w:rPr>
           <w:rFonts w:ascii="Consolas" w:hAnsi="Consolas" w:cs="Consolas"/>
@@ -1572,8 +1663,20 @@
           <w:sz w:val="19"/>
           <w:szCs w:val="19"/>
         </w:rPr>
-        <w:t xml:space="preserve">[USER_ID]   </w:t>
-      </w:r>
+        <w:t>[USER_</w:t>
+      </w:r>
+      <w:proofErr w:type="gramStart"/>
+      <w:r>
+        <w:rPr>
+          <w:rFonts w:ascii="Consolas" w:hAnsi="Consolas" w:cs="Consolas"/>
+          <w:color w:val="000000"/>
+          <w:sz w:val="19"/>
+          <w:szCs w:val="19"/>
+        </w:rPr>
+        <w:t xml:space="preserve">ID]   </w:t>
+      </w:r>
+      <w:proofErr w:type="spellStart"/>
+      <w:proofErr w:type="gramEnd"/>
       <w:r>
         <w:rPr>
           <w:rFonts w:ascii="Consolas" w:hAnsi="Consolas" w:cs="Consolas"/>
@@ -1583,6 +1686,7 @@
         </w:rPr>
         <w:t>int</w:t>
       </w:r>
+      <w:proofErr w:type="spellEnd"/>
       <w:r>
         <w:rPr>
           <w:rFonts w:ascii="Consolas" w:hAnsi="Consolas" w:cs="Consolas"/>
@@ -1660,6 +1764,8 @@
         </w:rPr>
         <w:t xml:space="preserve">[DESCRICAO] </w:t>
       </w:r>
+      <w:proofErr w:type="spellStart"/>
+      <w:proofErr w:type="gramStart"/>
       <w:r>
         <w:rPr>
           <w:rFonts w:ascii="Consolas" w:hAnsi="Consolas" w:cs="Consolas"/>
@@ -1669,6 +1775,7 @@
         </w:rPr>
         <w:t>varchar</w:t>
       </w:r>
+      <w:proofErr w:type="spellEnd"/>
       <w:r>
         <w:rPr>
           <w:rFonts w:ascii="Consolas" w:hAnsi="Consolas" w:cs="Consolas"/>
@@ -1678,6 +1785,7 @@
         </w:rPr>
         <w:t>(</w:t>
       </w:r>
+      <w:proofErr w:type="gramEnd"/>
       <w:r>
         <w:rPr>
           <w:rFonts w:ascii="Consolas" w:hAnsi="Consolas" w:cs="Consolas"/>
@@ -1771,8 +1879,29 @@
           <w:sz w:val="19"/>
           <w:szCs w:val="19"/>
         </w:rPr>
-        <w:t xml:space="preserve">[VALOR]     </w:t>
-      </w:r>
+        <w:t>[</w:t>
+      </w:r>
+      <w:proofErr w:type="gramStart"/>
+      <w:r>
+        <w:rPr>
+          <w:rFonts w:ascii="Consolas" w:hAnsi="Consolas" w:cs="Consolas"/>
+          <w:color w:val="000000"/>
+          <w:sz w:val="19"/>
+          <w:szCs w:val="19"/>
+        </w:rPr>
+        <w:t xml:space="preserve">VALOR]   </w:t>
+      </w:r>
+      <w:proofErr w:type="gramEnd"/>
+      <w:r>
+        <w:rPr>
+          <w:rFonts w:ascii="Consolas" w:hAnsi="Consolas" w:cs="Consolas"/>
+          <w:color w:val="000000"/>
+          <w:sz w:val="19"/>
+          <w:szCs w:val="19"/>
+        </w:rPr>
+        <w:t xml:space="preserve">  </w:t>
+      </w:r>
+      <w:proofErr w:type="spellStart"/>
       <w:r>
         <w:rPr>
           <w:rFonts w:ascii="Consolas" w:hAnsi="Consolas" w:cs="Consolas"/>
@@ -1782,6 +1911,7 @@
         </w:rPr>
         <w:t>float</w:t>
       </w:r>
+      <w:proofErr w:type="spellEnd"/>
       <w:r>
         <w:rPr>
           <w:rFonts w:ascii="Consolas" w:hAnsi="Consolas" w:cs="Consolas"/>
@@ -1857,8 +1987,29 @@
           <w:sz w:val="19"/>
           <w:szCs w:val="19"/>
         </w:rPr>
-        <w:t xml:space="preserve">[DATA]      </w:t>
-      </w:r>
+        <w:t>[</w:t>
+      </w:r>
+      <w:proofErr w:type="gramStart"/>
+      <w:r>
+        <w:rPr>
+          <w:rFonts w:ascii="Consolas" w:hAnsi="Consolas" w:cs="Consolas"/>
+          <w:color w:val="000000"/>
+          <w:sz w:val="19"/>
+          <w:szCs w:val="19"/>
+        </w:rPr>
+        <w:t xml:space="preserve">DATA]   </w:t>
+      </w:r>
+      <w:proofErr w:type="gramEnd"/>
+      <w:r>
+        <w:rPr>
+          <w:rFonts w:ascii="Consolas" w:hAnsi="Consolas" w:cs="Consolas"/>
+          <w:color w:val="000000"/>
+          <w:sz w:val="19"/>
+          <w:szCs w:val="19"/>
+        </w:rPr>
+        <w:t xml:space="preserve">   </w:t>
+      </w:r>
+      <w:proofErr w:type="spellStart"/>
       <w:r>
         <w:rPr>
           <w:rFonts w:ascii="Consolas" w:hAnsi="Consolas" w:cs="Consolas"/>
@@ -1868,6 +2019,7 @@
         </w:rPr>
         <w:t>datetime</w:t>
       </w:r>
+      <w:proofErr w:type="spellEnd"/>
       <w:r>
         <w:rPr>
           <w:rFonts w:ascii="Consolas" w:hAnsi="Consolas" w:cs="Consolas"/>
@@ -2323,8 +2475,20 @@
           <w:sz w:val="19"/>
           <w:szCs w:val="19"/>
         </w:rPr>
-        <w:t xml:space="preserve"> [ID]   </w:t>
-      </w:r>
+        <w:t xml:space="preserve"> [</w:t>
+      </w:r>
+      <w:proofErr w:type="gramStart"/>
+      <w:r>
+        <w:rPr>
+          <w:rFonts w:ascii="Consolas" w:hAnsi="Consolas" w:cs="Consolas"/>
+          <w:color w:val="000000"/>
+          <w:sz w:val="19"/>
+          <w:szCs w:val="19"/>
+        </w:rPr>
+        <w:t xml:space="preserve">ID]   </w:t>
+      </w:r>
+      <w:proofErr w:type="spellStart"/>
+      <w:proofErr w:type="gramEnd"/>
       <w:r>
         <w:rPr>
           <w:rFonts w:ascii="Consolas" w:hAnsi="Consolas" w:cs="Consolas"/>
@@ -2334,6 +2498,7 @@
         </w:rPr>
         <w:t>int</w:t>
       </w:r>
+      <w:proofErr w:type="spellEnd"/>
       <w:r>
         <w:rPr>
           <w:rFonts w:ascii="Consolas" w:hAnsi="Consolas" w:cs="Consolas"/>
@@ -2474,6 +2639,8 @@
         </w:rPr>
         <w:t xml:space="preserve"> [TIPO] </w:t>
       </w:r>
+      <w:proofErr w:type="spellStart"/>
+      <w:proofErr w:type="gramStart"/>
       <w:r>
         <w:rPr>
           <w:rFonts w:ascii="Consolas" w:hAnsi="Consolas" w:cs="Consolas"/>
@@ -2483,6 +2650,7 @@
         </w:rPr>
         <w:t>varchar</w:t>
       </w:r>
+      <w:proofErr w:type="spellEnd"/>
       <w:r>
         <w:rPr>
           <w:rFonts w:ascii="Consolas" w:hAnsi="Consolas" w:cs="Consolas"/>
@@ -2492,6 +2660,7 @@
         </w:rPr>
         <w:t>(</w:t>
       </w:r>
+      <w:proofErr w:type="gramEnd"/>
       <w:r>
         <w:rPr>
           <w:rFonts w:ascii="Consolas" w:hAnsi="Consolas" w:cs="Consolas"/>
@@ -2869,8 +3038,29 @@
           <w:szCs w:val="19"/>
         </w:rPr>
         <w:lastRenderedPageBreak/>
-        <w:t xml:space="preserve"> [ID]                </w:t>
-      </w:r>
+        <w:t xml:space="preserve"> [</w:t>
+      </w:r>
+      <w:proofErr w:type="gramStart"/>
+      <w:r>
+        <w:rPr>
+          <w:rFonts w:ascii="Consolas" w:hAnsi="Consolas" w:cs="Consolas"/>
+          <w:color w:val="000000"/>
+          <w:sz w:val="19"/>
+          <w:szCs w:val="19"/>
+        </w:rPr>
+        <w:t xml:space="preserve">ID]   </w:t>
+      </w:r>
+      <w:proofErr w:type="gramEnd"/>
+      <w:r>
+        <w:rPr>
+          <w:rFonts w:ascii="Consolas" w:hAnsi="Consolas" w:cs="Consolas"/>
+          <w:color w:val="000000"/>
+          <w:sz w:val="19"/>
+          <w:szCs w:val="19"/>
+        </w:rPr>
+        <w:t xml:space="preserve">             </w:t>
+      </w:r>
+      <w:proofErr w:type="spellStart"/>
       <w:r>
         <w:rPr>
           <w:rFonts w:ascii="Consolas" w:hAnsi="Consolas" w:cs="Consolas"/>
@@ -2880,6 +3070,7 @@
         </w:rPr>
         <w:t>int</w:t>
       </w:r>
+      <w:proofErr w:type="spellEnd"/>
       <w:r>
         <w:rPr>
           <w:rFonts w:ascii="Consolas" w:hAnsi="Consolas" w:cs="Consolas"/>
@@ -3045,8 +3236,29 @@
           <w:sz w:val="19"/>
           <w:szCs w:val="19"/>
         </w:rPr>
-        <w:t xml:space="preserve"> [USER_ID]           </w:t>
-      </w:r>
+        <w:t xml:space="preserve"> [USER_</w:t>
+      </w:r>
+      <w:proofErr w:type="gramStart"/>
+      <w:r>
+        <w:rPr>
+          <w:rFonts w:ascii="Consolas" w:hAnsi="Consolas" w:cs="Consolas"/>
+          <w:color w:val="000000"/>
+          <w:sz w:val="19"/>
+          <w:szCs w:val="19"/>
+        </w:rPr>
+        <w:t xml:space="preserve">ID]   </w:t>
+      </w:r>
+      <w:proofErr w:type="gramEnd"/>
+      <w:r>
+        <w:rPr>
+          <w:rFonts w:ascii="Consolas" w:hAnsi="Consolas" w:cs="Consolas"/>
+          <w:color w:val="000000"/>
+          <w:sz w:val="19"/>
+          <w:szCs w:val="19"/>
+        </w:rPr>
+        <w:t xml:space="preserve">        </w:t>
+      </w:r>
+      <w:proofErr w:type="spellStart"/>
       <w:r>
         <w:rPr>
           <w:rFonts w:ascii="Consolas" w:hAnsi="Consolas" w:cs="Consolas"/>
@@ -3056,6 +3268,7 @@
         </w:rPr>
         <w:t>int</w:t>
       </w:r>
+      <w:proofErr w:type="spellEnd"/>
       <w:r>
         <w:rPr>
           <w:rFonts w:ascii="Consolas" w:hAnsi="Consolas" w:cs="Consolas"/>
@@ -3133,6 +3346,7 @@
         </w:rPr>
         <w:t xml:space="preserve"> [TIPO_INVESTIMENTO] </w:t>
       </w:r>
+      <w:proofErr w:type="spellStart"/>
       <w:r>
         <w:rPr>
           <w:rFonts w:ascii="Consolas" w:hAnsi="Consolas" w:cs="Consolas"/>
@@ -3142,6 +3356,7 @@
         </w:rPr>
         <w:t>int</w:t>
       </w:r>
+      <w:proofErr w:type="spellEnd"/>
       <w:r>
         <w:rPr>
           <w:rFonts w:ascii="Consolas" w:hAnsi="Consolas" w:cs="Consolas"/>
@@ -3169,6 +3384,7 @@
         </w:rPr>
         <w:t xml:space="preserve"> </w:t>
       </w:r>
+      <w:proofErr w:type="gramStart"/>
       <w:r>
         <w:rPr>
           <w:rFonts w:ascii="Consolas" w:hAnsi="Consolas" w:cs="Consolas"/>
@@ -3196,29 +3412,51 @@
         </w:rPr>
         <w:t>,</w:t>
       </w:r>
-    </w:p>
-    <w:p>
-      <w:pPr>
-        <w:autoSpaceDE w:val="0"/>
-        <w:autoSpaceDN w:val="0"/>
-        <w:adjustRightInd w:val="0"/>
-        <w:spacing w:after="0" w:line="240" w:lineRule="auto"/>
-        <w:rPr>
-          <w:rFonts w:ascii="Consolas" w:hAnsi="Consolas" w:cs="Consolas"/>
-          <w:color w:val="000000"/>
-          <w:sz w:val="19"/>
-          <w:szCs w:val="19"/>
-        </w:rPr>
-      </w:pPr>
-      <w:r>
-        <w:rPr>
-          <w:rFonts w:ascii="Consolas" w:hAnsi="Consolas" w:cs="Consolas"/>
-          <w:color w:val="000000"/>
-          <w:sz w:val="19"/>
-          <w:szCs w:val="19"/>
-        </w:rPr>
-        <w:t xml:space="preserve"> [DESCRICAO]         </w:t>
-      </w:r>
+      <w:proofErr w:type="gramEnd"/>
+    </w:p>
+    <w:p>
+      <w:pPr>
+        <w:autoSpaceDE w:val="0"/>
+        <w:autoSpaceDN w:val="0"/>
+        <w:adjustRightInd w:val="0"/>
+        <w:spacing w:after="0" w:line="240" w:lineRule="auto"/>
+        <w:rPr>
+          <w:rFonts w:ascii="Consolas" w:hAnsi="Consolas" w:cs="Consolas"/>
+          <w:color w:val="000000"/>
+          <w:sz w:val="19"/>
+          <w:szCs w:val="19"/>
+        </w:rPr>
+      </w:pPr>
+      <w:r>
+        <w:rPr>
+          <w:rFonts w:ascii="Consolas" w:hAnsi="Consolas" w:cs="Consolas"/>
+          <w:color w:val="000000"/>
+          <w:sz w:val="19"/>
+          <w:szCs w:val="19"/>
+        </w:rPr>
+        <w:t xml:space="preserve"> [</w:t>
+      </w:r>
+      <w:proofErr w:type="gramStart"/>
+      <w:r>
+        <w:rPr>
+          <w:rFonts w:ascii="Consolas" w:hAnsi="Consolas" w:cs="Consolas"/>
+          <w:color w:val="000000"/>
+          <w:sz w:val="19"/>
+          <w:szCs w:val="19"/>
+        </w:rPr>
+        <w:t xml:space="preserve">DESCRICAO]   </w:t>
+      </w:r>
+      <w:proofErr w:type="gramEnd"/>
+      <w:r>
+        <w:rPr>
+          <w:rFonts w:ascii="Consolas" w:hAnsi="Consolas" w:cs="Consolas"/>
+          <w:color w:val="000000"/>
+          <w:sz w:val="19"/>
+          <w:szCs w:val="19"/>
+        </w:rPr>
+        <w:t xml:space="preserve">      </w:t>
+      </w:r>
+      <w:proofErr w:type="spellStart"/>
       <w:r>
         <w:rPr>
           <w:rFonts w:ascii="Consolas" w:hAnsi="Consolas" w:cs="Consolas"/>
@@ -3228,6 +3466,7 @@
         </w:rPr>
         <w:t>varchar</w:t>
       </w:r>
+      <w:proofErr w:type="spellEnd"/>
       <w:r>
         <w:rPr>
           <w:rFonts w:ascii="Consolas" w:hAnsi="Consolas" w:cs="Consolas"/>
@@ -3330,8 +3569,20 @@
           <w:sz w:val="19"/>
           <w:szCs w:val="19"/>
         </w:rPr>
-        <w:t xml:space="preserve"> [VALOR_INVESTIDO]   </w:t>
-      </w:r>
+        <w:t xml:space="preserve"> [VALOR_</w:t>
+      </w:r>
+      <w:proofErr w:type="gramStart"/>
+      <w:r>
+        <w:rPr>
+          <w:rFonts w:ascii="Consolas" w:hAnsi="Consolas" w:cs="Consolas"/>
+          <w:color w:val="000000"/>
+          <w:sz w:val="19"/>
+          <w:szCs w:val="19"/>
+        </w:rPr>
+        <w:t xml:space="preserve">INVESTIDO]   </w:t>
+      </w:r>
+      <w:proofErr w:type="spellStart"/>
+      <w:proofErr w:type="gramEnd"/>
       <w:r>
         <w:rPr>
           <w:rFonts w:ascii="Consolas" w:hAnsi="Consolas" w:cs="Consolas"/>
@@ -3341,6 +3592,7 @@
         </w:rPr>
         <w:t>float</w:t>
       </w:r>
+      <w:proofErr w:type="spellEnd"/>
       <w:r>
         <w:rPr>
           <w:rFonts w:ascii="Consolas" w:hAnsi="Consolas" w:cs="Consolas"/>
@@ -3416,8 +3668,29 @@
           <w:sz w:val="19"/>
           <w:szCs w:val="19"/>
         </w:rPr>
-        <w:t xml:space="preserve"> [VALOR_TOTAL]       </w:t>
-      </w:r>
+        <w:t xml:space="preserve"> [VALOR_</w:t>
+      </w:r>
+      <w:proofErr w:type="gramStart"/>
+      <w:r>
+        <w:rPr>
+          <w:rFonts w:ascii="Consolas" w:hAnsi="Consolas" w:cs="Consolas"/>
+          <w:color w:val="000000"/>
+          <w:sz w:val="19"/>
+          <w:szCs w:val="19"/>
+        </w:rPr>
+        <w:t xml:space="preserve">TOTAL]   </w:t>
+      </w:r>
+      <w:proofErr w:type="gramEnd"/>
+      <w:r>
+        <w:rPr>
+          <w:rFonts w:ascii="Consolas" w:hAnsi="Consolas" w:cs="Consolas"/>
+          <w:color w:val="000000"/>
+          <w:sz w:val="19"/>
+          <w:szCs w:val="19"/>
+        </w:rPr>
+        <w:t xml:space="preserve">    </w:t>
+      </w:r>
+      <w:proofErr w:type="spellStart"/>
       <w:r>
         <w:rPr>
           <w:rFonts w:ascii="Consolas" w:hAnsi="Consolas" w:cs="Consolas"/>
@@ -3427,6 +3700,7 @@
         </w:rPr>
         <w:t>float</w:t>
       </w:r>
+      <w:proofErr w:type="spellEnd"/>
       <w:r>
         <w:rPr>
           <w:rFonts w:ascii="Consolas" w:hAnsi="Consolas" w:cs="Consolas"/>
@@ -4120,8 +4394,29 @@
           <w:sz w:val="19"/>
           <w:szCs w:val="19"/>
         </w:rPr>
-        <w:t xml:space="preserve">[ID]      </w:t>
-      </w:r>
+        <w:t>[</w:t>
+      </w:r>
+      <w:proofErr w:type="gramStart"/>
+      <w:r>
+        <w:rPr>
+          <w:rFonts w:ascii="Consolas" w:hAnsi="Consolas" w:cs="Consolas"/>
+          <w:color w:val="000000"/>
+          <w:sz w:val="19"/>
+          <w:szCs w:val="19"/>
+        </w:rPr>
+        <w:t xml:space="preserve">ID]   </w:t>
+      </w:r>
+      <w:proofErr w:type="gramEnd"/>
+      <w:r>
+        <w:rPr>
+          <w:rFonts w:ascii="Consolas" w:hAnsi="Consolas" w:cs="Consolas"/>
+          <w:color w:val="000000"/>
+          <w:sz w:val="19"/>
+          <w:szCs w:val="19"/>
+        </w:rPr>
+        <w:t xml:space="preserve">   </w:t>
+      </w:r>
+      <w:proofErr w:type="spellStart"/>
       <w:r>
         <w:rPr>
           <w:rFonts w:ascii="Consolas" w:hAnsi="Consolas" w:cs="Consolas"/>
@@ -4131,6 +4426,7 @@
         </w:rPr>
         <w:t>int</w:t>
       </w:r>
+      <w:proofErr w:type="spellEnd"/>
       <w:r>
         <w:rPr>
           <w:rFonts w:ascii="Consolas" w:hAnsi="Consolas" w:cs="Consolas"/>
@@ -4298,6 +4594,7 @@
         </w:rPr>
         <w:t xml:space="preserve">[USER_ID] </w:t>
       </w:r>
+      <w:proofErr w:type="spellStart"/>
       <w:r>
         <w:rPr>
           <w:rFonts w:ascii="Consolas" w:hAnsi="Consolas" w:cs="Consolas"/>
@@ -4307,6 +4604,7 @@
         </w:rPr>
         <w:t>int</w:t>
       </w:r>
+      <w:proofErr w:type="spellEnd"/>
       <w:r>
         <w:rPr>
           <w:rFonts w:ascii="Consolas" w:hAnsi="Consolas" w:cs="Consolas"/>
@@ -4334,6 +4632,7 @@
         </w:rPr>
         <w:t xml:space="preserve"> </w:t>
       </w:r>
+      <w:proofErr w:type="gramStart"/>
       <w:r>
         <w:rPr>
           <w:rFonts w:ascii="Consolas" w:hAnsi="Consolas" w:cs="Consolas"/>
@@ -4361,29 +4660,51 @@
         </w:rPr>
         <w:t>,</w:t>
       </w:r>
-    </w:p>
-    <w:p>
-      <w:pPr>
-        <w:autoSpaceDE w:val="0"/>
-        <w:autoSpaceDN w:val="0"/>
-        <w:adjustRightInd w:val="0"/>
-        <w:spacing w:after="0" w:line="240" w:lineRule="auto"/>
-        <w:rPr>
-          <w:rFonts w:ascii="Consolas" w:hAnsi="Consolas" w:cs="Consolas"/>
-          <w:color w:val="000000"/>
-          <w:sz w:val="19"/>
-          <w:szCs w:val="19"/>
-        </w:rPr>
-      </w:pPr>
-      <w:r>
-        <w:rPr>
-          <w:rFonts w:ascii="Consolas" w:hAnsi="Consolas" w:cs="Consolas"/>
-          <w:color w:val="000000"/>
-          <w:sz w:val="19"/>
-          <w:szCs w:val="19"/>
-        </w:rPr>
-        <w:t xml:space="preserve">[NOME]    </w:t>
-      </w:r>
+      <w:proofErr w:type="gramEnd"/>
+    </w:p>
+    <w:p>
+      <w:pPr>
+        <w:autoSpaceDE w:val="0"/>
+        <w:autoSpaceDN w:val="0"/>
+        <w:adjustRightInd w:val="0"/>
+        <w:spacing w:after="0" w:line="240" w:lineRule="auto"/>
+        <w:rPr>
+          <w:rFonts w:ascii="Consolas" w:hAnsi="Consolas" w:cs="Consolas"/>
+          <w:color w:val="000000"/>
+          <w:sz w:val="19"/>
+          <w:szCs w:val="19"/>
+        </w:rPr>
+      </w:pPr>
+      <w:r>
+        <w:rPr>
+          <w:rFonts w:ascii="Consolas" w:hAnsi="Consolas" w:cs="Consolas"/>
+          <w:color w:val="000000"/>
+          <w:sz w:val="19"/>
+          <w:szCs w:val="19"/>
+        </w:rPr>
+        <w:t>[</w:t>
+      </w:r>
+      <w:proofErr w:type="gramStart"/>
+      <w:r>
+        <w:rPr>
+          <w:rFonts w:ascii="Consolas" w:hAnsi="Consolas" w:cs="Consolas"/>
+          <w:color w:val="000000"/>
+          <w:sz w:val="19"/>
+          <w:szCs w:val="19"/>
+        </w:rPr>
+        <w:t xml:space="preserve">NOME]   </w:t>
+      </w:r>
+      <w:proofErr w:type="gramEnd"/>
+      <w:r>
+        <w:rPr>
+          <w:rFonts w:ascii="Consolas" w:hAnsi="Consolas" w:cs="Consolas"/>
+          <w:color w:val="000000"/>
+          <w:sz w:val="19"/>
+          <w:szCs w:val="19"/>
+        </w:rPr>
+        <w:t xml:space="preserve"> </w:t>
+      </w:r>
+      <w:proofErr w:type="spellStart"/>
       <w:r>
         <w:rPr>
           <w:rFonts w:ascii="Consolas" w:hAnsi="Consolas" w:cs="Consolas"/>
@@ -4393,6 +4714,7 @@
         </w:rPr>
         <w:t>varchar</w:t>
       </w:r>
+      <w:proofErr w:type="spellEnd"/>
       <w:r>
         <w:rPr>
           <w:rFonts w:ascii="Consolas" w:hAnsi="Consolas" w:cs="Consolas"/>
@@ -4497,6 +4819,7 @@
         </w:rPr>
         <w:t xml:space="preserve">[SALARIO] </w:t>
       </w:r>
+      <w:proofErr w:type="spellStart"/>
       <w:r>
         <w:rPr>
           <w:rFonts w:ascii="Consolas" w:hAnsi="Consolas" w:cs="Consolas"/>
@@ -4506,6 +4829,7 @@
         </w:rPr>
         <w:t>float</w:t>
       </w:r>
+      <w:proofErr w:type="spellEnd"/>
       <w:r>
         <w:rPr>
           <w:rFonts w:ascii="Consolas" w:hAnsi="Consolas" w:cs="Consolas"/>
@@ -4533,6 +4857,7 @@
         </w:rPr>
         <w:t xml:space="preserve"> </w:t>
       </w:r>
+      <w:proofErr w:type="gramStart"/>
       <w:r>
         <w:rPr>
           <w:rFonts w:ascii="Consolas" w:hAnsi="Consolas" w:cs="Consolas"/>
@@ -4560,29 +4885,42 @@
         </w:rPr>
         <w:t>,</w:t>
       </w:r>
-    </w:p>
-    <w:p>
-      <w:pPr>
-        <w:autoSpaceDE w:val="0"/>
-        <w:autoSpaceDN w:val="0"/>
-        <w:adjustRightInd w:val="0"/>
-        <w:spacing w:after="0" w:line="240" w:lineRule="auto"/>
-        <w:rPr>
-          <w:rFonts w:ascii="Consolas" w:hAnsi="Consolas" w:cs="Consolas"/>
-          <w:color w:val="000000"/>
-          <w:sz w:val="19"/>
-          <w:szCs w:val="19"/>
-        </w:rPr>
-      </w:pPr>
-      <w:r>
-        <w:rPr>
-          <w:rFonts w:ascii="Consolas" w:hAnsi="Consolas" w:cs="Consolas"/>
-          <w:color w:val="000000"/>
-          <w:sz w:val="19"/>
-          <w:szCs w:val="19"/>
-        </w:rPr>
-        <w:t xml:space="preserve">[CARGO]   </w:t>
-      </w:r>
+      <w:proofErr w:type="gramEnd"/>
+    </w:p>
+    <w:p>
+      <w:pPr>
+        <w:autoSpaceDE w:val="0"/>
+        <w:autoSpaceDN w:val="0"/>
+        <w:adjustRightInd w:val="0"/>
+        <w:spacing w:after="0" w:line="240" w:lineRule="auto"/>
+        <w:rPr>
+          <w:rFonts w:ascii="Consolas" w:hAnsi="Consolas" w:cs="Consolas"/>
+          <w:color w:val="000000"/>
+          <w:sz w:val="19"/>
+          <w:szCs w:val="19"/>
+        </w:rPr>
+      </w:pPr>
+      <w:r>
+        <w:rPr>
+          <w:rFonts w:ascii="Consolas" w:hAnsi="Consolas" w:cs="Consolas"/>
+          <w:color w:val="000000"/>
+          <w:sz w:val="19"/>
+          <w:szCs w:val="19"/>
+        </w:rPr>
+        <w:t>[</w:t>
+      </w:r>
+      <w:proofErr w:type="gramStart"/>
+      <w:r>
+        <w:rPr>
+          <w:rFonts w:ascii="Consolas" w:hAnsi="Consolas" w:cs="Consolas"/>
+          <w:color w:val="000000"/>
+          <w:sz w:val="19"/>
+          <w:szCs w:val="19"/>
+        </w:rPr>
+        <w:t xml:space="preserve">CARGO]   </w:t>
+      </w:r>
+      <w:proofErr w:type="spellStart"/>
+      <w:proofErr w:type="gramEnd"/>
       <w:r>
         <w:rPr>
           <w:rFonts w:ascii="Consolas" w:hAnsi="Consolas" w:cs="Consolas"/>
@@ -4592,6 +4930,7 @@
         </w:rPr>
         <w:t>varchar</w:t>
       </w:r>
+      <w:proofErr w:type="spellEnd"/>
       <w:r>
         <w:rPr>
           <w:rFonts w:ascii="Consolas" w:hAnsi="Consolas" w:cs="Consolas"/>
@@ -5097,8 +5436,29 @@
           <w:sz w:val="19"/>
           <w:szCs w:val="19"/>
         </w:rPr>
-        <w:t xml:space="preserve">[ID]        </w:t>
-      </w:r>
+        <w:t>[</w:t>
+      </w:r>
+      <w:proofErr w:type="gramStart"/>
+      <w:r>
+        <w:rPr>
+          <w:rFonts w:ascii="Consolas" w:hAnsi="Consolas" w:cs="Consolas"/>
+          <w:color w:val="000000"/>
+          <w:sz w:val="19"/>
+          <w:szCs w:val="19"/>
+        </w:rPr>
+        <w:t xml:space="preserve">ID]   </w:t>
+      </w:r>
+      <w:proofErr w:type="gramEnd"/>
+      <w:r>
+        <w:rPr>
+          <w:rFonts w:ascii="Consolas" w:hAnsi="Consolas" w:cs="Consolas"/>
+          <w:color w:val="000000"/>
+          <w:sz w:val="19"/>
+          <w:szCs w:val="19"/>
+        </w:rPr>
+        <w:t xml:space="preserve">     </w:t>
+      </w:r>
+      <w:proofErr w:type="spellStart"/>
       <w:r>
         <w:rPr>
           <w:rFonts w:ascii="Consolas" w:hAnsi="Consolas" w:cs="Consolas"/>
@@ -5108,6 +5468,7 @@
         </w:rPr>
         <w:t>int</w:t>
       </w:r>
+      <w:proofErr w:type="spellEnd"/>
       <w:r>
         <w:rPr>
           <w:rFonts w:ascii="Consolas" w:hAnsi="Consolas" w:cs="Consolas"/>
@@ -5273,8 +5634,20 @@
           <w:sz w:val="19"/>
           <w:szCs w:val="19"/>
         </w:rPr>
-        <w:t xml:space="preserve">[USER_ID]   </w:t>
-      </w:r>
+        <w:t>[USER_</w:t>
+      </w:r>
+      <w:proofErr w:type="gramStart"/>
+      <w:r>
+        <w:rPr>
+          <w:rFonts w:ascii="Consolas" w:hAnsi="Consolas" w:cs="Consolas"/>
+          <w:color w:val="000000"/>
+          <w:sz w:val="19"/>
+          <w:szCs w:val="19"/>
+        </w:rPr>
+        <w:t xml:space="preserve">ID]   </w:t>
+      </w:r>
+      <w:proofErr w:type="spellStart"/>
+      <w:proofErr w:type="gramEnd"/>
       <w:r>
         <w:rPr>
           <w:rFonts w:ascii="Consolas" w:hAnsi="Consolas" w:cs="Consolas"/>
@@ -5284,6 +5657,7 @@
         </w:rPr>
         <w:t>int</w:t>
       </w:r>
+      <w:proofErr w:type="spellEnd"/>
       <w:r>
         <w:rPr>
           <w:rFonts w:ascii="Consolas" w:hAnsi="Consolas" w:cs="Consolas"/>
@@ -5361,6 +5735,8 @@
         </w:rPr>
         <w:t xml:space="preserve">[DESCRICAO] </w:t>
       </w:r>
+      <w:proofErr w:type="spellStart"/>
+      <w:proofErr w:type="gramStart"/>
       <w:r>
         <w:rPr>
           <w:rFonts w:ascii="Consolas" w:hAnsi="Consolas" w:cs="Consolas"/>
@@ -5370,6 +5746,7 @@
         </w:rPr>
         <w:t>varchar</w:t>
       </w:r>
+      <w:proofErr w:type="spellEnd"/>
       <w:r>
         <w:rPr>
           <w:rFonts w:ascii="Consolas" w:hAnsi="Consolas" w:cs="Consolas"/>
@@ -5379,6 +5756,7 @@
         </w:rPr>
         <w:t>(</w:t>
       </w:r>
+      <w:proofErr w:type="gramEnd"/>
       <w:r>
         <w:rPr>
           <w:rFonts w:ascii="Consolas" w:hAnsi="Consolas" w:cs="Consolas"/>
@@ -5472,8 +5850,29 @@
           <w:sz w:val="19"/>
           <w:szCs w:val="19"/>
         </w:rPr>
-        <w:t xml:space="preserve">[VALOR]     </w:t>
-      </w:r>
+        <w:t>[</w:t>
+      </w:r>
+      <w:proofErr w:type="gramStart"/>
+      <w:r>
+        <w:rPr>
+          <w:rFonts w:ascii="Consolas" w:hAnsi="Consolas" w:cs="Consolas"/>
+          <w:color w:val="000000"/>
+          <w:sz w:val="19"/>
+          <w:szCs w:val="19"/>
+        </w:rPr>
+        <w:t xml:space="preserve">VALOR]   </w:t>
+      </w:r>
+      <w:proofErr w:type="gramEnd"/>
+      <w:r>
+        <w:rPr>
+          <w:rFonts w:ascii="Consolas" w:hAnsi="Consolas" w:cs="Consolas"/>
+          <w:color w:val="000000"/>
+          <w:sz w:val="19"/>
+          <w:szCs w:val="19"/>
+        </w:rPr>
+        <w:t xml:space="preserve">  </w:t>
+      </w:r>
+      <w:proofErr w:type="spellStart"/>
       <w:r>
         <w:rPr>
           <w:rFonts w:ascii="Consolas" w:hAnsi="Consolas" w:cs="Consolas"/>
@@ -5483,6 +5882,7 @@
         </w:rPr>
         <w:t>float</w:t>
       </w:r>
+      <w:proofErr w:type="spellEnd"/>
       <w:r>
         <w:rPr>
           <w:rFonts w:ascii="Consolas" w:hAnsi="Consolas" w:cs="Consolas"/>
@@ -5540,8 +5940,29 @@
           <w:sz w:val="19"/>
           <w:szCs w:val="19"/>
         </w:rPr>
-        <w:t xml:space="preserve">[DATA]      </w:t>
-      </w:r>
+        <w:t>[</w:t>
+      </w:r>
+      <w:proofErr w:type="gramStart"/>
+      <w:r>
+        <w:rPr>
+          <w:rFonts w:ascii="Consolas" w:hAnsi="Consolas" w:cs="Consolas"/>
+          <w:color w:val="000000"/>
+          <w:sz w:val="19"/>
+          <w:szCs w:val="19"/>
+        </w:rPr>
+        <w:t xml:space="preserve">DATA]   </w:t>
+      </w:r>
+      <w:proofErr w:type="gramEnd"/>
+      <w:r>
+        <w:rPr>
+          <w:rFonts w:ascii="Consolas" w:hAnsi="Consolas" w:cs="Consolas"/>
+          <w:color w:val="000000"/>
+          <w:sz w:val="19"/>
+          <w:szCs w:val="19"/>
+        </w:rPr>
+        <w:t xml:space="preserve">   </w:t>
+      </w:r>
+      <w:proofErr w:type="spellStart"/>
       <w:r>
         <w:rPr>
           <w:rFonts w:ascii="Consolas" w:hAnsi="Consolas" w:cs="Consolas"/>
@@ -5551,6 +5972,7 @@
         </w:rPr>
         <w:t>datetime</w:t>
       </w:r>
+      <w:proofErr w:type="spellEnd"/>
       <w:r>
         <w:rPr>
           <w:rFonts w:ascii="Consolas" w:hAnsi="Consolas" w:cs="Consolas"/>
@@ -5998,8 +6420,29 @@
           <w:sz w:val="19"/>
           <w:szCs w:val="19"/>
         </w:rPr>
-        <w:t xml:space="preserve"> [ID]        </w:t>
-      </w:r>
+        <w:t xml:space="preserve"> [</w:t>
+      </w:r>
+      <w:proofErr w:type="gramStart"/>
+      <w:r>
+        <w:rPr>
+          <w:rFonts w:ascii="Consolas" w:hAnsi="Consolas" w:cs="Consolas"/>
+          <w:color w:val="000000"/>
+          <w:sz w:val="19"/>
+          <w:szCs w:val="19"/>
+        </w:rPr>
+        <w:t xml:space="preserve">ID]   </w:t>
+      </w:r>
+      <w:proofErr w:type="gramEnd"/>
+      <w:r>
+        <w:rPr>
+          <w:rFonts w:ascii="Consolas" w:hAnsi="Consolas" w:cs="Consolas"/>
+          <w:color w:val="000000"/>
+          <w:sz w:val="19"/>
+          <w:szCs w:val="19"/>
+        </w:rPr>
+        <w:t xml:space="preserve">     </w:t>
+      </w:r>
+      <w:proofErr w:type="spellStart"/>
       <w:r>
         <w:rPr>
           <w:rFonts w:ascii="Consolas" w:hAnsi="Consolas" w:cs="Consolas"/>
@@ -6009,6 +6452,7 @@
         </w:rPr>
         <w:t>int</w:t>
       </w:r>
+      <w:proofErr w:type="spellEnd"/>
       <w:r>
         <w:rPr>
           <w:rFonts w:ascii="Consolas" w:hAnsi="Consolas" w:cs="Consolas"/>
@@ -6174,8 +6618,20 @@
           <w:sz w:val="19"/>
           <w:szCs w:val="19"/>
         </w:rPr>
-        <w:t xml:space="preserve"> [USER_ID]   </w:t>
-      </w:r>
+        <w:t xml:space="preserve"> [USER_</w:t>
+      </w:r>
+      <w:proofErr w:type="gramStart"/>
+      <w:r>
+        <w:rPr>
+          <w:rFonts w:ascii="Consolas" w:hAnsi="Consolas" w:cs="Consolas"/>
+          <w:color w:val="000000"/>
+          <w:sz w:val="19"/>
+          <w:szCs w:val="19"/>
+        </w:rPr>
+        <w:t xml:space="preserve">ID]   </w:t>
+      </w:r>
+      <w:proofErr w:type="spellStart"/>
+      <w:proofErr w:type="gramEnd"/>
       <w:r>
         <w:rPr>
           <w:rFonts w:ascii="Consolas" w:hAnsi="Consolas" w:cs="Consolas"/>
@@ -6185,6 +6641,7 @@
         </w:rPr>
         <w:t>int</w:t>
       </w:r>
+      <w:proofErr w:type="spellEnd"/>
       <w:r>
         <w:rPr>
           <w:rFonts w:ascii="Consolas" w:hAnsi="Consolas" w:cs="Consolas"/>
@@ -6262,6 +6719,8 @@
         </w:rPr>
         <w:t xml:space="preserve"> [DESCRICAO] </w:t>
       </w:r>
+      <w:proofErr w:type="spellStart"/>
+      <w:proofErr w:type="gramStart"/>
       <w:r>
         <w:rPr>
           <w:rFonts w:ascii="Consolas" w:hAnsi="Consolas" w:cs="Consolas"/>
@@ -6271,6 +6730,7 @@
         </w:rPr>
         <w:t>varchar</w:t>
       </w:r>
+      <w:proofErr w:type="spellEnd"/>
       <w:r>
         <w:rPr>
           <w:rFonts w:ascii="Consolas" w:hAnsi="Consolas" w:cs="Consolas"/>
@@ -6280,6 +6740,7 @@
         </w:rPr>
         <w:t>(</w:t>
       </w:r>
+      <w:proofErr w:type="gramEnd"/>
       <w:r>
         <w:rPr>
           <w:rFonts w:ascii="Consolas" w:hAnsi="Consolas" w:cs="Consolas"/>
@@ -6425,6 +6886,7 @@
         </w:rPr>
         <w:t xml:space="preserve"> [DATA_CONCLUSAO] </w:t>
       </w:r>
+      <w:proofErr w:type="spellStart"/>
       <w:r>
         <w:rPr>
           <w:rFonts w:ascii="Consolas" w:hAnsi="Consolas" w:cs="Consolas"/>
@@ -6437,6 +6899,16 @@
       <w:r>
         <w:rPr>
           <w:rFonts w:ascii="Consolas" w:hAnsi="Consolas" w:cs="Consolas"/>
+          <w:color w:val="0000FF"/>
+          <w:sz w:val="19"/>
+          <w:szCs w:val="19"/>
+        </w:rPr>
+        <w:t>time</w:t>
+      </w:r>
+      <w:proofErr w:type="spellEnd"/>
+      <w:r>
+        <w:rPr>
+          <w:rFonts w:ascii="Consolas" w:hAnsi="Consolas" w:cs="Consolas"/>
           <w:color w:val="000000"/>
           <w:sz w:val="19"/>
           <w:szCs w:val="19"/>
@@ -6862,8 +7334,29 @@
           <w:sz w:val="19"/>
           <w:szCs w:val="19"/>
         </w:rPr>
-        <w:t xml:space="preserve"> [ID]           </w:t>
-      </w:r>
+        <w:t xml:space="preserve"> [</w:t>
+      </w:r>
+      <w:proofErr w:type="gramStart"/>
+      <w:r>
+        <w:rPr>
+          <w:rFonts w:ascii="Consolas" w:hAnsi="Consolas" w:cs="Consolas"/>
+          <w:color w:val="000000"/>
+          <w:sz w:val="19"/>
+          <w:szCs w:val="19"/>
+        </w:rPr>
+        <w:t xml:space="preserve">ID]   </w:t>
+      </w:r>
+      <w:proofErr w:type="gramEnd"/>
+      <w:r>
+        <w:rPr>
+          <w:rFonts w:ascii="Consolas" w:hAnsi="Consolas" w:cs="Consolas"/>
+          <w:color w:val="000000"/>
+          <w:sz w:val="19"/>
+          <w:szCs w:val="19"/>
+        </w:rPr>
+        <w:t xml:space="preserve">        </w:t>
+      </w:r>
+      <w:proofErr w:type="spellStart"/>
       <w:r>
         <w:rPr>
           <w:rFonts w:ascii="Consolas" w:hAnsi="Consolas" w:cs="Consolas"/>
@@ -6873,6 +7366,7 @@
         </w:rPr>
         <w:t>int</w:t>
       </w:r>
+      <w:proofErr w:type="spellEnd"/>
       <w:r>
         <w:rPr>
           <w:rFonts w:ascii="Consolas" w:hAnsi="Consolas" w:cs="Consolas"/>
@@ -7038,8 +7532,29 @@
           <w:sz w:val="19"/>
           <w:szCs w:val="19"/>
         </w:rPr>
-        <w:t xml:space="preserve"> [USER_ID]      </w:t>
-      </w:r>
+        <w:t xml:space="preserve"> [USER_</w:t>
+      </w:r>
+      <w:proofErr w:type="gramStart"/>
+      <w:r>
+        <w:rPr>
+          <w:rFonts w:ascii="Consolas" w:hAnsi="Consolas" w:cs="Consolas"/>
+          <w:color w:val="000000"/>
+          <w:sz w:val="19"/>
+          <w:szCs w:val="19"/>
+        </w:rPr>
+        <w:t xml:space="preserve">ID]   </w:t>
+      </w:r>
+      <w:proofErr w:type="gramEnd"/>
+      <w:r>
+        <w:rPr>
+          <w:rFonts w:ascii="Consolas" w:hAnsi="Consolas" w:cs="Consolas"/>
+          <w:color w:val="000000"/>
+          <w:sz w:val="19"/>
+          <w:szCs w:val="19"/>
+        </w:rPr>
+        <w:t xml:space="preserve">   </w:t>
+      </w:r>
+      <w:proofErr w:type="spellStart"/>
       <w:r>
         <w:rPr>
           <w:rFonts w:ascii="Consolas" w:hAnsi="Consolas" w:cs="Consolas"/>
@@ -7049,6 +7564,7 @@
         </w:rPr>
         <w:t>int</w:t>
       </w:r>
+      <w:proofErr w:type="spellEnd"/>
       <w:r>
         <w:rPr>
           <w:rFonts w:ascii="Consolas" w:hAnsi="Consolas" w:cs="Consolas"/>
@@ -7124,8 +7640,29 @@
           <w:sz w:val="19"/>
           <w:szCs w:val="19"/>
         </w:rPr>
-        <w:t xml:space="preserve"> [PRODUTO]      </w:t>
-      </w:r>
+        <w:t xml:space="preserve"> [</w:t>
+      </w:r>
+      <w:proofErr w:type="gramStart"/>
+      <w:r>
+        <w:rPr>
+          <w:rFonts w:ascii="Consolas" w:hAnsi="Consolas" w:cs="Consolas"/>
+          <w:color w:val="000000"/>
+          <w:sz w:val="19"/>
+          <w:szCs w:val="19"/>
+        </w:rPr>
+        <w:t xml:space="preserve">PRODUTO]   </w:t>
+      </w:r>
+      <w:proofErr w:type="gramEnd"/>
+      <w:r>
+        <w:rPr>
+          <w:rFonts w:ascii="Consolas" w:hAnsi="Consolas" w:cs="Consolas"/>
+          <w:color w:val="000000"/>
+          <w:sz w:val="19"/>
+          <w:szCs w:val="19"/>
+        </w:rPr>
+        <w:t xml:space="preserve">   </w:t>
+      </w:r>
+      <w:proofErr w:type="spellStart"/>
       <w:r>
         <w:rPr>
           <w:rFonts w:ascii="Consolas" w:hAnsi="Consolas" w:cs="Consolas"/>
@@ -7135,6 +7672,7 @@
         </w:rPr>
         <w:t>varchar</w:t>
       </w:r>
+      <w:proofErr w:type="spellEnd"/>
       <w:r>
         <w:rPr>
           <w:rFonts w:ascii="Consolas" w:hAnsi="Consolas" w:cs="Consolas"/>
@@ -7237,8 +7775,20 @@
           <w:sz w:val="19"/>
           <w:szCs w:val="19"/>
         </w:rPr>
-        <w:t xml:space="preserve"> [QUANTIDADE]   </w:t>
-      </w:r>
+        <w:t xml:space="preserve"> [</w:t>
+      </w:r>
+      <w:proofErr w:type="gramStart"/>
+      <w:r>
+        <w:rPr>
+          <w:rFonts w:ascii="Consolas" w:hAnsi="Consolas" w:cs="Consolas"/>
+          <w:color w:val="000000"/>
+          <w:sz w:val="19"/>
+          <w:szCs w:val="19"/>
+        </w:rPr>
+        <w:t xml:space="preserve">QUANTIDADE]   </w:t>
+      </w:r>
+      <w:proofErr w:type="spellStart"/>
+      <w:proofErr w:type="gramEnd"/>
       <w:r>
         <w:rPr>
           <w:rFonts w:ascii="Consolas" w:hAnsi="Consolas" w:cs="Consolas"/>
@@ -7248,6 +7798,7 @@
         </w:rPr>
         <w:t>int</w:t>
       </w:r>
+      <w:proofErr w:type="spellEnd"/>
       <w:r>
         <w:rPr>
           <w:rFonts w:ascii="Consolas" w:hAnsi="Consolas" w:cs="Consolas"/>
@@ -7325,6 +7876,7 @@
         </w:rPr>
         <w:t xml:space="preserve"> [ID_CATEGORIA] </w:t>
       </w:r>
+      <w:proofErr w:type="spellStart"/>
       <w:r>
         <w:rPr>
           <w:rFonts w:ascii="Consolas" w:hAnsi="Consolas" w:cs="Consolas"/>
@@ -7334,6 +7886,7 @@
         </w:rPr>
         <w:t>int</w:t>
       </w:r>
+      <w:proofErr w:type="spellEnd"/>
       <w:r>
         <w:rPr>
           <w:rFonts w:ascii="Consolas" w:hAnsi="Consolas" w:cs="Consolas"/>
@@ -7361,6 +7914,7 @@
         </w:rPr>
         <w:t xml:space="preserve"> </w:t>
       </w:r>
+      <w:proofErr w:type="gramStart"/>
       <w:r>
         <w:rPr>
           <w:rFonts w:ascii="Consolas" w:hAnsi="Consolas" w:cs="Consolas"/>
@@ -7388,6 +7942,7 @@
         </w:rPr>
         <w:t>,</w:t>
       </w:r>
+      <w:proofErr w:type="gramEnd"/>
     </w:p>
     <w:p>
       <w:pPr>
@@ -7995,7 +8550,47 @@
           <w:sz w:val="19"/>
           <w:szCs w:val="19"/>
         </w:rPr>
-        <w:t xml:space="preserve"> [ID]           int IDENTITY (1, 1) NOT NULL </w:t>
+        <w:t xml:space="preserve"> [</w:t>
+      </w:r>
+      <w:proofErr w:type="gramStart"/>
+      <w:r>
+        <w:rPr>
+          <w:rFonts w:ascii="Consolas" w:hAnsi="Consolas" w:cs="Consolas"/>
+          <w:color w:val="000000"/>
+          <w:sz w:val="19"/>
+          <w:szCs w:val="19"/>
+        </w:rPr>
+        <w:t xml:space="preserve">ID]   </w:t>
+      </w:r>
+      <w:proofErr w:type="gramEnd"/>
+      <w:r>
+        <w:rPr>
+          <w:rFonts w:ascii="Consolas" w:hAnsi="Consolas" w:cs="Consolas"/>
+          <w:color w:val="000000"/>
+          <w:sz w:val="19"/>
+          <w:szCs w:val="19"/>
+        </w:rPr>
+        <w:t xml:space="preserve">        </w:t>
+      </w:r>
+      <w:proofErr w:type="spellStart"/>
+      <w:r>
+        <w:rPr>
+          <w:rFonts w:ascii="Consolas" w:hAnsi="Consolas" w:cs="Consolas"/>
+          <w:color w:val="000000"/>
+          <w:sz w:val="19"/>
+          <w:szCs w:val="19"/>
+        </w:rPr>
+        <w:t>int</w:t>
+      </w:r>
+      <w:proofErr w:type="spellEnd"/>
+      <w:r>
+        <w:rPr>
+          <w:rFonts w:ascii="Consolas" w:hAnsi="Consolas" w:cs="Consolas"/>
+          <w:color w:val="000000"/>
+          <w:sz w:val="19"/>
+          <w:szCs w:val="19"/>
+        </w:rPr>
+        <w:t xml:space="preserve"> IDENTITY (1, 1) NOT NULL </w:t>
       </w:r>
       <w:r>
         <w:rPr>
@@ -8036,99 +8631,279 @@
           <w:sz w:val="19"/>
           <w:szCs w:val="19"/>
         </w:rPr>
-        <w:t xml:space="preserve"> [USER_ID]      int NOT NULL ,</w:t>
-      </w:r>
-    </w:p>
-    <w:p>
-      <w:pPr>
-        <w:autoSpaceDE w:val="0"/>
-        <w:autoSpaceDN w:val="0"/>
-        <w:adjustRightInd w:val="0"/>
-        <w:spacing w:after="0" w:line="240" w:lineRule="auto"/>
-        <w:rPr>
-          <w:rFonts w:ascii="Consolas" w:hAnsi="Consolas" w:cs="Consolas"/>
-          <w:color w:val="000000"/>
-          <w:sz w:val="19"/>
-          <w:szCs w:val="19"/>
-        </w:rPr>
-      </w:pPr>
-      <w:r>
-        <w:rPr>
-          <w:rFonts w:ascii="Consolas" w:hAnsi="Consolas" w:cs="Consolas"/>
-          <w:color w:val="000000"/>
-          <w:sz w:val="19"/>
-          <w:szCs w:val="19"/>
-        </w:rPr>
-        <w:t xml:space="preserve"> [NOME]         varchar(200) NOT NULL ,</w:t>
-      </w:r>
-    </w:p>
-    <w:p>
-      <w:pPr>
-        <w:autoSpaceDE w:val="0"/>
-        <w:autoSpaceDN w:val="0"/>
-        <w:adjustRightInd w:val="0"/>
-        <w:spacing w:after="0" w:line="240" w:lineRule="auto"/>
-        <w:rPr>
-          <w:rFonts w:ascii="Consolas" w:hAnsi="Consolas" w:cs="Consolas"/>
-          <w:color w:val="000000"/>
-          <w:sz w:val="19"/>
-          <w:szCs w:val="19"/>
-        </w:rPr>
-      </w:pPr>
-      <w:r>
-        <w:rPr>
-          <w:rFonts w:ascii="Consolas" w:hAnsi="Consolas" w:cs="Consolas"/>
-          <w:color w:val="000000"/>
-          <w:sz w:val="19"/>
-          <w:szCs w:val="19"/>
-        </w:rPr>
-        <w:t xml:space="preserve"> [EMAIL]        varchar(200) NOT NULL ,</w:t>
-      </w:r>
-    </w:p>
-    <w:p>
-      <w:pPr>
-        <w:autoSpaceDE w:val="0"/>
-        <w:autoSpaceDN w:val="0"/>
-        <w:adjustRightInd w:val="0"/>
-        <w:spacing w:after="0" w:line="240" w:lineRule="auto"/>
-        <w:rPr>
-          <w:rFonts w:ascii="Consolas" w:hAnsi="Consolas" w:cs="Consolas"/>
-          <w:color w:val="000000"/>
-          <w:sz w:val="19"/>
-          <w:szCs w:val="19"/>
-        </w:rPr>
-      </w:pPr>
-      <w:r>
-        <w:rPr>
-          <w:rFonts w:ascii="Consolas" w:hAnsi="Consolas" w:cs="Consolas"/>
-          <w:color w:val="000000"/>
-          <w:sz w:val="19"/>
-          <w:szCs w:val="19"/>
-        </w:rPr>
-        <w:t xml:space="preserve"> [TELEFONE]     varchar(50) NOT NULL ,</w:t>
-      </w:r>
-    </w:p>
-    <w:p>
-      <w:pPr>
-        <w:autoSpaceDE w:val="0"/>
-        <w:autoSpaceDN w:val="0"/>
-        <w:adjustRightInd w:val="0"/>
-        <w:spacing w:after="0" w:line="240" w:lineRule="auto"/>
-        <w:rPr>
-          <w:rFonts w:ascii="Consolas" w:hAnsi="Consolas" w:cs="Consolas"/>
-          <w:color w:val="000000"/>
-          <w:sz w:val="19"/>
-          <w:szCs w:val="19"/>
-        </w:rPr>
-      </w:pPr>
-      <w:r>
-        <w:rPr>
-          <w:rFonts w:ascii="Consolas" w:hAnsi="Consolas" w:cs="Consolas"/>
-          <w:color w:val="000000"/>
-          <w:sz w:val="19"/>
-          <w:szCs w:val="19"/>
-        </w:rPr>
-        <w:t xml:space="preserve"> [ID_CATEGORIA] int NOT NULL </w:t>
+        <w:t xml:space="preserve"> [USER_</w:t>
+      </w:r>
+      <w:proofErr w:type="gramStart"/>
+      <w:r>
+        <w:rPr>
+          <w:rFonts w:ascii="Consolas" w:hAnsi="Consolas" w:cs="Consolas"/>
+          <w:color w:val="000000"/>
+          <w:sz w:val="19"/>
+          <w:szCs w:val="19"/>
+        </w:rPr>
+        <w:t xml:space="preserve">ID]   </w:t>
+      </w:r>
+      <w:proofErr w:type="gramEnd"/>
+      <w:r>
+        <w:rPr>
+          <w:rFonts w:ascii="Consolas" w:hAnsi="Consolas" w:cs="Consolas"/>
+          <w:color w:val="000000"/>
+          <w:sz w:val="19"/>
+          <w:szCs w:val="19"/>
+        </w:rPr>
+        <w:t xml:space="preserve">   </w:t>
+      </w:r>
+      <w:proofErr w:type="spellStart"/>
+      <w:r>
+        <w:rPr>
+          <w:rFonts w:ascii="Consolas" w:hAnsi="Consolas" w:cs="Consolas"/>
+          <w:color w:val="000000"/>
+          <w:sz w:val="19"/>
+          <w:szCs w:val="19"/>
+        </w:rPr>
+        <w:t>int</w:t>
+      </w:r>
+      <w:proofErr w:type="spellEnd"/>
+      <w:r>
+        <w:rPr>
+          <w:rFonts w:ascii="Consolas" w:hAnsi="Consolas" w:cs="Consolas"/>
+          <w:color w:val="000000"/>
+          <w:sz w:val="19"/>
+          <w:szCs w:val="19"/>
+        </w:rPr>
+        <w:t xml:space="preserve"> NOT NULL ,</w:t>
+      </w:r>
+    </w:p>
+    <w:p>
+      <w:pPr>
+        <w:autoSpaceDE w:val="0"/>
+        <w:autoSpaceDN w:val="0"/>
+        <w:adjustRightInd w:val="0"/>
+        <w:spacing w:after="0" w:line="240" w:lineRule="auto"/>
+        <w:rPr>
+          <w:rFonts w:ascii="Consolas" w:hAnsi="Consolas" w:cs="Consolas"/>
+          <w:color w:val="000000"/>
+          <w:sz w:val="19"/>
+          <w:szCs w:val="19"/>
+        </w:rPr>
+      </w:pPr>
+      <w:r>
+        <w:rPr>
+          <w:rFonts w:ascii="Consolas" w:hAnsi="Consolas" w:cs="Consolas"/>
+          <w:color w:val="000000"/>
+          <w:sz w:val="19"/>
+          <w:szCs w:val="19"/>
+        </w:rPr>
+        <w:t xml:space="preserve"> [</w:t>
+      </w:r>
+      <w:proofErr w:type="gramStart"/>
+      <w:r>
+        <w:rPr>
+          <w:rFonts w:ascii="Consolas" w:hAnsi="Consolas" w:cs="Consolas"/>
+          <w:color w:val="000000"/>
+          <w:sz w:val="19"/>
+          <w:szCs w:val="19"/>
+        </w:rPr>
+        <w:t xml:space="preserve">NOME]   </w:t>
+      </w:r>
+      <w:proofErr w:type="gramEnd"/>
+      <w:r>
+        <w:rPr>
+          <w:rFonts w:ascii="Consolas" w:hAnsi="Consolas" w:cs="Consolas"/>
+          <w:color w:val="000000"/>
+          <w:sz w:val="19"/>
+          <w:szCs w:val="19"/>
+        </w:rPr>
+        <w:t xml:space="preserve">      </w:t>
+      </w:r>
+      <w:proofErr w:type="spellStart"/>
+      <w:r>
+        <w:rPr>
+          <w:rFonts w:ascii="Consolas" w:hAnsi="Consolas" w:cs="Consolas"/>
+          <w:color w:val="000000"/>
+          <w:sz w:val="19"/>
+          <w:szCs w:val="19"/>
+        </w:rPr>
+        <w:t>varchar</w:t>
+      </w:r>
+      <w:proofErr w:type="spellEnd"/>
+      <w:r>
+        <w:rPr>
+          <w:rFonts w:ascii="Consolas" w:hAnsi="Consolas" w:cs="Consolas"/>
+          <w:color w:val="000000"/>
+          <w:sz w:val="19"/>
+          <w:szCs w:val="19"/>
+        </w:rPr>
+        <w:t>(200) NOT NULL ,</w:t>
+      </w:r>
+    </w:p>
+    <w:p>
+      <w:pPr>
+        <w:autoSpaceDE w:val="0"/>
+        <w:autoSpaceDN w:val="0"/>
+        <w:adjustRightInd w:val="0"/>
+        <w:spacing w:after="0" w:line="240" w:lineRule="auto"/>
+        <w:rPr>
+          <w:rFonts w:ascii="Consolas" w:hAnsi="Consolas" w:cs="Consolas"/>
+          <w:color w:val="000000"/>
+          <w:sz w:val="19"/>
+          <w:szCs w:val="19"/>
+        </w:rPr>
+      </w:pPr>
+      <w:r>
+        <w:rPr>
+          <w:rFonts w:ascii="Consolas" w:hAnsi="Consolas" w:cs="Consolas"/>
+          <w:color w:val="000000"/>
+          <w:sz w:val="19"/>
+          <w:szCs w:val="19"/>
+        </w:rPr>
+        <w:t xml:space="preserve"> [</w:t>
+      </w:r>
+      <w:proofErr w:type="gramStart"/>
+      <w:r>
+        <w:rPr>
+          <w:rFonts w:ascii="Consolas" w:hAnsi="Consolas" w:cs="Consolas"/>
+          <w:color w:val="000000"/>
+          <w:sz w:val="19"/>
+          <w:szCs w:val="19"/>
+        </w:rPr>
+        <w:t xml:space="preserve">EMAIL]   </w:t>
+      </w:r>
+      <w:proofErr w:type="gramEnd"/>
+      <w:r>
+        <w:rPr>
+          <w:rFonts w:ascii="Consolas" w:hAnsi="Consolas" w:cs="Consolas"/>
+          <w:color w:val="000000"/>
+          <w:sz w:val="19"/>
+          <w:szCs w:val="19"/>
+        </w:rPr>
+        <w:t xml:space="preserve">     </w:t>
+      </w:r>
+      <w:proofErr w:type="spellStart"/>
+      <w:r>
+        <w:rPr>
+          <w:rFonts w:ascii="Consolas" w:hAnsi="Consolas" w:cs="Consolas"/>
+          <w:color w:val="000000"/>
+          <w:sz w:val="19"/>
+          <w:szCs w:val="19"/>
+        </w:rPr>
+        <w:t>varchar</w:t>
+      </w:r>
+      <w:proofErr w:type="spellEnd"/>
+      <w:r>
+        <w:rPr>
+          <w:rFonts w:ascii="Consolas" w:hAnsi="Consolas" w:cs="Consolas"/>
+          <w:color w:val="000000"/>
+          <w:sz w:val="19"/>
+          <w:szCs w:val="19"/>
+        </w:rPr>
+        <w:t>(200) NOT NULL ,</w:t>
+      </w:r>
+    </w:p>
+    <w:p>
+      <w:pPr>
+        <w:autoSpaceDE w:val="0"/>
+        <w:autoSpaceDN w:val="0"/>
+        <w:adjustRightInd w:val="0"/>
+        <w:spacing w:after="0" w:line="240" w:lineRule="auto"/>
+        <w:rPr>
+          <w:rFonts w:ascii="Consolas" w:hAnsi="Consolas" w:cs="Consolas"/>
+          <w:color w:val="000000"/>
+          <w:sz w:val="19"/>
+          <w:szCs w:val="19"/>
+        </w:rPr>
+      </w:pPr>
+      <w:r>
+        <w:rPr>
+          <w:rFonts w:ascii="Consolas" w:hAnsi="Consolas" w:cs="Consolas"/>
+          <w:color w:val="000000"/>
+          <w:sz w:val="19"/>
+          <w:szCs w:val="19"/>
+        </w:rPr>
+        <w:t xml:space="preserve"> [</w:t>
+      </w:r>
+      <w:proofErr w:type="gramStart"/>
+      <w:r>
+        <w:rPr>
+          <w:rFonts w:ascii="Consolas" w:hAnsi="Consolas" w:cs="Consolas"/>
+          <w:color w:val="000000"/>
+          <w:sz w:val="19"/>
+          <w:szCs w:val="19"/>
+        </w:rPr>
+        <w:t xml:space="preserve">TELEFONE]   </w:t>
+      </w:r>
+      <w:proofErr w:type="gramEnd"/>
+      <w:r>
+        <w:rPr>
+          <w:rFonts w:ascii="Consolas" w:hAnsi="Consolas" w:cs="Consolas"/>
+          <w:color w:val="000000"/>
+          <w:sz w:val="19"/>
+          <w:szCs w:val="19"/>
+        </w:rPr>
+        <w:t xml:space="preserve">  </w:t>
+      </w:r>
+      <w:proofErr w:type="spellStart"/>
+      <w:r>
+        <w:rPr>
+          <w:rFonts w:ascii="Consolas" w:hAnsi="Consolas" w:cs="Consolas"/>
+          <w:color w:val="000000"/>
+          <w:sz w:val="19"/>
+          <w:szCs w:val="19"/>
+        </w:rPr>
+        <w:t>varchar</w:t>
+      </w:r>
+      <w:proofErr w:type="spellEnd"/>
+      <w:r>
+        <w:rPr>
+          <w:rFonts w:ascii="Consolas" w:hAnsi="Consolas" w:cs="Consolas"/>
+          <w:color w:val="000000"/>
+          <w:sz w:val="19"/>
+          <w:szCs w:val="19"/>
+        </w:rPr>
+        <w:t>(50) NOT NULL ,</w:t>
+      </w:r>
+    </w:p>
+    <w:p>
+      <w:pPr>
+        <w:autoSpaceDE w:val="0"/>
+        <w:autoSpaceDN w:val="0"/>
+        <w:adjustRightInd w:val="0"/>
+        <w:spacing w:after="0" w:line="240" w:lineRule="auto"/>
+        <w:rPr>
+          <w:rFonts w:ascii="Consolas" w:hAnsi="Consolas" w:cs="Consolas"/>
+          <w:color w:val="000000"/>
+          <w:sz w:val="19"/>
+          <w:szCs w:val="19"/>
+        </w:rPr>
+      </w:pPr>
+      <w:r>
+        <w:rPr>
+          <w:rFonts w:ascii="Consolas" w:hAnsi="Consolas" w:cs="Consolas"/>
+          <w:color w:val="000000"/>
+          <w:sz w:val="19"/>
+          <w:szCs w:val="19"/>
+        </w:rPr>
+        <w:t xml:space="preserve"> [ID_CATEGORIA] </w:t>
+      </w:r>
+      <w:proofErr w:type="spellStart"/>
+      <w:r>
+        <w:rPr>
+          <w:rFonts w:ascii="Consolas" w:hAnsi="Consolas" w:cs="Consolas"/>
+          <w:color w:val="000000"/>
+          <w:sz w:val="19"/>
+          <w:szCs w:val="19"/>
+        </w:rPr>
+        <w:t>int</w:t>
+      </w:r>
+      <w:proofErr w:type="spellEnd"/>
+      <w:r>
+        <w:rPr>
+          <w:rFonts w:ascii="Consolas" w:hAnsi="Consolas" w:cs="Consolas"/>
+          <w:color w:val="000000"/>
+          <w:sz w:val="19"/>
+          <w:szCs w:val="19"/>
+        </w:rPr>
+        <w:t xml:space="preserve"> NOT NULL </w:t>
       </w:r>
     </w:p>
     <w:p>
@@ -8576,7 +9351,27 @@
           <w:sz w:val="19"/>
           <w:szCs w:val="19"/>
         </w:rPr>
-        <w:t>'admin'</w:t>
+        <w:t>'</w:t>
+      </w:r>
+      <w:proofErr w:type="spellStart"/>
+      <w:r>
+        <w:rPr>
+          <w:rFonts w:ascii="Consolas" w:hAnsi="Consolas" w:cs="Consolas"/>
+          <w:color w:val="FF0000"/>
+          <w:sz w:val="19"/>
+          <w:szCs w:val="19"/>
+        </w:rPr>
+        <w:t>admin</w:t>
+      </w:r>
+      <w:proofErr w:type="spellEnd"/>
+      <w:r>
+        <w:rPr>
+          <w:rFonts w:ascii="Consolas" w:hAnsi="Consolas" w:cs="Consolas"/>
+          <w:color w:val="FF0000"/>
+          <w:sz w:val="19"/>
+          <w:szCs w:val="19"/>
+        </w:rPr>
+        <w:t>'</w:t>
       </w:r>
       <w:r>
         <w:rPr>
@@ -8603,7 +9398,27 @@
           <w:sz w:val="19"/>
           <w:szCs w:val="19"/>
         </w:rPr>
-        <w:t>'admin'</w:t>
+        <w:t>'</w:t>
+      </w:r>
+      <w:proofErr w:type="spellStart"/>
+      <w:r>
+        <w:rPr>
+          <w:rFonts w:ascii="Consolas" w:hAnsi="Consolas" w:cs="Consolas"/>
+          <w:color w:val="FF0000"/>
+          <w:sz w:val="19"/>
+          <w:szCs w:val="19"/>
+        </w:rPr>
+        <w:t>admin</w:t>
+      </w:r>
+      <w:proofErr w:type="spellEnd"/>
+      <w:r>
+        <w:rPr>
+          <w:rFonts w:ascii="Consolas" w:hAnsi="Consolas" w:cs="Consolas"/>
+          <w:color w:val="FF0000"/>
+          <w:sz w:val="19"/>
+          <w:szCs w:val="19"/>
+        </w:rPr>
+        <w:t>'</w:t>
       </w:r>
       <w:r>
         <w:rPr>

</xml_diff>

<commit_message>
Integração automática entre os salários dos funcionários e as despesas
</commit_message>
<xml_diff>
--- a/scriptsbd/AdminSysDB.docx
+++ b/scriptsbd/AdminSysDB.docx
@@ -568,32 +568,32 @@
           <w:szCs w:val="19"/>
           <w:lang w:val="en-US"/>
         </w:rPr>
-        <w:t xml:space="preserve"> </w:t>
-      </w:r>
-    </w:p>
-    <w:p>
-      <w:pPr>
-        <w:autoSpaceDE w:val="0"/>
-        <w:autoSpaceDN w:val="0"/>
-        <w:adjustRightInd w:val="0"/>
-        <w:spacing w:after="0" w:line="240" w:lineRule="auto"/>
-        <w:rPr>
-          <w:rFonts w:ascii="Consolas" w:hAnsi="Consolas" w:cs="Consolas"/>
-          <w:color w:val="000000"/>
-          <w:sz w:val="19"/>
-          <w:szCs w:val="19"/>
-          <w:lang w:val="en-US"/>
-        </w:rPr>
-      </w:pPr>
-      <w:r>
-        <w:rPr>
-          <w:rFonts w:ascii="Consolas" w:hAnsi="Consolas" w:cs="Consolas"/>
-          <w:color w:val="000000"/>
-          <w:sz w:val="19"/>
-          <w:szCs w:val="19"/>
-          <w:lang w:val="en-US"/>
-        </w:rPr>
-        <w:t xml:space="preserve"> </w:t>
+        <w:t>,</w:t>
+      </w:r>
+    </w:p>
+    <w:p>
+      <w:pPr>
+        <w:autoSpaceDE w:val="0"/>
+        <w:autoSpaceDN w:val="0"/>
+        <w:adjustRightInd w:val="0"/>
+        <w:spacing w:after="0" w:line="240" w:lineRule="auto"/>
+        <w:rPr>
+          <w:rFonts w:ascii="Consolas" w:hAnsi="Consolas" w:cs="Consolas"/>
+          <w:color w:val="000000"/>
+          <w:sz w:val="19"/>
+          <w:szCs w:val="19"/>
+          <w:lang w:val="en-US"/>
+        </w:rPr>
+      </w:pPr>
+      <w:r>
+        <w:rPr>
+          <w:rFonts w:ascii="Consolas" w:hAnsi="Consolas" w:cs="Consolas"/>
+          <w:color w:val="000000"/>
+          <w:sz w:val="19"/>
+          <w:szCs w:val="19"/>
+          <w:lang w:val="en-US"/>
+        </w:rPr>
+        <w:t>[DIA_FUNCIONARIO] int NOT NULL</w:t>
       </w:r>
     </w:p>
     <w:p>
@@ -10354,24 +10354,26 @@
           <w:color w:val="000000"/>
           <w:sz w:val="19"/>
           <w:szCs w:val="19"/>
-        </w:rPr>
-      </w:pPr>
-      <w:r>
-        <w:rPr>
-          <w:rFonts w:ascii="Consolas" w:hAnsi="Consolas" w:cs="Consolas"/>
-          <w:color w:val="000000"/>
-          <w:sz w:val="19"/>
-          <w:szCs w:val="19"/>
-          <w:lang w:val="en-US"/>
-        </w:rPr>
-        <w:t xml:space="preserve"> </w:t>
-      </w:r>
-      <w:r>
-        <w:rPr>
-          <w:rFonts w:ascii="Consolas" w:hAnsi="Consolas" w:cs="Consolas"/>
-          <w:color w:val="000000"/>
-          <w:sz w:val="19"/>
-          <w:szCs w:val="19"/>
+          <w:lang w:val="en-US"/>
+        </w:rPr>
+      </w:pPr>
+      <w:r>
+        <w:rPr>
+          <w:rFonts w:ascii="Consolas" w:hAnsi="Consolas" w:cs="Consolas"/>
+          <w:color w:val="000000"/>
+          <w:sz w:val="19"/>
+          <w:szCs w:val="19"/>
+          <w:lang w:val="en-US"/>
+        </w:rPr>
+        <w:t xml:space="preserve"> </w:t>
+      </w:r>
+      <w:r>
+        <w:rPr>
+          <w:rFonts w:ascii="Consolas" w:hAnsi="Consolas" w:cs="Consolas"/>
+          <w:color w:val="000000"/>
+          <w:sz w:val="19"/>
+          <w:szCs w:val="19"/>
+          <w:lang w:val="en-US"/>
         </w:rPr>
         <w:t>(</w:t>
       </w:r>
@@ -10387,14 +10389,16 @@
           <w:color w:val="000000"/>
           <w:sz w:val="19"/>
           <w:szCs w:val="19"/>
-        </w:rPr>
-      </w:pPr>
-      <w:r>
-        <w:rPr>
-          <w:rFonts w:ascii="Consolas" w:hAnsi="Consolas" w:cs="Consolas"/>
-          <w:color w:val="000000"/>
-          <w:sz w:val="19"/>
-          <w:szCs w:val="19"/>
+          <w:lang w:val="en-US"/>
+        </w:rPr>
+      </w:pPr>
+      <w:r>
+        <w:rPr>
+          <w:rFonts w:ascii="Consolas" w:hAnsi="Consolas" w:cs="Consolas"/>
+          <w:color w:val="000000"/>
+          <w:sz w:val="19"/>
+          <w:szCs w:val="19"/>
+          <w:lang w:val="en-US"/>
         </w:rPr>
         <w:t xml:space="preserve">  [INVESTIMENTO_ID] ASC</w:t>
       </w:r>
@@ -10410,14 +10414,16 @@
           <w:color w:val="000000"/>
           <w:sz w:val="19"/>
           <w:szCs w:val="19"/>
-        </w:rPr>
-      </w:pPr>
-      <w:r>
-        <w:rPr>
-          <w:rFonts w:ascii="Consolas" w:hAnsi="Consolas" w:cs="Consolas"/>
-          <w:color w:val="000000"/>
-          <w:sz w:val="19"/>
-          <w:szCs w:val="19"/>
+          <w:lang w:val="en-US"/>
+        </w:rPr>
+      </w:pPr>
+      <w:r>
+        <w:rPr>
+          <w:rFonts w:ascii="Consolas" w:hAnsi="Consolas" w:cs="Consolas"/>
+          <w:color w:val="000000"/>
+          <w:sz w:val="19"/>
+          <w:szCs w:val="19"/>
+          <w:lang w:val="en-US"/>
         </w:rPr>
         <w:t xml:space="preserve"> )</w:t>
       </w:r>
@@ -10433,28 +10439,46 @@
           <w:color w:val="000000"/>
           <w:sz w:val="19"/>
           <w:szCs w:val="19"/>
-        </w:rPr>
-      </w:pPr>
-    </w:p>
-    <w:p>
-      <w:pPr>
-        <w:autoSpaceDE w:val="0"/>
-        <w:autoSpaceDN w:val="0"/>
-        <w:adjustRightInd w:val="0"/>
-        <w:spacing w:after="0" w:line="240" w:lineRule="auto"/>
-        <w:rPr>
-          <w:rFonts w:ascii="Consolas" w:hAnsi="Consolas" w:cs="Consolas"/>
-          <w:color w:val="000000"/>
-          <w:sz w:val="19"/>
-          <w:szCs w:val="19"/>
-        </w:rPr>
-      </w:pPr>
-      <w:r>
-        <w:rPr>
-          <w:rFonts w:ascii="Consolas" w:hAnsi="Consolas" w:cs="Consolas"/>
-          <w:color w:val="000000"/>
-          <w:sz w:val="19"/>
-          <w:szCs w:val="19"/>
+          <w:lang w:val="en-US"/>
+        </w:rPr>
+      </w:pPr>
+    </w:p>
+    <w:p>
+      <w:pPr>
+        <w:autoSpaceDE w:val="0"/>
+        <w:autoSpaceDN w:val="0"/>
+        <w:adjustRightInd w:val="0"/>
+        <w:spacing w:after="0" w:line="240" w:lineRule="auto"/>
+        <w:rPr>
+          <w:rFonts w:ascii="Consolas" w:hAnsi="Consolas" w:cs="Consolas"/>
+          <w:color w:val="000000"/>
+          <w:sz w:val="19"/>
+          <w:szCs w:val="19"/>
+          <w:lang w:val="en-US"/>
+        </w:rPr>
+      </w:pPr>
+    </w:p>
+    <w:p>
+      <w:pPr>
+        <w:autoSpaceDE w:val="0"/>
+        <w:autoSpaceDN w:val="0"/>
+        <w:adjustRightInd w:val="0"/>
+        <w:spacing w:after="0" w:line="240" w:lineRule="auto"/>
+        <w:rPr>
+          <w:rFonts w:ascii="Consolas" w:hAnsi="Consolas" w:cs="Consolas"/>
+          <w:color w:val="000000"/>
+          <w:sz w:val="19"/>
+          <w:szCs w:val="19"/>
+          <w:lang w:val="en-US"/>
+        </w:rPr>
+      </w:pPr>
+      <w:r>
+        <w:rPr>
+          <w:rFonts w:ascii="Consolas" w:hAnsi="Consolas" w:cs="Consolas"/>
+          <w:color w:val="000000"/>
+          <w:sz w:val="19"/>
+          <w:szCs w:val="19"/>
+          <w:lang w:val="en-US"/>
         </w:rPr>
         <w:t>GO</w:t>
       </w:r>
@@ -10470,28 +10494,31 @@
           <w:color w:val="000000"/>
           <w:sz w:val="19"/>
           <w:szCs w:val="19"/>
-        </w:rPr>
-      </w:pPr>
-    </w:p>
-    <w:p>
-      <w:pPr>
-        <w:autoSpaceDE w:val="0"/>
-        <w:autoSpaceDN w:val="0"/>
-        <w:adjustRightInd w:val="0"/>
-        <w:spacing w:after="0" w:line="240" w:lineRule="auto"/>
-        <w:rPr>
-          <w:rFonts w:ascii="Consolas" w:hAnsi="Consolas" w:cs="Consolas"/>
-          <w:color w:val="808080"/>
-          <w:sz w:val="19"/>
-          <w:szCs w:val="19"/>
-        </w:rPr>
-      </w:pPr>
-      <w:r>
-        <w:rPr>
-          <w:rFonts w:ascii="Consolas" w:hAnsi="Consolas" w:cs="Consolas"/>
-          <w:color w:val="0000FF"/>
-          <w:sz w:val="19"/>
-          <w:szCs w:val="19"/>
+          <w:lang w:val="en-US"/>
+        </w:rPr>
+      </w:pPr>
+    </w:p>
+    <w:p>
+      <w:pPr>
+        <w:autoSpaceDE w:val="0"/>
+        <w:autoSpaceDN w:val="0"/>
+        <w:adjustRightInd w:val="0"/>
+        <w:spacing w:after="0" w:line="240" w:lineRule="auto"/>
+        <w:rPr>
+          <w:rFonts w:ascii="Consolas" w:hAnsi="Consolas" w:cs="Consolas"/>
+          <w:color w:val="808080"/>
+          <w:sz w:val="19"/>
+          <w:szCs w:val="19"/>
+          <w:lang w:val="en-US"/>
+        </w:rPr>
+      </w:pPr>
+      <w:r>
+        <w:rPr>
+          <w:rFonts w:ascii="Consolas" w:hAnsi="Consolas" w:cs="Consolas"/>
+          <w:color w:val="0000FF"/>
+          <w:sz w:val="19"/>
+          <w:szCs w:val="19"/>
+          <w:lang w:val="en-US"/>
         </w:rPr>
         <w:t>INSERT</w:t>
       </w:r>
@@ -10501,15 +10528,17 @@
           <w:color w:val="000000"/>
           <w:sz w:val="19"/>
           <w:szCs w:val="19"/>
-        </w:rPr>
-        <w:t xml:space="preserve"> </w:t>
-      </w:r>
-      <w:r>
-        <w:rPr>
-          <w:rFonts w:ascii="Consolas" w:hAnsi="Consolas" w:cs="Consolas"/>
-          <w:color w:val="0000FF"/>
-          <w:sz w:val="19"/>
-          <w:szCs w:val="19"/>
+          <w:lang w:val="en-US"/>
+        </w:rPr>
+        <w:t xml:space="preserve"> </w:t>
+      </w:r>
+      <w:r>
+        <w:rPr>
+          <w:rFonts w:ascii="Consolas" w:hAnsi="Consolas" w:cs="Consolas"/>
+          <w:color w:val="0000FF"/>
+          <w:sz w:val="19"/>
+          <w:szCs w:val="19"/>
+          <w:lang w:val="en-US"/>
         </w:rPr>
         <w:t>INTO</w:t>
       </w:r>
@@ -10519,6 +10548,7 @@
           <w:color w:val="000000"/>
           <w:sz w:val="19"/>
           <w:szCs w:val="19"/>
+          <w:lang w:val="en-US"/>
         </w:rPr>
         <w:t xml:space="preserve"> UTILIZADORES </w:t>
       </w:r>
@@ -10528,6 +10558,7 @@
           <w:color w:val="0000FF"/>
           <w:sz w:val="19"/>
           <w:szCs w:val="19"/>
+          <w:lang w:val="en-US"/>
         </w:rPr>
         <w:t xml:space="preserve">VALUES </w:t>
       </w:r>
@@ -10537,6 +10568,7 @@
           <w:color w:val="808080"/>
           <w:sz w:val="19"/>
           <w:szCs w:val="19"/>
+          <w:lang w:val="en-US"/>
         </w:rPr>
         <w:t>(</w:t>
       </w:r>
@@ -10546,6 +10578,7 @@
           <w:color w:val="FF0000"/>
           <w:sz w:val="19"/>
           <w:szCs w:val="19"/>
+          <w:lang w:val="en-US"/>
         </w:rPr>
         <w:t>'admin'</w:t>
       </w:r>
@@ -10555,6 +10588,7 @@
           <w:color w:val="808080"/>
           <w:sz w:val="19"/>
           <w:szCs w:val="19"/>
+          <w:lang w:val="en-US"/>
         </w:rPr>
         <w:t>,</w:t>
       </w:r>
@@ -10564,6 +10598,7 @@
           <w:color w:val="000000"/>
           <w:sz w:val="19"/>
           <w:szCs w:val="19"/>
+          <w:lang w:val="en-US"/>
         </w:rPr>
         <w:t xml:space="preserve"> </w:t>
       </w:r>
@@ -10573,18 +10608,32 @@
           <w:color w:val="FF0000"/>
           <w:sz w:val="19"/>
           <w:szCs w:val="19"/>
+          <w:lang w:val="en-US"/>
         </w:rPr>
         <w:t>'admin'</w:t>
       </w:r>
       <w:r>
         <w:rPr>
           <w:rFonts w:ascii="Consolas" w:hAnsi="Consolas" w:cs="Consolas"/>
-          <w:color w:val="808080"/>
-          <w:sz w:val="19"/>
-          <w:szCs w:val="19"/>
+          <w:color w:val="FF0000"/>
+          <w:sz w:val="19"/>
+          <w:szCs w:val="19"/>
+          <w:lang w:val="en-US"/>
+        </w:rPr>
+        <w:t>, 30</w:t>
+      </w:r>
+      <w:proofErr w:type="gramStart"/>
+      <w:r>
+        <w:rPr>
+          <w:rFonts w:ascii="Consolas" w:hAnsi="Consolas" w:cs="Consolas"/>
+          <w:color w:val="808080"/>
+          <w:sz w:val="19"/>
+          <w:szCs w:val="19"/>
+          <w:lang w:val="en-US"/>
         </w:rPr>
         <w:t>);</w:t>
       </w:r>
+      <w:proofErr w:type="gramEnd"/>
     </w:p>
     <w:p>
       <w:pPr>

</xml_diff>

<commit_message>
Cascata na database (funcionários e e estoque
</commit_message>
<xml_diff>
--- a/scriptsbd/AdminSysDB.docx
+++ b/scriptsbd/AdminSysDB.docx
@@ -95,8 +95,29 @@
           <w:sz w:val="19"/>
           <w:szCs w:val="19"/>
         </w:rPr>
-        <w:t xml:space="preserve"> [ID]              </w:t>
-      </w:r>
+        <w:t xml:space="preserve"> [</w:t>
+      </w:r>
+      <w:proofErr w:type="gramStart"/>
+      <w:r>
+        <w:rPr>
+          <w:rFonts w:ascii="Consolas" w:hAnsi="Consolas" w:cs="Consolas"/>
+          <w:color w:val="000000"/>
+          <w:sz w:val="19"/>
+          <w:szCs w:val="19"/>
+        </w:rPr>
+        <w:t xml:space="preserve">ID]   </w:t>
+      </w:r>
+      <w:proofErr w:type="gramEnd"/>
+      <w:r>
+        <w:rPr>
+          <w:rFonts w:ascii="Consolas" w:hAnsi="Consolas" w:cs="Consolas"/>
+          <w:color w:val="000000"/>
+          <w:sz w:val="19"/>
+          <w:szCs w:val="19"/>
+        </w:rPr>
+        <w:t xml:space="preserve">           </w:t>
+      </w:r>
+      <w:proofErr w:type="spellStart"/>
       <w:r>
         <w:rPr>
           <w:rFonts w:ascii="Consolas" w:hAnsi="Consolas" w:cs="Consolas"/>
@@ -106,6 +127,7 @@
         </w:rPr>
         <w:t>int</w:t>
       </w:r>
+      <w:proofErr w:type="spellEnd"/>
       <w:r>
         <w:rPr>
           <w:rFonts w:ascii="Consolas" w:hAnsi="Consolas" w:cs="Consolas"/>
@@ -271,8 +293,29 @@
           <w:sz w:val="19"/>
           <w:szCs w:val="19"/>
         </w:rPr>
-        <w:t xml:space="preserve"> [USERNAME]        </w:t>
-      </w:r>
+        <w:t xml:space="preserve"> [</w:t>
+      </w:r>
+      <w:proofErr w:type="gramStart"/>
+      <w:r>
+        <w:rPr>
+          <w:rFonts w:ascii="Consolas" w:hAnsi="Consolas" w:cs="Consolas"/>
+          <w:color w:val="000000"/>
+          <w:sz w:val="19"/>
+          <w:szCs w:val="19"/>
+        </w:rPr>
+        <w:t xml:space="preserve">USERNAME]   </w:t>
+      </w:r>
+      <w:proofErr w:type="gramEnd"/>
+      <w:r>
+        <w:rPr>
+          <w:rFonts w:ascii="Consolas" w:hAnsi="Consolas" w:cs="Consolas"/>
+          <w:color w:val="000000"/>
+          <w:sz w:val="19"/>
+          <w:szCs w:val="19"/>
+        </w:rPr>
+        <w:t xml:space="preserve">     </w:t>
+      </w:r>
+      <w:proofErr w:type="spellStart"/>
       <w:r>
         <w:rPr>
           <w:rFonts w:ascii="Consolas" w:hAnsi="Consolas" w:cs="Consolas"/>
@@ -282,6 +325,7 @@
         </w:rPr>
         <w:t>varchar</w:t>
       </w:r>
+      <w:proofErr w:type="spellEnd"/>
       <w:r>
         <w:rPr>
           <w:rFonts w:ascii="Consolas" w:hAnsi="Consolas" w:cs="Consolas"/>
@@ -384,8 +428,29 @@
           <w:sz w:val="19"/>
           <w:szCs w:val="19"/>
         </w:rPr>
-        <w:t xml:space="preserve"> [PASSWORD]        </w:t>
-      </w:r>
+        <w:t xml:space="preserve"> [</w:t>
+      </w:r>
+      <w:proofErr w:type="gramStart"/>
+      <w:r>
+        <w:rPr>
+          <w:rFonts w:ascii="Consolas" w:hAnsi="Consolas" w:cs="Consolas"/>
+          <w:color w:val="000000"/>
+          <w:sz w:val="19"/>
+          <w:szCs w:val="19"/>
+        </w:rPr>
+        <w:t xml:space="preserve">PASSWORD]   </w:t>
+      </w:r>
+      <w:proofErr w:type="gramEnd"/>
+      <w:r>
+        <w:rPr>
+          <w:rFonts w:ascii="Consolas" w:hAnsi="Consolas" w:cs="Consolas"/>
+          <w:color w:val="000000"/>
+          <w:sz w:val="19"/>
+          <w:szCs w:val="19"/>
+        </w:rPr>
+        <w:t xml:space="preserve">     </w:t>
+      </w:r>
+      <w:proofErr w:type="spellStart"/>
       <w:r>
         <w:rPr>
           <w:rFonts w:ascii="Consolas" w:hAnsi="Consolas" w:cs="Consolas"/>
@@ -395,6 +460,7 @@
         </w:rPr>
         <w:t>varchar</w:t>
       </w:r>
+      <w:proofErr w:type="spellEnd"/>
       <w:r>
         <w:rPr>
           <w:rFonts w:ascii="Consolas" w:hAnsi="Consolas" w:cs="Consolas"/>
@@ -499,6 +565,7 @@
         </w:rPr>
         <w:t xml:space="preserve"> [DIA_FUNCIONARIO] </w:t>
       </w:r>
+      <w:proofErr w:type="spellStart"/>
       <w:r>
         <w:rPr>
           <w:rFonts w:ascii="Consolas" w:hAnsi="Consolas" w:cs="Consolas"/>
@@ -508,6 +575,7 @@
         </w:rPr>
         <w:t>int</w:t>
       </w:r>
+      <w:proofErr w:type="spellEnd"/>
       <w:r>
         <w:rPr>
           <w:rFonts w:ascii="Consolas" w:hAnsi="Consolas" w:cs="Consolas"/>
@@ -535,6 +603,7 @@
         </w:rPr>
         <w:t xml:space="preserve"> </w:t>
       </w:r>
+      <w:proofErr w:type="gramStart"/>
       <w:r>
         <w:rPr>
           <w:rFonts w:ascii="Consolas" w:hAnsi="Consolas" w:cs="Consolas"/>
@@ -562,28 +631,49 @@
         </w:rPr>
         <w:t>,</w:t>
       </w:r>
-    </w:p>
-    <w:p>
-      <w:pPr>
-        <w:autoSpaceDE w:val="0"/>
-        <w:autoSpaceDN w:val="0"/>
-        <w:adjustRightInd w:val="0"/>
-        <w:spacing w:after="0" w:line="240" w:lineRule="auto"/>
-        <w:rPr>
-          <w:rFonts w:ascii="Consolas" w:hAnsi="Consolas" w:cs="Consolas"/>
-          <w:color w:val="000000"/>
-          <w:sz w:val="19"/>
-          <w:szCs w:val="19"/>
-        </w:rPr>
-      </w:pPr>
-      <w:r>
-        <w:rPr>
-          <w:rFonts w:ascii="Consolas" w:hAnsi="Consolas" w:cs="Consolas"/>
-          <w:color w:val="000000"/>
-          <w:sz w:val="19"/>
-          <w:szCs w:val="19"/>
-        </w:rPr>
-        <w:t xml:space="preserve"> [ADMIN]           </w:t>
+      <w:proofErr w:type="gramEnd"/>
+    </w:p>
+    <w:p>
+      <w:pPr>
+        <w:autoSpaceDE w:val="0"/>
+        <w:autoSpaceDN w:val="0"/>
+        <w:adjustRightInd w:val="0"/>
+        <w:spacing w:after="0" w:line="240" w:lineRule="auto"/>
+        <w:rPr>
+          <w:rFonts w:ascii="Consolas" w:hAnsi="Consolas" w:cs="Consolas"/>
+          <w:color w:val="000000"/>
+          <w:sz w:val="19"/>
+          <w:szCs w:val="19"/>
+        </w:rPr>
+      </w:pPr>
+      <w:r>
+        <w:rPr>
+          <w:rFonts w:ascii="Consolas" w:hAnsi="Consolas" w:cs="Consolas"/>
+          <w:color w:val="000000"/>
+          <w:sz w:val="19"/>
+          <w:szCs w:val="19"/>
+        </w:rPr>
+        <w:t xml:space="preserve"> [</w:t>
+      </w:r>
+      <w:proofErr w:type="gramStart"/>
+      <w:r>
+        <w:rPr>
+          <w:rFonts w:ascii="Consolas" w:hAnsi="Consolas" w:cs="Consolas"/>
+          <w:color w:val="000000"/>
+          <w:sz w:val="19"/>
+          <w:szCs w:val="19"/>
+        </w:rPr>
+        <w:t xml:space="preserve">ADMIN]   </w:t>
+      </w:r>
+      <w:proofErr w:type="gramEnd"/>
+      <w:r>
+        <w:rPr>
+          <w:rFonts w:ascii="Consolas" w:hAnsi="Consolas" w:cs="Consolas"/>
+          <w:color w:val="000000"/>
+          <w:sz w:val="19"/>
+          <w:szCs w:val="19"/>
+        </w:rPr>
+        <w:t xml:space="preserve">        </w:t>
       </w:r>
       <w:r>
         <w:rPr>
@@ -793,8 +883,29 @@
           <w:sz w:val="19"/>
           <w:szCs w:val="19"/>
         </w:rPr>
-        <w:t xml:space="preserve"> [ID]      </w:t>
-      </w:r>
+        <w:t xml:space="preserve"> [</w:t>
+      </w:r>
+      <w:proofErr w:type="gramStart"/>
+      <w:r>
+        <w:rPr>
+          <w:rFonts w:ascii="Consolas" w:hAnsi="Consolas" w:cs="Consolas"/>
+          <w:color w:val="000000"/>
+          <w:sz w:val="19"/>
+          <w:szCs w:val="19"/>
+        </w:rPr>
+        <w:t xml:space="preserve">ID]   </w:t>
+      </w:r>
+      <w:proofErr w:type="gramEnd"/>
+      <w:r>
+        <w:rPr>
+          <w:rFonts w:ascii="Consolas" w:hAnsi="Consolas" w:cs="Consolas"/>
+          <w:color w:val="000000"/>
+          <w:sz w:val="19"/>
+          <w:szCs w:val="19"/>
+        </w:rPr>
+        <w:t xml:space="preserve">   </w:t>
+      </w:r>
+      <w:proofErr w:type="spellStart"/>
       <w:r>
         <w:rPr>
           <w:rFonts w:ascii="Consolas" w:hAnsi="Consolas" w:cs="Consolas"/>
@@ -804,6 +915,7 @@
         </w:rPr>
         <w:t>int</w:t>
       </w:r>
+      <w:proofErr w:type="spellEnd"/>
       <w:r>
         <w:rPr>
           <w:rFonts w:ascii="Consolas" w:hAnsi="Consolas" w:cs="Consolas"/>
@@ -971,6 +1083,7 @@
         </w:rPr>
         <w:t xml:space="preserve"> [USER_ID] </w:t>
       </w:r>
+      <w:proofErr w:type="spellStart"/>
       <w:r>
         <w:rPr>
           <w:rFonts w:ascii="Consolas" w:hAnsi="Consolas" w:cs="Consolas"/>
@@ -980,6 +1093,7 @@
         </w:rPr>
         <w:t>int</w:t>
       </w:r>
+      <w:proofErr w:type="spellEnd"/>
       <w:r>
         <w:rPr>
           <w:rFonts w:ascii="Consolas" w:hAnsi="Consolas" w:cs="Consolas"/>
@@ -1007,6 +1121,7 @@
         </w:rPr>
         <w:t xml:space="preserve"> </w:t>
       </w:r>
+      <w:proofErr w:type="gramStart"/>
       <w:r>
         <w:rPr>
           <w:rFonts w:ascii="Consolas" w:hAnsi="Consolas" w:cs="Consolas"/>
@@ -1034,29 +1149,51 @@
         </w:rPr>
         <w:t>,</w:t>
       </w:r>
-    </w:p>
-    <w:p>
-      <w:pPr>
-        <w:autoSpaceDE w:val="0"/>
-        <w:autoSpaceDN w:val="0"/>
-        <w:adjustRightInd w:val="0"/>
-        <w:spacing w:after="0" w:line="240" w:lineRule="auto"/>
-        <w:rPr>
-          <w:rFonts w:ascii="Consolas" w:hAnsi="Consolas" w:cs="Consolas"/>
-          <w:color w:val="000000"/>
-          <w:sz w:val="19"/>
-          <w:szCs w:val="19"/>
-        </w:rPr>
-      </w:pPr>
-      <w:r>
-        <w:rPr>
-          <w:rFonts w:ascii="Consolas" w:hAnsi="Consolas" w:cs="Consolas"/>
-          <w:color w:val="000000"/>
-          <w:sz w:val="19"/>
-          <w:szCs w:val="19"/>
-        </w:rPr>
-        <w:t xml:space="preserve"> [NOME]    </w:t>
-      </w:r>
+      <w:proofErr w:type="gramEnd"/>
+    </w:p>
+    <w:p>
+      <w:pPr>
+        <w:autoSpaceDE w:val="0"/>
+        <w:autoSpaceDN w:val="0"/>
+        <w:adjustRightInd w:val="0"/>
+        <w:spacing w:after="0" w:line="240" w:lineRule="auto"/>
+        <w:rPr>
+          <w:rFonts w:ascii="Consolas" w:hAnsi="Consolas" w:cs="Consolas"/>
+          <w:color w:val="000000"/>
+          <w:sz w:val="19"/>
+          <w:szCs w:val="19"/>
+        </w:rPr>
+      </w:pPr>
+      <w:r>
+        <w:rPr>
+          <w:rFonts w:ascii="Consolas" w:hAnsi="Consolas" w:cs="Consolas"/>
+          <w:color w:val="000000"/>
+          <w:sz w:val="19"/>
+          <w:szCs w:val="19"/>
+        </w:rPr>
+        <w:t xml:space="preserve"> [</w:t>
+      </w:r>
+      <w:proofErr w:type="gramStart"/>
+      <w:r>
+        <w:rPr>
+          <w:rFonts w:ascii="Consolas" w:hAnsi="Consolas" w:cs="Consolas"/>
+          <w:color w:val="000000"/>
+          <w:sz w:val="19"/>
+          <w:szCs w:val="19"/>
+        </w:rPr>
+        <w:t xml:space="preserve">NOME]   </w:t>
+      </w:r>
+      <w:proofErr w:type="gramEnd"/>
+      <w:r>
+        <w:rPr>
+          <w:rFonts w:ascii="Consolas" w:hAnsi="Consolas" w:cs="Consolas"/>
+          <w:color w:val="000000"/>
+          <w:sz w:val="19"/>
+          <w:szCs w:val="19"/>
+        </w:rPr>
+        <w:t xml:space="preserve"> </w:t>
+      </w:r>
+      <w:proofErr w:type="spellStart"/>
       <w:r>
         <w:rPr>
           <w:rFonts w:ascii="Consolas" w:hAnsi="Consolas" w:cs="Consolas"/>
@@ -1066,6 +1203,7 @@
         </w:rPr>
         <w:t>varchar</w:t>
       </w:r>
+      <w:proofErr w:type="spellEnd"/>
       <w:r>
         <w:rPr>
           <w:rFonts w:ascii="Consolas" w:hAnsi="Consolas" w:cs="Consolas"/>
@@ -1562,8 +1700,19 @@
           <w:sz w:val="19"/>
           <w:szCs w:val="19"/>
         </w:rPr>
-        <w:t xml:space="preserve">[ID]  </w:t>
-      </w:r>
+        <w:t>[</w:t>
+      </w:r>
+      <w:proofErr w:type="gramStart"/>
+      <w:r>
+        <w:rPr>
+          <w:rFonts w:ascii="Consolas" w:hAnsi="Consolas" w:cs="Consolas"/>
+          <w:color w:val="000000"/>
+          <w:sz w:val="19"/>
+          <w:szCs w:val="19"/>
+        </w:rPr>
+        <w:t xml:space="preserve">ID]  </w:t>
+      </w:r>
+      <w:proofErr w:type="spellStart"/>
       <w:r>
         <w:rPr>
           <w:rFonts w:ascii="Consolas" w:hAnsi="Consolas" w:cs="Consolas"/>
@@ -1573,6 +1722,8 @@
         </w:rPr>
         <w:t>int</w:t>
       </w:r>
+      <w:proofErr w:type="spellEnd"/>
+      <w:proofErr w:type="gramEnd"/>
       <w:r>
         <w:rPr>
           <w:rFonts w:ascii="Consolas" w:hAnsi="Consolas" w:cs="Consolas"/>
@@ -1693,8 +1844,20 @@
           <w:sz w:val="19"/>
           <w:szCs w:val="19"/>
         </w:rPr>
-        <w:t xml:space="preserve">[USER_ID]   </w:t>
-      </w:r>
+        <w:t>[USER_</w:t>
+      </w:r>
+      <w:proofErr w:type="gramStart"/>
+      <w:r>
+        <w:rPr>
+          <w:rFonts w:ascii="Consolas" w:hAnsi="Consolas" w:cs="Consolas"/>
+          <w:color w:val="000000"/>
+          <w:sz w:val="19"/>
+          <w:szCs w:val="19"/>
+        </w:rPr>
+        <w:t xml:space="preserve">ID]   </w:t>
+      </w:r>
+      <w:proofErr w:type="spellStart"/>
+      <w:proofErr w:type="gramEnd"/>
       <w:r>
         <w:rPr>
           <w:rFonts w:ascii="Consolas" w:hAnsi="Consolas" w:cs="Consolas"/>
@@ -1704,6 +1867,7 @@
         </w:rPr>
         <w:t>int</w:t>
       </w:r>
+      <w:proofErr w:type="spellEnd"/>
       <w:r>
         <w:rPr>
           <w:rFonts w:ascii="Consolas" w:hAnsi="Consolas" w:cs="Consolas"/>
@@ -1781,6 +1945,8 @@
         </w:rPr>
         <w:t xml:space="preserve">[DESCRICAO] </w:t>
       </w:r>
+      <w:proofErr w:type="spellStart"/>
+      <w:proofErr w:type="gramStart"/>
       <w:r>
         <w:rPr>
           <w:rFonts w:ascii="Consolas" w:hAnsi="Consolas" w:cs="Consolas"/>
@@ -1790,6 +1956,7 @@
         </w:rPr>
         <w:t>varchar</w:t>
       </w:r>
+      <w:proofErr w:type="spellEnd"/>
       <w:r>
         <w:rPr>
           <w:rFonts w:ascii="Consolas" w:hAnsi="Consolas" w:cs="Consolas"/>
@@ -1799,6 +1966,7 @@
         </w:rPr>
         <w:t>(</w:t>
       </w:r>
+      <w:proofErr w:type="gramEnd"/>
       <w:r>
         <w:rPr>
           <w:rFonts w:ascii="Consolas" w:hAnsi="Consolas" w:cs="Consolas"/>
@@ -1892,8 +2060,29 @@
           <w:sz w:val="19"/>
           <w:szCs w:val="19"/>
         </w:rPr>
-        <w:t xml:space="preserve">[VALOR]     </w:t>
-      </w:r>
+        <w:t>[</w:t>
+      </w:r>
+      <w:proofErr w:type="gramStart"/>
+      <w:r>
+        <w:rPr>
+          <w:rFonts w:ascii="Consolas" w:hAnsi="Consolas" w:cs="Consolas"/>
+          <w:color w:val="000000"/>
+          <w:sz w:val="19"/>
+          <w:szCs w:val="19"/>
+        </w:rPr>
+        <w:t xml:space="preserve">VALOR]   </w:t>
+      </w:r>
+      <w:proofErr w:type="gramEnd"/>
+      <w:r>
+        <w:rPr>
+          <w:rFonts w:ascii="Consolas" w:hAnsi="Consolas" w:cs="Consolas"/>
+          <w:color w:val="000000"/>
+          <w:sz w:val="19"/>
+          <w:szCs w:val="19"/>
+        </w:rPr>
+        <w:t xml:space="preserve">  </w:t>
+      </w:r>
+      <w:proofErr w:type="spellStart"/>
       <w:r>
         <w:rPr>
           <w:rFonts w:ascii="Consolas" w:hAnsi="Consolas" w:cs="Consolas"/>
@@ -1903,6 +2092,7 @@
         </w:rPr>
         <w:t>float</w:t>
       </w:r>
+      <w:proofErr w:type="spellEnd"/>
       <w:r>
         <w:rPr>
           <w:rFonts w:ascii="Consolas" w:hAnsi="Consolas" w:cs="Consolas"/>
@@ -1978,8 +2168,29 @@
           <w:sz w:val="19"/>
           <w:szCs w:val="19"/>
         </w:rPr>
-        <w:t xml:space="preserve">[DATA]      </w:t>
-      </w:r>
+        <w:t>[</w:t>
+      </w:r>
+      <w:proofErr w:type="gramStart"/>
+      <w:r>
+        <w:rPr>
+          <w:rFonts w:ascii="Consolas" w:hAnsi="Consolas" w:cs="Consolas"/>
+          <w:color w:val="000000"/>
+          <w:sz w:val="19"/>
+          <w:szCs w:val="19"/>
+        </w:rPr>
+        <w:t xml:space="preserve">DATA]   </w:t>
+      </w:r>
+      <w:proofErr w:type="gramEnd"/>
+      <w:r>
+        <w:rPr>
+          <w:rFonts w:ascii="Consolas" w:hAnsi="Consolas" w:cs="Consolas"/>
+          <w:color w:val="000000"/>
+          <w:sz w:val="19"/>
+          <w:szCs w:val="19"/>
+        </w:rPr>
+        <w:t xml:space="preserve">   </w:t>
+      </w:r>
+      <w:proofErr w:type="spellStart"/>
       <w:r>
         <w:rPr>
           <w:rFonts w:ascii="Consolas" w:hAnsi="Consolas" w:cs="Consolas"/>
@@ -1989,6 +2200,7 @@
         </w:rPr>
         <w:t>datetime</w:t>
       </w:r>
+      <w:proofErr w:type="spellEnd"/>
       <w:r>
         <w:rPr>
           <w:rFonts w:ascii="Consolas" w:hAnsi="Consolas" w:cs="Consolas"/>
@@ -2444,8 +2656,20 @@
           <w:sz w:val="19"/>
           <w:szCs w:val="19"/>
         </w:rPr>
-        <w:t xml:space="preserve"> [ID]   </w:t>
-      </w:r>
+        <w:t xml:space="preserve"> [</w:t>
+      </w:r>
+      <w:proofErr w:type="gramStart"/>
+      <w:r>
+        <w:rPr>
+          <w:rFonts w:ascii="Consolas" w:hAnsi="Consolas" w:cs="Consolas"/>
+          <w:color w:val="000000"/>
+          <w:sz w:val="19"/>
+          <w:szCs w:val="19"/>
+        </w:rPr>
+        <w:t xml:space="preserve">ID]   </w:t>
+      </w:r>
+      <w:proofErr w:type="spellStart"/>
+      <w:proofErr w:type="gramEnd"/>
       <w:r>
         <w:rPr>
           <w:rFonts w:ascii="Consolas" w:hAnsi="Consolas" w:cs="Consolas"/>
@@ -2455,6 +2679,7 @@
         </w:rPr>
         <w:t>int</w:t>
       </w:r>
+      <w:proofErr w:type="spellEnd"/>
       <w:r>
         <w:rPr>
           <w:rFonts w:ascii="Consolas" w:hAnsi="Consolas" w:cs="Consolas"/>
@@ -2595,6 +2820,8 @@
         </w:rPr>
         <w:t xml:space="preserve"> [TIPO] </w:t>
       </w:r>
+      <w:proofErr w:type="spellStart"/>
+      <w:proofErr w:type="gramStart"/>
       <w:r>
         <w:rPr>
           <w:rFonts w:ascii="Consolas" w:hAnsi="Consolas" w:cs="Consolas"/>
@@ -2604,6 +2831,7 @@
         </w:rPr>
         <w:t>varchar</w:t>
       </w:r>
+      <w:proofErr w:type="spellEnd"/>
       <w:r>
         <w:rPr>
           <w:rFonts w:ascii="Consolas" w:hAnsi="Consolas" w:cs="Consolas"/>
@@ -2613,6 +2841,7 @@
         </w:rPr>
         <w:t>(</w:t>
       </w:r>
+      <w:proofErr w:type="gramEnd"/>
       <w:r>
         <w:rPr>
           <w:rFonts w:ascii="Consolas" w:hAnsi="Consolas" w:cs="Consolas"/>
@@ -2989,8 +3218,29 @@
           <w:sz w:val="19"/>
           <w:szCs w:val="19"/>
         </w:rPr>
-        <w:t xml:space="preserve"> [ID]                </w:t>
-      </w:r>
+        <w:t xml:space="preserve"> [</w:t>
+      </w:r>
+      <w:proofErr w:type="gramStart"/>
+      <w:r>
+        <w:rPr>
+          <w:rFonts w:ascii="Consolas" w:hAnsi="Consolas" w:cs="Consolas"/>
+          <w:color w:val="000000"/>
+          <w:sz w:val="19"/>
+          <w:szCs w:val="19"/>
+        </w:rPr>
+        <w:t xml:space="preserve">ID]   </w:t>
+      </w:r>
+      <w:proofErr w:type="gramEnd"/>
+      <w:r>
+        <w:rPr>
+          <w:rFonts w:ascii="Consolas" w:hAnsi="Consolas" w:cs="Consolas"/>
+          <w:color w:val="000000"/>
+          <w:sz w:val="19"/>
+          <w:szCs w:val="19"/>
+        </w:rPr>
+        <w:t xml:space="preserve">             </w:t>
+      </w:r>
+      <w:proofErr w:type="spellStart"/>
       <w:r>
         <w:rPr>
           <w:rFonts w:ascii="Consolas" w:hAnsi="Consolas" w:cs="Consolas"/>
@@ -3000,6 +3250,7 @@
         </w:rPr>
         <w:t>int</w:t>
       </w:r>
+      <w:proofErr w:type="spellEnd"/>
       <w:r>
         <w:rPr>
           <w:rFonts w:ascii="Consolas" w:hAnsi="Consolas" w:cs="Consolas"/>
@@ -3166,8 +3417,29 @@
           <w:szCs w:val="19"/>
         </w:rPr>
         <w:lastRenderedPageBreak/>
-        <w:t xml:space="preserve"> [USER_ID]           </w:t>
-      </w:r>
+        <w:t xml:space="preserve"> [USER_</w:t>
+      </w:r>
+      <w:proofErr w:type="gramStart"/>
+      <w:r>
+        <w:rPr>
+          <w:rFonts w:ascii="Consolas" w:hAnsi="Consolas" w:cs="Consolas"/>
+          <w:color w:val="000000"/>
+          <w:sz w:val="19"/>
+          <w:szCs w:val="19"/>
+        </w:rPr>
+        <w:t xml:space="preserve">ID]   </w:t>
+      </w:r>
+      <w:proofErr w:type="gramEnd"/>
+      <w:r>
+        <w:rPr>
+          <w:rFonts w:ascii="Consolas" w:hAnsi="Consolas" w:cs="Consolas"/>
+          <w:color w:val="000000"/>
+          <w:sz w:val="19"/>
+          <w:szCs w:val="19"/>
+        </w:rPr>
+        <w:t xml:space="preserve">        </w:t>
+      </w:r>
+      <w:proofErr w:type="spellStart"/>
       <w:r>
         <w:rPr>
           <w:rFonts w:ascii="Consolas" w:hAnsi="Consolas" w:cs="Consolas"/>
@@ -3177,6 +3449,7 @@
         </w:rPr>
         <w:t>int</w:t>
       </w:r>
+      <w:proofErr w:type="spellEnd"/>
       <w:r>
         <w:rPr>
           <w:rFonts w:ascii="Consolas" w:hAnsi="Consolas" w:cs="Consolas"/>
@@ -3254,6 +3527,7 @@
         </w:rPr>
         <w:t xml:space="preserve"> [TIPO_INVESTIMENTO] </w:t>
       </w:r>
+      <w:proofErr w:type="spellStart"/>
       <w:r>
         <w:rPr>
           <w:rFonts w:ascii="Consolas" w:hAnsi="Consolas" w:cs="Consolas"/>
@@ -3263,6 +3537,7 @@
         </w:rPr>
         <w:t>int</w:t>
       </w:r>
+      <w:proofErr w:type="spellEnd"/>
       <w:r>
         <w:rPr>
           <w:rFonts w:ascii="Consolas" w:hAnsi="Consolas" w:cs="Consolas"/>
@@ -3290,6 +3565,7 @@
         </w:rPr>
         <w:t xml:space="preserve"> </w:t>
       </w:r>
+      <w:proofErr w:type="gramStart"/>
       <w:r>
         <w:rPr>
           <w:rFonts w:ascii="Consolas" w:hAnsi="Consolas" w:cs="Consolas"/>
@@ -3317,29 +3593,51 @@
         </w:rPr>
         <w:t>,</w:t>
       </w:r>
-    </w:p>
-    <w:p>
-      <w:pPr>
-        <w:autoSpaceDE w:val="0"/>
-        <w:autoSpaceDN w:val="0"/>
-        <w:adjustRightInd w:val="0"/>
-        <w:spacing w:after="0" w:line="240" w:lineRule="auto"/>
-        <w:rPr>
-          <w:rFonts w:ascii="Consolas" w:hAnsi="Consolas" w:cs="Consolas"/>
-          <w:color w:val="000000"/>
-          <w:sz w:val="19"/>
-          <w:szCs w:val="19"/>
-        </w:rPr>
-      </w:pPr>
-      <w:r>
-        <w:rPr>
-          <w:rFonts w:ascii="Consolas" w:hAnsi="Consolas" w:cs="Consolas"/>
-          <w:color w:val="000000"/>
-          <w:sz w:val="19"/>
-          <w:szCs w:val="19"/>
-        </w:rPr>
-        <w:t xml:space="preserve"> [DESCRICAO]         </w:t>
-      </w:r>
+      <w:proofErr w:type="gramEnd"/>
+    </w:p>
+    <w:p>
+      <w:pPr>
+        <w:autoSpaceDE w:val="0"/>
+        <w:autoSpaceDN w:val="0"/>
+        <w:adjustRightInd w:val="0"/>
+        <w:spacing w:after="0" w:line="240" w:lineRule="auto"/>
+        <w:rPr>
+          <w:rFonts w:ascii="Consolas" w:hAnsi="Consolas" w:cs="Consolas"/>
+          <w:color w:val="000000"/>
+          <w:sz w:val="19"/>
+          <w:szCs w:val="19"/>
+        </w:rPr>
+      </w:pPr>
+      <w:r>
+        <w:rPr>
+          <w:rFonts w:ascii="Consolas" w:hAnsi="Consolas" w:cs="Consolas"/>
+          <w:color w:val="000000"/>
+          <w:sz w:val="19"/>
+          <w:szCs w:val="19"/>
+        </w:rPr>
+        <w:t xml:space="preserve"> [</w:t>
+      </w:r>
+      <w:proofErr w:type="gramStart"/>
+      <w:r>
+        <w:rPr>
+          <w:rFonts w:ascii="Consolas" w:hAnsi="Consolas" w:cs="Consolas"/>
+          <w:color w:val="000000"/>
+          <w:sz w:val="19"/>
+          <w:szCs w:val="19"/>
+        </w:rPr>
+        <w:t xml:space="preserve">DESCRICAO]   </w:t>
+      </w:r>
+      <w:proofErr w:type="gramEnd"/>
+      <w:r>
+        <w:rPr>
+          <w:rFonts w:ascii="Consolas" w:hAnsi="Consolas" w:cs="Consolas"/>
+          <w:color w:val="000000"/>
+          <w:sz w:val="19"/>
+          <w:szCs w:val="19"/>
+        </w:rPr>
+        <w:t xml:space="preserve">      </w:t>
+      </w:r>
+      <w:proofErr w:type="spellStart"/>
       <w:r>
         <w:rPr>
           <w:rFonts w:ascii="Consolas" w:hAnsi="Consolas" w:cs="Consolas"/>
@@ -3349,6 +3647,7 @@
         </w:rPr>
         <w:t>varchar</w:t>
       </w:r>
+      <w:proofErr w:type="spellEnd"/>
       <w:r>
         <w:rPr>
           <w:rFonts w:ascii="Consolas" w:hAnsi="Consolas" w:cs="Consolas"/>
@@ -3451,8 +3750,20 @@
           <w:sz w:val="19"/>
           <w:szCs w:val="19"/>
         </w:rPr>
-        <w:t xml:space="preserve"> [VALOR_INVESTIDO]   </w:t>
-      </w:r>
+        <w:t xml:space="preserve"> [VALOR_</w:t>
+      </w:r>
+      <w:proofErr w:type="gramStart"/>
+      <w:r>
+        <w:rPr>
+          <w:rFonts w:ascii="Consolas" w:hAnsi="Consolas" w:cs="Consolas"/>
+          <w:color w:val="000000"/>
+          <w:sz w:val="19"/>
+          <w:szCs w:val="19"/>
+        </w:rPr>
+        <w:t xml:space="preserve">INVESTIDO]   </w:t>
+      </w:r>
+      <w:proofErr w:type="spellStart"/>
+      <w:proofErr w:type="gramEnd"/>
       <w:r>
         <w:rPr>
           <w:rFonts w:ascii="Consolas" w:hAnsi="Consolas" w:cs="Consolas"/>
@@ -3462,6 +3773,7 @@
         </w:rPr>
         <w:t>float</w:t>
       </w:r>
+      <w:proofErr w:type="spellEnd"/>
       <w:r>
         <w:rPr>
           <w:rFonts w:ascii="Consolas" w:hAnsi="Consolas" w:cs="Consolas"/>
@@ -3537,8 +3849,29 @@
           <w:sz w:val="19"/>
           <w:szCs w:val="19"/>
         </w:rPr>
-        <w:t xml:space="preserve"> [DATA]      </w:t>
-      </w:r>
+        <w:t xml:space="preserve"> [</w:t>
+      </w:r>
+      <w:proofErr w:type="gramStart"/>
+      <w:r>
+        <w:rPr>
+          <w:rFonts w:ascii="Consolas" w:hAnsi="Consolas" w:cs="Consolas"/>
+          <w:color w:val="000000"/>
+          <w:sz w:val="19"/>
+          <w:szCs w:val="19"/>
+        </w:rPr>
+        <w:t xml:space="preserve">DATA]   </w:t>
+      </w:r>
+      <w:proofErr w:type="gramEnd"/>
+      <w:r>
+        <w:rPr>
+          <w:rFonts w:ascii="Consolas" w:hAnsi="Consolas" w:cs="Consolas"/>
+          <w:color w:val="000000"/>
+          <w:sz w:val="19"/>
+          <w:szCs w:val="19"/>
+        </w:rPr>
+        <w:t xml:space="preserve">   </w:t>
+      </w:r>
+      <w:proofErr w:type="spellStart"/>
       <w:r>
         <w:rPr>
           <w:rFonts w:ascii="Consolas" w:hAnsi="Consolas" w:cs="Consolas"/>
@@ -3548,6 +3881,7 @@
         </w:rPr>
         <w:t>datetime</w:t>
       </w:r>
+      <w:proofErr w:type="spellEnd"/>
       <w:r>
         <w:rPr>
           <w:rFonts w:ascii="Consolas" w:hAnsi="Consolas" w:cs="Consolas"/>
@@ -4255,8 +4589,29 @@
           <w:sz w:val="19"/>
           <w:szCs w:val="19"/>
         </w:rPr>
-        <w:t xml:space="preserve"> [ID]      </w:t>
-      </w:r>
+        <w:t xml:space="preserve"> [</w:t>
+      </w:r>
+      <w:proofErr w:type="gramStart"/>
+      <w:r>
+        <w:rPr>
+          <w:rFonts w:ascii="Consolas" w:hAnsi="Consolas" w:cs="Consolas"/>
+          <w:color w:val="000000"/>
+          <w:sz w:val="19"/>
+          <w:szCs w:val="19"/>
+        </w:rPr>
+        <w:t xml:space="preserve">ID]   </w:t>
+      </w:r>
+      <w:proofErr w:type="gramEnd"/>
+      <w:r>
+        <w:rPr>
+          <w:rFonts w:ascii="Consolas" w:hAnsi="Consolas" w:cs="Consolas"/>
+          <w:color w:val="000000"/>
+          <w:sz w:val="19"/>
+          <w:szCs w:val="19"/>
+        </w:rPr>
+        <w:t xml:space="preserve">   </w:t>
+      </w:r>
+      <w:proofErr w:type="spellStart"/>
       <w:r>
         <w:rPr>
           <w:rFonts w:ascii="Consolas" w:hAnsi="Consolas" w:cs="Consolas"/>
@@ -4266,6 +4621,7 @@
         </w:rPr>
         <w:t>int</w:t>
       </w:r>
+      <w:proofErr w:type="spellEnd"/>
       <w:r>
         <w:rPr>
           <w:rFonts w:ascii="Consolas" w:hAnsi="Consolas" w:cs="Consolas"/>
@@ -4433,6 +4789,7 @@
         </w:rPr>
         <w:t xml:space="preserve"> [USER_ID] </w:t>
       </w:r>
+      <w:proofErr w:type="spellStart"/>
       <w:r>
         <w:rPr>
           <w:rFonts w:ascii="Consolas" w:hAnsi="Consolas" w:cs="Consolas"/>
@@ -4442,6 +4799,7 @@
         </w:rPr>
         <w:t>int</w:t>
       </w:r>
+      <w:proofErr w:type="spellEnd"/>
       <w:r>
         <w:rPr>
           <w:rFonts w:ascii="Consolas" w:hAnsi="Consolas" w:cs="Consolas"/>
@@ -4469,6 +4827,7 @@
         </w:rPr>
         <w:t xml:space="preserve"> </w:t>
       </w:r>
+      <w:proofErr w:type="gramStart"/>
       <w:r>
         <w:rPr>
           <w:rFonts w:ascii="Consolas" w:hAnsi="Consolas" w:cs="Consolas"/>
@@ -4496,29 +4855,51 @@
         </w:rPr>
         <w:t>,</w:t>
       </w:r>
-    </w:p>
-    <w:p>
-      <w:pPr>
-        <w:autoSpaceDE w:val="0"/>
-        <w:autoSpaceDN w:val="0"/>
-        <w:adjustRightInd w:val="0"/>
-        <w:spacing w:after="0" w:line="240" w:lineRule="auto"/>
-        <w:rPr>
-          <w:rFonts w:ascii="Consolas" w:hAnsi="Consolas" w:cs="Consolas"/>
-          <w:color w:val="000000"/>
-          <w:sz w:val="19"/>
-          <w:szCs w:val="19"/>
-        </w:rPr>
-      </w:pPr>
-      <w:r>
-        <w:rPr>
-          <w:rFonts w:ascii="Consolas" w:hAnsi="Consolas" w:cs="Consolas"/>
-          <w:color w:val="000000"/>
-          <w:sz w:val="19"/>
-          <w:szCs w:val="19"/>
-        </w:rPr>
-        <w:t xml:space="preserve"> [NOME]    </w:t>
-      </w:r>
+      <w:proofErr w:type="gramEnd"/>
+    </w:p>
+    <w:p>
+      <w:pPr>
+        <w:autoSpaceDE w:val="0"/>
+        <w:autoSpaceDN w:val="0"/>
+        <w:adjustRightInd w:val="0"/>
+        <w:spacing w:after="0" w:line="240" w:lineRule="auto"/>
+        <w:rPr>
+          <w:rFonts w:ascii="Consolas" w:hAnsi="Consolas" w:cs="Consolas"/>
+          <w:color w:val="000000"/>
+          <w:sz w:val="19"/>
+          <w:szCs w:val="19"/>
+        </w:rPr>
+      </w:pPr>
+      <w:r>
+        <w:rPr>
+          <w:rFonts w:ascii="Consolas" w:hAnsi="Consolas" w:cs="Consolas"/>
+          <w:color w:val="000000"/>
+          <w:sz w:val="19"/>
+          <w:szCs w:val="19"/>
+        </w:rPr>
+        <w:t xml:space="preserve"> [</w:t>
+      </w:r>
+      <w:proofErr w:type="gramStart"/>
+      <w:r>
+        <w:rPr>
+          <w:rFonts w:ascii="Consolas" w:hAnsi="Consolas" w:cs="Consolas"/>
+          <w:color w:val="000000"/>
+          <w:sz w:val="19"/>
+          <w:szCs w:val="19"/>
+        </w:rPr>
+        <w:t xml:space="preserve">NOME]   </w:t>
+      </w:r>
+      <w:proofErr w:type="gramEnd"/>
+      <w:r>
+        <w:rPr>
+          <w:rFonts w:ascii="Consolas" w:hAnsi="Consolas" w:cs="Consolas"/>
+          <w:color w:val="000000"/>
+          <w:sz w:val="19"/>
+          <w:szCs w:val="19"/>
+        </w:rPr>
+        <w:t xml:space="preserve"> </w:t>
+      </w:r>
+      <w:proofErr w:type="spellStart"/>
       <w:r>
         <w:rPr>
           <w:rFonts w:ascii="Consolas" w:hAnsi="Consolas" w:cs="Consolas"/>
@@ -4528,6 +4909,7 @@
         </w:rPr>
         <w:t>varchar</w:t>
       </w:r>
+      <w:proofErr w:type="spellEnd"/>
       <w:r>
         <w:rPr>
           <w:rFonts w:ascii="Consolas" w:hAnsi="Consolas" w:cs="Consolas"/>
@@ -5010,8 +5392,29 @@
           <w:sz w:val="19"/>
           <w:szCs w:val="19"/>
         </w:rPr>
-        <w:t xml:space="preserve"> [ID]       </w:t>
-      </w:r>
+        <w:t xml:space="preserve"> [</w:t>
+      </w:r>
+      <w:proofErr w:type="gramStart"/>
+      <w:r>
+        <w:rPr>
+          <w:rFonts w:ascii="Consolas" w:hAnsi="Consolas" w:cs="Consolas"/>
+          <w:color w:val="000000"/>
+          <w:sz w:val="19"/>
+          <w:szCs w:val="19"/>
+        </w:rPr>
+        <w:t xml:space="preserve">ID]   </w:t>
+      </w:r>
+      <w:proofErr w:type="gramEnd"/>
+      <w:r>
+        <w:rPr>
+          <w:rFonts w:ascii="Consolas" w:hAnsi="Consolas" w:cs="Consolas"/>
+          <w:color w:val="000000"/>
+          <w:sz w:val="19"/>
+          <w:szCs w:val="19"/>
+        </w:rPr>
+        <w:t xml:space="preserve">    </w:t>
+      </w:r>
+      <w:proofErr w:type="spellStart"/>
       <w:r>
         <w:rPr>
           <w:rFonts w:ascii="Consolas" w:hAnsi="Consolas" w:cs="Consolas"/>
@@ -5021,6 +5424,7 @@
         </w:rPr>
         <w:t>int</w:t>
       </w:r>
+      <w:proofErr w:type="spellEnd"/>
       <w:r>
         <w:rPr>
           <w:rFonts w:ascii="Consolas" w:hAnsi="Consolas" w:cs="Consolas"/>
@@ -5186,8 +5590,19 @@
           <w:sz w:val="19"/>
           <w:szCs w:val="19"/>
         </w:rPr>
-        <w:t xml:space="preserve"> [USER_ID]  </w:t>
-      </w:r>
+        <w:t xml:space="preserve"> [USER_</w:t>
+      </w:r>
+      <w:proofErr w:type="gramStart"/>
+      <w:r>
+        <w:rPr>
+          <w:rFonts w:ascii="Consolas" w:hAnsi="Consolas" w:cs="Consolas"/>
+          <w:color w:val="000000"/>
+          <w:sz w:val="19"/>
+          <w:szCs w:val="19"/>
+        </w:rPr>
+        <w:t xml:space="preserve">ID]  </w:t>
+      </w:r>
+      <w:proofErr w:type="spellStart"/>
       <w:r>
         <w:rPr>
           <w:rFonts w:ascii="Consolas" w:hAnsi="Consolas" w:cs="Consolas"/>
@@ -5197,6 +5612,8 @@
         </w:rPr>
         <w:t>int</w:t>
       </w:r>
+      <w:proofErr w:type="spellEnd"/>
+      <w:proofErr w:type="gramEnd"/>
       <w:r>
         <w:rPr>
           <w:rFonts w:ascii="Consolas" w:hAnsi="Consolas" w:cs="Consolas"/>
@@ -5272,8 +5689,29 @@
           <w:sz w:val="19"/>
           <w:szCs w:val="19"/>
         </w:rPr>
-        <w:t xml:space="preserve"> [NOME]     </w:t>
-      </w:r>
+        <w:t xml:space="preserve"> [</w:t>
+      </w:r>
+      <w:proofErr w:type="gramStart"/>
+      <w:r>
+        <w:rPr>
+          <w:rFonts w:ascii="Consolas" w:hAnsi="Consolas" w:cs="Consolas"/>
+          <w:color w:val="000000"/>
+          <w:sz w:val="19"/>
+          <w:szCs w:val="19"/>
+        </w:rPr>
+        <w:t xml:space="preserve">NOME]   </w:t>
+      </w:r>
+      <w:proofErr w:type="gramEnd"/>
+      <w:r>
+        <w:rPr>
+          <w:rFonts w:ascii="Consolas" w:hAnsi="Consolas" w:cs="Consolas"/>
+          <w:color w:val="000000"/>
+          <w:sz w:val="19"/>
+          <w:szCs w:val="19"/>
+        </w:rPr>
+        <w:t xml:space="preserve">  </w:t>
+      </w:r>
+      <w:proofErr w:type="spellStart"/>
       <w:r>
         <w:rPr>
           <w:rFonts w:ascii="Consolas" w:hAnsi="Consolas" w:cs="Consolas"/>
@@ -5283,6 +5721,7 @@
         </w:rPr>
         <w:t>varchar</w:t>
       </w:r>
+      <w:proofErr w:type="spellEnd"/>
       <w:r>
         <w:rPr>
           <w:rFonts w:ascii="Consolas" w:hAnsi="Consolas" w:cs="Consolas"/>
@@ -5385,8 +5824,19 @@
           <w:sz w:val="19"/>
           <w:szCs w:val="19"/>
         </w:rPr>
-        <w:t xml:space="preserve"> [SALARIO]  </w:t>
-      </w:r>
+        <w:t xml:space="preserve"> [</w:t>
+      </w:r>
+      <w:proofErr w:type="gramStart"/>
+      <w:r>
+        <w:rPr>
+          <w:rFonts w:ascii="Consolas" w:hAnsi="Consolas" w:cs="Consolas"/>
+          <w:color w:val="000000"/>
+          <w:sz w:val="19"/>
+          <w:szCs w:val="19"/>
+        </w:rPr>
+        <w:t xml:space="preserve">SALARIO]  </w:t>
+      </w:r>
+      <w:proofErr w:type="spellStart"/>
       <w:r>
         <w:rPr>
           <w:rFonts w:ascii="Consolas" w:hAnsi="Consolas" w:cs="Consolas"/>
@@ -5396,6 +5846,8 @@
         </w:rPr>
         <w:t>float</w:t>
       </w:r>
+      <w:proofErr w:type="spellEnd"/>
+      <w:proofErr w:type="gramEnd"/>
       <w:r>
         <w:rPr>
           <w:rFonts w:ascii="Consolas" w:hAnsi="Consolas" w:cs="Consolas"/>
@@ -5473,6 +5925,7 @@
         </w:rPr>
         <w:t xml:space="preserve"> [ID_CARGO] </w:t>
       </w:r>
+      <w:proofErr w:type="spellStart"/>
       <w:r>
         <w:rPr>
           <w:rFonts w:ascii="Consolas" w:hAnsi="Consolas" w:cs="Consolas"/>
@@ -5482,6 +5935,7 @@
         </w:rPr>
         <w:t>int</w:t>
       </w:r>
+      <w:proofErr w:type="spellEnd"/>
       <w:r>
         <w:rPr>
           <w:rFonts w:ascii="Consolas" w:hAnsi="Consolas" w:cs="Consolas"/>
@@ -6162,8 +6616,29 @@
           <w:sz w:val="19"/>
           <w:szCs w:val="19"/>
         </w:rPr>
-        <w:t xml:space="preserve">[ID]        </w:t>
-      </w:r>
+        <w:t>[</w:t>
+      </w:r>
+      <w:proofErr w:type="gramStart"/>
+      <w:r>
+        <w:rPr>
+          <w:rFonts w:ascii="Consolas" w:hAnsi="Consolas" w:cs="Consolas"/>
+          <w:color w:val="000000"/>
+          <w:sz w:val="19"/>
+          <w:szCs w:val="19"/>
+        </w:rPr>
+        <w:t xml:space="preserve">ID]   </w:t>
+      </w:r>
+      <w:proofErr w:type="gramEnd"/>
+      <w:r>
+        <w:rPr>
+          <w:rFonts w:ascii="Consolas" w:hAnsi="Consolas" w:cs="Consolas"/>
+          <w:color w:val="000000"/>
+          <w:sz w:val="19"/>
+          <w:szCs w:val="19"/>
+        </w:rPr>
+        <w:t xml:space="preserve">     </w:t>
+      </w:r>
+      <w:proofErr w:type="spellStart"/>
       <w:r>
         <w:rPr>
           <w:rFonts w:ascii="Consolas" w:hAnsi="Consolas" w:cs="Consolas"/>
@@ -6173,6 +6648,7 @@
         </w:rPr>
         <w:t>int</w:t>
       </w:r>
+      <w:proofErr w:type="spellEnd"/>
       <w:r>
         <w:rPr>
           <w:rFonts w:ascii="Consolas" w:hAnsi="Consolas" w:cs="Consolas"/>
@@ -6338,8 +6814,20 @@
           <w:sz w:val="19"/>
           <w:szCs w:val="19"/>
         </w:rPr>
-        <w:t xml:space="preserve">[USER_ID]   </w:t>
-      </w:r>
+        <w:t>[USER_</w:t>
+      </w:r>
+      <w:proofErr w:type="gramStart"/>
+      <w:r>
+        <w:rPr>
+          <w:rFonts w:ascii="Consolas" w:hAnsi="Consolas" w:cs="Consolas"/>
+          <w:color w:val="000000"/>
+          <w:sz w:val="19"/>
+          <w:szCs w:val="19"/>
+        </w:rPr>
+        <w:t xml:space="preserve">ID]   </w:t>
+      </w:r>
+      <w:proofErr w:type="spellStart"/>
+      <w:proofErr w:type="gramEnd"/>
       <w:r>
         <w:rPr>
           <w:rFonts w:ascii="Consolas" w:hAnsi="Consolas" w:cs="Consolas"/>
@@ -6349,6 +6837,7 @@
         </w:rPr>
         <w:t>int</w:t>
       </w:r>
+      <w:proofErr w:type="spellEnd"/>
       <w:r>
         <w:rPr>
           <w:rFonts w:ascii="Consolas" w:hAnsi="Consolas" w:cs="Consolas"/>
@@ -6426,6 +6915,8 @@
         </w:rPr>
         <w:t xml:space="preserve">[DESCRICAO] </w:t>
       </w:r>
+      <w:proofErr w:type="spellStart"/>
+      <w:proofErr w:type="gramStart"/>
       <w:r>
         <w:rPr>
           <w:rFonts w:ascii="Consolas" w:hAnsi="Consolas" w:cs="Consolas"/>
@@ -6435,6 +6926,7 @@
         </w:rPr>
         <w:t>varchar</w:t>
       </w:r>
+      <w:proofErr w:type="spellEnd"/>
       <w:r>
         <w:rPr>
           <w:rFonts w:ascii="Consolas" w:hAnsi="Consolas" w:cs="Consolas"/>
@@ -6444,6 +6936,7 @@
         </w:rPr>
         <w:t>(</w:t>
       </w:r>
+      <w:proofErr w:type="gramEnd"/>
       <w:r>
         <w:rPr>
           <w:rFonts w:ascii="Consolas" w:hAnsi="Consolas" w:cs="Consolas"/>
@@ -6537,8 +7030,29 @@
           <w:sz w:val="19"/>
           <w:szCs w:val="19"/>
         </w:rPr>
-        <w:t xml:space="preserve">[VALOR]     </w:t>
-      </w:r>
+        <w:t>[</w:t>
+      </w:r>
+      <w:proofErr w:type="gramStart"/>
+      <w:r>
+        <w:rPr>
+          <w:rFonts w:ascii="Consolas" w:hAnsi="Consolas" w:cs="Consolas"/>
+          <w:color w:val="000000"/>
+          <w:sz w:val="19"/>
+          <w:szCs w:val="19"/>
+        </w:rPr>
+        <w:t xml:space="preserve">VALOR]   </w:t>
+      </w:r>
+      <w:proofErr w:type="gramEnd"/>
+      <w:r>
+        <w:rPr>
+          <w:rFonts w:ascii="Consolas" w:hAnsi="Consolas" w:cs="Consolas"/>
+          <w:color w:val="000000"/>
+          <w:sz w:val="19"/>
+          <w:szCs w:val="19"/>
+        </w:rPr>
+        <w:t xml:space="preserve">  </w:t>
+      </w:r>
+      <w:proofErr w:type="spellStart"/>
       <w:r>
         <w:rPr>
           <w:rFonts w:ascii="Consolas" w:hAnsi="Consolas" w:cs="Consolas"/>
@@ -6548,6 +7062,7 @@
         </w:rPr>
         <w:t>float</w:t>
       </w:r>
+      <w:proofErr w:type="spellEnd"/>
       <w:r>
         <w:rPr>
           <w:rFonts w:ascii="Consolas" w:hAnsi="Consolas" w:cs="Consolas"/>
@@ -6605,8 +7120,29 @@
           <w:sz w:val="19"/>
           <w:szCs w:val="19"/>
         </w:rPr>
-        <w:t xml:space="preserve">[DATA]      </w:t>
-      </w:r>
+        <w:t>[</w:t>
+      </w:r>
+      <w:proofErr w:type="gramStart"/>
+      <w:r>
+        <w:rPr>
+          <w:rFonts w:ascii="Consolas" w:hAnsi="Consolas" w:cs="Consolas"/>
+          <w:color w:val="000000"/>
+          <w:sz w:val="19"/>
+          <w:szCs w:val="19"/>
+        </w:rPr>
+        <w:t xml:space="preserve">DATA]   </w:t>
+      </w:r>
+      <w:proofErr w:type="gramEnd"/>
+      <w:r>
+        <w:rPr>
+          <w:rFonts w:ascii="Consolas" w:hAnsi="Consolas" w:cs="Consolas"/>
+          <w:color w:val="000000"/>
+          <w:sz w:val="19"/>
+          <w:szCs w:val="19"/>
+        </w:rPr>
+        <w:t xml:space="preserve">   </w:t>
+      </w:r>
+      <w:proofErr w:type="spellStart"/>
       <w:r>
         <w:rPr>
           <w:rFonts w:ascii="Consolas" w:hAnsi="Consolas" w:cs="Consolas"/>
@@ -6616,6 +7152,7 @@
         </w:rPr>
         <w:t>datetime</w:t>
       </w:r>
+      <w:proofErr w:type="spellEnd"/>
       <w:r>
         <w:rPr>
           <w:rFonts w:ascii="Consolas" w:hAnsi="Consolas" w:cs="Consolas"/>
@@ -7062,8 +7599,29 @@
           <w:sz w:val="19"/>
           <w:szCs w:val="19"/>
         </w:rPr>
-        <w:t xml:space="preserve"> [ID]        </w:t>
-      </w:r>
+        <w:t xml:space="preserve"> [</w:t>
+      </w:r>
+      <w:proofErr w:type="gramStart"/>
+      <w:r>
+        <w:rPr>
+          <w:rFonts w:ascii="Consolas" w:hAnsi="Consolas" w:cs="Consolas"/>
+          <w:color w:val="000000"/>
+          <w:sz w:val="19"/>
+          <w:szCs w:val="19"/>
+        </w:rPr>
+        <w:t xml:space="preserve">ID]   </w:t>
+      </w:r>
+      <w:proofErr w:type="gramEnd"/>
+      <w:r>
+        <w:rPr>
+          <w:rFonts w:ascii="Consolas" w:hAnsi="Consolas" w:cs="Consolas"/>
+          <w:color w:val="000000"/>
+          <w:sz w:val="19"/>
+          <w:szCs w:val="19"/>
+        </w:rPr>
+        <w:t xml:space="preserve">     </w:t>
+      </w:r>
+      <w:proofErr w:type="spellStart"/>
       <w:r>
         <w:rPr>
           <w:rFonts w:ascii="Consolas" w:hAnsi="Consolas" w:cs="Consolas"/>
@@ -7073,6 +7631,7 @@
         </w:rPr>
         <w:t>int</w:t>
       </w:r>
+      <w:proofErr w:type="spellEnd"/>
       <w:r>
         <w:rPr>
           <w:rFonts w:ascii="Consolas" w:hAnsi="Consolas" w:cs="Consolas"/>
@@ -7238,8 +7797,20 @@
           <w:sz w:val="19"/>
           <w:szCs w:val="19"/>
         </w:rPr>
-        <w:t xml:space="preserve"> [USER_ID]   </w:t>
-      </w:r>
+        <w:t xml:space="preserve"> [USER_</w:t>
+      </w:r>
+      <w:proofErr w:type="gramStart"/>
+      <w:r>
+        <w:rPr>
+          <w:rFonts w:ascii="Consolas" w:hAnsi="Consolas" w:cs="Consolas"/>
+          <w:color w:val="000000"/>
+          <w:sz w:val="19"/>
+          <w:szCs w:val="19"/>
+        </w:rPr>
+        <w:t xml:space="preserve">ID]   </w:t>
+      </w:r>
+      <w:proofErr w:type="spellStart"/>
+      <w:proofErr w:type="gramEnd"/>
       <w:r>
         <w:rPr>
           <w:rFonts w:ascii="Consolas" w:hAnsi="Consolas" w:cs="Consolas"/>
@@ -7249,6 +7820,7 @@
         </w:rPr>
         <w:t>int</w:t>
       </w:r>
+      <w:proofErr w:type="spellEnd"/>
       <w:r>
         <w:rPr>
           <w:rFonts w:ascii="Consolas" w:hAnsi="Consolas" w:cs="Consolas"/>
@@ -7326,6 +7898,8 @@
         </w:rPr>
         <w:t xml:space="preserve"> [DESCRICAO] </w:t>
       </w:r>
+      <w:proofErr w:type="spellStart"/>
+      <w:proofErr w:type="gramStart"/>
       <w:r>
         <w:rPr>
           <w:rFonts w:ascii="Consolas" w:hAnsi="Consolas" w:cs="Consolas"/>
@@ -7335,6 +7909,7 @@
         </w:rPr>
         <w:t>varchar</w:t>
       </w:r>
+      <w:proofErr w:type="spellEnd"/>
       <w:r>
         <w:rPr>
           <w:rFonts w:ascii="Consolas" w:hAnsi="Consolas" w:cs="Consolas"/>
@@ -7344,6 +7919,7 @@
         </w:rPr>
         <w:t>(</w:t>
       </w:r>
+      <w:proofErr w:type="gramEnd"/>
       <w:r>
         <w:rPr>
           <w:rFonts w:ascii="Consolas" w:hAnsi="Consolas" w:cs="Consolas"/>
@@ -7489,6 +8065,7 @@
         </w:rPr>
         <w:t xml:space="preserve"> [DATA_CONCLUSAO] </w:t>
       </w:r>
+      <w:proofErr w:type="spellStart"/>
       <w:r>
         <w:rPr>
           <w:rFonts w:ascii="Consolas" w:hAnsi="Consolas" w:cs="Consolas"/>
@@ -7498,6 +8075,7 @@
         </w:rPr>
         <w:t>datetime</w:t>
       </w:r>
+      <w:proofErr w:type="spellEnd"/>
       <w:r>
         <w:rPr>
           <w:rFonts w:ascii="Consolas" w:hAnsi="Consolas" w:cs="Consolas"/>
@@ -7917,8 +8495,29 @@
           <w:sz w:val="19"/>
           <w:szCs w:val="19"/>
         </w:rPr>
-        <w:t xml:space="preserve"> [ID]           </w:t>
-      </w:r>
+        <w:t xml:space="preserve"> [</w:t>
+      </w:r>
+      <w:proofErr w:type="gramStart"/>
+      <w:r>
+        <w:rPr>
+          <w:rFonts w:ascii="Consolas" w:hAnsi="Consolas" w:cs="Consolas"/>
+          <w:color w:val="000000"/>
+          <w:sz w:val="19"/>
+          <w:szCs w:val="19"/>
+        </w:rPr>
+        <w:t xml:space="preserve">ID]   </w:t>
+      </w:r>
+      <w:proofErr w:type="gramEnd"/>
+      <w:r>
+        <w:rPr>
+          <w:rFonts w:ascii="Consolas" w:hAnsi="Consolas" w:cs="Consolas"/>
+          <w:color w:val="000000"/>
+          <w:sz w:val="19"/>
+          <w:szCs w:val="19"/>
+        </w:rPr>
+        <w:t xml:space="preserve">        </w:t>
+      </w:r>
+      <w:proofErr w:type="spellStart"/>
       <w:r>
         <w:rPr>
           <w:rFonts w:ascii="Consolas" w:hAnsi="Consolas" w:cs="Consolas"/>
@@ -7928,6 +8527,7 @@
         </w:rPr>
         <w:t>int</w:t>
       </w:r>
+      <w:proofErr w:type="spellEnd"/>
       <w:r>
         <w:rPr>
           <w:rFonts w:ascii="Consolas" w:hAnsi="Consolas" w:cs="Consolas"/>
@@ -8093,8 +8693,29 @@
           <w:sz w:val="19"/>
           <w:szCs w:val="19"/>
         </w:rPr>
-        <w:t xml:space="preserve"> [USER_ID]      </w:t>
-      </w:r>
+        <w:t xml:space="preserve"> [USER_</w:t>
+      </w:r>
+      <w:proofErr w:type="gramStart"/>
+      <w:r>
+        <w:rPr>
+          <w:rFonts w:ascii="Consolas" w:hAnsi="Consolas" w:cs="Consolas"/>
+          <w:color w:val="000000"/>
+          <w:sz w:val="19"/>
+          <w:szCs w:val="19"/>
+        </w:rPr>
+        <w:t xml:space="preserve">ID]   </w:t>
+      </w:r>
+      <w:proofErr w:type="gramEnd"/>
+      <w:r>
+        <w:rPr>
+          <w:rFonts w:ascii="Consolas" w:hAnsi="Consolas" w:cs="Consolas"/>
+          <w:color w:val="000000"/>
+          <w:sz w:val="19"/>
+          <w:szCs w:val="19"/>
+        </w:rPr>
+        <w:t xml:space="preserve">   </w:t>
+      </w:r>
+      <w:proofErr w:type="spellStart"/>
       <w:r>
         <w:rPr>
           <w:rFonts w:ascii="Consolas" w:hAnsi="Consolas" w:cs="Consolas"/>
@@ -8104,6 +8725,7 @@
         </w:rPr>
         <w:t>int</w:t>
       </w:r>
+      <w:proofErr w:type="spellEnd"/>
       <w:r>
         <w:rPr>
           <w:rFonts w:ascii="Consolas" w:hAnsi="Consolas" w:cs="Consolas"/>
@@ -8179,8 +8801,29 @@
           <w:sz w:val="19"/>
           <w:szCs w:val="19"/>
         </w:rPr>
-        <w:t xml:space="preserve"> [PRODUTO]      </w:t>
-      </w:r>
+        <w:t xml:space="preserve"> [</w:t>
+      </w:r>
+      <w:proofErr w:type="gramStart"/>
+      <w:r>
+        <w:rPr>
+          <w:rFonts w:ascii="Consolas" w:hAnsi="Consolas" w:cs="Consolas"/>
+          <w:color w:val="000000"/>
+          <w:sz w:val="19"/>
+          <w:szCs w:val="19"/>
+        </w:rPr>
+        <w:t xml:space="preserve">PRODUTO]   </w:t>
+      </w:r>
+      <w:proofErr w:type="gramEnd"/>
+      <w:r>
+        <w:rPr>
+          <w:rFonts w:ascii="Consolas" w:hAnsi="Consolas" w:cs="Consolas"/>
+          <w:color w:val="000000"/>
+          <w:sz w:val="19"/>
+          <w:szCs w:val="19"/>
+        </w:rPr>
+        <w:t xml:space="preserve">   </w:t>
+      </w:r>
+      <w:proofErr w:type="spellStart"/>
       <w:r>
         <w:rPr>
           <w:rFonts w:ascii="Consolas" w:hAnsi="Consolas" w:cs="Consolas"/>
@@ -8190,6 +8833,7 @@
         </w:rPr>
         <w:t>varchar</w:t>
       </w:r>
+      <w:proofErr w:type="spellEnd"/>
       <w:r>
         <w:rPr>
           <w:rFonts w:ascii="Consolas" w:hAnsi="Consolas" w:cs="Consolas"/>
@@ -8292,8 +8936,20 @@
           <w:sz w:val="19"/>
           <w:szCs w:val="19"/>
         </w:rPr>
-        <w:t xml:space="preserve"> [QUANTIDADE]   </w:t>
-      </w:r>
+        <w:t xml:space="preserve"> [</w:t>
+      </w:r>
+      <w:proofErr w:type="gramStart"/>
+      <w:r>
+        <w:rPr>
+          <w:rFonts w:ascii="Consolas" w:hAnsi="Consolas" w:cs="Consolas"/>
+          <w:color w:val="000000"/>
+          <w:sz w:val="19"/>
+          <w:szCs w:val="19"/>
+        </w:rPr>
+        <w:t xml:space="preserve">QUANTIDADE]   </w:t>
+      </w:r>
+      <w:proofErr w:type="spellStart"/>
+      <w:proofErr w:type="gramEnd"/>
       <w:r>
         <w:rPr>
           <w:rFonts w:ascii="Consolas" w:hAnsi="Consolas" w:cs="Consolas"/>
@@ -8303,6 +8959,7 @@
         </w:rPr>
         <w:t>int</w:t>
       </w:r>
+      <w:proofErr w:type="spellEnd"/>
       <w:r>
         <w:rPr>
           <w:rFonts w:ascii="Consolas" w:hAnsi="Consolas" w:cs="Consolas"/>
@@ -8380,6 +9037,7 @@
         </w:rPr>
         <w:t xml:space="preserve"> [ID_CATEGORIA] </w:t>
       </w:r>
+      <w:proofErr w:type="spellStart"/>
       <w:r>
         <w:rPr>
           <w:rFonts w:ascii="Consolas" w:hAnsi="Consolas" w:cs="Consolas"/>
@@ -8389,6 +9047,7 @@
         </w:rPr>
         <w:t>int</w:t>
       </w:r>
+      <w:proofErr w:type="spellEnd"/>
       <w:r>
         <w:rPr>
           <w:rFonts w:ascii="Consolas" w:hAnsi="Consolas" w:cs="Consolas"/>
@@ -8416,6 +9075,7 @@
         </w:rPr>
         <w:t xml:space="preserve"> </w:t>
       </w:r>
+      <w:proofErr w:type="gramStart"/>
       <w:r>
         <w:rPr>
           <w:rFonts w:ascii="Consolas" w:hAnsi="Consolas" w:cs="Consolas"/>
@@ -8443,6 +9103,7 @@
         </w:rPr>
         <w:t>,</w:t>
       </w:r>
+      <w:proofErr w:type="gramEnd"/>
     </w:p>
     <w:p>
       <w:pPr>
@@ -9078,8 +9739,29 @@
           <w:sz w:val="19"/>
           <w:szCs w:val="19"/>
         </w:rPr>
-        <w:t xml:space="preserve"> [ID]           </w:t>
-      </w:r>
+        <w:t xml:space="preserve"> [</w:t>
+      </w:r>
+      <w:proofErr w:type="gramStart"/>
+      <w:r>
+        <w:rPr>
+          <w:rFonts w:ascii="Consolas" w:hAnsi="Consolas" w:cs="Consolas"/>
+          <w:color w:val="000000"/>
+          <w:sz w:val="19"/>
+          <w:szCs w:val="19"/>
+        </w:rPr>
+        <w:t xml:space="preserve">ID]   </w:t>
+      </w:r>
+      <w:proofErr w:type="gramEnd"/>
+      <w:r>
+        <w:rPr>
+          <w:rFonts w:ascii="Consolas" w:hAnsi="Consolas" w:cs="Consolas"/>
+          <w:color w:val="000000"/>
+          <w:sz w:val="19"/>
+          <w:szCs w:val="19"/>
+        </w:rPr>
+        <w:t xml:space="preserve">        </w:t>
+      </w:r>
+      <w:proofErr w:type="spellStart"/>
       <w:r>
         <w:rPr>
           <w:rFonts w:ascii="Consolas" w:hAnsi="Consolas" w:cs="Consolas"/>
@@ -9089,6 +9771,7 @@
         </w:rPr>
         <w:t>int</w:t>
       </w:r>
+      <w:proofErr w:type="spellEnd"/>
       <w:r>
         <w:rPr>
           <w:rFonts w:ascii="Consolas" w:hAnsi="Consolas" w:cs="Consolas"/>
@@ -9254,8 +9937,29 @@
           <w:sz w:val="19"/>
           <w:szCs w:val="19"/>
         </w:rPr>
-        <w:t xml:space="preserve"> [USER_ID]      </w:t>
-      </w:r>
+        <w:t xml:space="preserve"> [USER_</w:t>
+      </w:r>
+      <w:proofErr w:type="gramStart"/>
+      <w:r>
+        <w:rPr>
+          <w:rFonts w:ascii="Consolas" w:hAnsi="Consolas" w:cs="Consolas"/>
+          <w:color w:val="000000"/>
+          <w:sz w:val="19"/>
+          <w:szCs w:val="19"/>
+        </w:rPr>
+        <w:t xml:space="preserve">ID]   </w:t>
+      </w:r>
+      <w:proofErr w:type="gramEnd"/>
+      <w:r>
+        <w:rPr>
+          <w:rFonts w:ascii="Consolas" w:hAnsi="Consolas" w:cs="Consolas"/>
+          <w:color w:val="000000"/>
+          <w:sz w:val="19"/>
+          <w:szCs w:val="19"/>
+        </w:rPr>
+        <w:t xml:space="preserve">   </w:t>
+      </w:r>
+      <w:proofErr w:type="spellStart"/>
       <w:r>
         <w:rPr>
           <w:rFonts w:ascii="Consolas" w:hAnsi="Consolas" w:cs="Consolas"/>
@@ -9265,6 +9969,7 @@
         </w:rPr>
         <w:t>int</w:t>
       </w:r>
+      <w:proofErr w:type="spellEnd"/>
       <w:r>
         <w:rPr>
           <w:rFonts w:ascii="Consolas" w:hAnsi="Consolas" w:cs="Consolas"/>
@@ -9340,8 +10045,29 @@
           <w:sz w:val="19"/>
           <w:szCs w:val="19"/>
         </w:rPr>
-        <w:t xml:space="preserve"> [NOME]         </w:t>
-      </w:r>
+        <w:t xml:space="preserve"> [</w:t>
+      </w:r>
+      <w:proofErr w:type="gramStart"/>
+      <w:r>
+        <w:rPr>
+          <w:rFonts w:ascii="Consolas" w:hAnsi="Consolas" w:cs="Consolas"/>
+          <w:color w:val="000000"/>
+          <w:sz w:val="19"/>
+          <w:szCs w:val="19"/>
+        </w:rPr>
+        <w:t xml:space="preserve">NOME]   </w:t>
+      </w:r>
+      <w:proofErr w:type="gramEnd"/>
+      <w:r>
+        <w:rPr>
+          <w:rFonts w:ascii="Consolas" w:hAnsi="Consolas" w:cs="Consolas"/>
+          <w:color w:val="000000"/>
+          <w:sz w:val="19"/>
+          <w:szCs w:val="19"/>
+        </w:rPr>
+        <w:t xml:space="preserve">      </w:t>
+      </w:r>
+      <w:proofErr w:type="spellStart"/>
       <w:r>
         <w:rPr>
           <w:rFonts w:ascii="Consolas" w:hAnsi="Consolas" w:cs="Consolas"/>
@@ -9351,6 +10077,7 @@
         </w:rPr>
         <w:t>varchar</w:t>
       </w:r>
+      <w:proofErr w:type="spellEnd"/>
       <w:r>
         <w:rPr>
           <w:rFonts w:ascii="Consolas" w:hAnsi="Consolas" w:cs="Consolas"/>
@@ -9453,8 +10180,29 @@
           <w:sz w:val="19"/>
           <w:szCs w:val="19"/>
         </w:rPr>
-        <w:t xml:space="preserve"> [EMAIL]        </w:t>
-      </w:r>
+        <w:t xml:space="preserve"> [</w:t>
+      </w:r>
+      <w:proofErr w:type="gramStart"/>
+      <w:r>
+        <w:rPr>
+          <w:rFonts w:ascii="Consolas" w:hAnsi="Consolas" w:cs="Consolas"/>
+          <w:color w:val="000000"/>
+          <w:sz w:val="19"/>
+          <w:szCs w:val="19"/>
+        </w:rPr>
+        <w:t xml:space="preserve">EMAIL]   </w:t>
+      </w:r>
+      <w:proofErr w:type="gramEnd"/>
+      <w:r>
+        <w:rPr>
+          <w:rFonts w:ascii="Consolas" w:hAnsi="Consolas" w:cs="Consolas"/>
+          <w:color w:val="000000"/>
+          <w:sz w:val="19"/>
+          <w:szCs w:val="19"/>
+        </w:rPr>
+        <w:t xml:space="preserve">     </w:t>
+      </w:r>
+      <w:proofErr w:type="spellStart"/>
       <w:r>
         <w:rPr>
           <w:rFonts w:ascii="Consolas" w:hAnsi="Consolas" w:cs="Consolas"/>
@@ -9464,6 +10212,7 @@
         </w:rPr>
         <w:t>varchar</w:t>
       </w:r>
+      <w:proofErr w:type="spellEnd"/>
       <w:r>
         <w:rPr>
           <w:rFonts w:ascii="Consolas" w:hAnsi="Consolas" w:cs="Consolas"/>
@@ -9566,8 +10315,29 @@
           <w:sz w:val="19"/>
           <w:szCs w:val="19"/>
         </w:rPr>
-        <w:t xml:space="preserve"> [TELEFONE]     </w:t>
-      </w:r>
+        <w:t xml:space="preserve"> [</w:t>
+      </w:r>
+      <w:proofErr w:type="gramStart"/>
+      <w:r>
+        <w:rPr>
+          <w:rFonts w:ascii="Consolas" w:hAnsi="Consolas" w:cs="Consolas"/>
+          <w:color w:val="000000"/>
+          <w:sz w:val="19"/>
+          <w:szCs w:val="19"/>
+        </w:rPr>
+        <w:t xml:space="preserve">TELEFONE]   </w:t>
+      </w:r>
+      <w:proofErr w:type="gramEnd"/>
+      <w:r>
+        <w:rPr>
+          <w:rFonts w:ascii="Consolas" w:hAnsi="Consolas" w:cs="Consolas"/>
+          <w:color w:val="000000"/>
+          <w:sz w:val="19"/>
+          <w:szCs w:val="19"/>
+        </w:rPr>
+        <w:t xml:space="preserve">  </w:t>
+      </w:r>
+      <w:proofErr w:type="spellStart"/>
       <w:r>
         <w:rPr>
           <w:rFonts w:ascii="Consolas" w:hAnsi="Consolas" w:cs="Consolas"/>
@@ -9577,6 +10347,7 @@
         </w:rPr>
         <w:t>varchar</w:t>
       </w:r>
+      <w:proofErr w:type="spellEnd"/>
       <w:r>
         <w:rPr>
           <w:rFonts w:ascii="Consolas" w:hAnsi="Consolas" w:cs="Consolas"/>
@@ -9681,6 +10452,7 @@
         </w:rPr>
         <w:t xml:space="preserve"> [ID_CATEGORIA] </w:t>
       </w:r>
+      <w:proofErr w:type="spellStart"/>
       <w:r>
         <w:rPr>
           <w:rFonts w:ascii="Consolas" w:hAnsi="Consolas" w:cs="Consolas"/>
@@ -9690,6 +10462,7 @@
         </w:rPr>
         <w:t>int</w:t>
       </w:r>
+      <w:proofErr w:type="spellEnd"/>
       <w:r>
         <w:rPr>
           <w:rFonts w:ascii="Consolas" w:hAnsi="Consolas" w:cs="Consolas"/>
@@ -10383,8 +11156,29 @@
           <w:sz w:val="19"/>
           <w:szCs w:val="19"/>
         </w:rPr>
-        <w:t xml:space="preserve"> [ID]              </w:t>
-      </w:r>
+        <w:t xml:space="preserve"> [</w:t>
+      </w:r>
+      <w:proofErr w:type="gramStart"/>
+      <w:r>
+        <w:rPr>
+          <w:rFonts w:ascii="Consolas" w:hAnsi="Consolas" w:cs="Consolas"/>
+          <w:color w:val="000000"/>
+          <w:sz w:val="19"/>
+          <w:szCs w:val="19"/>
+        </w:rPr>
+        <w:t xml:space="preserve">ID]   </w:t>
+      </w:r>
+      <w:proofErr w:type="gramEnd"/>
+      <w:r>
+        <w:rPr>
+          <w:rFonts w:ascii="Consolas" w:hAnsi="Consolas" w:cs="Consolas"/>
+          <w:color w:val="000000"/>
+          <w:sz w:val="19"/>
+          <w:szCs w:val="19"/>
+        </w:rPr>
+        <w:t xml:space="preserve">           </w:t>
+      </w:r>
+      <w:proofErr w:type="spellStart"/>
       <w:r>
         <w:rPr>
           <w:rFonts w:ascii="Consolas" w:hAnsi="Consolas" w:cs="Consolas"/>
@@ -10394,6 +11188,7 @@
         </w:rPr>
         <w:t>int</w:t>
       </w:r>
+      <w:proofErr w:type="spellEnd"/>
       <w:r>
         <w:rPr>
           <w:rFonts w:ascii="Consolas" w:hAnsi="Consolas" w:cs="Consolas"/>
@@ -10561,6 +11356,7 @@
         </w:rPr>
         <w:t xml:space="preserve"> [INVESTIMENTO_ID] </w:t>
       </w:r>
+      <w:proofErr w:type="spellStart"/>
       <w:r>
         <w:rPr>
           <w:rFonts w:ascii="Consolas" w:hAnsi="Consolas" w:cs="Consolas"/>
@@ -10570,6 +11366,7 @@
         </w:rPr>
         <w:t>int</w:t>
       </w:r>
+      <w:proofErr w:type="spellEnd"/>
       <w:r>
         <w:rPr>
           <w:rFonts w:ascii="Consolas" w:hAnsi="Consolas" w:cs="Consolas"/>
@@ -10597,6 +11394,7 @@
         </w:rPr>
         <w:t xml:space="preserve"> </w:t>
       </w:r>
+      <w:proofErr w:type="gramStart"/>
       <w:r>
         <w:rPr>
           <w:rFonts w:ascii="Consolas" w:hAnsi="Consolas" w:cs="Consolas"/>
@@ -10624,29 +11422,51 @@
         </w:rPr>
         <w:t>,</w:t>
       </w:r>
-    </w:p>
-    <w:p>
-      <w:pPr>
-        <w:autoSpaceDE w:val="0"/>
-        <w:autoSpaceDN w:val="0"/>
-        <w:adjustRightInd w:val="0"/>
-        <w:spacing w:after="0" w:line="240" w:lineRule="auto"/>
-        <w:rPr>
-          <w:rFonts w:ascii="Consolas" w:hAnsi="Consolas" w:cs="Consolas"/>
-          <w:color w:val="000000"/>
-          <w:sz w:val="19"/>
-          <w:szCs w:val="19"/>
-        </w:rPr>
-      </w:pPr>
-      <w:r>
-        <w:rPr>
-          <w:rFonts w:ascii="Consolas" w:hAnsi="Consolas" w:cs="Consolas"/>
-          <w:color w:val="000000"/>
-          <w:sz w:val="19"/>
-          <w:szCs w:val="19"/>
-        </w:rPr>
-        <w:t xml:space="preserve"> [VALOR_TOTAL]     </w:t>
-      </w:r>
+      <w:proofErr w:type="gramEnd"/>
+    </w:p>
+    <w:p>
+      <w:pPr>
+        <w:autoSpaceDE w:val="0"/>
+        <w:autoSpaceDN w:val="0"/>
+        <w:adjustRightInd w:val="0"/>
+        <w:spacing w:after="0" w:line="240" w:lineRule="auto"/>
+        <w:rPr>
+          <w:rFonts w:ascii="Consolas" w:hAnsi="Consolas" w:cs="Consolas"/>
+          <w:color w:val="000000"/>
+          <w:sz w:val="19"/>
+          <w:szCs w:val="19"/>
+        </w:rPr>
+      </w:pPr>
+      <w:r>
+        <w:rPr>
+          <w:rFonts w:ascii="Consolas" w:hAnsi="Consolas" w:cs="Consolas"/>
+          <w:color w:val="000000"/>
+          <w:sz w:val="19"/>
+          <w:szCs w:val="19"/>
+        </w:rPr>
+        <w:t xml:space="preserve"> [VALOR_</w:t>
+      </w:r>
+      <w:proofErr w:type="gramStart"/>
+      <w:r>
+        <w:rPr>
+          <w:rFonts w:ascii="Consolas" w:hAnsi="Consolas" w:cs="Consolas"/>
+          <w:color w:val="000000"/>
+          <w:sz w:val="19"/>
+          <w:szCs w:val="19"/>
+        </w:rPr>
+        <w:t xml:space="preserve">TOTAL]   </w:t>
+      </w:r>
+      <w:proofErr w:type="gramEnd"/>
+      <w:r>
+        <w:rPr>
+          <w:rFonts w:ascii="Consolas" w:hAnsi="Consolas" w:cs="Consolas"/>
+          <w:color w:val="000000"/>
+          <w:sz w:val="19"/>
+          <w:szCs w:val="19"/>
+        </w:rPr>
+        <w:t xml:space="preserve">  </w:t>
+      </w:r>
+      <w:proofErr w:type="spellStart"/>
       <w:r>
         <w:rPr>
           <w:rFonts w:ascii="Consolas" w:hAnsi="Consolas" w:cs="Consolas"/>
@@ -10656,6 +11476,7 @@
         </w:rPr>
         <w:t>float</w:t>
       </w:r>
+      <w:proofErr w:type="spellEnd"/>
       <w:r>
         <w:rPr>
           <w:rFonts w:ascii="Consolas" w:hAnsi="Consolas" w:cs="Consolas"/>
@@ -10731,8 +11552,29 @@
           <w:sz w:val="19"/>
           <w:szCs w:val="19"/>
         </w:rPr>
-        <w:t xml:space="preserve"> [DATA]            </w:t>
-      </w:r>
+        <w:t xml:space="preserve"> [</w:t>
+      </w:r>
+      <w:proofErr w:type="gramStart"/>
+      <w:r>
+        <w:rPr>
+          <w:rFonts w:ascii="Consolas" w:hAnsi="Consolas" w:cs="Consolas"/>
+          <w:color w:val="000000"/>
+          <w:sz w:val="19"/>
+          <w:szCs w:val="19"/>
+        </w:rPr>
+        <w:t xml:space="preserve">DATA]   </w:t>
+      </w:r>
+      <w:proofErr w:type="gramEnd"/>
+      <w:r>
+        <w:rPr>
+          <w:rFonts w:ascii="Consolas" w:hAnsi="Consolas" w:cs="Consolas"/>
+          <w:color w:val="000000"/>
+          <w:sz w:val="19"/>
+          <w:szCs w:val="19"/>
+        </w:rPr>
+        <w:t xml:space="preserve">         </w:t>
+      </w:r>
+      <w:proofErr w:type="spellStart"/>
       <w:r>
         <w:rPr>
           <w:rFonts w:ascii="Consolas" w:hAnsi="Consolas" w:cs="Consolas"/>
@@ -10742,6 +11584,7 @@
         </w:rPr>
         <w:t>datetime</w:t>
       </w:r>
+      <w:proofErr w:type="spellEnd"/>
       <w:r>
         <w:rPr>
           <w:rFonts w:ascii="Consolas" w:hAnsi="Consolas" w:cs="Consolas"/>
@@ -11206,7 +12049,27 @@
           <w:sz w:val="19"/>
           <w:szCs w:val="19"/>
         </w:rPr>
-        <w:t>'admin'</w:t>
+        <w:t>'</w:t>
+      </w:r>
+      <w:proofErr w:type="spellStart"/>
+      <w:r>
+        <w:rPr>
+          <w:rFonts w:ascii="Consolas" w:hAnsi="Consolas" w:cs="Consolas"/>
+          <w:color w:val="FF0000"/>
+          <w:sz w:val="19"/>
+          <w:szCs w:val="19"/>
+        </w:rPr>
+        <w:t>admin</w:t>
+      </w:r>
+      <w:proofErr w:type="spellEnd"/>
+      <w:r>
+        <w:rPr>
+          <w:rFonts w:ascii="Consolas" w:hAnsi="Consolas" w:cs="Consolas"/>
+          <w:color w:val="FF0000"/>
+          <w:sz w:val="19"/>
+          <w:szCs w:val="19"/>
+        </w:rPr>
+        <w:t>'</w:t>
       </w:r>
       <w:r>
         <w:rPr>
@@ -11233,7 +12096,27 @@
           <w:sz w:val="19"/>
           <w:szCs w:val="19"/>
         </w:rPr>
-        <w:t>'admin'</w:t>
+        <w:t>'</w:t>
+      </w:r>
+      <w:proofErr w:type="spellStart"/>
+      <w:r>
+        <w:rPr>
+          <w:rFonts w:ascii="Consolas" w:hAnsi="Consolas" w:cs="Consolas"/>
+          <w:color w:val="FF0000"/>
+          <w:sz w:val="19"/>
+          <w:szCs w:val="19"/>
+        </w:rPr>
+        <w:t>admin</w:t>
+      </w:r>
+      <w:proofErr w:type="spellEnd"/>
+      <w:r>
+        <w:rPr>
+          <w:rFonts w:ascii="Consolas" w:hAnsi="Consolas" w:cs="Consolas"/>
+          <w:color w:val="FF0000"/>
+          <w:sz w:val="19"/>
+          <w:szCs w:val="19"/>
+        </w:rPr>
+        <w:t>'</w:t>
       </w:r>
       <w:r>
         <w:rPr>
@@ -11812,7 +12695,27 @@
           <w:sz w:val="19"/>
           <w:szCs w:val="19"/>
         </w:rPr>
-        <w:t>'CDBs'</w:t>
+        <w:t>'</w:t>
+      </w:r>
+      <w:proofErr w:type="spellStart"/>
+      <w:r>
+        <w:rPr>
+          <w:rFonts w:ascii="Consolas" w:hAnsi="Consolas" w:cs="Consolas"/>
+          <w:color w:val="FF0000"/>
+          <w:sz w:val="19"/>
+          <w:szCs w:val="19"/>
+        </w:rPr>
+        <w:t>CDBs</w:t>
+      </w:r>
+      <w:proofErr w:type="spellEnd"/>
+      <w:r>
+        <w:rPr>
+          <w:rFonts w:ascii="Consolas" w:hAnsi="Consolas" w:cs="Consolas"/>
+          <w:color w:val="FF0000"/>
+          <w:sz w:val="19"/>
+          <w:szCs w:val="19"/>
+        </w:rPr>
+        <w:t>'</w:t>
       </w:r>
       <w:r>
         <w:rPr>
@@ -11952,7 +12855,27 @@
           <w:sz w:val="19"/>
           <w:szCs w:val="19"/>
         </w:rPr>
-        <w:t>'Criptomoedas'</w:t>
+        <w:t>'</w:t>
+      </w:r>
+      <w:proofErr w:type="spellStart"/>
+      <w:r>
+        <w:rPr>
+          <w:rFonts w:ascii="Consolas" w:hAnsi="Consolas" w:cs="Consolas"/>
+          <w:color w:val="FF0000"/>
+          <w:sz w:val="19"/>
+          <w:szCs w:val="19"/>
+        </w:rPr>
+        <w:t>Criptomoedas</w:t>
+      </w:r>
+      <w:proofErr w:type="spellEnd"/>
+      <w:r>
+        <w:rPr>
+          <w:rFonts w:ascii="Consolas" w:hAnsi="Consolas" w:cs="Consolas"/>
+          <w:color w:val="FF0000"/>
+          <w:sz w:val="19"/>
+          <w:szCs w:val="19"/>
+        </w:rPr>
+        <w:t>'</w:t>
       </w:r>
       <w:r>
         <w:rPr>
@@ -11987,7 +12910,90 @@
         </w:rPr>
       </w:pPr>
     </w:p>
+    <w:p>
+      <w:r>
+        <w:t>ALTER TABLE ESTOQUE</w:t>
+      </w:r>
+    </w:p>
+    <w:p>
+      <w:r>
+        <w:t xml:space="preserve">ADD CONSTRAINT </w:t>
+      </w:r>
+      <w:proofErr w:type="spellStart"/>
+      <w:r>
+        <w:t>FK_Estoque_Categorias</w:t>
+      </w:r>
+      <w:proofErr w:type="spellEnd"/>
+      <w:r>
+        <w:t xml:space="preserve"> FOREIGN KEY (ID_CATEGORIA) </w:t>
+      </w:r>
+    </w:p>
+    <w:p>
+      <w:r>
+        <w:t>REFERENCES CATEGORIAS (ID) ON DELETE CASCADE;</w:t>
+      </w:r>
+    </w:p>
     <w:p/>
+    <w:p>
+      <w:r>
+        <w:t>ALTER TABLE FORNECEDORES</w:t>
+      </w:r>
+    </w:p>
+    <w:p>
+      <w:r>
+        <w:t xml:space="preserve">ADD CONSTRAINT </w:t>
+      </w:r>
+      <w:proofErr w:type="spellStart"/>
+      <w:r>
+        <w:t>FK</w:t>
+      </w:r>
+      <w:proofErr w:type="gramStart"/>
+      <w:r>
+        <w:t>_Fornecedores</w:t>
+      </w:r>
+      <w:proofErr w:type="gramEnd"/>
+      <w:r>
+        <w:t>_Categorias</w:t>
+      </w:r>
+      <w:proofErr w:type="spellEnd"/>
+      <w:r>
+        <w:t xml:space="preserve"> FOREIGN KEY (ID_CATEGORIA) </w:t>
+      </w:r>
+    </w:p>
+    <w:p>
+      <w:r>
+        <w:t>REFERENCES CATEGORIAS (ID) ON DELETE CASCADE;</w:t>
+      </w:r>
+    </w:p>
+    <w:p/>
+    <w:p>
+      <w:r>
+        <w:t>ALTER TABLE FUNCIONARIOS</w:t>
+      </w:r>
+    </w:p>
+    <w:p>
+      <w:r>
+        <w:t xml:space="preserve">ADD CONSTRAINT </w:t>
+      </w:r>
+      <w:proofErr w:type="spellStart"/>
+      <w:r>
+        <w:t>FK_Funcionarios_Cargos</w:t>
+      </w:r>
+      <w:proofErr w:type="spellEnd"/>
+      <w:r>
+        <w:t xml:space="preserve"> FOREIGN KEY (ID_CARGO)</w:t>
+      </w:r>
+    </w:p>
+    <w:p>
+      <w:pPr>
+        <w:rPr>
+          <w:u w:val="single"/>
+        </w:rPr>
+      </w:pPr>
+      <w:r>
+        <w:t>REFERENCES CARGOS (ID) ON DELETE CASCADE;</w:t>
+      </w:r>
+    </w:p>
     <w:sectPr>
       <w:pgSz w:w="12240" w:h="15840"/>
       <w:pgMar w:top="1417" w:right="1701" w:bottom="1417" w:left="1701" w:header="720" w:footer="720" w:gutter="0"/>

</xml_diff>

<commit_message>
Correção na edição de datas nos ganhos e nas despesas
</commit_message>
<xml_diff>
--- a/scriptsbd/AdminSysDB.docx
+++ b/scriptsbd/AdminSysDB.docx
@@ -95,27 +95,7 @@
           <w:sz w:val="19"/>
           <w:szCs w:val="19"/>
         </w:rPr>
-        <w:t xml:space="preserve"> [</w:t>
-      </w:r>
-      <w:proofErr w:type="gramStart"/>
-      <w:r>
-        <w:rPr>
-          <w:rFonts w:ascii="Consolas" w:hAnsi="Consolas" w:cs="Consolas"/>
-          <w:color w:val="000000"/>
-          <w:sz w:val="19"/>
-          <w:szCs w:val="19"/>
-        </w:rPr>
-        <w:t xml:space="preserve">ID]   </w:t>
-      </w:r>
-      <w:proofErr w:type="gramEnd"/>
-      <w:r>
-        <w:rPr>
-          <w:rFonts w:ascii="Consolas" w:hAnsi="Consolas" w:cs="Consolas"/>
-          <w:color w:val="000000"/>
-          <w:sz w:val="19"/>
-          <w:szCs w:val="19"/>
-        </w:rPr>
-        <w:t xml:space="preserve">           </w:t>
+        <w:t xml:space="preserve"> [ID]              </w:t>
       </w:r>
       <w:proofErr w:type="spellStart"/>
       <w:r>
@@ -293,27 +273,7 @@
           <w:sz w:val="19"/>
           <w:szCs w:val="19"/>
         </w:rPr>
-        <w:t xml:space="preserve"> [</w:t>
-      </w:r>
-      <w:proofErr w:type="gramStart"/>
-      <w:r>
-        <w:rPr>
-          <w:rFonts w:ascii="Consolas" w:hAnsi="Consolas" w:cs="Consolas"/>
-          <w:color w:val="000000"/>
-          <w:sz w:val="19"/>
-          <w:szCs w:val="19"/>
-        </w:rPr>
-        <w:t xml:space="preserve">USERNAME]   </w:t>
-      </w:r>
-      <w:proofErr w:type="gramEnd"/>
-      <w:r>
-        <w:rPr>
-          <w:rFonts w:ascii="Consolas" w:hAnsi="Consolas" w:cs="Consolas"/>
-          <w:color w:val="000000"/>
-          <w:sz w:val="19"/>
-          <w:szCs w:val="19"/>
-        </w:rPr>
-        <w:t xml:space="preserve">     </w:t>
+        <w:t xml:space="preserve"> [USERNAME]        </w:t>
       </w:r>
       <w:proofErr w:type="spellStart"/>
       <w:r>
@@ -428,27 +388,7 @@
           <w:sz w:val="19"/>
           <w:szCs w:val="19"/>
         </w:rPr>
-        <w:t xml:space="preserve"> [</w:t>
-      </w:r>
-      <w:proofErr w:type="gramStart"/>
-      <w:r>
-        <w:rPr>
-          <w:rFonts w:ascii="Consolas" w:hAnsi="Consolas" w:cs="Consolas"/>
-          <w:color w:val="000000"/>
-          <w:sz w:val="19"/>
-          <w:szCs w:val="19"/>
-        </w:rPr>
-        <w:t xml:space="preserve">PASSWORD]   </w:t>
-      </w:r>
-      <w:proofErr w:type="gramEnd"/>
-      <w:r>
-        <w:rPr>
-          <w:rFonts w:ascii="Consolas" w:hAnsi="Consolas" w:cs="Consolas"/>
-          <w:color w:val="000000"/>
-          <w:sz w:val="19"/>
-          <w:szCs w:val="19"/>
-        </w:rPr>
-        <w:t xml:space="preserve">     </w:t>
+        <w:t xml:space="preserve"> [PASSWORD]        </w:t>
       </w:r>
       <w:proofErr w:type="spellStart"/>
       <w:r>
@@ -603,7 +543,6 @@
         </w:rPr>
         <w:t xml:space="preserve"> </w:t>
       </w:r>
-      <w:proofErr w:type="gramStart"/>
       <w:r>
         <w:rPr>
           <w:rFonts w:ascii="Consolas" w:hAnsi="Consolas" w:cs="Consolas"/>
@@ -631,49 +570,28 @@
         </w:rPr>
         <w:t>,</w:t>
       </w:r>
-      <w:proofErr w:type="gramEnd"/>
-    </w:p>
-    <w:p>
-      <w:pPr>
-        <w:autoSpaceDE w:val="0"/>
-        <w:autoSpaceDN w:val="0"/>
-        <w:adjustRightInd w:val="0"/>
-        <w:spacing w:after="0" w:line="240" w:lineRule="auto"/>
-        <w:rPr>
-          <w:rFonts w:ascii="Consolas" w:hAnsi="Consolas" w:cs="Consolas"/>
-          <w:color w:val="000000"/>
-          <w:sz w:val="19"/>
-          <w:szCs w:val="19"/>
-        </w:rPr>
-      </w:pPr>
-      <w:r>
-        <w:rPr>
-          <w:rFonts w:ascii="Consolas" w:hAnsi="Consolas" w:cs="Consolas"/>
-          <w:color w:val="000000"/>
-          <w:sz w:val="19"/>
-          <w:szCs w:val="19"/>
-        </w:rPr>
-        <w:t xml:space="preserve"> [</w:t>
-      </w:r>
-      <w:proofErr w:type="gramStart"/>
-      <w:r>
-        <w:rPr>
-          <w:rFonts w:ascii="Consolas" w:hAnsi="Consolas" w:cs="Consolas"/>
-          <w:color w:val="000000"/>
-          <w:sz w:val="19"/>
-          <w:szCs w:val="19"/>
-        </w:rPr>
-        <w:t xml:space="preserve">ADMIN]   </w:t>
-      </w:r>
-      <w:proofErr w:type="gramEnd"/>
-      <w:r>
-        <w:rPr>
-          <w:rFonts w:ascii="Consolas" w:hAnsi="Consolas" w:cs="Consolas"/>
-          <w:color w:val="000000"/>
-          <w:sz w:val="19"/>
-          <w:szCs w:val="19"/>
-        </w:rPr>
-        <w:t xml:space="preserve">        </w:t>
+    </w:p>
+    <w:p>
+      <w:pPr>
+        <w:autoSpaceDE w:val="0"/>
+        <w:autoSpaceDN w:val="0"/>
+        <w:adjustRightInd w:val="0"/>
+        <w:spacing w:after="0" w:line="240" w:lineRule="auto"/>
+        <w:rPr>
+          <w:rFonts w:ascii="Consolas" w:hAnsi="Consolas" w:cs="Consolas"/>
+          <w:color w:val="000000"/>
+          <w:sz w:val="19"/>
+          <w:szCs w:val="19"/>
+        </w:rPr>
+      </w:pPr>
+      <w:r>
+        <w:rPr>
+          <w:rFonts w:ascii="Consolas" w:hAnsi="Consolas" w:cs="Consolas"/>
+          <w:color w:val="000000"/>
+          <w:sz w:val="19"/>
+          <w:szCs w:val="19"/>
+        </w:rPr>
+        <w:t xml:space="preserve"> [ADMIN]           </w:t>
       </w:r>
       <w:r>
         <w:rPr>
@@ -883,27 +801,7 @@
           <w:sz w:val="19"/>
           <w:szCs w:val="19"/>
         </w:rPr>
-        <w:t xml:space="preserve"> [</w:t>
-      </w:r>
-      <w:proofErr w:type="gramStart"/>
-      <w:r>
-        <w:rPr>
-          <w:rFonts w:ascii="Consolas" w:hAnsi="Consolas" w:cs="Consolas"/>
-          <w:color w:val="000000"/>
-          <w:sz w:val="19"/>
-          <w:szCs w:val="19"/>
-        </w:rPr>
-        <w:t xml:space="preserve">ID]   </w:t>
-      </w:r>
-      <w:proofErr w:type="gramEnd"/>
-      <w:r>
-        <w:rPr>
-          <w:rFonts w:ascii="Consolas" w:hAnsi="Consolas" w:cs="Consolas"/>
-          <w:color w:val="000000"/>
-          <w:sz w:val="19"/>
-          <w:szCs w:val="19"/>
-        </w:rPr>
-        <w:t xml:space="preserve">   </w:t>
+        <w:t xml:space="preserve"> [ID]      </w:t>
       </w:r>
       <w:proofErr w:type="spellStart"/>
       <w:r>
@@ -1121,7 +1019,6 @@
         </w:rPr>
         <w:t xml:space="preserve"> </w:t>
       </w:r>
-      <w:proofErr w:type="gramStart"/>
       <w:r>
         <w:rPr>
           <w:rFonts w:ascii="Consolas" w:hAnsi="Consolas" w:cs="Consolas"/>
@@ -1149,49 +1046,28 @@
         </w:rPr>
         <w:t>,</w:t>
       </w:r>
-      <w:proofErr w:type="gramEnd"/>
-    </w:p>
-    <w:p>
-      <w:pPr>
-        <w:autoSpaceDE w:val="0"/>
-        <w:autoSpaceDN w:val="0"/>
-        <w:adjustRightInd w:val="0"/>
-        <w:spacing w:after="0" w:line="240" w:lineRule="auto"/>
-        <w:rPr>
-          <w:rFonts w:ascii="Consolas" w:hAnsi="Consolas" w:cs="Consolas"/>
-          <w:color w:val="000000"/>
-          <w:sz w:val="19"/>
-          <w:szCs w:val="19"/>
-        </w:rPr>
-      </w:pPr>
-      <w:r>
-        <w:rPr>
-          <w:rFonts w:ascii="Consolas" w:hAnsi="Consolas" w:cs="Consolas"/>
-          <w:color w:val="000000"/>
-          <w:sz w:val="19"/>
-          <w:szCs w:val="19"/>
-        </w:rPr>
-        <w:t xml:space="preserve"> [</w:t>
-      </w:r>
-      <w:proofErr w:type="gramStart"/>
-      <w:r>
-        <w:rPr>
-          <w:rFonts w:ascii="Consolas" w:hAnsi="Consolas" w:cs="Consolas"/>
-          <w:color w:val="000000"/>
-          <w:sz w:val="19"/>
-          <w:szCs w:val="19"/>
-        </w:rPr>
-        <w:t xml:space="preserve">NOME]   </w:t>
-      </w:r>
-      <w:proofErr w:type="gramEnd"/>
-      <w:r>
-        <w:rPr>
-          <w:rFonts w:ascii="Consolas" w:hAnsi="Consolas" w:cs="Consolas"/>
-          <w:color w:val="000000"/>
-          <w:sz w:val="19"/>
-          <w:szCs w:val="19"/>
-        </w:rPr>
-        <w:t xml:space="preserve"> </w:t>
+    </w:p>
+    <w:p>
+      <w:pPr>
+        <w:autoSpaceDE w:val="0"/>
+        <w:autoSpaceDN w:val="0"/>
+        <w:adjustRightInd w:val="0"/>
+        <w:spacing w:after="0" w:line="240" w:lineRule="auto"/>
+        <w:rPr>
+          <w:rFonts w:ascii="Consolas" w:hAnsi="Consolas" w:cs="Consolas"/>
+          <w:color w:val="000000"/>
+          <w:sz w:val="19"/>
+          <w:szCs w:val="19"/>
+        </w:rPr>
+      </w:pPr>
+      <w:r>
+        <w:rPr>
+          <w:rFonts w:ascii="Consolas" w:hAnsi="Consolas" w:cs="Consolas"/>
+          <w:color w:val="000000"/>
+          <w:sz w:val="19"/>
+          <w:szCs w:val="19"/>
+        </w:rPr>
+        <w:t xml:space="preserve"> [NOME]    </w:t>
       </w:r>
       <w:proofErr w:type="spellStart"/>
       <w:r>
@@ -1700,17 +1576,7 @@
           <w:sz w:val="19"/>
           <w:szCs w:val="19"/>
         </w:rPr>
-        <w:t>[</w:t>
-      </w:r>
-      <w:proofErr w:type="gramStart"/>
-      <w:r>
-        <w:rPr>
-          <w:rFonts w:ascii="Consolas" w:hAnsi="Consolas" w:cs="Consolas"/>
-          <w:color w:val="000000"/>
-          <w:sz w:val="19"/>
-          <w:szCs w:val="19"/>
-        </w:rPr>
-        <w:t xml:space="preserve">ID]  </w:t>
+        <w:t xml:space="preserve">[ID]  </w:t>
       </w:r>
       <w:proofErr w:type="spellStart"/>
       <w:r>
@@ -1723,7 +1589,6 @@
         <w:t>int</w:t>
       </w:r>
       <w:proofErr w:type="spellEnd"/>
-      <w:proofErr w:type="gramEnd"/>
       <w:r>
         <w:rPr>
           <w:rFonts w:ascii="Consolas" w:hAnsi="Consolas" w:cs="Consolas"/>
@@ -1844,20 +1709,9 @@
           <w:sz w:val="19"/>
           <w:szCs w:val="19"/>
         </w:rPr>
-        <w:t>[USER_</w:t>
-      </w:r>
-      <w:proofErr w:type="gramStart"/>
-      <w:r>
-        <w:rPr>
-          <w:rFonts w:ascii="Consolas" w:hAnsi="Consolas" w:cs="Consolas"/>
-          <w:color w:val="000000"/>
-          <w:sz w:val="19"/>
-          <w:szCs w:val="19"/>
-        </w:rPr>
-        <w:t xml:space="preserve">ID]   </w:t>
+        <w:t xml:space="preserve">[USER_ID]   </w:t>
       </w:r>
       <w:proofErr w:type="spellStart"/>
-      <w:proofErr w:type="gramEnd"/>
       <w:r>
         <w:rPr>
           <w:rFonts w:ascii="Consolas" w:hAnsi="Consolas" w:cs="Consolas"/>
@@ -1946,7 +1800,6 @@
         <w:t xml:space="preserve">[DESCRICAO] </w:t>
       </w:r>
       <w:proofErr w:type="spellStart"/>
-      <w:proofErr w:type="gramStart"/>
       <w:r>
         <w:rPr>
           <w:rFonts w:ascii="Consolas" w:hAnsi="Consolas" w:cs="Consolas"/>
@@ -1966,7 +1819,6 @@
         </w:rPr>
         <w:t>(</w:t>
       </w:r>
-      <w:proofErr w:type="gramEnd"/>
       <w:r>
         <w:rPr>
           <w:rFonts w:ascii="Consolas" w:hAnsi="Consolas" w:cs="Consolas"/>
@@ -2060,27 +1912,7 @@
           <w:sz w:val="19"/>
           <w:szCs w:val="19"/>
         </w:rPr>
-        <w:t>[</w:t>
-      </w:r>
-      <w:proofErr w:type="gramStart"/>
-      <w:r>
-        <w:rPr>
-          <w:rFonts w:ascii="Consolas" w:hAnsi="Consolas" w:cs="Consolas"/>
-          <w:color w:val="000000"/>
-          <w:sz w:val="19"/>
-          <w:szCs w:val="19"/>
-        </w:rPr>
-        <w:t xml:space="preserve">VALOR]   </w:t>
-      </w:r>
-      <w:proofErr w:type="gramEnd"/>
-      <w:r>
-        <w:rPr>
-          <w:rFonts w:ascii="Consolas" w:hAnsi="Consolas" w:cs="Consolas"/>
-          <w:color w:val="000000"/>
-          <w:sz w:val="19"/>
-          <w:szCs w:val="19"/>
-        </w:rPr>
-        <w:t xml:space="preserve">  </w:t>
+        <w:t xml:space="preserve">[VALOR]     </w:t>
       </w:r>
       <w:proofErr w:type="spellStart"/>
       <w:r>
@@ -2168,27 +2000,7 @@
           <w:sz w:val="19"/>
           <w:szCs w:val="19"/>
         </w:rPr>
-        <w:t>[</w:t>
-      </w:r>
-      <w:proofErr w:type="gramStart"/>
-      <w:r>
-        <w:rPr>
-          <w:rFonts w:ascii="Consolas" w:hAnsi="Consolas" w:cs="Consolas"/>
-          <w:color w:val="000000"/>
-          <w:sz w:val="19"/>
-          <w:szCs w:val="19"/>
-        </w:rPr>
-        <w:t xml:space="preserve">DATA]   </w:t>
-      </w:r>
-      <w:proofErr w:type="gramEnd"/>
-      <w:r>
-        <w:rPr>
-          <w:rFonts w:ascii="Consolas" w:hAnsi="Consolas" w:cs="Consolas"/>
-          <w:color w:val="000000"/>
-          <w:sz w:val="19"/>
-          <w:szCs w:val="19"/>
-        </w:rPr>
-        <w:t xml:space="preserve">   </w:t>
+        <w:t xml:space="preserve">[DATA]      </w:t>
       </w:r>
       <w:proofErr w:type="spellStart"/>
       <w:r>
@@ -2656,20 +2468,9 @@
           <w:sz w:val="19"/>
           <w:szCs w:val="19"/>
         </w:rPr>
-        <w:t xml:space="preserve"> [</w:t>
-      </w:r>
-      <w:proofErr w:type="gramStart"/>
-      <w:r>
-        <w:rPr>
-          <w:rFonts w:ascii="Consolas" w:hAnsi="Consolas" w:cs="Consolas"/>
-          <w:color w:val="000000"/>
-          <w:sz w:val="19"/>
-          <w:szCs w:val="19"/>
-        </w:rPr>
-        <w:t xml:space="preserve">ID]   </w:t>
+        <w:t xml:space="preserve"> [ID]   </w:t>
       </w:r>
       <w:proofErr w:type="spellStart"/>
-      <w:proofErr w:type="gramEnd"/>
       <w:r>
         <w:rPr>
           <w:rFonts w:ascii="Consolas" w:hAnsi="Consolas" w:cs="Consolas"/>
@@ -2821,7 +2622,6 @@
         <w:t xml:space="preserve"> [TIPO] </w:t>
       </w:r>
       <w:proofErr w:type="spellStart"/>
-      <w:proofErr w:type="gramStart"/>
       <w:r>
         <w:rPr>
           <w:rFonts w:ascii="Consolas" w:hAnsi="Consolas" w:cs="Consolas"/>
@@ -2841,7 +2641,6 @@
         </w:rPr>
         <w:t>(</w:t>
       </w:r>
-      <w:proofErr w:type="gramEnd"/>
       <w:r>
         <w:rPr>
           <w:rFonts w:ascii="Consolas" w:hAnsi="Consolas" w:cs="Consolas"/>
@@ -3218,27 +3017,7 @@
           <w:sz w:val="19"/>
           <w:szCs w:val="19"/>
         </w:rPr>
-        <w:t xml:space="preserve"> [</w:t>
-      </w:r>
-      <w:proofErr w:type="gramStart"/>
-      <w:r>
-        <w:rPr>
-          <w:rFonts w:ascii="Consolas" w:hAnsi="Consolas" w:cs="Consolas"/>
-          <w:color w:val="000000"/>
-          <w:sz w:val="19"/>
-          <w:szCs w:val="19"/>
-        </w:rPr>
-        <w:t xml:space="preserve">ID]   </w:t>
-      </w:r>
-      <w:proofErr w:type="gramEnd"/>
-      <w:r>
-        <w:rPr>
-          <w:rFonts w:ascii="Consolas" w:hAnsi="Consolas" w:cs="Consolas"/>
-          <w:color w:val="000000"/>
-          <w:sz w:val="19"/>
-          <w:szCs w:val="19"/>
-        </w:rPr>
-        <w:t xml:space="preserve">             </w:t>
+        <w:t xml:space="preserve"> [ID]                </w:t>
       </w:r>
       <w:proofErr w:type="spellStart"/>
       <w:r>
@@ -3417,27 +3196,7 @@
           <w:szCs w:val="19"/>
         </w:rPr>
         <w:lastRenderedPageBreak/>
-        <w:t xml:space="preserve"> [USER_</w:t>
-      </w:r>
-      <w:proofErr w:type="gramStart"/>
-      <w:r>
-        <w:rPr>
-          <w:rFonts w:ascii="Consolas" w:hAnsi="Consolas" w:cs="Consolas"/>
-          <w:color w:val="000000"/>
-          <w:sz w:val="19"/>
-          <w:szCs w:val="19"/>
-        </w:rPr>
-        <w:t xml:space="preserve">ID]   </w:t>
-      </w:r>
-      <w:proofErr w:type="gramEnd"/>
-      <w:r>
-        <w:rPr>
-          <w:rFonts w:ascii="Consolas" w:hAnsi="Consolas" w:cs="Consolas"/>
-          <w:color w:val="000000"/>
-          <w:sz w:val="19"/>
-          <w:szCs w:val="19"/>
-        </w:rPr>
-        <w:t xml:space="preserve">        </w:t>
+        <w:t xml:space="preserve"> [USER_ID]           </w:t>
       </w:r>
       <w:proofErr w:type="spellStart"/>
       <w:r>
@@ -3565,7 +3324,6 @@
         </w:rPr>
         <w:t xml:space="preserve"> </w:t>
       </w:r>
-      <w:proofErr w:type="gramStart"/>
       <w:r>
         <w:rPr>
           <w:rFonts w:ascii="Consolas" w:hAnsi="Consolas" w:cs="Consolas"/>
@@ -3593,49 +3351,28 @@
         </w:rPr>
         <w:t>,</w:t>
       </w:r>
-      <w:proofErr w:type="gramEnd"/>
-    </w:p>
-    <w:p>
-      <w:pPr>
-        <w:autoSpaceDE w:val="0"/>
-        <w:autoSpaceDN w:val="0"/>
-        <w:adjustRightInd w:val="0"/>
-        <w:spacing w:after="0" w:line="240" w:lineRule="auto"/>
-        <w:rPr>
-          <w:rFonts w:ascii="Consolas" w:hAnsi="Consolas" w:cs="Consolas"/>
-          <w:color w:val="000000"/>
-          <w:sz w:val="19"/>
-          <w:szCs w:val="19"/>
-        </w:rPr>
-      </w:pPr>
-      <w:r>
-        <w:rPr>
-          <w:rFonts w:ascii="Consolas" w:hAnsi="Consolas" w:cs="Consolas"/>
-          <w:color w:val="000000"/>
-          <w:sz w:val="19"/>
-          <w:szCs w:val="19"/>
-        </w:rPr>
-        <w:t xml:space="preserve"> [</w:t>
-      </w:r>
-      <w:proofErr w:type="gramStart"/>
-      <w:r>
-        <w:rPr>
-          <w:rFonts w:ascii="Consolas" w:hAnsi="Consolas" w:cs="Consolas"/>
-          <w:color w:val="000000"/>
-          <w:sz w:val="19"/>
-          <w:szCs w:val="19"/>
-        </w:rPr>
-        <w:t xml:space="preserve">DESCRICAO]   </w:t>
-      </w:r>
-      <w:proofErr w:type="gramEnd"/>
-      <w:r>
-        <w:rPr>
-          <w:rFonts w:ascii="Consolas" w:hAnsi="Consolas" w:cs="Consolas"/>
-          <w:color w:val="000000"/>
-          <w:sz w:val="19"/>
-          <w:szCs w:val="19"/>
-        </w:rPr>
-        <w:t xml:space="preserve">      </w:t>
+    </w:p>
+    <w:p>
+      <w:pPr>
+        <w:autoSpaceDE w:val="0"/>
+        <w:autoSpaceDN w:val="0"/>
+        <w:adjustRightInd w:val="0"/>
+        <w:spacing w:after="0" w:line="240" w:lineRule="auto"/>
+        <w:rPr>
+          <w:rFonts w:ascii="Consolas" w:hAnsi="Consolas" w:cs="Consolas"/>
+          <w:color w:val="000000"/>
+          <w:sz w:val="19"/>
+          <w:szCs w:val="19"/>
+        </w:rPr>
+      </w:pPr>
+      <w:r>
+        <w:rPr>
+          <w:rFonts w:ascii="Consolas" w:hAnsi="Consolas" w:cs="Consolas"/>
+          <w:color w:val="000000"/>
+          <w:sz w:val="19"/>
+          <w:szCs w:val="19"/>
+        </w:rPr>
+        <w:t xml:space="preserve"> [DESCRICAO]         </w:t>
       </w:r>
       <w:proofErr w:type="spellStart"/>
       <w:r>
@@ -3750,20 +3487,9 @@
           <w:sz w:val="19"/>
           <w:szCs w:val="19"/>
         </w:rPr>
-        <w:t xml:space="preserve"> [VALOR_</w:t>
-      </w:r>
-      <w:proofErr w:type="gramStart"/>
-      <w:r>
-        <w:rPr>
-          <w:rFonts w:ascii="Consolas" w:hAnsi="Consolas" w:cs="Consolas"/>
-          <w:color w:val="000000"/>
-          <w:sz w:val="19"/>
-          <w:szCs w:val="19"/>
-        </w:rPr>
-        <w:t xml:space="preserve">INVESTIDO]   </w:t>
+        <w:t xml:space="preserve"> [VALOR_INVESTIDO]   </w:t>
       </w:r>
       <w:proofErr w:type="spellStart"/>
-      <w:proofErr w:type="gramEnd"/>
       <w:r>
         <w:rPr>
           <w:rFonts w:ascii="Consolas" w:hAnsi="Consolas" w:cs="Consolas"/>
@@ -3849,27 +3575,7 @@
           <w:sz w:val="19"/>
           <w:szCs w:val="19"/>
         </w:rPr>
-        <w:t xml:space="preserve"> [</w:t>
-      </w:r>
-      <w:proofErr w:type="gramStart"/>
-      <w:r>
-        <w:rPr>
-          <w:rFonts w:ascii="Consolas" w:hAnsi="Consolas" w:cs="Consolas"/>
-          <w:color w:val="000000"/>
-          <w:sz w:val="19"/>
-          <w:szCs w:val="19"/>
-        </w:rPr>
-        <w:t xml:space="preserve">DATA]   </w:t>
-      </w:r>
-      <w:proofErr w:type="gramEnd"/>
-      <w:r>
-        <w:rPr>
-          <w:rFonts w:ascii="Consolas" w:hAnsi="Consolas" w:cs="Consolas"/>
-          <w:color w:val="000000"/>
-          <w:sz w:val="19"/>
-          <w:szCs w:val="19"/>
-        </w:rPr>
-        <w:t xml:space="preserve">   </w:t>
+        <w:t xml:space="preserve"> [DATA]      </w:t>
       </w:r>
       <w:proofErr w:type="spellStart"/>
       <w:r>
@@ -4589,27 +4295,7 @@
           <w:sz w:val="19"/>
           <w:szCs w:val="19"/>
         </w:rPr>
-        <w:t xml:space="preserve"> [</w:t>
-      </w:r>
-      <w:proofErr w:type="gramStart"/>
-      <w:r>
-        <w:rPr>
-          <w:rFonts w:ascii="Consolas" w:hAnsi="Consolas" w:cs="Consolas"/>
-          <w:color w:val="000000"/>
-          <w:sz w:val="19"/>
-          <w:szCs w:val="19"/>
-        </w:rPr>
-        <w:t xml:space="preserve">ID]   </w:t>
-      </w:r>
-      <w:proofErr w:type="gramEnd"/>
-      <w:r>
-        <w:rPr>
-          <w:rFonts w:ascii="Consolas" w:hAnsi="Consolas" w:cs="Consolas"/>
-          <w:color w:val="000000"/>
-          <w:sz w:val="19"/>
-          <w:szCs w:val="19"/>
-        </w:rPr>
-        <w:t xml:space="preserve">   </w:t>
+        <w:t xml:space="preserve"> [ID]      </w:t>
       </w:r>
       <w:proofErr w:type="spellStart"/>
       <w:r>
@@ -4827,7 +4513,6 @@
         </w:rPr>
         <w:t xml:space="preserve"> </w:t>
       </w:r>
-      <w:proofErr w:type="gramStart"/>
       <w:r>
         <w:rPr>
           <w:rFonts w:ascii="Consolas" w:hAnsi="Consolas" w:cs="Consolas"/>
@@ -4855,49 +4540,28 @@
         </w:rPr>
         <w:t>,</w:t>
       </w:r>
-      <w:proofErr w:type="gramEnd"/>
-    </w:p>
-    <w:p>
-      <w:pPr>
-        <w:autoSpaceDE w:val="0"/>
-        <w:autoSpaceDN w:val="0"/>
-        <w:adjustRightInd w:val="0"/>
-        <w:spacing w:after="0" w:line="240" w:lineRule="auto"/>
-        <w:rPr>
-          <w:rFonts w:ascii="Consolas" w:hAnsi="Consolas" w:cs="Consolas"/>
-          <w:color w:val="000000"/>
-          <w:sz w:val="19"/>
-          <w:szCs w:val="19"/>
-        </w:rPr>
-      </w:pPr>
-      <w:r>
-        <w:rPr>
-          <w:rFonts w:ascii="Consolas" w:hAnsi="Consolas" w:cs="Consolas"/>
-          <w:color w:val="000000"/>
-          <w:sz w:val="19"/>
-          <w:szCs w:val="19"/>
-        </w:rPr>
-        <w:t xml:space="preserve"> [</w:t>
-      </w:r>
-      <w:proofErr w:type="gramStart"/>
-      <w:r>
-        <w:rPr>
-          <w:rFonts w:ascii="Consolas" w:hAnsi="Consolas" w:cs="Consolas"/>
-          <w:color w:val="000000"/>
-          <w:sz w:val="19"/>
-          <w:szCs w:val="19"/>
-        </w:rPr>
-        <w:t xml:space="preserve">NOME]   </w:t>
-      </w:r>
-      <w:proofErr w:type="gramEnd"/>
-      <w:r>
-        <w:rPr>
-          <w:rFonts w:ascii="Consolas" w:hAnsi="Consolas" w:cs="Consolas"/>
-          <w:color w:val="000000"/>
-          <w:sz w:val="19"/>
-          <w:szCs w:val="19"/>
-        </w:rPr>
-        <w:t xml:space="preserve"> </w:t>
+    </w:p>
+    <w:p>
+      <w:pPr>
+        <w:autoSpaceDE w:val="0"/>
+        <w:autoSpaceDN w:val="0"/>
+        <w:adjustRightInd w:val="0"/>
+        <w:spacing w:after="0" w:line="240" w:lineRule="auto"/>
+        <w:rPr>
+          <w:rFonts w:ascii="Consolas" w:hAnsi="Consolas" w:cs="Consolas"/>
+          <w:color w:val="000000"/>
+          <w:sz w:val="19"/>
+          <w:szCs w:val="19"/>
+        </w:rPr>
+      </w:pPr>
+      <w:r>
+        <w:rPr>
+          <w:rFonts w:ascii="Consolas" w:hAnsi="Consolas" w:cs="Consolas"/>
+          <w:color w:val="000000"/>
+          <w:sz w:val="19"/>
+          <w:szCs w:val="19"/>
+        </w:rPr>
+        <w:t xml:space="preserve"> [NOME]    </w:t>
       </w:r>
       <w:proofErr w:type="spellStart"/>
       <w:r>
@@ -5392,27 +5056,7 @@
           <w:sz w:val="19"/>
           <w:szCs w:val="19"/>
         </w:rPr>
-        <w:t xml:space="preserve"> [</w:t>
-      </w:r>
-      <w:proofErr w:type="gramStart"/>
-      <w:r>
-        <w:rPr>
-          <w:rFonts w:ascii="Consolas" w:hAnsi="Consolas" w:cs="Consolas"/>
-          <w:color w:val="000000"/>
-          <w:sz w:val="19"/>
-          <w:szCs w:val="19"/>
-        </w:rPr>
-        <w:t xml:space="preserve">ID]   </w:t>
-      </w:r>
-      <w:proofErr w:type="gramEnd"/>
-      <w:r>
-        <w:rPr>
-          <w:rFonts w:ascii="Consolas" w:hAnsi="Consolas" w:cs="Consolas"/>
-          <w:color w:val="000000"/>
-          <w:sz w:val="19"/>
-          <w:szCs w:val="19"/>
-        </w:rPr>
-        <w:t xml:space="preserve">    </w:t>
+        <w:t xml:space="preserve"> [ID]       </w:t>
       </w:r>
       <w:proofErr w:type="spellStart"/>
       <w:r>
@@ -5590,17 +5234,7 @@
           <w:sz w:val="19"/>
           <w:szCs w:val="19"/>
         </w:rPr>
-        <w:t xml:space="preserve"> [USER_</w:t>
-      </w:r>
-      <w:proofErr w:type="gramStart"/>
-      <w:r>
-        <w:rPr>
-          <w:rFonts w:ascii="Consolas" w:hAnsi="Consolas" w:cs="Consolas"/>
-          <w:color w:val="000000"/>
-          <w:sz w:val="19"/>
-          <w:szCs w:val="19"/>
-        </w:rPr>
-        <w:t xml:space="preserve">ID]  </w:t>
+        <w:t xml:space="preserve"> [USER_ID]  </w:t>
       </w:r>
       <w:proofErr w:type="spellStart"/>
       <w:r>
@@ -5613,7 +5247,6 @@
         <w:t>int</w:t>
       </w:r>
       <w:proofErr w:type="spellEnd"/>
-      <w:proofErr w:type="gramEnd"/>
       <w:r>
         <w:rPr>
           <w:rFonts w:ascii="Consolas" w:hAnsi="Consolas" w:cs="Consolas"/>
@@ -5689,27 +5322,7 @@
           <w:sz w:val="19"/>
           <w:szCs w:val="19"/>
         </w:rPr>
-        <w:t xml:space="preserve"> [</w:t>
-      </w:r>
-      <w:proofErr w:type="gramStart"/>
-      <w:r>
-        <w:rPr>
-          <w:rFonts w:ascii="Consolas" w:hAnsi="Consolas" w:cs="Consolas"/>
-          <w:color w:val="000000"/>
-          <w:sz w:val="19"/>
-          <w:szCs w:val="19"/>
-        </w:rPr>
-        <w:t xml:space="preserve">NOME]   </w:t>
-      </w:r>
-      <w:proofErr w:type="gramEnd"/>
-      <w:r>
-        <w:rPr>
-          <w:rFonts w:ascii="Consolas" w:hAnsi="Consolas" w:cs="Consolas"/>
-          <w:color w:val="000000"/>
-          <w:sz w:val="19"/>
-          <w:szCs w:val="19"/>
-        </w:rPr>
-        <w:t xml:space="preserve">  </w:t>
+        <w:t xml:space="preserve"> [NOME]     </w:t>
       </w:r>
       <w:proofErr w:type="spellStart"/>
       <w:r>
@@ -5824,17 +5437,7 @@
           <w:sz w:val="19"/>
           <w:szCs w:val="19"/>
         </w:rPr>
-        <w:t xml:space="preserve"> [</w:t>
-      </w:r>
-      <w:proofErr w:type="gramStart"/>
-      <w:r>
-        <w:rPr>
-          <w:rFonts w:ascii="Consolas" w:hAnsi="Consolas" w:cs="Consolas"/>
-          <w:color w:val="000000"/>
-          <w:sz w:val="19"/>
-          <w:szCs w:val="19"/>
-        </w:rPr>
-        <w:t xml:space="preserve">SALARIO]  </w:t>
+        <w:t xml:space="preserve"> [SALARIO]  </w:t>
       </w:r>
       <w:proofErr w:type="spellStart"/>
       <w:r>
@@ -5847,7 +5450,6 @@
         <w:t>float</w:t>
       </w:r>
       <w:proofErr w:type="spellEnd"/>
-      <w:proofErr w:type="gramEnd"/>
       <w:r>
         <w:rPr>
           <w:rFonts w:ascii="Consolas" w:hAnsi="Consolas" w:cs="Consolas"/>
@@ -6616,27 +6218,7 @@
           <w:sz w:val="19"/>
           <w:szCs w:val="19"/>
         </w:rPr>
-        <w:t>[</w:t>
-      </w:r>
-      <w:proofErr w:type="gramStart"/>
-      <w:r>
-        <w:rPr>
-          <w:rFonts w:ascii="Consolas" w:hAnsi="Consolas" w:cs="Consolas"/>
-          <w:color w:val="000000"/>
-          <w:sz w:val="19"/>
-          <w:szCs w:val="19"/>
-        </w:rPr>
-        <w:t xml:space="preserve">ID]   </w:t>
-      </w:r>
-      <w:proofErr w:type="gramEnd"/>
-      <w:r>
-        <w:rPr>
-          <w:rFonts w:ascii="Consolas" w:hAnsi="Consolas" w:cs="Consolas"/>
-          <w:color w:val="000000"/>
-          <w:sz w:val="19"/>
-          <w:szCs w:val="19"/>
-        </w:rPr>
-        <w:t xml:space="preserve">     </w:t>
+        <w:t xml:space="preserve">[ID]        </w:t>
       </w:r>
       <w:proofErr w:type="spellStart"/>
       <w:r>
@@ -6814,20 +6396,9 @@
           <w:sz w:val="19"/>
           <w:szCs w:val="19"/>
         </w:rPr>
-        <w:t>[USER_</w:t>
-      </w:r>
-      <w:proofErr w:type="gramStart"/>
-      <w:r>
-        <w:rPr>
-          <w:rFonts w:ascii="Consolas" w:hAnsi="Consolas" w:cs="Consolas"/>
-          <w:color w:val="000000"/>
-          <w:sz w:val="19"/>
-          <w:szCs w:val="19"/>
-        </w:rPr>
-        <w:t xml:space="preserve">ID]   </w:t>
+        <w:t xml:space="preserve">[USER_ID]   </w:t>
       </w:r>
       <w:proofErr w:type="spellStart"/>
-      <w:proofErr w:type="gramEnd"/>
       <w:r>
         <w:rPr>
           <w:rFonts w:ascii="Consolas" w:hAnsi="Consolas" w:cs="Consolas"/>
@@ -6916,7 +6487,6 @@
         <w:t xml:space="preserve">[DESCRICAO] </w:t>
       </w:r>
       <w:proofErr w:type="spellStart"/>
-      <w:proofErr w:type="gramStart"/>
       <w:r>
         <w:rPr>
           <w:rFonts w:ascii="Consolas" w:hAnsi="Consolas" w:cs="Consolas"/>
@@ -6936,7 +6506,6 @@
         </w:rPr>
         <w:t>(</w:t>
       </w:r>
-      <w:proofErr w:type="gramEnd"/>
       <w:r>
         <w:rPr>
           <w:rFonts w:ascii="Consolas" w:hAnsi="Consolas" w:cs="Consolas"/>
@@ -7030,27 +6599,7 @@
           <w:sz w:val="19"/>
           <w:szCs w:val="19"/>
         </w:rPr>
-        <w:t>[</w:t>
-      </w:r>
-      <w:proofErr w:type="gramStart"/>
-      <w:r>
-        <w:rPr>
-          <w:rFonts w:ascii="Consolas" w:hAnsi="Consolas" w:cs="Consolas"/>
-          <w:color w:val="000000"/>
-          <w:sz w:val="19"/>
-          <w:szCs w:val="19"/>
-        </w:rPr>
-        <w:t xml:space="preserve">VALOR]   </w:t>
-      </w:r>
-      <w:proofErr w:type="gramEnd"/>
-      <w:r>
-        <w:rPr>
-          <w:rFonts w:ascii="Consolas" w:hAnsi="Consolas" w:cs="Consolas"/>
-          <w:color w:val="000000"/>
-          <w:sz w:val="19"/>
-          <w:szCs w:val="19"/>
-        </w:rPr>
-        <w:t xml:space="preserve">  </w:t>
+        <w:t xml:space="preserve">[VALOR]     </w:t>
       </w:r>
       <w:proofErr w:type="spellStart"/>
       <w:r>
@@ -7120,27 +6669,7 @@
           <w:sz w:val="19"/>
           <w:szCs w:val="19"/>
         </w:rPr>
-        <w:t>[</w:t>
-      </w:r>
-      <w:proofErr w:type="gramStart"/>
-      <w:r>
-        <w:rPr>
-          <w:rFonts w:ascii="Consolas" w:hAnsi="Consolas" w:cs="Consolas"/>
-          <w:color w:val="000000"/>
-          <w:sz w:val="19"/>
-          <w:szCs w:val="19"/>
-        </w:rPr>
-        <w:t xml:space="preserve">DATA]   </w:t>
-      </w:r>
-      <w:proofErr w:type="gramEnd"/>
-      <w:r>
-        <w:rPr>
-          <w:rFonts w:ascii="Consolas" w:hAnsi="Consolas" w:cs="Consolas"/>
-          <w:color w:val="000000"/>
-          <w:sz w:val="19"/>
-          <w:szCs w:val="19"/>
-        </w:rPr>
-        <w:t xml:space="preserve">   </w:t>
+        <w:t xml:space="preserve">[DATA]      </w:t>
       </w:r>
       <w:proofErr w:type="spellStart"/>
       <w:r>
@@ -7599,27 +7128,7 @@
           <w:sz w:val="19"/>
           <w:szCs w:val="19"/>
         </w:rPr>
-        <w:t xml:space="preserve"> [</w:t>
-      </w:r>
-      <w:proofErr w:type="gramStart"/>
-      <w:r>
-        <w:rPr>
-          <w:rFonts w:ascii="Consolas" w:hAnsi="Consolas" w:cs="Consolas"/>
-          <w:color w:val="000000"/>
-          <w:sz w:val="19"/>
-          <w:szCs w:val="19"/>
-        </w:rPr>
-        <w:t xml:space="preserve">ID]   </w:t>
-      </w:r>
-      <w:proofErr w:type="gramEnd"/>
-      <w:r>
-        <w:rPr>
-          <w:rFonts w:ascii="Consolas" w:hAnsi="Consolas" w:cs="Consolas"/>
-          <w:color w:val="000000"/>
-          <w:sz w:val="19"/>
-          <w:szCs w:val="19"/>
-        </w:rPr>
-        <w:t xml:space="preserve">     </w:t>
+        <w:t xml:space="preserve"> [ID]        </w:t>
       </w:r>
       <w:proofErr w:type="spellStart"/>
       <w:r>
@@ -7797,20 +7306,9 @@
           <w:sz w:val="19"/>
           <w:szCs w:val="19"/>
         </w:rPr>
-        <w:t xml:space="preserve"> [USER_</w:t>
-      </w:r>
-      <w:proofErr w:type="gramStart"/>
-      <w:r>
-        <w:rPr>
-          <w:rFonts w:ascii="Consolas" w:hAnsi="Consolas" w:cs="Consolas"/>
-          <w:color w:val="000000"/>
-          <w:sz w:val="19"/>
-          <w:szCs w:val="19"/>
-        </w:rPr>
-        <w:t xml:space="preserve">ID]   </w:t>
+        <w:t xml:space="preserve"> [USER_ID]   </w:t>
       </w:r>
       <w:proofErr w:type="spellStart"/>
-      <w:proofErr w:type="gramEnd"/>
       <w:r>
         <w:rPr>
           <w:rFonts w:ascii="Consolas" w:hAnsi="Consolas" w:cs="Consolas"/>
@@ -7899,7 +7397,6 @@
         <w:t xml:space="preserve"> [DESCRICAO] </w:t>
       </w:r>
       <w:proofErr w:type="spellStart"/>
-      <w:proofErr w:type="gramStart"/>
       <w:r>
         <w:rPr>
           <w:rFonts w:ascii="Consolas" w:hAnsi="Consolas" w:cs="Consolas"/>
@@ -7919,7 +7416,6 @@
         </w:rPr>
         <w:t>(</w:t>
       </w:r>
-      <w:proofErr w:type="gramEnd"/>
       <w:r>
         <w:rPr>
           <w:rFonts w:ascii="Consolas" w:hAnsi="Consolas" w:cs="Consolas"/>
@@ -8495,27 +7991,7 @@
           <w:sz w:val="19"/>
           <w:szCs w:val="19"/>
         </w:rPr>
-        <w:t xml:space="preserve"> [</w:t>
-      </w:r>
-      <w:proofErr w:type="gramStart"/>
-      <w:r>
-        <w:rPr>
-          <w:rFonts w:ascii="Consolas" w:hAnsi="Consolas" w:cs="Consolas"/>
-          <w:color w:val="000000"/>
-          <w:sz w:val="19"/>
-          <w:szCs w:val="19"/>
-        </w:rPr>
-        <w:t xml:space="preserve">ID]   </w:t>
-      </w:r>
-      <w:proofErr w:type="gramEnd"/>
-      <w:r>
-        <w:rPr>
-          <w:rFonts w:ascii="Consolas" w:hAnsi="Consolas" w:cs="Consolas"/>
-          <w:color w:val="000000"/>
-          <w:sz w:val="19"/>
-          <w:szCs w:val="19"/>
-        </w:rPr>
-        <w:t xml:space="preserve">        </w:t>
+        <w:t xml:space="preserve"> [ID]           </w:t>
       </w:r>
       <w:proofErr w:type="spellStart"/>
       <w:r>
@@ -8693,27 +8169,7 @@
           <w:sz w:val="19"/>
           <w:szCs w:val="19"/>
         </w:rPr>
-        <w:t xml:space="preserve"> [USER_</w:t>
-      </w:r>
-      <w:proofErr w:type="gramStart"/>
-      <w:r>
-        <w:rPr>
-          <w:rFonts w:ascii="Consolas" w:hAnsi="Consolas" w:cs="Consolas"/>
-          <w:color w:val="000000"/>
-          <w:sz w:val="19"/>
-          <w:szCs w:val="19"/>
-        </w:rPr>
-        <w:t xml:space="preserve">ID]   </w:t>
-      </w:r>
-      <w:proofErr w:type="gramEnd"/>
-      <w:r>
-        <w:rPr>
-          <w:rFonts w:ascii="Consolas" w:hAnsi="Consolas" w:cs="Consolas"/>
-          <w:color w:val="000000"/>
-          <w:sz w:val="19"/>
-          <w:szCs w:val="19"/>
-        </w:rPr>
-        <w:t xml:space="preserve">   </w:t>
+        <w:t xml:space="preserve"> [USER_ID]      </w:t>
       </w:r>
       <w:proofErr w:type="spellStart"/>
       <w:r>
@@ -8801,27 +8257,7 @@
           <w:sz w:val="19"/>
           <w:szCs w:val="19"/>
         </w:rPr>
-        <w:t xml:space="preserve"> [</w:t>
-      </w:r>
-      <w:proofErr w:type="gramStart"/>
-      <w:r>
-        <w:rPr>
-          <w:rFonts w:ascii="Consolas" w:hAnsi="Consolas" w:cs="Consolas"/>
-          <w:color w:val="000000"/>
-          <w:sz w:val="19"/>
-          <w:szCs w:val="19"/>
-        </w:rPr>
-        <w:t xml:space="preserve">PRODUTO]   </w:t>
-      </w:r>
-      <w:proofErr w:type="gramEnd"/>
-      <w:r>
-        <w:rPr>
-          <w:rFonts w:ascii="Consolas" w:hAnsi="Consolas" w:cs="Consolas"/>
-          <w:color w:val="000000"/>
-          <w:sz w:val="19"/>
-          <w:szCs w:val="19"/>
-        </w:rPr>
-        <w:t xml:space="preserve">   </w:t>
+        <w:t xml:space="preserve"> [PRODUTO]      </w:t>
       </w:r>
       <w:proofErr w:type="spellStart"/>
       <w:r>
@@ -8936,20 +8372,9 @@
           <w:sz w:val="19"/>
           <w:szCs w:val="19"/>
         </w:rPr>
-        <w:t xml:space="preserve"> [</w:t>
-      </w:r>
-      <w:proofErr w:type="gramStart"/>
-      <w:r>
-        <w:rPr>
-          <w:rFonts w:ascii="Consolas" w:hAnsi="Consolas" w:cs="Consolas"/>
-          <w:color w:val="000000"/>
-          <w:sz w:val="19"/>
-          <w:szCs w:val="19"/>
-        </w:rPr>
-        <w:t xml:space="preserve">QUANTIDADE]   </w:t>
+        <w:t xml:space="preserve"> [QUANTIDADE]   </w:t>
       </w:r>
       <w:proofErr w:type="spellStart"/>
-      <w:proofErr w:type="gramEnd"/>
       <w:r>
         <w:rPr>
           <w:rFonts w:ascii="Consolas" w:hAnsi="Consolas" w:cs="Consolas"/>
@@ -9075,7 +8500,6 @@
         </w:rPr>
         <w:t xml:space="preserve"> </w:t>
       </w:r>
-      <w:proofErr w:type="gramStart"/>
       <w:r>
         <w:rPr>
           <w:rFonts w:ascii="Consolas" w:hAnsi="Consolas" w:cs="Consolas"/>
@@ -9103,7 +8527,6 @@
         </w:rPr>
         <w:t>,</w:t>
       </w:r>
-      <w:proofErr w:type="gramEnd"/>
     </w:p>
     <w:p>
       <w:pPr>
@@ -9739,27 +9162,7 @@
           <w:sz w:val="19"/>
           <w:szCs w:val="19"/>
         </w:rPr>
-        <w:t xml:space="preserve"> [</w:t>
-      </w:r>
-      <w:proofErr w:type="gramStart"/>
-      <w:r>
-        <w:rPr>
-          <w:rFonts w:ascii="Consolas" w:hAnsi="Consolas" w:cs="Consolas"/>
-          <w:color w:val="000000"/>
-          <w:sz w:val="19"/>
-          <w:szCs w:val="19"/>
-        </w:rPr>
-        <w:t xml:space="preserve">ID]   </w:t>
-      </w:r>
-      <w:proofErr w:type="gramEnd"/>
-      <w:r>
-        <w:rPr>
-          <w:rFonts w:ascii="Consolas" w:hAnsi="Consolas" w:cs="Consolas"/>
-          <w:color w:val="000000"/>
-          <w:sz w:val="19"/>
-          <w:szCs w:val="19"/>
-        </w:rPr>
-        <w:t xml:space="preserve">        </w:t>
+        <w:t xml:space="preserve"> [ID]           </w:t>
       </w:r>
       <w:proofErr w:type="spellStart"/>
       <w:r>
@@ -9937,27 +9340,7 @@
           <w:sz w:val="19"/>
           <w:szCs w:val="19"/>
         </w:rPr>
-        <w:t xml:space="preserve"> [USER_</w:t>
-      </w:r>
-      <w:proofErr w:type="gramStart"/>
-      <w:r>
-        <w:rPr>
-          <w:rFonts w:ascii="Consolas" w:hAnsi="Consolas" w:cs="Consolas"/>
-          <w:color w:val="000000"/>
-          <w:sz w:val="19"/>
-          <w:szCs w:val="19"/>
-        </w:rPr>
-        <w:t xml:space="preserve">ID]   </w:t>
-      </w:r>
-      <w:proofErr w:type="gramEnd"/>
-      <w:r>
-        <w:rPr>
-          <w:rFonts w:ascii="Consolas" w:hAnsi="Consolas" w:cs="Consolas"/>
-          <w:color w:val="000000"/>
-          <w:sz w:val="19"/>
-          <w:szCs w:val="19"/>
-        </w:rPr>
-        <w:t xml:space="preserve">   </w:t>
+        <w:t xml:space="preserve"> [USER_ID]      </w:t>
       </w:r>
       <w:proofErr w:type="spellStart"/>
       <w:r>
@@ -10045,27 +9428,7 @@
           <w:sz w:val="19"/>
           <w:szCs w:val="19"/>
         </w:rPr>
-        <w:t xml:space="preserve"> [</w:t>
-      </w:r>
-      <w:proofErr w:type="gramStart"/>
-      <w:r>
-        <w:rPr>
-          <w:rFonts w:ascii="Consolas" w:hAnsi="Consolas" w:cs="Consolas"/>
-          <w:color w:val="000000"/>
-          <w:sz w:val="19"/>
-          <w:szCs w:val="19"/>
-        </w:rPr>
-        <w:t xml:space="preserve">NOME]   </w:t>
-      </w:r>
-      <w:proofErr w:type="gramEnd"/>
-      <w:r>
-        <w:rPr>
-          <w:rFonts w:ascii="Consolas" w:hAnsi="Consolas" w:cs="Consolas"/>
-          <w:color w:val="000000"/>
-          <w:sz w:val="19"/>
-          <w:szCs w:val="19"/>
-        </w:rPr>
-        <w:t xml:space="preserve">      </w:t>
+        <w:t xml:space="preserve"> [NOME]         </w:t>
       </w:r>
       <w:proofErr w:type="spellStart"/>
       <w:r>
@@ -10180,27 +9543,7 @@
           <w:sz w:val="19"/>
           <w:szCs w:val="19"/>
         </w:rPr>
-        <w:t xml:space="preserve"> [</w:t>
-      </w:r>
-      <w:proofErr w:type="gramStart"/>
-      <w:r>
-        <w:rPr>
-          <w:rFonts w:ascii="Consolas" w:hAnsi="Consolas" w:cs="Consolas"/>
-          <w:color w:val="000000"/>
-          <w:sz w:val="19"/>
-          <w:szCs w:val="19"/>
-        </w:rPr>
-        <w:t xml:space="preserve">EMAIL]   </w:t>
-      </w:r>
-      <w:proofErr w:type="gramEnd"/>
-      <w:r>
-        <w:rPr>
-          <w:rFonts w:ascii="Consolas" w:hAnsi="Consolas" w:cs="Consolas"/>
-          <w:color w:val="000000"/>
-          <w:sz w:val="19"/>
-          <w:szCs w:val="19"/>
-        </w:rPr>
-        <w:t xml:space="preserve">     </w:t>
+        <w:t xml:space="preserve"> [EMAIL]        </w:t>
       </w:r>
       <w:proofErr w:type="spellStart"/>
       <w:r>
@@ -10315,27 +9658,7 @@
           <w:sz w:val="19"/>
           <w:szCs w:val="19"/>
         </w:rPr>
-        <w:t xml:space="preserve"> [</w:t>
-      </w:r>
-      <w:proofErr w:type="gramStart"/>
-      <w:r>
-        <w:rPr>
-          <w:rFonts w:ascii="Consolas" w:hAnsi="Consolas" w:cs="Consolas"/>
-          <w:color w:val="000000"/>
-          <w:sz w:val="19"/>
-          <w:szCs w:val="19"/>
-        </w:rPr>
-        <w:t xml:space="preserve">TELEFONE]   </w:t>
-      </w:r>
-      <w:proofErr w:type="gramEnd"/>
-      <w:r>
-        <w:rPr>
-          <w:rFonts w:ascii="Consolas" w:hAnsi="Consolas" w:cs="Consolas"/>
-          <w:color w:val="000000"/>
-          <w:sz w:val="19"/>
-          <w:szCs w:val="19"/>
-        </w:rPr>
-        <w:t xml:space="preserve">  </w:t>
+        <w:t xml:space="preserve"> [TELEFONE]     </w:t>
       </w:r>
       <w:proofErr w:type="spellStart"/>
       <w:r>
@@ -11156,27 +10479,7 @@
           <w:sz w:val="19"/>
           <w:szCs w:val="19"/>
         </w:rPr>
-        <w:t xml:space="preserve"> [</w:t>
-      </w:r>
-      <w:proofErr w:type="gramStart"/>
-      <w:r>
-        <w:rPr>
-          <w:rFonts w:ascii="Consolas" w:hAnsi="Consolas" w:cs="Consolas"/>
-          <w:color w:val="000000"/>
-          <w:sz w:val="19"/>
-          <w:szCs w:val="19"/>
-        </w:rPr>
-        <w:t xml:space="preserve">ID]   </w:t>
-      </w:r>
-      <w:proofErr w:type="gramEnd"/>
-      <w:r>
-        <w:rPr>
-          <w:rFonts w:ascii="Consolas" w:hAnsi="Consolas" w:cs="Consolas"/>
-          <w:color w:val="000000"/>
-          <w:sz w:val="19"/>
-          <w:szCs w:val="19"/>
-        </w:rPr>
-        <w:t xml:space="preserve">           </w:t>
+        <w:t xml:space="preserve"> [ID]              </w:t>
       </w:r>
       <w:proofErr w:type="spellStart"/>
       <w:r>
@@ -11394,7 +10697,6 @@
         </w:rPr>
         <w:t xml:space="preserve"> </w:t>
       </w:r>
-      <w:proofErr w:type="gramStart"/>
       <w:r>
         <w:rPr>
           <w:rFonts w:ascii="Consolas" w:hAnsi="Consolas" w:cs="Consolas"/>
@@ -11422,49 +10724,28 @@
         </w:rPr>
         <w:t>,</w:t>
       </w:r>
-      <w:proofErr w:type="gramEnd"/>
-    </w:p>
-    <w:p>
-      <w:pPr>
-        <w:autoSpaceDE w:val="0"/>
-        <w:autoSpaceDN w:val="0"/>
-        <w:adjustRightInd w:val="0"/>
-        <w:spacing w:after="0" w:line="240" w:lineRule="auto"/>
-        <w:rPr>
-          <w:rFonts w:ascii="Consolas" w:hAnsi="Consolas" w:cs="Consolas"/>
-          <w:color w:val="000000"/>
-          <w:sz w:val="19"/>
-          <w:szCs w:val="19"/>
-        </w:rPr>
-      </w:pPr>
-      <w:r>
-        <w:rPr>
-          <w:rFonts w:ascii="Consolas" w:hAnsi="Consolas" w:cs="Consolas"/>
-          <w:color w:val="000000"/>
-          <w:sz w:val="19"/>
-          <w:szCs w:val="19"/>
-        </w:rPr>
-        <w:t xml:space="preserve"> [VALOR_</w:t>
-      </w:r>
-      <w:proofErr w:type="gramStart"/>
-      <w:r>
-        <w:rPr>
-          <w:rFonts w:ascii="Consolas" w:hAnsi="Consolas" w:cs="Consolas"/>
-          <w:color w:val="000000"/>
-          <w:sz w:val="19"/>
-          <w:szCs w:val="19"/>
-        </w:rPr>
-        <w:t xml:space="preserve">TOTAL]   </w:t>
-      </w:r>
-      <w:proofErr w:type="gramEnd"/>
-      <w:r>
-        <w:rPr>
-          <w:rFonts w:ascii="Consolas" w:hAnsi="Consolas" w:cs="Consolas"/>
-          <w:color w:val="000000"/>
-          <w:sz w:val="19"/>
-          <w:szCs w:val="19"/>
-        </w:rPr>
-        <w:t xml:space="preserve">  </w:t>
+    </w:p>
+    <w:p>
+      <w:pPr>
+        <w:autoSpaceDE w:val="0"/>
+        <w:autoSpaceDN w:val="0"/>
+        <w:adjustRightInd w:val="0"/>
+        <w:spacing w:after="0" w:line="240" w:lineRule="auto"/>
+        <w:rPr>
+          <w:rFonts w:ascii="Consolas" w:hAnsi="Consolas" w:cs="Consolas"/>
+          <w:color w:val="000000"/>
+          <w:sz w:val="19"/>
+          <w:szCs w:val="19"/>
+        </w:rPr>
+      </w:pPr>
+      <w:r>
+        <w:rPr>
+          <w:rFonts w:ascii="Consolas" w:hAnsi="Consolas" w:cs="Consolas"/>
+          <w:color w:val="000000"/>
+          <w:sz w:val="19"/>
+          <w:szCs w:val="19"/>
+        </w:rPr>
+        <w:t xml:space="preserve"> [VALOR_TOTAL]     </w:t>
       </w:r>
       <w:proofErr w:type="spellStart"/>
       <w:r>
@@ -11552,27 +10833,7 @@
           <w:sz w:val="19"/>
           <w:szCs w:val="19"/>
         </w:rPr>
-        <w:t xml:space="preserve"> [</w:t>
-      </w:r>
-      <w:proofErr w:type="gramStart"/>
-      <w:r>
-        <w:rPr>
-          <w:rFonts w:ascii="Consolas" w:hAnsi="Consolas" w:cs="Consolas"/>
-          <w:color w:val="000000"/>
-          <w:sz w:val="19"/>
-          <w:szCs w:val="19"/>
-        </w:rPr>
-        <w:t xml:space="preserve">DATA]   </w:t>
-      </w:r>
-      <w:proofErr w:type="gramEnd"/>
-      <w:r>
-        <w:rPr>
-          <w:rFonts w:ascii="Consolas" w:hAnsi="Consolas" w:cs="Consolas"/>
-          <w:color w:val="000000"/>
-          <w:sz w:val="19"/>
-          <w:szCs w:val="19"/>
-        </w:rPr>
-        <w:t xml:space="preserve">         </w:t>
+        <w:t xml:space="preserve"> [DATA]            </w:t>
       </w:r>
       <w:proofErr w:type="spellStart"/>
       <w:r>
@@ -12175,6 +11436,7 @@
           <w:color w:val="000000"/>
           <w:sz w:val="19"/>
           <w:szCs w:val="19"/>
+          <w:u w:val="single"/>
         </w:rPr>
       </w:pPr>
       <w:r>
@@ -12424,7 +11686,7 @@
           <w:sz w:val="19"/>
           <w:szCs w:val="19"/>
         </w:rPr>
-        <w:t>'Fundos Imobiliários'</w:t>
+        <w:t>'Títulos Públicos'</w:t>
       </w:r>
       <w:r>
         <w:rPr>
@@ -12435,15 +11697,6 @@
         </w:rPr>
         <w:t>);</w:t>
       </w:r>
-      <w:r>
-        <w:rPr>
-          <w:rFonts w:ascii="Consolas" w:hAnsi="Consolas" w:cs="Consolas"/>
-          <w:color w:val="000000"/>
-          <w:sz w:val="19"/>
-          <w:szCs w:val="19"/>
-        </w:rPr>
-        <w:t xml:space="preserve"> </w:t>
-      </w:r>
     </w:p>
     <w:p>
       <w:pPr>
@@ -12564,7 +11817,27 @@
           <w:sz w:val="19"/>
           <w:szCs w:val="19"/>
         </w:rPr>
-        <w:t>'Títulos Públicos'</w:t>
+        <w:t>'</w:t>
+      </w:r>
+      <w:proofErr w:type="spellStart"/>
+      <w:r>
+        <w:rPr>
+          <w:rFonts w:ascii="Consolas" w:hAnsi="Consolas" w:cs="Consolas"/>
+          <w:color w:val="FF0000"/>
+          <w:sz w:val="19"/>
+          <w:szCs w:val="19"/>
+        </w:rPr>
+        <w:t>Criptomoedas</w:t>
+      </w:r>
+      <w:proofErr w:type="spellEnd"/>
+      <w:r>
+        <w:rPr>
+          <w:rFonts w:ascii="Consolas" w:hAnsi="Consolas" w:cs="Consolas"/>
+          <w:color w:val="FF0000"/>
+          <w:sz w:val="19"/>
+          <w:szCs w:val="19"/>
+        </w:rPr>
+        <w:t>'</w:t>
       </w:r>
       <w:r>
         <w:rPr>
@@ -12575,385 +11848,66 @@
         </w:rPr>
         <w:t>);</w:t>
       </w:r>
-    </w:p>
-    <w:p>
-      <w:pPr>
-        <w:autoSpaceDE w:val="0"/>
-        <w:autoSpaceDN w:val="0"/>
-        <w:adjustRightInd w:val="0"/>
-        <w:spacing w:after="0" w:line="240" w:lineRule="auto"/>
-        <w:rPr>
-          <w:rFonts w:ascii="Consolas" w:hAnsi="Consolas" w:cs="Consolas"/>
-          <w:color w:val="000000"/>
-          <w:sz w:val="19"/>
-          <w:szCs w:val="19"/>
-        </w:rPr>
-      </w:pPr>
-      <w:r>
-        <w:rPr>
-          <w:rFonts w:ascii="Consolas" w:hAnsi="Consolas" w:cs="Consolas"/>
-          <w:color w:val="0000FF"/>
-          <w:sz w:val="19"/>
-          <w:szCs w:val="19"/>
-        </w:rPr>
-        <w:t>INSERT</w:t>
-      </w:r>
-      <w:r>
-        <w:rPr>
-          <w:rFonts w:ascii="Consolas" w:hAnsi="Consolas" w:cs="Consolas"/>
-          <w:color w:val="000000"/>
-          <w:sz w:val="19"/>
-          <w:szCs w:val="19"/>
-        </w:rPr>
-        <w:t xml:space="preserve"> </w:t>
-      </w:r>
-      <w:r>
-        <w:rPr>
-          <w:rFonts w:ascii="Consolas" w:hAnsi="Consolas" w:cs="Consolas"/>
-          <w:color w:val="0000FF"/>
-          <w:sz w:val="19"/>
-          <w:szCs w:val="19"/>
-        </w:rPr>
-        <w:t>INTO</w:t>
-      </w:r>
-      <w:r>
-        <w:rPr>
-          <w:rFonts w:ascii="Consolas" w:hAnsi="Consolas" w:cs="Consolas"/>
-          <w:color w:val="000000"/>
-          <w:sz w:val="19"/>
-          <w:szCs w:val="19"/>
-        </w:rPr>
-        <w:t xml:space="preserve"> TIPOS_INVESTIMENTOS</w:t>
-      </w:r>
-      <w:r>
-        <w:rPr>
-          <w:rFonts w:ascii="Consolas" w:hAnsi="Consolas" w:cs="Consolas"/>
-          <w:color w:val="0000FF"/>
-          <w:sz w:val="19"/>
-          <w:szCs w:val="19"/>
-        </w:rPr>
-        <w:t xml:space="preserve"> </w:t>
-      </w:r>
-      <w:r>
-        <w:rPr>
-          <w:rFonts w:ascii="Consolas" w:hAnsi="Consolas" w:cs="Consolas"/>
-          <w:color w:val="808080"/>
-          <w:sz w:val="19"/>
-          <w:szCs w:val="19"/>
-        </w:rPr>
-        <w:t>(</w:t>
-      </w:r>
-      <w:r>
-        <w:rPr>
-          <w:rFonts w:ascii="Consolas" w:hAnsi="Consolas" w:cs="Consolas"/>
-          <w:color w:val="000000"/>
-          <w:sz w:val="19"/>
-          <w:szCs w:val="19"/>
-        </w:rPr>
-        <w:t>TIPO</w:t>
-      </w:r>
-      <w:r>
-        <w:rPr>
-          <w:rFonts w:ascii="Consolas" w:hAnsi="Consolas" w:cs="Consolas"/>
-          <w:color w:val="808080"/>
-          <w:sz w:val="19"/>
-          <w:szCs w:val="19"/>
-        </w:rPr>
-        <w:t>)</w:t>
-      </w:r>
-      <w:r>
-        <w:rPr>
-          <w:rFonts w:ascii="Consolas" w:hAnsi="Consolas" w:cs="Consolas"/>
-          <w:color w:val="000000"/>
-          <w:sz w:val="19"/>
-          <w:szCs w:val="19"/>
-        </w:rPr>
-        <w:t xml:space="preserve"> </w:t>
-      </w:r>
-      <w:r>
-        <w:rPr>
-          <w:rFonts w:ascii="Consolas" w:hAnsi="Consolas" w:cs="Consolas"/>
-          <w:color w:val="0000FF"/>
-          <w:sz w:val="19"/>
-          <w:szCs w:val="19"/>
-        </w:rPr>
-        <w:t xml:space="preserve">VALUES </w:t>
-      </w:r>
-      <w:r>
-        <w:rPr>
-          <w:rFonts w:ascii="Consolas" w:hAnsi="Consolas" w:cs="Consolas"/>
-          <w:color w:val="808080"/>
-          <w:sz w:val="19"/>
-          <w:szCs w:val="19"/>
-        </w:rPr>
-        <w:t>(</w:t>
-      </w:r>
-      <w:r>
-        <w:rPr>
-          <w:rFonts w:ascii="Consolas" w:hAnsi="Consolas" w:cs="Consolas"/>
-          <w:color w:val="FF0000"/>
-          <w:sz w:val="19"/>
-          <w:szCs w:val="19"/>
-        </w:rPr>
-        <w:t>'</w:t>
+      <w:r>
+        <w:rPr>
+          <w:rFonts w:ascii="Consolas" w:hAnsi="Consolas" w:cs="Consolas"/>
+          <w:color w:val="000000"/>
+          <w:sz w:val="19"/>
+          <w:szCs w:val="19"/>
+        </w:rPr>
+        <w:t xml:space="preserve"> </w:t>
+      </w:r>
+    </w:p>
+    <w:p>
+      <w:pPr>
+        <w:autoSpaceDE w:val="0"/>
+        <w:autoSpaceDN w:val="0"/>
+        <w:adjustRightInd w:val="0"/>
+        <w:spacing w:after="0" w:line="240" w:lineRule="auto"/>
+        <w:rPr>
+          <w:rFonts w:ascii="Consolas" w:hAnsi="Consolas" w:cs="Consolas"/>
+          <w:color w:val="000000"/>
+          <w:sz w:val="19"/>
+          <w:szCs w:val="19"/>
+        </w:rPr>
+      </w:pPr>
+    </w:p>
+    <w:p>
+      <w:r>
+        <w:t>ALTER TABLE ESTOQUE</w:t>
+      </w:r>
+    </w:p>
+    <w:p>
+      <w:r>
+        <w:t xml:space="preserve">ADD CONSTRAINT </w:t>
       </w:r>
       <w:proofErr w:type="spellStart"/>
       <w:r>
-        <w:rPr>
-          <w:rFonts w:ascii="Consolas" w:hAnsi="Consolas" w:cs="Consolas"/>
-          <w:color w:val="FF0000"/>
-          <w:sz w:val="19"/>
-          <w:szCs w:val="19"/>
-        </w:rPr>
-        <w:t>CDBs</w:t>
+        <w:t>FK_Estoque_Categorias</w:t>
       </w:r>
       <w:proofErr w:type="spellEnd"/>
       <w:r>
-        <w:rPr>
-          <w:rFonts w:ascii="Consolas" w:hAnsi="Consolas" w:cs="Consolas"/>
-          <w:color w:val="FF0000"/>
-          <w:sz w:val="19"/>
-          <w:szCs w:val="19"/>
-        </w:rPr>
-        <w:t>'</w:t>
-      </w:r>
-      <w:r>
-        <w:rPr>
-          <w:rFonts w:ascii="Consolas" w:hAnsi="Consolas" w:cs="Consolas"/>
-          <w:color w:val="808080"/>
-          <w:sz w:val="19"/>
-          <w:szCs w:val="19"/>
-        </w:rPr>
-        <w:t>);</w:t>
-      </w:r>
-      <w:r>
-        <w:rPr>
-          <w:rFonts w:ascii="Consolas" w:hAnsi="Consolas" w:cs="Consolas"/>
-          <w:color w:val="000000"/>
-          <w:sz w:val="19"/>
-          <w:szCs w:val="19"/>
-        </w:rPr>
-        <w:t xml:space="preserve"> </w:t>
-      </w:r>
-    </w:p>
-    <w:p>
-      <w:pPr>
-        <w:autoSpaceDE w:val="0"/>
-        <w:autoSpaceDN w:val="0"/>
-        <w:adjustRightInd w:val="0"/>
-        <w:spacing w:after="0" w:line="240" w:lineRule="auto"/>
-        <w:rPr>
-          <w:rFonts w:ascii="Consolas" w:hAnsi="Consolas" w:cs="Consolas"/>
-          <w:color w:val="000000"/>
-          <w:sz w:val="19"/>
-          <w:szCs w:val="19"/>
-        </w:rPr>
-      </w:pPr>
-      <w:r>
-        <w:rPr>
-          <w:rFonts w:ascii="Consolas" w:hAnsi="Consolas" w:cs="Consolas"/>
-          <w:color w:val="0000FF"/>
-          <w:sz w:val="19"/>
-          <w:szCs w:val="19"/>
-        </w:rPr>
-        <w:t>INSERT</w:t>
-      </w:r>
-      <w:r>
-        <w:rPr>
-          <w:rFonts w:ascii="Consolas" w:hAnsi="Consolas" w:cs="Consolas"/>
-          <w:color w:val="000000"/>
-          <w:sz w:val="19"/>
-          <w:szCs w:val="19"/>
-        </w:rPr>
-        <w:t xml:space="preserve"> </w:t>
-      </w:r>
-      <w:r>
-        <w:rPr>
-          <w:rFonts w:ascii="Consolas" w:hAnsi="Consolas" w:cs="Consolas"/>
-          <w:color w:val="0000FF"/>
-          <w:sz w:val="19"/>
-          <w:szCs w:val="19"/>
-        </w:rPr>
-        <w:t>INTO</w:t>
-      </w:r>
-      <w:r>
-        <w:rPr>
-          <w:rFonts w:ascii="Consolas" w:hAnsi="Consolas" w:cs="Consolas"/>
-          <w:color w:val="000000"/>
-          <w:sz w:val="19"/>
-          <w:szCs w:val="19"/>
-        </w:rPr>
-        <w:t xml:space="preserve"> TIPOS_INVESTIMENTOS</w:t>
-      </w:r>
-      <w:r>
-        <w:rPr>
-          <w:rFonts w:ascii="Consolas" w:hAnsi="Consolas" w:cs="Consolas"/>
-          <w:color w:val="0000FF"/>
-          <w:sz w:val="19"/>
-          <w:szCs w:val="19"/>
-        </w:rPr>
-        <w:t xml:space="preserve"> </w:t>
-      </w:r>
-      <w:r>
-        <w:rPr>
-          <w:rFonts w:ascii="Consolas" w:hAnsi="Consolas" w:cs="Consolas"/>
-          <w:color w:val="808080"/>
-          <w:sz w:val="19"/>
-          <w:szCs w:val="19"/>
-        </w:rPr>
-        <w:t>(</w:t>
-      </w:r>
-      <w:r>
-        <w:rPr>
-          <w:rFonts w:ascii="Consolas" w:hAnsi="Consolas" w:cs="Consolas"/>
-          <w:color w:val="000000"/>
-          <w:sz w:val="19"/>
-          <w:szCs w:val="19"/>
-        </w:rPr>
-        <w:t>TIPO</w:t>
-      </w:r>
-      <w:r>
-        <w:rPr>
-          <w:rFonts w:ascii="Consolas" w:hAnsi="Consolas" w:cs="Consolas"/>
-          <w:color w:val="808080"/>
-          <w:sz w:val="19"/>
-          <w:szCs w:val="19"/>
-        </w:rPr>
-        <w:t>)</w:t>
-      </w:r>
-      <w:r>
-        <w:rPr>
-          <w:rFonts w:ascii="Consolas" w:hAnsi="Consolas" w:cs="Consolas"/>
-          <w:color w:val="000000"/>
-          <w:sz w:val="19"/>
-          <w:szCs w:val="19"/>
-        </w:rPr>
-        <w:t xml:space="preserve"> </w:t>
-      </w:r>
-      <w:r>
-        <w:rPr>
-          <w:rFonts w:ascii="Consolas" w:hAnsi="Consolas" w:cs="Consolas"/>
-          <w:color w:val="0000FF"/>
-          <w:sz w:val="19"/>
-          <w:szCs w:val="19"/>
-        </w:rPr>
-        <w:t xml:space="preserve">VALUES </w:t>
-      </w:r>
-      <w:r>
-        <w:rPr>
-          <w:rFonts w:ascii="Consolas" w:hAnsi="Consolas" w:cs="Consolas"/>
-          <w:color w:val="808080"/>
-          <w:sz w:val="19"/>
-          <w:szCs w:val="19"/>
-        </w:rPr>
-        <w:t>(</w:t>
-      </w:r>
-      <w:r>
-        <w:rPr>
-          <w:rFonts w:ascii="Consolas" w:hAnsi="Consolas" w:cs="Consolas"/>
-          <w:color w:val="FF0000"/>
-          <w:sz w:val="19"/>
-          <w:szCs w:val="19"/>
-        </w:rPr>
-        <w:t>'</w:t>
+        <w:t xml:space="preserve"> FOREIGN KEY (ID_CATEGORIA) </w:t>
+      </w:r>
+    </w:p>
+    <w:p>
+      <w:r>
+        <w:t>REFERENCES CATEGORIAS (ID) ON DELETE CASCADE;</w:t>
+      </w:r>
+    </w:p>
+    <w:p/>
+    <w:p>
+      <w:r>
+        <w:t>ALTER TABLE FORNECEDORES</w:t>
+      </w:r>
+    </w:p>
+    <w:p>
+      <w:r>
+        <w:t xml:space="preserve">ADD CONSTRAINT </w:t>
       </w:r>
       <w:proofErr w:type="spellStart"/>
       <w:r>
-        <w:rPr>
-          <w:rFonts w:ascii="Consolas" w:hAnsi="Consolas" w:cs="Consolas"/>
-          <w:color w:val="FF0000"/>
-          <w:sz w:val="19"/>
-          <w:szCs w:val="19"/>
-        </w:rPr>
-        <w:t>Criptomoedas</w:t>
-      </w:r>
-      <w:proofErr w:type="spellEnd"/>
-      <w:r>
-        <w:rPr>
-          <w:rFonts w:ascii="Consolas" w:hAnsi="Consolas" w:cs="Consolas"/>
-          <w:color w:val="FF0000"/>
-          <w:sz w:val="19"/>
-          <w:szCs w:val="19"/>
-        </w:rPr>
-        <w:t>'</w:t>
-      </w:r>
-      <w:r>
-        <w:rPr>
-          <w:rFonts w:ascii="Consolas" w:hAnsi="Consolas" w:cs="Consolas"/>
-          <w:color w:val="808080"/>
-          <w:sz w:val="19"/>
-          <w:szCs w:val="19"/>
-        </w:rPr>
-        <w:t>);</w:t>
-      </w:r>
-      <w:r>
-        <w:rPr>
-          <w:rFonts w:ascii="Consolas" w:hAnsi="Consolas" w:cs="Consolas"/>
-          <w:color w:val="000000"/>
-          <w:sz w:val="19"/>
-          <w:szCs w:val="19"/>
-        </w:rPr>
-        <w:t xml:space="preserve"> </w:t>
-      </w:r>
-    </w:p>
-    <w:p>
-      <w:pPr>
-        <w:autoSpaceDE w:val="0"/>
-        <w:autoSpaceDN w:val="0"/>
-        <w:adjustRightInd w:val="0"/>
-        <w:spacing w:after="0" w:line="240" w:lineRule="auto"/>
-        <w:rPr>
-          <w:rFonts w:ascii="Consolas" w:hAnsi="Consolas" w:cs="Consolas"/>
-          <w:color w:val="000000"/>
-          <w:sz w:val="19"/>
-          <w:szCs w:val="19"/>
-        </w:rPr>
-      </w:pPr>
-    </w:p>
-    <w:p>
-      <w:r>
-        <w:t>ALTER TABLE ESTOQUE</w:t>
-      </w:r>
-    </w:p>
-    <w:p>
-      <w:r>
-        <w:t xml:space="preserve">ADD CONSTRAINT </w:t>
-      </w:r>
-      <w:proofErr w:type="spellStart"/>
-      <w:r>
-        <w:t>FK_Estoque_Categorias</w:t>
-      </w:r>
-      <w:proofErr w:type="spellEnd"/>
-      <w:r>
-        <w:t xml:space="preserve"> FOREIGN KEY (ID_CATEGORIA) </w:t>
-      </w:r>
-    </w:p>
-    <w:p>
-      <w:r>
-        <w:t>REFERENCES CATEGORIAS (ID) ON DELETE CASCADE;</w:t>
-      </w:r>
-    </w:p>
-    <w:p/>
-    <w:p>
-      <w:r>
-        <w:t>ALTER TABLE FORNECEDORES</w:t>
-      </w:r>
-    </w:p>
-    <w:p>
-      <w:r>
-        <w:t xml:space="preserve">ADD CONSTRAINT </w:t>
-      </w:r>
-      <w:proofErr w:type="spellStart"/>
-      <w:r>
-        <w:t>FK</w:t>
-      </w:r>
-      <w:proofErr w:type="gramStart"/>
-      <w:r>
-        <w:t>_Fornecedores</w:t>
-      </w:r>
-      <w:proofErr w:type="gramEnd"/>
-      <w:r>
-        <w:t>_Categorias</w:t>
+        <w:t>FK_Fornecedores_Categorias</w:t>
       </w:r>
       <w:proofErr w:type="spellEnd"/>
       <w:r>

</xml_diff>